<commit_message>
Two Ways Binding Vue
</commit_message>
<xml_diff>
--- a/basic_vue/VueJs.docx
+++ b/basic_vue/VueJs.docx
@@ -764,23 +764,7 @@
             <w:i/>
             <w:iCs/>
           </w:rPr>
-          <w:t>https://docs.vuejs.id/v2/guide/install</w:t>
-        </w:r>
-        <w:r>
-          <w:rPr>
-            <w:rStyle w:val="Hyperlink"/>
-            <w:i/>
-            <w:iCs/>
-          </w:rPr>
-          <w:t>a</w:t>
-        </w:r>
-        <w:r>
-          <w:rPr>
-            <w:rStyle w:val="Hyperlink"/>
-            <w:i/>
-            <w:iCs/>
-          </w:rPr>
-          <w:t>tion</w:t>
+          <w:t>https://docs.vuejs.id/v2/guide/installation</w:t>
         </w:r>
       </w:hyperlink>
       <w:r>
@@ -1209,6 +1193,9 @@
         <w:ind w:left="360"/>
       </w:pPr>
       <w:r>
+        <w:rPr>
+          <w:noProof/>
+        </w:rPr>
         <w:drawing>
           <wp:inline distT="0" distB="0" distL="0" distR="0" wp14:anchorId="10938FED" wp14:editId="4972D8BF">
             <wp:extent cx="5014395" cy="701101"/>
@@ -1278,6 +1265,9 @@
         <w:ind w:left="360"/>
       </w:pPr>
       <w:r>
+        <w:rPr>
+          <w:noProof/>
+        </w:rPr>
         <w:drawing>
           <wp:inline distT="0" distB="0" distL="0" distR="0" wp14:anchorId="47A482EB" wp14:editId="4E3B3F0D">
             <wp:extent cx="5197290" cy="1988992"/>
@@ -1594,6 +1584,9 @@
         <w:ind w:left="360"/>
       </w:pPr>
       <w:r>
+        <w:rPr>
+          <w:noProof/>
+        </w:rPr>
         <w:drawing>
           <wp:inline distT="0" distB="0" distL="0" distR="0" wp14:anchorId="76B6FE02" wp14:editId="37DCD917">
             <wp:extent cx="5928874" cy="914479"/>
@@ -1753,6 +1746,9 @@
         <w:ind w:left="360"/>
       </w:pPr>
       <w:r>
+        <w:rPr>
+          <w:noProof/>
+        </w:rPr>
         <w:drawing>
           <wp:inline distT="0" distB="0" distL="0" distR="0" wp14:anchorId="1E11664B" wp14:editId="10F2D40B">
             <wp:extent cx="4496190" cy="708721"/>
@@ -1953,6 +1949,9 @@
     </w:p>
     <w:p>
       <w:r>
+        <w:rPr>
+          <w:noProof/>
+        </w:rPr>
         <w:drawing>
           <wp:inline distT="0" distB="0" distL="0" distR="0" wp14:anchorId="4BEC3BC2" wp14:editId="3ECEDCC8">
             <wp:extent cx="4801016" cy="2743438"/>
@@ -3308,6 +3307,9 @@
     <w:p/>
     <w:p>
       <w:r>
+        <w:rPr>
+          <w:noProof/>
+        </w:rPr>
         <w:drawing>
           <wp:inline distT="0" distB="0" distL="0" distR="0" wp14:anchorId="4B404004" wp14:editId="33F181C8">
             <wp:extent cx="4457700" cy="4550124"/>
@@ -3347,6 +3349,9 @@
     </w:p>
     <w:p>
       <w:r>
+        <w:rPr>
+          <w:noProof/>
+        </w:rPr>
         <w:lastRenderedPageBreak/>
         <w:drawing>
           <wp:inline distT="0" distB="0" distL="0" distR="0" wp14:anchorId="197B45CE" wp14:editId="411431C0">
@@ -3863,6 +3868,9 @@
     </w:p>
     <w:p>
       <w:r>
+        <w:rPr>
+          <w:noProof/>
+        </w:rPr>
         <w:drawing>
           <wp:inline distT="0" distB="0" distL="0" distR="0" wp14:anchorId="0CEE687C" wp14:editId="5F5BDCDD">
             <wp:extent cx="5281118" cy="3817951"/>
@@ -4592,6 +4600,7 @@
         <w:rPr>
           <w:i/>
           <w:iCs/>
+          <w:noProof/>
         </w:rPr>
         <w:drawing>
           <wp:inline distT="0" distB="0" distL="0" distR="0" wp14:anchorId="20FC269B" wp14:editId="6CE4E59F">
@@ -4873,6 +4882,9 @@
     </w:p>
     <w:p>
       <w:r>
+        <w:rPr>
+          <w:noProof/>
+        </w:rPr>
         <w:drawing>
           <wp:inline distT="0" distB="0" distL="0" distR="0" wp14:anchorId="2122CEDE" wp14:editId="37040787">
             <wp:extent cx="3558848" cy="624894"/>
@@ -5098,6 +5110,9 @@
     </w:p>
     <w:p>
       <w:r>
+        <w:rPr>
+          <w:noProof/>
+        </w:rPr>
         <w:drawing>
           <wp:inline distT="0" distB="0" distL="0" distR="0" wp14:anchorId="5CC95BD6" wp14:editId="70718D4A">
             <wp:extent cx="5943600" cy="2035175"/>
@@ -5135,6 +5150,1071 @@
         </w:drawing>
       </w:r>
     </w:p>
+    <w:p/>
+    <w:p>
+      <w:pPr>
+        <w:pStyle w:val="Heading3"/>
+      </w:pPr>
+      <w:r>
+        <w:t>Two Ways Data Binding</w:t>
+      </w:r>
+    </w:p>
+    <w:p>
+      <w:proofErr w:type="spellStart"/>
+      <w:r>
+        <w:t>Singkatnya</w:t>
+      </w:r>
+      <w:proofErr w:type="spellEnd"/>
+      <w:r>
+        <w:t xml:space="preserve"> </w:t>
+      </w:r>
+      <w:proofErr w:type="spellStart"/>
+      <w:r>
+        <w:t>seperti</w:t>
+      </w:r>
+      <w:proofErr w:type="spellEnd"/>
+      <w:r>
+        <w:t xml:space="preserve"> </w:t>
+      </w:r>
+      <w:proofErr w:type="spellStart"/>
+      <w:r>
+        <w:t>ketika</w:t>
+      </w:r>
+      <w:proofErr w:type="spellEnd"/>
+      <w:r>
+        <w:t xml:space="preserve"> </w:t>
+      </w:r>
+      <w:proofErr w:type="spellStart"/>
+      <w:r>
+        <w:t>ada</w:t>
+      </w:r>
+      <w:proofErr w:type="spellEnd"/>
+      <w:r>
+        <w:t xml:space="preserve"> </w:t>
+      </w:r>
+      <w:proofErr w:type="spellStart"/>
+      <w:r>
+        <w:t>perubahan</w:t>
+      </w:r>
+      <w:proofErr w:type="spellEnd"/>
+      <w:r>
+        <w:t xml:space="preserve"> yang </w:t>
+      </w:r>
+      <w:proofErr w:type="spellStart"/>
+      <w:r>
+        <w:t>kita</w:t>
+      </w:r>
+      <w:proofErr w:type="spellEnd"/>
+      <w:r>
+        <w:t xml:space="preserve"> </w:t>
+      </w:r>
+      <w:proofErr w:type="spellStart"/>
+      <w:r>
+        <w:t>lakukan</w:t>
+      </w:r>
+      <w:proofErr w:type="spellEnd"/>
+      <w:r>
+        <w:t xml:space="preserve"> pada </w:t>
+      </w:r>
+      <w:proofErr w:type="spellStart"/>
+      <w:r>
+        <w:t>javascript</w:t>
+      </w:r>
+      <w:proofErr w:type="spellEnd"/>
+      <w:r>
+        <w:t xml:space="preserve"> </w:t>
+      </w:r>
+      <w:proofErr w:type="spellStart"/>
+      <w:r>
+        <w:t>kita</w:t>
+      </w:r>
+      <w:proofErr w:type="spellEnd"/>
+      <w:r>
+        <w:t xml:space="preserve"> </w:t>
+      </w:r>
+      <w:proofErr w:type="spellStart"/>
+      <w:r>
+        <w:t>maka</w:t>
+      </w:r>
+      <w:proofErr w:type="spellEnd"/>
+      <w:r>
+        <w:t xml:space="preserve"> </w:t>
+      </w:r>
+      <w:proofErr w:type="spellStart"/>
+      <w:r>
+        <w:t>akan</w:t>
+      </w:r>
+      <w:proofErr w:type="spellEnd"/>
+      <w:r>
+        <w:t xml:space="preserve"> </w:t>
+      </w:r>
+      <w:proofErr w:type="spellStart"/>
+      <w:r>
+        <w:t>berpengaruh</w:t>
+      </w:r>
+      <w:proofErr w:type="spellEnd"/>
+      <w:r>
+        <w:t xml:space="preserve"> ke </w:t>
+      </w:r>
+      <w:proofErr w:type="spellStart"/>
+      <w:r>
+        <w:t>tampilan</w:t>
+      </w:r>
+      <w:proofErr w:type="spellEnd"/>
+      <w:r>
+        <w:t xml:space="preserve">, dan juga </w:t>
+      </w:r>
+      <w:proofErr w:type="spellStart"/>
+      <w:r>
+        <w:t>sebaliknya</w:t>
+      </w:r>
+      <w:proofErr w:type="spellEnd"/>
+      <w:r>
+        <w:t xml:space="preserve"> </w:t>
+      </w:r>
+      <w:proofErr w:type="spellStart"/>
+      <w:r>
+        <w:t>perubahan</w:t>
+      </w:r>
+      <w:proofErr w:type="spellEnd"/>
+      <w:r>
+        <w:t xml:space="preserve"> pada </w:t>
+      </w:r>
+      <w:proofErr w:type="spellStart"/>
+      <w:r>
+        <w:t>tampilan</w:t>
+      </w:r>
+      <w:proofErr w:type="spellEnd"/>
+      <w:r>
+        <w:t xml:space="preserve"> juga </w:t>
+      </w:r>
+      <w:proofErr w:type="spellStart"/>
+      <w:r>
+        <w:t>akan</w:t>
+      </w:r>
+      <w:proofErr w:type="spellEnd"/>
+      <w:r>
+        <w:t xml:space="preserve"> </w:t>
+      </w:r>
+      <w:proofErr w:type="spellStart"/>
+      <w:r>
+        <w:t>berpengaruh</w:t>
+      </w:r>
+      <w:proofErr w:type="spellEnd"/>
+      <w:r>
+        <w:t xml:space="preserve"> juga </w:t>
+      </w:r>
+      <w:proofErr w:type="spellStart"/>
+      <w:r>
+        <w:t>terhadap</w:t>
+      </w:r>
+      <w:proofErr w:type="spellEnd"/>
+      <w:r>
+        <w:t xml:space="preserve"> value yang </w:t>
+      </w:r>
+      <w:proofErr w:type="spellStart"/>
+      <w:r>
+        <w:t>ada</w:t>
+      </w:r>
+      <w:proofErr w:type="spellEnd"/>
+      <w:r>
+        <w:t xml:space="preserve"> di </w:t>
+      </w:r>
+      <w:proofErr w:type="spellStart"/>
+      <w:r>
+        <w:t>dalam</w:t>
+      </w:r>
+      <w:proofErr w:type="spellEnd"/>
+      <w:r>
+        <w:t xml:space="preserve"> </w:t>
+      </w:r>
+      <w:proofErr w:type="spellStart"/>
+      <w:r>
+        <w:t>javascriptnya</w:t>
+      </w:r>
+      <w:proofErr w:type="spellEnd"/>
+      <w:r>
+        <w:t>.</w:t>
+      </w:r>
+    </w:p>
+    <w:p>
+      <w:r>
+        <w:t xml:space="preserve">Keyword yang </w:t>
+      </w:r>
+      <w:proofErr w:type="spellStart"/>
+      <w:r>
+        <w:t>digunakan</w:t>
+      </w:r>
+      <w:proofErr w:type="spellEnd"/>
+      <w:r>
+        <w:t xml:space="preserve"> </w:t>
+      </w:r>
+      <w:proofErr w:type="spellStart"/>
+      <w:r>
+        <w:t>untuk</w:t>
+      </w:r>
+      <w:proofErr w:type="spellEnd"/>
+      <w:r>
+        <w:t xml:space="preserve"> </w:t>
+      </w:r>
+      <w:proofErr w:type="spellStart"/>
+      <w:r>
+        <w:t>melakukan</w:t>
+      </w:r>
+      <w:proofErr w:type="spellEnd"/>
+      <w:r>
+        <w:t xml:space="preserve"> Two Ways Data Binding </w:t>
+      </w:r>
+      <w:proofErr w:type="spellStart"/>
+      <w:r>
+        <w:t>itu</w:t>
+      </w:r>
+      <w:proofErr w:type="spellEnd"/>
+      <w:r>
+        <w:t xml:space="preserve"> </w:t>
+      </w:r>
+      <w:proofErr w:type="spellStart"/>
+      <w:r>
+        <w:t>adalah</w:t>
+      </w:r>
+      <w:proofErr w:type="spellEnd"/>
+    </w:p>
+    <w:p>
+      <w:pPr>
+        <w:rPr>
+          <w:i/>
+          <w:iCs/>
+        </w:rPr>
+      </w:pPr>
+      <w:r>
+        <w:rPr>
+          <w:i/>
+          <w:iCs/>
+        </w:rPr>
+        <w:t>v-model</w:t>
+      </w:r>
+    </w:p>
+    <w:p>
+      <w:pPr>
+        <w:rPr>
+          <w:i/>
+          <w:iCs/>
+        </w:rPr>
+      </w:pPr>
+    </w:p>
+    <w:p>
+      <w:pPr>
+        <w:rPr>
+          <w:i/>
+          <w:iCs/>
+        </w:rPr>
+      </w:pPr>
+      <w:proofErr w:type="spellStart"/>
+      <w:r>
+        <w:rPr>
+          <w:i/>
+          <w:iCs/>
+        </w:rPr>
+        <w:t>perintah</w:t>
+      </w:r>
+      <w:proofErr w:type="spellEnd"/>
+      <w:r>
+        <w:rPr>
+          <w:i/>
+          <w:iCs/>
+        </w:rPr>
+        <w:t xml:space="preserve"> </w:t>
+      </w:r>
+      <w:proofErr w:type="spellStart"/>
+      <w:r>
+        <w:rPr>
+          <w:i/>
+          <w:iCs/>
+        </w:rPr>
+        <w:t>untuk</w:t>
+      </w:r>
+      <w:proofErr w:type="spellEnd"/>
+      <w:r>
+        <w:rPr>
+          <w:i/>
+          <w:iCs/>
+        </w:rPr>
+        <w:t xml:space="preserve"> binding data </w:t>
+      </w:r>
+      <w:proofErr w:type="spellStart"/>
+      <w:r>
+        <w:rPr>
+          <w:i/>
+          <w:iCs/>
+        </w:rPr>
+        <w:t>dengan</w:t>
+      </w:r>
+      <w:proofErr w:type="spellEnd"/>
+      <w:r>
+        <w:rPr>
+          <w:i/>
+          <w:iCs/>
+        </w:rPr>
+        <w:t xml:space="preserve"> </w:t>
+      </w:r>
+      <w:proofErr w:type="spellStart"/>
+      <w:r>
+        <w:rPr>
+          <w:i/>
+          <w:iCs/>
+        </w:rPr>
+        <w:t>menggunakan</w:t>
+      </w:r>
+      <w:proofErr w:type="spellEnd"/>
+      <w:r>
+        <w:rPr>
+          <w:i/>
+          <w:iCs/>
+        </w:rPr>
+        <w:t xml:space="preserve"> v-bind: </w:t>
+      </w:r>
+      <w:proofErr w:type="spellStart"/>
+      <w:r>
+        <w:rPr>
+          <w:i/>
+          <w:iCs/>
+        </w:rPr>
+        <w:t>sedangkan</w:t>
+      </w:r>
+      <w:proofErr w:type="spellEnd"/>
+      <w:r>
+        <w:rPr>
+          <w:i/>
+          <w:iCs/>
+        </w:rPr>
+        <w:t xml:space="preserve"> </w:t>
+      </w:r>
+      <w:proofErr w:type="spellStart"/>
+      <w:r>
+        <w:rPr>
+          <w:i/>
+          <w:iCs/>
+        </w:rPr>
+        <w:t>perintah</w:t>
+      </w:r>
+      <w:proofErr w:type="spellEnd"/>
+      <w:r>
+        <w:rPr>
+          <w:i/>
+          <w:iCs/>
+        </w:rPr>
+        <w:t xml:space="preserve"> </w:t>
+      </w:r>
+      <w:proofErr w:type="spellStart"/>
+      <w:r>
+        <w:rPr>
+          <w:i/>
+          <w:iCs/>
+        </w:rPr>
+        <w:t>untuk</w:t>
+      </w:r>
+      <w:proofErr w:type="spellEnd"/>
+      <w:r>
+        <w:rPr>
+          <w:i/>
+          <w:iCs/>
+        </w:rPr>
+        <w:t xml:space="preserve"> two ways binding </w:t>
+      </w:r>
+      <w:proofErr w:type="spellStart"/>
+      <w:r>
+        <w:rPr>
+          <w:i/>
+          <w:iCs/>
+        </w:rPr>
+        <w:t>menggunakan</w:t>
+      </w:r>
+      <w:proofErr w:type="spellEnd"/>
+      <w:r>
+        <w:rPr>
+          <w:i/>
+          <w:iCs/>
+        </w:rPr>
+        <w:t xml:space="preserve"> v-model.</w:t>
+      </w:r>
+    </w:p>
+    <w:p>
+      <w:proofErr w:type="spellStart"/>
+      <w:r>
+        <w:lastRenderedPageBreak/>
+        <w:t>Perhatikan</w:t>
+      </w:r>
+      <w:proofErr w:type="spellEnd"/>
+      <w:r>
+        <w:t xml:space="preserve"> code </w:t>
+      </w:r>
+      <w:proofErr w:type="spellStart"/>
+      <w:r>
+        <w:t>tersebut</w:t>
+      </w:r>
+      <w:proofErr w:type="spellEnd"/>
+      <w:r>
+        <w:t xml:space="preserve">, v-model </w:t>
+      </w:r>
+      <w:proofErr w:type="spellStart"/>
+      <w:r>
+        <w:t>itu</w:t>
+      </w:r>
+      <w:proofErr w:type="spellEnd"/>
+      <w:r>
+        <w:t xml:space="preserve"> </w:t>
+      </w:r>
+      <w:proofErr w:type="spellStart"/>
+      <w:r>
+        <w:t>akan</w:t>
+      </w:r>
+      <w:proofErr w:type="spellEnd"/>
+      <w:r>
+        <w:t xml:space="preserve"> </w:t>
+      </w:r>
+      <w:proofErr w:type="spellStart"/>
+      <w:r>
+        <w:t>menangkap</w:t>
+      </w:r>
+      <w:proofErr w:type="spellEnd"/>
+      <w:r>
+        <w:t xml:space="preserve"> setiap </w:t>
+      </w:r>
+      <w:proofErr w:type="spellStart"/>
+      <w:r>
+        <w:t>inpuan</w:t>
+      </w:r>
+      <w:proofErr w:type="spellEnd"/>
+      <w:r>
+        <w:t xml:space="preserve"> </w:t>
+      </w:r>
+      <w:proofErr w:type="spellStart"/>
+      <w:r>
+        <w:t>dari</w:t>
+      </w:r>
+      <w:proofErr w:type="spellEnd"/>
+      <w:r>
+        <w:t xml:space="preserve"> user.</w:t>
+      </w:r>
+    </w:p>
+    <w:p>
+      <w:proofErr w:type="spellStart"/>
+      <w:r>
+        <w:t>Apabila</w:t>
+      </w:r>
+      <w:proofErr w:type="spellEnd"/>
+      <w:r>
+        <w:t xml:space="preserve"> </w:t>
+      </w:r>
+      <w:proofErr w:type="spellStart"/>
+      <w:r>
+        <w:t>kita</w:t>
+      </w:r>
+      <w:proofErr w:type="spellEnd"/>
+      <w:r>
+        <w:t xml:space="preserve"> </w:t>
+      </w:r>
+      <w:proofErr w:type="spellStart"/>
+      <w:r>
+        <w:t>membuat</w:t>
+      </w:r>
+      <w:proofErr w:type="spellEnd"/>
+      <w:r>
+        <w:t xml:space="preserve"> </w:t>
+      </w:r>
+      <w:r>
+        <w:rPr>
+          <w:i/>
+          <w:iCs/>
+        </w:rPr>
+        <w:t xml:space="preserve">v-model </w:t>
+      </w:r>
+      <w:proofErr w:type="spellStart"/>
+      <w:r>
+        <w:t>lalu</w:t>
+      </w:r>
+      <w:proofErr w:type="spellEnd"/>
+      <w:r>
+        <w:t xml:space="preserve"> </w:t>
+      </w:r>
+      <w:proofErr w:type="spellStart"/>
+      <w:r>
+        <w:t>menghubungkan</w:t>
+      </w:r>
+      <w:proofErr w:type="spellEnd"/>
+      <w:r>
+        <w:t xml:space="preserve"> ke property yang </w:t>
+      </w:r>
+      <w:proofErr w:type="spellStart"/>
+      <w:r>
+        <w:t>ada</w:t>
+      </w:r>
+      <w:proofErr w:type="spellEnd"/>
+      <w:r>
+        <w:t xml:space="preserve"> di </w:t>
+      </w:r>
+      <w:proofErr w:type="spellStart"/>
+      <w:r>
+        <w:t>dalam</w:t>
+      </w:r>
+      <w:proofErr w:type="spellEnd"/>
+      <w:r>
+        <w:t xml:space="preserve"> data </w:t>
+      </w:r>
+      <w:proofErr w:type="spellStart"/>
+      <w:r>
+        <w:t>maka</w:t>
+      </w:r>
+      <w:proofErr w:type="spellEnd"/>
+      <w:r>
+        <w:t xml:space="preserve"> data property </w:t>
+      </w:r>
+      <w:proofErr w:type="spellStart"/>
+      <w:r>
+        <w:t>itu</w:t>
+      </w:r>
+      <w:proofErr w:type="spellEnd"/>
+      <w:r>
+        <w:t xml:space="preserve"> </w:t>
+      </w:r>
+      <w:proofErr w:type="spellStart"/>
+      <w:r>
+        <w:t>akan</w:t>
+      </w:r>
+      <w:proofErr w:type="spellEnd"/>
+      <w:r>
+        <w:t xml:space="preserve"> </w:t>
+      </w:r>
+      <w:proofErr w:type="spellStart"/>
+      <w:r>
+        <w:t>langsung</w:t>
+      </w:r>
+      <w:proofErr w:type="spellEnd"/>
+      <w:r>
+        <w:t xml:space="preserve"> </w:t>
+      </w:r>
+      <w:proofErr w:type="spellStart"/>
+      <w:r>
+        <w:t>berubah</w:t>
+      </w:r>
+      <w:proofErr w:type="spellEnd"/>
+      <w:r>
+        <w:t>.</w:t>
+      </w:r>
+    </w:p>
+    <w:p>
+      <w:proofErr w:type="spellStart"/>
+      <w:r>
+        <w:t>Sedangkan</w:t>
+      </w:r>
+      <w:proofErr w:type="spellEnd"/>
+      <w:r>
+        <w:t xml:space="preserve"> </w:t>
+      </w:r>
+      <w:proofErr w:type="spellStart"/>
+      <w:r>
+        <w:t>dari</w:t>
+      </w:r>
+      <w:proofErr w:type="spellEnd"/>
+      <w:r>
+        <w:t xml:space="preserve"> </w:t>
+      </w:r>
+      <w:proofErr w:type="spellStart"/>
+      <w:r>
+        <w:t>contoh</w:t>
+      </w:r>
+      <w:proofErr w:type="spellEnd"/>
+      <w:r>
+        <w:t xml:space="preserve"> </w:t>
+      </w:r>
+      <w:proofErr w:type="spellStart"/>
+      <w:r>
+        <w:t>berikut</w:t>
+      </w:r>
+      <w:proofErr w:type="spellEnd"/>
+      <w:r>
+        <w:t xml:space="preserve"> </w:t>
+      </w:r>
+      <w:proofErr w:type="spellStart"/>
+      <w:r>
+        <w:t>kita</w:t>
+      </w:r>
+      <w:proofErr w:type="spellEnd"/>
+      <w:r>
+        <w:t xml:space="preserve"> </w:t>
+      </w:r>
+      <w:proofErr w:type="spellStart"/>
+      <w:r>
+        <w:t>tidak</w:t>
+      </w:r>
+      <w:proofErr w:type="spellEnd"/>
+      <w:r>
+        <w:t xml:space="preserve"> </w:t>
+      </w:r>
+      <w:proofErr w:type="spellStart"/>
+      <w:r>
+        <w:t>melakukan</w:t>
+      </w:r>
+      <w:proofErr w:type="spellEnd"/>
+      <w:r>
+        <w:t xml:space="preserve"> </w:t>
+      </w:r>
+      <w:proofErr w:type="spellStart"/>
+      <w:r>
+        <w:t>hal</w:t>
+      </w:r>
+      <w:proofErr w:type="spellEnd"/>
+      <w:r>
+        <w:t xml:space="preserve"> </w:t>
+      </w:r>
+      <w:proofErr w:type="spellStart"/>
+      <w:r>
+        <w:t>tersebut</w:t>
+      </w:r>
+      <w:proofErr w:type="spellEnd"/>
+      <w:r>
+        <w:t xml:space="preserve"> </w:t>
+      </w:r>
+      <w:proofErr w:type="spellStart"/>
+      <w:r>
+        <w:t>melainkan</w:t>
+      </w:r>
+      <w:proofErr w:type="spellEnd"/>
+      <w:r>
+        <w:t xml:space="preserve"> </w:t>
+      </w:r>
+      <w:proofErr w:type="spellStart"/>
+      <w:r>
+        <w:t>kita</w:t>
+      </w:r>
+      <w:proofErr w:type="spellEnd"/>
+      <w:r>
+        <w:t xml:space="preserve"> </w:t>
+      </w:r>
+      <w:proofErr w:type="spellStart"/>
+      <w:r>
+        <w:t>bungkus</w:t>
+      </w:r>
+      <w:proofErr w:type="spellEnd"/>
+      <w:r>
+        <w:t xml:space="preserve"> ke </w:t>
+      </w:r>
+      <w:proofErr w:type="spellStart"/>
+      <w:r>
+        <w:t>dalam</w:t>
+      </w:r>
+      <w:proofErr w:type="spellEnd"/>
+      <w:r>
+        <w:t xml:space="preserve"> </w:t>
+      </w:r>
+      <w:proofErr w:type="spellStart"/>
+      <w:r>
+        <w:t>sebuah</w:t>
+      </w:r>
+      <w:proofErr w:type="spellEnd"/>
+      <w:r>
+        <w:t xml:space="preserve"> even </w:t>
+      </w:r>
+      <w:r>
+        <w:softHyphen/>
+      </w:r>
+      <w:proofErr w:type="spellStart"/>
+      <w:r>
+        <w:rPr>
+          <w:i/>
+          <w:iCs/>
+        </w:rPr>
+        <w:t>v-</w:t>
+      </w:r>
+      <w:proofErr w:type="gramStart"/>
+      <w:r>
+        <w:rPr>
+          <w:i/>
+          <w:iCs/>
+        </w:rPr>
+        <w:t>on:click</w:t>
+      </w:r>
+      <w:proofErr w:type="spellEnd"/>
+      <w:proofErr w:type="gramEnd"/>
+      <w:r>
+        <w:t xml:space="preserve"> </w:t>
+      </w:r>
+      <w:proofErr w:type="spellStart"/>
+      <w:r>
+        <w:t>jalankan</w:t>
+      </w:r>
+      <w:proofErr w:type="spellEnd"/>
+      <w:r>
+        <w:t xml:space="preserve"> </w:t>
+      </w:r>
+      <w:proofErr w:type="spellStart"/>
+      <w:r>
+        <w:t>sebuah</w:t>
+      </w:r>
+      <w:proofErr w:type="spellEnd"/>
+      <w:r>
+        <w:t xml:space="preserve"> method </w:t>
+      </w:r>
+      <w:proofErr w:type="spellStart"/>
+      <w:r>
+        <w:t>sekalian</w:t>
+      </w:r>
+      <w:proofErr w:type="spellEnd"/>
+      <w:r>
+        <w:t xml:space="preserve"> </w:t>
+      </w:r>
+      <w:proofErr w:type="spellStart"/>
+      <w:r>
+        <w:t>mengisi</w:t>
+      </w:r>
+      <w:proofErr w:type="spellEnd"/>
+      <w:r>
+        <w:t xml:space="preserve"> </w:t>
+      </w:r>
+      <w:proofErr w:type="spellStart"/>
+      <w:r>
+        <w:t>ulang</w:t>
+      </w:r>
+      <w:proofErr w:type="spellEnd"/>
+      <w:r>
+        <w:t xml:space="preserve"> property yang </w:t>
+      </w:r>
+      <w:proofErr w:type="spellStart"/>
+      <w:r>
+        <w:t>dipanggilnya</w:t>
+      </w:r>
+      <w:proofErr w:type="spellEnd"/>
+      <w:r>
+        <w:t>.</w:t>
+      </w:r>
+    </w:p>
+    <w:p>
+      <w:r>
+        <w:drawing>
+          <wp:inline distT="0" distB="0" distL="0" distR="0" wp14:anchorId="38AACB4F" wp14:editId="59F82B3E">
+            <wp:extent cx="4069080" cy="3184776"/>
+            <wp:effectExtent l="0" t="0" r="7620" b="0"/>
+            <wp:docPr id="1982651900" name="Picture 1" descr="A computer screen shot of a program code&#10;&#10;Description automatically generated"/>
+            <wp:cNvGraphicFramePr>
+              <a:graphicFrameLocks xmlns:a="http://schemas.openxmlformats.org/drawingml/2006/main" noChangeAspect="1"/>
+            </wp:cNvGraphicFramePr>
+            <a:graphic xmlns:a="http://schemas.openxmlformats.org/drawingml/2006/main">
+              <a:graphicData uri="http://schemas.openxmlformats.org/drawingml/2006/picture">
+                <pic:pic xmlns:pic="http://schemas.openxmlformats.org/drawingml/2006/picture">
+                  <pic:nvPicPr>
+                    <pic:cNvPr id="1982651900" name="Picture 1" descr="A computer screen shot of a program code&#10;&#10;Description automatically generated"/>
+                    <pic:cNvPicPr/>
+                  </pic:nvPicPr>
+                  <pic:blipFill>
+                    <a:blip r:embed="rId19"/>
+                    <a:stretch>
+                      <a:fillRect/>
+                    </a:stretch>
+                  </pic:blipFill>
+                  <pic:spPr>
+                    <a:xfrm>
+                      <a:off x="0" y="0"/>
+                      <a:ext cx="4072002" cy="3187063"/>
+                    </a:xfrm>
+                    <a:prstGeom prst="rect">
+                      <a:avLst/>
+                    </a:prstGeom>
+                  </pic:spPr>
+                </pic:pic>
+              </a:graphicData>
+            </a:graphic>
+          </wp:inline>
+        </w:drawing>
+      </w:r>
+    </w:p>
+    <w:p>
+      <w:proofErr w:type="spellStart"/>
+      <w:r>
+        <w:t>Apabila</w:t>
+      </w:r>
+      <w:proofErr w:type="spellEnd"/>
+      <w:r>
+        <w:t xml:space="preserve"> </w:t>
+      </w:r>
+      <w:r>
+        <w:rPr>
+          <w:i/>
+          <w:iCs/>
+        </w:rPr>
+        <w:t xml:space="preserve">v-model </w:t>
+      </w:r>
+      <w:proofErr w:type="spellStart"/>
+      <w:r>
+        <w:t>sama</w:t>
+      </w:r>
+      <w:proofErr w:type="spellEnd"/>
+      <w:r>
+        <w:t xml:space="preserve"> </w:t>
+      </w:r>
+      <w:proofErr w:type="spellStart"/>
+      <w:r>
+        <w:t>dengan</w:t>
+      </w:r>
+      <w:proofErr w:type="spellEnd"/>
+      <w:r>
+        <w:t xml:space="preserve"> </w:t>
+      </w:r>
+      <w:proofErr w:type="spellStart"/>
+      <w:r>
+        <w:t>nama</w:t>
+      </w:r>
+      <w:proofErr w:type="spellEnd"/>
+      <w:r>
+        <w:t xml:space="preserve"> property di </w:t>
+      </w:r>
+      <w:proofErr w:type="spellStart"/>
+      <w:r>
+        <w:t>dalam</w:t>
+      </w:r>
+      <w:proofErr w:type="spellEnd"/>
+      <w:r>
+        <w:t xml:space="preserve"> data </w:t>
+      </w:r>
+      <w:proofErr w:type="spellStart"/>
+      <w:r>
+        <w:t>maka</w:t>
+      </w:r>
+      <w:proofErr w:type="spellEnd"/>
+      <w:r>
+        <w:t xml:space="preserve"> field input </w:t>
+      </w:r>
+      <w:proofErr w:type="spellStart"/>
+      <w:r>
+        <w:t>akan</w:t>
+      </w:r>
+      <w:proofErr w:type="spellEnd"/>
+      <w:r>
+        <w:t xml:space="preserve"> </w:t>
+      </w:r>
+      <w:proofErr w:type="spellStart"/>
+      <w:r>
+        <w:t>sudah</w:t>
+      </w:r>
+      <w:proofErr w:type="spellEnd"/>
+      <w:r>
+        <w:t xml:space="preserve"> </w:t>
+      </w:r>
+      <w:proofErr w:type="spellStart"/>
+      <w:r>
+        <w:t>terisi</w:t>
+      </w:r>
+      <w:proofErr w:type="spellEnd"/>
+      <w:r>
+        <w:t xml:space="preserve"> </w:t>
+      </w:r>
+      <w:proofErr w:type="spellStart"/>
+      <w:r>
+        <w:t>dengan</w:t>
+      </w:r>
+      <w:proofErr w:type="spellEnd"/>
+      <w:r>
+        <w:t xml:space="preserve"> </w:t>
+      </w:r>
+      <w:proofErr w:type="spellStart"/>
+      <w:r>
+        <w:t>secara</w:t>
+      </w:r>
+      <w:proofErr w:type="spellEnd"/>
+      <w:r>
+        <w:t xml:space="preserve"> </w:t>
+      </w:r>
+      <w:proofErr w:type="spellStart"/>
+      <w:r>
+        <w:t>otomatis</w:t>
+      </w:r>
+      <w:proofErr w:type="spellEnd"/>
+      <w:r>
+        <w:t xml:space="preserve"> </w:t>
+      </w:r>
+      <w:proofErr w:type="spellStart"/>
+      <w:r>
+        <w:t>mengambil</w:t>
+      </w:r>
+      <w:proofErr w:type="spellEnd"/>
+      <w:r>
+        <w:t xml:space="preserve"> di property data.</w:t>
+      </w:r>
+    </w:p>
+    <w:p/>
+    <w:p>
+      <w:proofErr w:type="spellStart"/>
+      <w:r>
+        <w:t>Berikut</w:t>
+      </w:r>
+      <w:proofErr w:type="spellEnd"/>
+      <w:r>
+        <w:t xml:space="preserve"> juga </w:t>
+      </w:r>
+      <w:proofErr w:type="spellStart"/>
+      <w:r>
+        <w:t>contoh</w:t>
+      </w:r>
+      <w:proofErr w:type="spellEnd"/>
+      <w:r>
+        <w:t xml:space="preserve"> </w:t>
+      </w:r>
+      <w:proofErr w:type="spellStart"/>
+      <w:r>
+        <w:t>penerapan</w:t>
+      </w:r>
+      <w:proofErr w:type="spellEnd"/>
+      <w:r>
+        <w:t xml:space="preserve"> </w:t>
+      </w:r>
+      <w:proofErr w:type="spellStart"/>
+      <w:r>
+        <w:t>dari</w:t>
+      </w:r>
+      <w:proofErr w:type="spellEnd"/>
+      <w:r>
+        <w:t xml:space="preserve"> </w:t>
+      </w:r>
+      <w:r>
+        <w:rPr>
+          <w:i/>
+          <w:iCs/>
+        </w:rPr>
+        <w:t>v-model</w:t>
+      </w:r>
+      <w:r>
+        <w:t xml:space="preserve"> </w:t>
+      </w:r>
+      <w:proofErr w:type="spellStart"/>
+      <w:r>
+        <w:t>dengan</w:t>
+      </w:r>
+      <w:proofErr w:type="spellEnd"/>
+      <w:r>
+        <w:t xml:space="preserve"> </w:t>
+      </w:r>
+      <w:proofErr w:type="spellStart"/>
+      <w:r>
+        <w:t>menggunakan</w:t>
+      </w:r>
+      <w:proofErr w:type="spellEnd"/>
+      <w:r>
+        <w:t xml:space="preserve"> checkbox, </w:t>
+      </w:r>
+      <w:proofErr w:type="spellStart"/>
+      <w:r>
+        <w:t>kita</w:t>
+      </w:r>
+      <w:proofErr w:type="spellEnd"/>
+      <w:r>
+        <w:t xml:space="preserve"> </w:t>
+      </w:r>
+      <w:proofErr w:type="spellStart"/>
+      <w:r>
+        <w:t>dapat</w:t>
+      </w:r>
+      <w:proofErr w:type="spellEnd"/>
+      <w:r>
+        <w:t xml:space="preserve"> </w:t>
+      </w:r>
+      <w:proofErr w:type="spellStart"/>
+      <w:r>
+        <w:t>menangkap</w:t>
+      </w:r>
+      <w:proofErr w:type="spellEnd"/>
+      <w:r>
+        <w:t xml:space="preserve"> data </w:t>
+      </w:r>
+      <w:proofErr w:type="spellStart"/>
+      <w:r>
+        <w:t>dari</w:t>
+      </w:r>
+      <w:proofErr w:type="spellEnd"/>
+      <w:r>
+        <w:t xml:space="preserve"> </w:t>
+      </w:r>
+      <w:proofErr w:type="spellStart"/>
+      <w:r>
+        <w:t>inputan</w:t>
+      </w:r>
+      <w:proofErr w:type="spellEnd"/>
+      <w:r>
+        <w:t xml:space="preserve"> </w:t>
+      </w:r>
+      <w:proofErr w:type="spellStart"/>
+      <w:r>
+        <w:t>dengan</w:t>
+      </w:r>
+      <w:proofErr w:type="spellEnd"/>
+      <w:r>
+        <w:t xml:space="preserve"> </w:t>
+      </w:r>
+      <w:proofErr w:type="spellStart"/>
+      <w:r>
+        <w:t>merubah</w:t>
+      </w:r>
+      <w:proofErr w:type="spellEnd"/>
+      <w:r>
+        <w:t xml:space="preserve"> property yang </w:t>
+      </w:r>
+      <w:proofErr w:type="spellStart"/>
+      <w:r>
+        <w:t>ada</w:t>
+      </w:r>
+      <w:proofErr w:type="spellEnd"/>
+      <w:r>
+        <w:t xml:space="preserve"> di </w:t>
+      </w:r>
+      <w:proofErr w:type="spellStart"/>
+      <w:r>
+        <w:t>dalam</w:t>
+      </w:r>
+      <w:proofErr w:type="spellEnd"/>
+      <w:r>
+        <w:t xml:space="preserve"> data.</w:t>
+      </w:r>
+    </w:p>
+    <w:p>
+      <w:r>
+        <w:drawing>
+          <wp:inline distT="0" distB="0" distL="0" distR="0" wp14:anchorId="2D397B6F" wp14:editId="227EDB9E">
+            <wp:extent cx="5943600" cy="1845945"/>
+            <wp:effectExtent l="0" t="0" r="0" b="1905"/>
+            <wp:docPr id="521253209" name="Picture 1" descr="A screen shot of a computer program&#10;&#10;Description automatically generated"/>
+            <wp:cNvGraphicFramePr>
+              <a:graphicFrameLocks xmlns:a="http://schemas.openxmlformats.org/drawingml/2006/main" noChangeAspect="1"/>
+            </wp:cNvGraphicFramePr>
+            <a:graphic xmlns:a="http://schemas.openxmlformats.org/drawingml/2006/main">
+              <a:graphicData uri="http://schemas.openxmlformats.org/drawingml/2006/picture">
+                <pic:pic xmlns:pic="http://schemas.openxmlformats.org/drawingml/2006/picture">
+                  <pic:nvPicPr>
+                    <pic:cNvPr id="521253209" name="Picture 1" descr="A screen shot of a computer program&#10;&#10;Description automatically generated"/>
+                    <pic:cNvPicPr/>
+                  </pic:nvPicPr>
+                  <pic:blipFill>
+                    <a:blip r:embed="rId20"/>
+                    <a:stretch>
+                      <a:fillRect/>
+                    </a:stretch>
+                  </pic:blipFill>
+                  <pic:spPr>
+                    <a:xfrm>
+                      <a:off x="0" y="0"/>
+                      <a:ext cx="5943600" cy="1845945"/>
+                    </a:xfrm>
+                    <a:prstGeom prst="rect">
+                      <a:avLst/>
+                    </a:prstGeom>
+                  </pic:spPr>
+                </pic:pic>
+              </a:graphicData>
+            </a:graphic>
+          </wp:inline>
+        </w:drawing>
+      </w:r>
+    </w:p>
+    <w:p/>
+    <w:p/>
+    <w:p/>
     <w:p>
       <w:pPr>
         <w:ind w:left="360"/>

</xml_diff>

<commit_message>
Components & Input Binding
</commit_message>
<xml_diff>
--- a/basic_vue/VueJs.docx
+++ b/basic_vue/VueJs.docx
@@ -173,6 +173,7 @@
         <w:t xml:space="preserve"> </w:t>
       </w:r>
       <w:proofErr w:type="spellStart"/>
+      <w:proofErr w:type="gramStart"/>
       <w:r>
         <w:t>VueJs</w:t>
       </w:r>
@@ -180,6 +181,7 @@
       <w:r>
         <w:t xml:space="preserve"> ?</w:t>
       </w:r>
+      <w:proofErr w:type="gramEnd"/>
     </w:p>
     <w:p>
       <w:pPr>
@@ -1024,7 +1026,23 @@
           <w:i/>
           <w:iCs/>
         </w:rPr>
-        <w:t xml:space="preserve">new Vue(); </w:t>
+        <w:t xml:space="preserve">new </w:t>
+      </w:r>
+      <w:proofErr w:type="gramStart"/>
+      <w:r>
+        <w:rPr>
+          <w:i/>
+          <w:iCs/>
+        </w:rPr>
+        <w:t>Vue(</w:t>
+      </w:r>
+      <w:proofErr w:type="gramEnd"/>
+      <w:r>
+        <w:rPr>
+          <w:i/>
+          <w:iCs/>
+        </w:rPr>
+        <w:t xml:space="preserve">); </w:t>
       </w:r>
       <w:r>
         <w:t>.</w:t>
@@ -1042,7 +1060,23 @@
           <w:i/>
           <w:iCs/>
         </w:rPr>
-        <w:t xml:space="preserve">new Vue(); </w:t>
+        <w:t xml:space="preserve">new </w:t>
+      </w:r>
+      <w:proofErr w:type="gramStart"/>
+      <w:r>
+        <w:rPr>
+          <w:i/>
+          <w:iCs/>
+        </w:rPr>
+        <w:t>Vue(</w:t>
+      </w:r>
+      <w:proofErr w:type="gramEnd"/>
+      <w:r>
+        <w:rPr>
+          <w:i/>
+          <w:iCs/>
+        </w:rPr>
+        <w:t xml:space="preserve">); </w:t>
       </w:r>
       <w:proofErr w:type="spellStart"/>
       <w:r>
@@ -1481,12 +1515,21 @@
       <w:r>
         <w:t xml:space="preserve"> </w:t>
       </w:r>
-      <w:r>
-        <w:rPr>
-          <w:i/>
-          <w:iCs/>
-        </w:rPr>
-        <w:t>{{ … }}</w:t>
+      <w:proofErr w:type="gramStart"/>
+      <w:r>
+        <w:rPr>
+          <w:i/>
+          <w:iCs/>
+        </w:rPr>
+        <w:t>{{ …</w:t>
+      </w:r>
+      <w:proofErr w:type="gramEnd"/>
+      <w:r>
+        <w:rPr>
+          <w:i/>
+          <w:iCs/>
+        </w:rPr>
+        <w:t xml:space="preserve"> }}</w:t>
       </w:r>
       <w:r>
         <w:rPr>
@@ -2067,6 +2110,7 @@
         <w:t xml:space="preserve"> </w:t>
       </w:r>
       <w:proofErr w:type="spellStart"/>
+      <w:proofErr w:type="gramStart"/>
       <w:r>
         <w:t>codenya</w:t>
       </w:r>
@@ -2074,6 +2118,7 @@
       <w:r>
         <w:t xml:space="preserve"> :</w:t>
       </w:r>
+      <w:proofErr w:type="gramEnd"/>
     </w:p>
     <w:p/>
     <w:p>
@@ -2377,9 +2422,18 @@
           <w:i/>
           <w:iCs/>
         </w:rPr>
-        <w:t>v-on:input</w:t>
-      </w:r>
-      <w:proofErr w:type="spellEnd"/>
+        <w:t>v-</w:t>
+      </w:r>
+      <w:proofErr w:type="gramStart"/>
+      <w:r>
+        <w:rPr>
+          <w:i/>
+          <w:iCs/>
+        </w:rPr>
+        <w:t>on:input</w:t>
+      </w:r>
+      <w:proofErr w:type="spellEnd"/>
+      <w:proofErr w:type="gramEnd"/>
       <w:r>
         <w:t xml:space="preserve"> </w:t>
       </w:r>
@@ -4306,7 +4360,15 @@
     </w:p>
     <w:p>
       <w:r>
-        <w:t>&lt;h1 v-text=” ‘Halo ‘ + name”&gt;&lt;/h1&gt;</w:t>
+        <w:t xml:space="preserve">&lt;h1 v-text=” ‘Halo </w:t>
+      </w:r>
+      <w:proofErr w:type="gramStart"/>
+      <w:r>
+        <w:t>‘ +</w:t>
+      </w:r>
+      <w:proofErr w:type="gramEnd"/>
+      <w:r>
+        <w:t xml:space="preserve"> name”&gt;&lt;/h1&gt;</w:t>
       </w:r>
     </w:p>
     <w:p>
@@ -4322,10 +4384,12 @@
         <w:t>&lt;h1 v-text="</w:t>
       </w:r>
       <w:proofErr w:type="spellStart"/>
+      <w:proofErr w:type="gramStart"/>
       <w:r>
         <w:t>name.toUpperCase</w:t>
       </w:r>
       <w:proofErr w:type="spellEnd"/>
+      <w:proofErr w:type="gramEnd"/>
       <w:r>
         <w:t>()”&gt;&lt;/h1&gt;</w:t>
       </w:r>
@@ -4439,9 +4503,18 @@
           <w:i/>
           <w:iCs/>
         </w:rPr>
-        <w:t>v-bind:namaAttr</w:t>
-      </w:r>
-      <w:proofErr w:type="spellEnd"/>
+        <w:t>v-</w:t>
+      </w:r>
+      <w:proofErr w:type="gramStart"/>
+      <w:r>
+        <w:rPr>
+          <w:i/>
+          <w:iCs/>
+        </w:rPr>
+        <w:t>bind:namaAttr</w:t>
+      </w:r>
+      <w:proofErr w:type="spellEnd"/>
+      <w:proofErr w:type="gramEnd"/>
       <w:r>
         <w:rPr>
           <w:i/>
@@ -4490,6 +4563,7 @@
         <w:t xml:space="preserve"> </w:t>
       </w:r>
       <w:proofErr w:type="spellStart"/>
+      <w:proofErr w:type="gramStart"/>
       <w:r>
         <w:t>dengan</w:t>
       </w:r>
@@ -4513,6 +4587,7 @@
         <w:t>namaAttr</w:t>
       </w:r>
       <w:proofErr w:type="spellEnd"/>
+      <w:proofErr w:type="gramEnd"/>
     </w:p>
     <w:p>
       <w:pPr>
@@ -4679,9 +4754,18 @@
           <w:i/>
           <w:iCs/>
         </w:rPr>
-        <w:t>v-on:event</w:t>
-      </w:r>
-      <w:proofErr w:type="spellEnd"/>
+        <w:t>v-</w:t>
+      </w:r>
+      <w:proofErr w:type="gramStart"/>
+      <w:r>
+        <w:rPr>
+          <w:i/>
+          <w:iCs/>
+        </w:rPr>
+        <w:t>on:event</w:t>
+      </w:r>
+      <w:proofErr w:type="spellEnd"/>
+      <w:proofErr w:type="gramEnd"/>
       <w:r>
         <w:t xml:space="preserve">   </w:t>
       </w:r>
@@ -5740,9 +5824,18 @@
           <w:i/>
           <w:iCs/>
         </w:rPr>
-        <w:t>v-on:click</w:t>
-      </w:r>
-      <w:proofErr w:type="spellEnd"/>
+        <w:t>v-</w:t>
+      </w:r>
+      <w:proofErr w:type="gramStart"/>
+      <w:r>
+        <w:rPr>
+          <w:i/>
+          <w:iCs/>
+        </w:rPr>
+        <w:t>on:click</w:t>
+      </w:r>
+      <w:proofErr w:type="spellEnd"/>
+      <w:proofErr w:type="gramEnd"/>
       <w:r>
         <w:t xml:space="preserve"> </w:t>
       </w:r>
@@ -7475,7 +7568,15 @@
       </w:r>
       <w:proofErr w:type="spellEnd"/>
       <w:r>
-        <w:t xml:space="preserve"> v-else.</w:t>
+        <w:t xml:space="preserve"> </w:t>
+      </w:r>
+      <w:proofErr w:type="gramStart"/>
+      <w:r>
+        <w:t>v-else</w:t>
+      </w:r>
+      <w:proofErr w:type="gramEnd"/>
+      <w:r>
+        <w:t>.</w:t>
       </w:r>
     </w:p>
     <w:p>
@@ -9048,9 +9149,18 @@
           <w:i/>
           <w:iCs/>
         </w:rPr>
-        <w:t>v-on:event</w:t>
-      </w:r>
-      <w:proofErr w:type="spellEnd"/>
+        <w:t>v-</w:t>
+      </w:r>
+      <w:proofErr w:type="gramStart"/>
+      <w:r>
+        <w:rPr>
+          <w:i/>
+          <w:iCs/>
+        </w:rPr>
+        <w:t>on:event</w:t>
+      </w:r>
+      <w:proofErr w:type="spellEnd"/>
+      <w:proofErr w:type="gramEnd"/>
       <w:r>
         <w:rPr>
           <w:i/>
@@ -9755,12 +9865,17 @@
         <w:t xml:space="preserve"> </w:t>
       </w:r>
       <w:proofErr w:type="spellStart"/>
+      <w:proofErr w:type="gramStart"/>
       <w:r>
         <w:t>preventDefault</w:t>
       </w:r>
       <w:proofErr w:type="spellEnd"/>
       <w:r>
-        <w:t xml:space="preserve">() code </w:t>
+        <w:t>(</w:t>
+      </w:r>
+      <w:proofErr w:type="gramEnd"/>
+      <w:r>
+        <w:t xml:space="preserve">) code </w:t>
       </w:r>
       <w:proofErr w:type="spellStart"/>
       <w:r>
@@ -10467,10 +10582,3124 @@
       </w:r>
     </w:p>
     <w:p/>
+    <w:p>
+      <w:hyperlink r:id="rId38" w:history="1">
+        <w:r>
+          <w:rPr>
+            <w:rStyle w:val="Hyperlink"/>
+          </w:rPr>
+          <w:t>https://docs.vuejs.id/v2/guide/events#Memantau-Event</w:t>
+        </w:r>
+      </w:hyperlink>
+      <w:r>
+        <w:t xml:space="preserve"> </w:t>
+      </w:r>
+    </w:p>
+    <w:p>
+      <w:r>
+        <w:lastRenderedPageBreak/>
+        <w:drawing>
+          <wp:inline distT="0" distB="0" distL="0" distR="0" wp14:anchorId="51C82216" wp14:editId="03ABF227">
+            <wp:extent cx="5943600" cy="2867660"/>
+            <wp:effectExtent l="0" t="0" r="0" b="8890"/>
+            <wp:docPr id="542429209" name="Picture 1" descr="A screen shot of a computer program&#10;&#10;Description automatically generated"/>
+            <wp:cNvGraphicFramePr>
+              <a:graphicFrameLocks xmlns:a="http://schemas.openxmlformats.org/drawingml/2006/main" noChangeAspect="1"/>
+            </wp:cNvGraphicFramePr>
+            <a:graphic xmlns:a="http://schemas.openxmlformats.org/drawingml/2006/main">
+              <a:graphicData uri="http://schemas.openxmlformats.org/drawingml/2006/picture">
+                <pic:pic xmlns:pic="http://schemas.openxmlformats.org/drawingml/2006/picture">
+                  <pic:nvPicPr>
+                    <pic:cNvPr id="542429209" name="Picture 1" descr="A screen shot of a computer program&#10;&#10;Description automatically generated"/>
+                    <pic:cNvPicPr/>
+                  </pic:nvPicPr>
+                  <pic:blipFill>
+                    <a:blip r:embed="rId39"/>
+                    <a:stretch>
+                      <a:fillRect/>
+                    </a:stretch>
+                  </pic:blipFill>
+                  <pic:spPr>
+                    <a:xfrm>
+                      <a:off x="0" y="0"/>
+                      <a:ext cx="5943600" cy="2867660"/>
+                    </a:xfrm>
+                    <a:prstGeom prst="rect">
+                      <a:avLst/>
+                    </a:prstGeom>
+                  </pic:spPr>
+                </pic:pic>
+              </a:graphicData>
+            </a:graphic>
+          </wp:inline>
+        </w:drawing>
+      </w:r>
+    </w:p>
+    <w:p/>
+    <w:p>
+      <w:pPr>
+        <w:pStyle w:val="Heading4"/>
+      </w:pPr>
+      <w:r>
+        <w:t>Key Modifiers</w:t>
+      </w:r>
+    </w:p>
+    <w:p>
+      <w:r>
+        <w:t xml:space="preserve">Event ini </w:t>
+      </w:r>
+      <w:proofErr w:type="spellStart"/>
+      <w:r>
+        <w:t>dilakukan</w:t>
+      </w:r>
+      <w:proofErr w:type="spellEnd"/>
+      <w:r>
+        <w:t xml:space="preserve"> </w:t>
+      </w:r>
+      <w:proofErr w:type="spellStart"/>
+      <w:r>
+        <w:t>ketika</w:t>
+      </w:r>
+      <w:proofErr w:type="spellEnd"/>
+      <w:r>
+        <w:t xml:space="preserve"> </w:t>
+      </w:r>
+      <w:proofErr w:type="spellStart"/>
+      <w:r>
+        <w:t>ada</w:t>
+      </w:r>
+      <w:proofErr w:type="spellEnd"/>
+      <w:r>
+        <w:t xml:space="preserve"> </w:t>
+      </w:r>
+      <w:proofErr w:type="spellStart"/>
+      <w:r>
+        <w:t>perubahan</w:t>
+      </w:r>
+      <w:proofErr w:type="spellEnd"/>
+      <w:r>
+        <w:t xml:space="preserve"> pada keyword </w:t>
+      </w:r>
+      <w:proofErr w:type="spellStart"/>
+      <w:r>
+        <w:t>atau</w:t>
+      </w:r>
+      <w:proofErr w:type="spellEnd"/>
+      <w:r>
+        <w:t xml:space="preserve"> page, </w:t>
+      </w:r>
+      <w:proofErr w:type="spellStart"/>
+      <w:r>
+        <w:t>misal</w:t>
+      </w:r>
+      <w:proofErr w:type="spellEnd"/>
+      <w:r>
+        <w:t xml:space="preserve"> </w:t>
+      </w:r>
+      <w:proofErr w:type="spellStart"/>
+      <w:r>
+        <w:t>ketika</w:t>
+      </w:r>
+      <w:proofErr w:type="spellEnd"/>
+      <w:r>
+        <w:t xml:space="preserve"> di </w:t>
+      </w:r>
+      <w:proofErr w:type="spellStart"/>
+      <w:r>
+        <w:t>klik</w:t>
+      </w:r>
+      <w:proofErr w:type="spellEnd"/>
+      <w:r>
+        <w:t xml:space="preserve"> tab, enter </w:t>
+      </w:r>
+      <w:proofErr w:type="spellStart"/>
+      <w:r>
+        <w:t>atau</w:t>
+      </w:r>
+      <w:proofErr w:type="spellEnd"/>
+      <w:r>
+        <w:t xml:space="preserve"> </w:t>
+      </w:r>
+      <w:proofErr w:type="spellStart"/>
+      <w:r>
+        <w:t>ketika</w:t>
+      </w:r>
+      <w:proofErr w:type="spellEnd"/>
+      <w:r>
+        <w:t xml:space="preserve"> di scroll </w:t>
+      </w:r>
+      <w:proofErr w:type="spellStart"/>
+      <w:r>
+        <w:t>dll</w:t>
+      </w:r>
+      <w:proofErr w:type="spellEnd"/>
+      <w:r>
+        <w:t xml:space="preserve">. </w:t>
+      </w:r>
+      <w:proofErr w:type="spellStart"/>
+      <w:r>
+        <w:t>Untuk</w:t>
+      </w:r>
+      <w:proofErr w:type="spellEnd"/>
+      <w:r>
+        <w:t xml:space="preserve"> </w:t>
+      </w:r>
+      <w:proofErr w:type="spellStart"/>
+      <w:r>
+        <w:t>dokumentasinya</w:t>
+      </w:r>
+      <w:proofErr w:type="spellEnd"/>
+      <w:r>
+        <w:t xml:space="preserve"> </w:t>
+      </w:r>
+      <w:proofErr w:type="spellStart"/>
+      <w:r>
+        <w:t>dapat</w:t>
+      </w:r>
+      <w:proofErr w:type="spellEnd"/>
+      <w:r>
+        <w:t xml:space="preserve"> </w:t>
+      </w:r>
+      <w:proofErr w:type="spellStart"/>
+      <w:r>
+        <w:t>dilihat</w:t>
+      </w:r>
+      <w:proofErr w:type="spellEnd"/>
+      <w:r>
+        <w:t xml:space="preserve"> </w:t>
+      </w:r>
+      <w:proofErr w:type="spellStart"/>
+      <w:r>
+        <w:t>disini</w:t>
+      </w:r>
+      <w:proofErr w:type="spellEnd"/>
+      <w:r>
+        <w:t xml:space="preserve">. </w:t>
+      </w:r>
+      <w:hyperlink r:id="rId40" w:history="1">
+        <w:r>
+          <w:rPr>
+            <w:rStyle w:val="Hyperlink"/>
+          </w:rPr>
+          <w:t>https://docs.vuejs.id/v2/guide/events#Pengubah-Modifier-Key</w:t>
+        </w:r>
+      </w:hyperlink>
+      <w:r>
+        <w:t xml:space="preserve"> </w:t>
+      </w:r>
+    </w:p>
+    <w:p/>
+    <w:p>
+      <w:proofErr w:type="spellStart"/>
+      <w:r>
+        <w:t>Berikut</w:t>
+      </w:r>
+      <w:proofErr w:type="spellEnd"/>
+      <w:r>
+        <w:t xml:space="preserve"> </w:t>
+      </w:r>
+      <w:proofErr w:type="spellStart"/>
+      <w:r>
+        <w:t>adalah</w:t>
+      </w:r>
+      <w:proofErr w:type="spellEnd"/>
+      <w:r>
+        <w:t xml:space="preserve"> </w:t>
+      </w:r>
+      <w:proofErr w:type="spellStart"/>
+      <w:r>
+        <w:t>contoh</w:t>
+      </w:r>
+      <w:proofErr w:type="spellEnd"/>
+      <w:r>
+        <w:t xml:space="preserve"> </w:t>
+      </w:r>
+      <w:proofErr w:type="spellStart"/>
+      <w:r>
+        <w:t>ketika</w:t>
+      </w:r>
+      <w:proofErr w:type="spellEnd"/>
+      <w:r>
+        <w:t xml:space="preserve"> </w:t>
+      </w:r>
+      <w:proofErr w:type="spellStart"/>
+      <w:r>
+        <w:t>kita</w:t>
+      </w:r>
+      <w:proofErr w:type="spellEnd"/>
+      <w:r>
+        <w:t xml:space="preserve"> </w:t>
+      </w:r>
+      <w:proofErr w:type="spellStart"/>
+      <w:r>
+        <w:t>mengisikan</w:t>
+      </w:r>
+      <w:proofErr w:type="spellEnd"/>
+      <w:r>
+        <w:t xml:space="preserve"> </w:t>
+      </w:r>
+      <w:proofErr w:type="spellStart"/>
+      <w:r>
+        <w:t>inputan</w:t>
+      </w:r>
+      <w:proofErr w:type="spellEnd"/>
+      <w:r>
+        <w:t xml:space="preserve"> dan </w:t>
+      </w:r>
+      <w:proofErr w:type="spellStart"/>
+      <w:r>
+        <w:t>kita</w:t>
+      </w:r>
+      <w:proofErr w:type="spellEnd"/>
+      <w:r>
+        <w:t xml:space="preserve"> </w:t>
+      </w:r>
+      <w:proofErr w:type="spellStart"/>
+      <w:r>
+        <w:t>klik</w:t>
+      </w:r>
+      <w:proofErr w:type="spellEnd"/>
+      <w:r>
+        <w:t xml:space="preserve"> enter </w:t>
+      </w:r>
+      <w:proofErr w:type="spellStart"/>
+      <w:r>
+        <w:t>maka</w:t>
+      </w:r>
+      <w:proofErr w:type="spellEnd"/>
+      <w:r>
+        <w:t xml:space="preserve"> data </w:t>
+      </w:r>
+      <w:proofErr w:type="spellStart"/>
+      <w:r>
+        <w:t>akan</w:t>
+      </w:r>
+      <w:proofErr w:type="spellEnd"/>
+      <w:r>
+        <w:t xml:space="preserve"> di </w:t>
+      </w:r>
+      <w:proofErr w:type="spellStart"/>
+      <w:r>
+        <w:t>masukkan</w:t>
+      </w:r>
+      <w:proofErr w:type="spellEnd"/>
+      <w:r>
+        <w:t xml:space="preserve"> ke </w:t>
+      </w:r>
+      <w:proofErr w:type="spellStart"/>
+      <w:r>
+        <w:t>dalam</w:t>
+      </w:r>
+      <w:proofErr w:type="spellEnd"/>
+      <w:r>
+        <w:t xml:space="preserve"> array</w:t>
+      </w:r>
+    </w:p>
+    <w:p>
+      <w:r>
+        <w:drawing>
+          <wp:inline distT="0" distB="0" distL="0" distR="0" wp14:anchorId="31547F3B" wp14:editId="1EF9299C">
+            <wp:extent cx="5221343" cy="2924175"/>
+            <wp:effectExtent l="0" t="0" r="0" b="0"/>
+            <wp:docPr id="1896806710" name="Picture 1"/>
+            <wp:cNvGraphicFramePr>
+              <a:graphicFrameLocks xmlns:a="http://schemas.openxmlformats.org/drawingml/2006/main" noChangeAspect="1"/>
+            </wp:cNvGraphicFramePr>
+            <a:graphic xmlns:a="http://schemas.openxmlformats.org/drawingml/2006/main">
+              <a:graphicData uri="http://schemas.openxmlformats.org/drawingml/2006/picture">
+                <pic:pic xmlns:pic="http://schemas.openxmlformats.org/drawingml/2006/picture">
+                  <pic:nvPicPr>
+                    <pic:cNvPr id="1896806710" name=""/>
+                    <pic:cNvPicPr/>
+                  </pic:nvPicPr>
+                  <pic:blipFill>
+                    <a:blip r:embed="rId41"/>
+                    <a:stretch>
+                      <a:fillRect/>
+                    </a:stretch>
+                  </pic:blipFill>
+                  <pic:spPr>
+                    <a:xfrm>
+                      <a:off x="0" y="0"/>
+                      <a:ext cx="5227864" cy="2927827"/>
+                    </a:xfrm>
+                    <a:prstGeom prst="rect">
+                      <a:avLst/>
+                    </a:prstGeom>
+                  </pic:spPr>
+                </pic:pic>
+              </a:graphicData>
+            </a:graphic>
+          </wp:inline>
+        </w:drawing>
+      </w:r>
+    </w:p>
+    <w:p/>
+    <w:p>
+      <w:pPr>
+        <w:pStyle w:val="Heading3"/>
+      </w:pPr>
+      <w:r>
+        <w:lastRenderedPageBreak/>
+        <w:t>Form Input Binding</w:t>
+      </w:r>
+    </w:p>
+    <w:p>
+      <w:proofErr w:type="spellStart"/>
+      <w:r>
+        <w:t>Seperti</w:t>
+      </w:r>
+      <w:proofErr w:type="spellEnd"/>
+      <w:r>
+        <w:t xml:space="preserve"> </w:t>
+      </w:r>
+      <w:proofErr w:type="spellStart"/>
+      <w:r>
+        <w:t>contoh</w:t>
+      </w:r>
+      <w:proofErr w:type="spellEnd"/>
+      <w:r>
+        <w:t xml:space="preserve"> </w:t>
+      </w:r>
+      <w:proofErr w:type="spellStart"/>
+      <w:r>
+        <w:t>seblumnya</w:t>
+      </w:r>
+      <w:proofErr w:type="spellEnd"/>
+      <w:r>
+        <w:t xml:space="preserve"> </w:t>
+      </w:r>
+      <w:proofErr w:type="spellStart"/>
+      <w:r>
+        <w:t>kita</w:t>
+      </w:r>
+      <w:proofErr w:type="spellEnd"/>
+      <w:r>
+        <w:t xml:space="preserve"> </w:t>
+      </w:r>
+      <w:proofErr w:type="spellStart"/>
+      <w:r>
+        <w:t>bisa</w:t>
+      </w:r>
+      <w:proofErr w:type="spellEnd"/>
+      <w:r>
+        <w:t xml:space="preserve"> </w:t>
+      </w:r>
+      <w:proofErr w:type="spellStart"/>
+      <w:r>
+        <w:t>menggunakan</w:t>
+      </w:r>
+      <w:proofErr w:type="spellEnd"/>
+      <w:r>
+        <w:t xml:space="preserve"> </w:t>
+      </w:r>
+      <w:r>
+        <w:rPr>
+          <w:i/>
+          <w:iCs/>
+        </w:rPr>
+        <w:t>v-model</w:t>
+      </w:r>
+      <w:r>
+        <w:t xml:space="preserve"> </w:t>
+      </w:r>
+      <w:proofErr w:type="spellStart"/>
+      <w:r>
+        <w:t>untuk</w:t>
+      </w:r>
+      <w:proofErr w:type="spellEnd"/>
+      <w:r>
+        <w:t xml:space="preserve"> </w:t>
+      </w:r>
+      <w:proofErr w:type="spellStart"/>
+      <w:r>
+        <w:t>membuat</w:t>
+      </w:r>
+      <w:proofErr w:type="spellEnd"/>
+      <w:r>
+        <w:t xml:space="preserve"> data binding dua </w:t>
+      </w:r>
+      <w:proofErr w:type="spellStart"/>
+      <w:r>
+        <w:t>arah</w:t>
+      </w:r>
+      <w:proofErr w:type="spellEnd"/>
+      <w:r>
+        <w:t xml:space="preserve"> / </w:t>
+      </w:r>
+      <w:r>
+        <w:rPr>
+          <w:i/>
+          <w:iCs/>
+        </w:rPr>
+        <w:t>two ways binding</w:t>
+      </w:r>
+      <w:r>
+        <w:t xml:space="preserve">. </w:t>
+      </w:r>
+      <w:r>
+        <w:rPr>
+          <w:i/>
+          <w:iCs/>
+        </w:rPr>
+        <w:t>V-</w:t>
+      </w:r>
+      <w:proofErr w:type="gramStart"/>
+      <w:r>
+        <w:rPr>
+          <w:i/>
+          <w:iCs/>
+        </w:rPr>
+        <w:t xml:space="preserve">model </w:t>
+      </w:r>
+      <w:r>
+        <w:t xml:space="preserve"> ini</w:t>
+      </w:r>
+      <w:proofErr w:type="gramEnd"/>
+      <w:r>
+        <w:t xml:space="preserve"> </w:t>
+      </w:r>
+      <w:proofErr w:type="spellStart"/>
+      <w:r>
+        <w:t>agak</w:t>
+      </w:r>
+      <w:proofErr w:type="spellEnd"/>
+      <w:r>
+        <w:t xml:space="preserve"> Ajaib </w:t>
+      </w:r>
+      <w:proofErr w:type="spellStart"/>
+      <w:r>
+        <w:t>karena</w:t>
+      </w:r>
+      <w:proofErr w:type="spellEnd"/>
+      <w:r>
+        <w:t xml:space="preserve"> pada </w:t>
+      </w:r>
+      <w:proofErr w:type="spellStart"/>
+      <w:r>
+        <w:t>dasarnya</w:t>
+      </w:r>
+      <w:proofErr w:type="spellEnd"/>
+      <w:r>
+        <w:t xml:space="preserve"> ini </w:t>
+      </w:r>
+      <w:proofErr w:type="spellStart"/>
+      <w:r>
+        <w:t>adalah</w:t>
+      </w:r>
+      <w:proofErr w:type="spellEnd"/>
+      <w:r>
+        <w:t xml:space="preserve"> syntax sugar </w:t>
+      </w:r>
+      <w:proofErr w:type="spellStart"/>
+      <w:r>
+        <w:t>dimana</w:t>
+      </w:r>
+      <w:proofErr w:type="spellEnd"/>
+      <w:r>
+        <w:t xml:space="preserve"> </w:t>
+      </w:r>
+      <w:proofErr w:type="spellStart"/>
+      <w:r>
+        <w:t>ketika</w:t>
+      </w:r>
+      <w:proofErr w:type="spellEnd"/>
+      <w:r>
+        <w:t xml:space="preserve"> </w:t>
+      </w:r>
+      <w:proofErr w:type="spellStart"/>
+      <w:r>
+        <w:t>ada</w:t>
+      </w:r>
+      <w:proofErr w:type="spellEnd"/>
+      <w:r>
+        <w:t xml:space="preserve"> </w:t>
+      </w:r>
+      <w:proofErr w:type="spellStart"/>
+      <w:r>
+        <w:t>aksi</w:t>
+      </w:r>
+      <w:proofErr w:type="spellEnd"/>
+      <w:r>
+        <w:t xml:space="preserve"> yang </w:t>
+      </w:r>
+      <w:proofErr w:type="spellStart"/>
+      <w:r>
+        <w:t>dilakukan</w:t>
+      </w:r>
+      <w:proofErr w:type="spellEnd"/>
+      <w:r>
+        <w:t xml:space="preserve"> oleh user </w:t>
+      </w:r>
+      <w:proofErr w:type="spellStart"/>
+      <w:r>
+        <w:t>maka</w:t>
+      </w:r>
+      <w:proofErr w:type="spellEnd"/>
+      <w:r>
+        <w:t xml:space="preserve"> </w:t>
+      </w:r>
+      <w:proofErr w:type="spellStart"/>
+      <w:r>
+        <w:t>akan</w:t>
+      </w:r>
+      <w:proofErr w:type="spellEnd"/>
+      <w:r>
+        <w:t xml:space="preserve"> </w:t>
+      </w:r>
+      <w:proofErr w:type="spellStart"/>
+      <w:r>
+        <w:t>memperbarui</w:t>
+      </w:r>
+      <w:proofErr w:type="spellEnd"/>
+      <w:r>
+        <w:t xml:space="preserve"> </w:t>
+      </w:r>
+      <w:proofErr w:type="spellStart"/>
+      <w:r>
+        <w:t>datanya</w:t>
+      </w:r>
+      <w:proofErr w:type="spellEnd"/>
+      <w:r>
+        <w:t>.</w:t>
+      </w:r>
+    </w:p>
+    <w:p>
+      <w:pPr>
+        <w:rPr>
+          <w:i/>
+          <w:iCs/>
+        </w:rPr>
+      </w:pPr>
+    </w:p>
+    <w:p>
+      <w:r>
+        <w:rPr>
+          <w:i/>
+          <w:iCs/>
+        </w:rPr>
+        <w:t xml:space="preserve">v-model </w:t>
+      </w:r>
+      <w:r>
+        <w:t xml:space="preserve">ini </w:t>
+      </w:r>
+      <w:proofErr w:type="spellStart"/>
+      <w:r>
+        <w:t>merupakan</w:t>
+      </w:r>
+      <w:proofErr w:type="spellEnd"/>
+      <w:r>
+        <w:t xml:space="preserve"> two ways binding, jadi </w:t>
+      </w:r>
+      <w:proofErr w:type="spellStart"/>
+      <w:r>
+        <w:t>akan</w:t>
+      </w:r>
+      <w:proofErr w:type="spellEnd"/>
+      <w:r>
+        <w:t xml:space="preserve"> </w:t>
+      </w:r>
+      <w:proofErr w:type="spellStart"/>
+      <w:r>
+        <w:t>mengabaikan</w:t>
+      </w:r>
+      <w:proofErr w:type="spellEnd"/>
+      <w:r>
+        <w:t xml:space="preserve"> attribute </w:t>
+      </w:r>
+      <w:r>
+        <w:rPr>
+          <w:i/>
+          <w:iCs/>
+        </w:rPr>
+        <w:t xml:space="preserve">value, checked </w:t>
+      </w:r>
+      <w:r>
+        <w:t xml:space="preserve">dan </w:t>
+      </w:r>
+      <w:r>
+        <w:rPr>
+          <w:i/>
+          <w:iCs/>
+        </w:rPr>
+        <w:t>selected</w:t>
+      </w:r>
+      <w:r>
+        <w:t xml:space="preserve">. </w:t>
+      </w:r>
+      <w:proofErr w:type="spellStart"/>
+      <w:r>
+        <w:t>Maksudya</w:t>
+      </w:r>
+      <w:proofErr w:type="spellEnd"/>
+      <w:r>
+        <w:t xml:space="preserve"> </w:t>
+      </w:r>
+      <w:proofErr w:type="spellStart"/>
+      <w:r>
+        <w:t>bagaimana</w:t>
+      </w:r>
+      <w:proofErr w:type="spellEnd"/>
+      <w:r>
+        <w:t xml:space="preserve">? </w:t>
+      </w:r>
+      <w:proofErr w:type="spellStart"/>
+      <w:r>
+        <w:t>Dengan</w:t>
+      </w:r>
+      <w:proofErr w:type="spellEnd"/>
+      <w:r>
+        <w:t xml:space="preserve"> </w:t>
+      </w:r>
+      <w:proofErr w:type="spellStart"/>
+      <w:r>
+        <w:t>memanggil</w:t>
+      </w:r>
+      <w:proofErr w:type="spellEnd"/>
+      <w:r>
+        <w:t xml:space="preserve"> v-model </w:t>
+      </w:r>
+      <w:proofErr w:type="spellStart"/>
+      <w:r>
+        <w:t>maka</w:t>
+      </w:r>
+      <w:proofErr w:type="spellEnd"/>
+      <w:r>
+        <w:t xml:space="preserve"> attribute </w:t>
+      </w:r>
+      <w:proofErr w:type="spellStart"/>
+      <w:r>
+        <w:t>itu</w:t>
+      </w:r>
+      <w:proofErr w:type="spellEnd"/>
+      <w:r>
+        <w:t xml:space="preserve"> </w:t>
+      </w:r>
+      <w:proofErr w:type="spellStart"/>
+      <w:r>
+        <w:t>sudah</w:t>
+      </w:r>
+      <w:proofErr w:type="spellEnd"/>
+      <w:r>
+        <w:t xml:space="preserve"> </w:t>
+      </w:r>
+      <w:proofErr w:type="spellStart"/>
+      <w:r>
+        <w:t>termasuk</w:t>
+      </w:r>
+      <w:proofErr w:type="spellEnd"/>
+      <w:r>
+        <w:t xml:space="preserve"> di </w:t>
+      </w:r>
+      <w:proofErr w:type="spellStart"/>
+      <w:r>
+        <w:t>dalam</w:t>
+      </w:r>
+      <w:proofErr w:type="spellEnd"/>
+      <w:r>
+        <w:t xml:space="preserve"> v-model </w:t>
+      </w:r>
+      <w:proofErr w:type="spellStart"/>
+      <w:r>
+        <w:t>misal</w:t>
+      </w:r>
+      <w:proofErr w:type="spellEnd"/>
+      <w:r>
+        <w:t xml:space="preserve"> </w:t>
+      </w:r>
+      <w:proofErr w:type="spellStart"/>
+      <w:r>
+        <w:t>kita</w:t>
+      </w:r>
+      <w:proofErr w:type="spellEnd"/>
+      <w:r>
+        <w:t xml:space="preserve"> </w:t>
+      </w:r>
+      <w:proofErr w:type="spellStart"/>
+      <w:r>
+        <w:t>tambahkan</w:t>
+      </w:r>
+      <w:proofErr w:type="spellEnd"/>
+      <w:r>
+        <w:t xml:space="preserve"> v-model</w:t>
+      </w:r>
+      <w:proofErr w:type="gramStart"/>
+      <w:r>
+        <w:t>=”</w:t>
+      </w:r>
+      <w:proofErr w:type="spellStart"/>
+      <w:r>
+        <w:t>nama</w:t>
+      </w:r>
+      <w:proofErr w:type="spellEnd"/>
+      <w:proofErr w:type="gramEnd"/>
+      <w:r>
+        <w:t xml:space="preserve">” </w:t>
+      </w:r>
+      <w:proofErr w:type="spellStart"/>
+      <w:r>
+        <w:t>maka</w:t>
+      </w:r>
+      <w:proofErr w:type="spellEnd"/>
+      <w:r>
+        <w:t xml:space="preserve"> </w:t>
+      </w:r>
+      <w:proofErr w:type="spellStart"/>
+      <w:r>
+        <w:t>akan</w:t>
+      </w:r>
+      <w:proofErr w:type="spellEnd"/>
+      <w:r>
+        <w:t xml:space="preserve"> </w:t>
+      </w:r>
+      <w:proofErr w:type="spellStart"/>
+      <w:r>
+        <w:t>menghubungkan</w:t>
+      </w:r>
+      <w:proofErr w:type="spellEnd"/>
+      <w:r>
+        <w:t xml:space="preserve"> </w:t>
+      </w:r>
+      <w:proofErr w:type="spellStart"/>
+      <w:r>
+        <w:t>nama</w:t>
+      </w:r>
+      <w:proofErr w:type="spellEnd"/>
+      <w:r>
+        <w:t xml:space="preserve"> yang </w:t>
+      </w:r>
+      <w:proofErr w:type="spellStart"/>
+      <w:r>
+        <w:t>ada</w:t>
+      </w:r>
+      <w:proofErr w:type="spellEnd"/>
+      <w:r>
+        <w:t xml:space="preserve"> di object </w:t>
+      </w:r>
+      <w:proofErr w:type="spellStart"/>
+      <w:r>
+        <w:t>vue</w:t>
+      </w:r>
+      <w:proofErr w:type="spellEnd"/>
+      <w:r>
+        <w:t xml:space="preserve"> </w:t>
+      </w:r>
+      <w:proofErr w:type="spellStart"/>
+      <w:r>
+        <w:t>sehingga</w:t>
+      </w:r>
+      <w:proofErr w:type="spellEnd"/>
+      <w:r>
+        <w:t xml:space="preserve"> </w:t>
+      </w:r>
+      <w:proofErr w:type="spellStart"/>
+      <w:r>
+        <w:t>kita</w:t>
+      </w:r>
+      <w:proofErr w:type="spellEnd"/>
+      <w:r>
+        <w:t xml:space="preserve"> </w:t>
+      </w:r>
+      <w:proofErr w:type="spellStart"/>
+      <w:r>
+        <w:t>tidak</w:t>
+      </w:r>
+      <w:proofErr w:type="spellEnd"/>
+      <w:r>
+        <w:t xml:space="preserve"> </w:t>
+      </w:r>
+      <w:proofErr w:type="spellStart"/>
+      <w:r>
+        <w:t>perlu</w:t>
+      </w:r>
+      <w:proofErr w:type="spellEnd"/>
+      <w:r>
+        <w:t xml:space="preserve"> </w:t>
+      </w:r>
+      <w:proofErr w:type="spellStart"/>
+      <w:r>
+        <w:t>mengisikan</w:t>
+      </w:r>
+      <w:proofErr w:type="spellEnd"/>
+      <w:r>
+        <w:t xml:space="preserve"> value </w:t>
+      </w:r>
+      <w:proofErr w:type="spellStart"/>
+      <w:r>
+        <w:t>dengan</w:t>
+      </w:r>
+      <w:proofErr w:type="spellEnd"/>
+      <w:r>
+        <w:t xml:space="preserve"> </w:t>
+      </w:r>
+      <w:proofErr w:type="spellStart"/>
+      <w:r>
+        <w:t>nama</w:t>
+      </w:r>
+      <w:proofErr w:type="spellEnd"/>
+      <w:r>
+        <w:t>.</w:t>
+      </w:r>
+    </w:p>
+    <w:p/>
+    <w:p>
+      <w:proofErr w:type="spellStart"/>
+      <w:r>
+        <w:t>Berikut</w:t>
+      </w:r>
+      <w:proofErr w:type="spellEnd"/>
+      <w:r>
+        <w:t xml:space="preserve"> </w:t>
+      </w:r>
+      <w:proofErr w:type="spellStart"/>
+      <w:r>
+        <w:t>adalah</w:t>
+      </w:r>
+      <w:proofErr w:type="spellEnd"/>
+      <w:r>
+        <w:t xml:space="preserve"> </w:t>
+      </w:r>
+      <w:proofErr w:type="spellStart"/>
+      <w:r>
+        <w:t>contoh</w:t>
+      </w:r>
+      <w:proofErr w:type="spellEnd"/>
+      <w:r>
+        <w:t xml:space="preserve"> </w:t>
+      </w:r>
+      <w:proofErr w:type="spellStart"/>
+      <w:r>
+        <w:t>penerapan</w:t>
+      </w:r>
+      <w:proofErr w:type="spellEnd"/>
+      <w:r>
+        <w:t xml:space="preserve"> v-model</w:t>
+      </w:r>
+    </w:p>
+    <w:p>
+      <w:pPr>
+        <w:pStyle w:val="Heading4"/>
+        <w:ind w:firstLine="0"/>
+      </w:pPr>
+      <w:r>
+        <w:t>v-model input text</w:t>
+      </w:r>
+    </w:p>
+    <w:p>
+      <w:r>
+        <w:drawing>
+          <wp:inline distT="0" distB="0" distL="0" distR="0" wp14:anchorId="4D1C3630" wp14:editId="72B94083">
+            <wp:extent cx="5943600" cy="2169160"/>
+            <wp:effectExtent l="0" t="0" r="0" b="2540"/>
+            <wp:docPr id="842169164" name="Picture 1" descr="A screenshot of a computer program&#10;&#10;Description automatically generated"/>
+            <wp:cNvGraphicFramePr>
+              <a:graphicFrameLocks xmlns:a="http://schemas.openxmlformats.org/drawingml/2006/main" noChangeAspect="1"/>
+            </wp:cNvGraphicFramePr>
+            <a:graphic xmlns:a="http://schemas.openxmlformats.org/drawingml/2006/main">
+              <a:graphicData uri="http://schemas.openxmlformats.org/drawingml/2006/picture">
+                <pic:pic xmlns:pic="http://schemas.openxmlformats.org/drawingml/2006/picture">
+                  <pic:nvPicPr>
+                    <pic:cNvPr id="842169164" name="Picture 1" descr="A screenshot of a computer program&#10;&#10;Description automatically generated"/>
+                    <pic:cNvPicPr/>
+                  </pic:nvPicPr>
+                  <pic:blipFill>
+                    <a:blip r:embed="rId42"/>
+                    <a:stretch>
+                      <a:fillRect/>
+                    </a:stretch>
+                  </pic:blipFill>
+                  <pic:spPr>
+                    <a:xfrm>
+                      <a:off x="0" y="0"/>
+                      <a:ext cx="5943600" cy="2169160"/>
+                    </a:xfrm>
+                    <a:prstGeom prst="rect">
+                      <a:avLst/>
+                    </a:prstGeom>
+                  </pic:spPr>
+                </pic:pic>
+              </a:graphicData>
+            </a:graphic>
+          </wp:inline>
+        </w:drawing>
+      </w:r>
+    </w:p>
+    <w:p/>
+    <w:p>
+      <w:pPr>
+        <w:pStyle w:val="Heading4"/>
+        <w:ind w:firstLine="0"/>
+      </w:pPr>
+      <w:r>
+        <w:t xml:space="preserve">v-model input </w:t>
+      </w:r>
+      <w:proofErr w:type="spellStart"/>
+      <w:r>
+        <w:t>textarea</w:t>
+      </w:r>
+      <w:proofErr w:type="spellEnd"/>
+    </w:p>
+    <w:p>
+      <w:proofErr w:type="spellStart"/>
+      <w:r>
+        <w:t>Contoh</w:t>
+      </w:r>
+      <w:proofErr w:type="spellEnd"/>
+      <w:r>
+        <w:t xml:space="preserve"> ini </w:t>
+      </w:r>
+      <w:proofErr w:type="spellStart"/>
+      <w:r>
+        <w:t>adalah</w:t>
+      </w:r>
+      <w:proofErr w:type="spellEnd"/>
+      <w:r>
+        <w:t xml:space="preserve"> </w:t>
+      </w:r>
+      <w:proofErr w:type="spellStart"/>
+      <w:r>
+        <w:t>penerapan</w:t>
+      </w:r>
+      <w:proofErr w:type="spellEnd"/>
+      <w:r>
+        <w:t xml:space="preserve"> </w:t>
+      </w:r>
+      <w:proofErr w:type="spellStart"/>
+      <w:r>
+        <w:t>dengan</w:t>
+      </w:r>
+      <w:proofErr w:type="spellEnd"/>
+      <w:r>
+        <w:t xml:space="preserve"> multiline </w:t>
+      </w:r>
+      <w:proofErr w:type="spellStart"/>
+      <w:r>
+        <w:t>dengan</w:t>
+      </w:r>
+      <w:proofErr w:type="spellEnd"/>
+      <w:r>
+        <w:t xml:space="preserve"> </w:t>
+      </w:r>
+      <w:proofErr w:type="spellStart"/>
+      <w:r>
+        <w:t>menggabungkan</w:t>
+      </w:r>
+      <w:proofErr w:type="spellEnd"/>
+      <w:r>
+        <w:t xml:space="preserve"> style </w:t>
+      </w:r>
+      <w:proofErr w:type="spellStart"/>
+      <w:r>
+        <w:t>css</w:t>
+      </w:r>
+      <w:proofErr w:type="spellEnd"/>
+      <w:r>
+        <w:t xml:space="preserve"> dan </w:t>
+      </w:r>
+      <w:proofErr w:type="spellStart"/>
+      <w:r>
+        <w:t>vue</w:t>
+      </w:r>
+      <w:proofErr w:type="spellEnd"/>
+      <w:r>
+        <w:t>.</w:t>
+      </w:r>
+    </w:p>
+    <w:p>
+      <w:r>
+        <w:drawing>
+          <wp:inline distT="0" distB="0" distL="0" distR="0" wp14:anchorId="12AB191C" wp14:editId="1573E890">
+            <wp:extent cx="5159187" cy="853514"/>
+            <wp:effectExtent l="0" t="0" r="3810" b="3810"/>
+            <wp:docPr id="396633458" name="Picture 1" descr="A computer code with text&#10;&#10;Description automatically generated with medium confidence"/>
+            <wp:cNvGraphicFramePr>
+              <a:graphicFrameLocks xmlns:a="http://schemas.openxmlformats.org/drawingml/2006/main" noChangeAspect="1"/>
+            </wp:cNvGraphicFramePr>
+            <a:graphic xmlns:a="http://schemas.openxmlformats.org/drawingml/2006/main">
+              <a:graphicData uri="http://schemas.openxmlformats.org/drawingml/2006/picture">
+                <pic:pic xmlns:pic="http://schemas.openxmlformats.org/drawingml/2006/picture">
+                  <pic:nvPicPr>
+                    <pic:cNvPr id="396633458" name="Picture 1" descr="A computer code with text&#10;&#10;Description automatically generated with medium confidence"/>
+                    <pic:cNvPicPr/>
+                  </pic:nvPicPr>
+                  <pic:blipFill>
+                    <a:blip r:embed="rId43"/>
+                    <a:stretch>
+                      <a:fillRect/>
+                    </a:stretch>
+                  </pic:blipFill>
+                  <pic:spPr>
+                    <a:xfrm>
+                      <a:off x="0" y="0"/>
+                      <a:ext cx="5159187" cy="853514"/>
+                    </a:xfrm>
+                    <a:prstGeom prst="rect">
+                      <a:avLst/>
+                    </a:prstGeom>
+                  </pic:spPr>
+                </pic:pic>
+              </a:graphicData>
+            </a:graphic>
+          </wp:inline>
+        </w:drawing>
+      </w:r>
+    </w:p>
     <w:p/>
     <w:p/>
     <w:p/>
     <w:p/>
+    <w:p>
+      <w:pPr>
+        <w:pStyle w:val="Heading4"/>
+        <w:ind w:firstLine="0"/>
+      </w:pPr>
+      <w:r>
+        <w:lastRenderedPageBreak/>
+        <w:t>v-model input checkbox</w:t>
+      </w:r>
+    </w:p>
+    <w:p>
+      <w:proofErr w:type="spellStart"/>
+      <w:r>
+        <w:t>Contoh</w:t>
+      </w:r>
+      <w:proofErr w:type="spellEnd"/>
+      <w:r>
+        <w:t xml:space="preserve"> v-model ini yang </w:t>
+      </w:r>
+      <w:proofErr w:type="spellStart"/>
+      <w:r>
+        <w:t>ada</w:t>
+      </w:r>
+      <w:proofErr w:type="spellEnd"/>
+      <w:r>
+        <w:t xml:space="preserve"> di </w:t>
+      </w:r>
+      <w:proofErr w:type="spellStart"/>
+      <w:r>
+        <w:t>dalam</w:t>
+      </w:r>
+      <w:proofErr w:type="spellEnd"/>
+      <w:r>
+        <w:t xml:space="preserve"> </w:t>
+      </w:r>
+      <w:proofErr w:type="spellStart"/>
+      <w:r>
+        <w:t>tipe</w:t>
+      </w:r>
+      <w:proofErr w:type="spellEnd"/>
+      <w:r>
+        <w:t xml:space="preserve"> checkbox</w:t>
+      </w:r>
+    </w:p>
+    <w:p>
+      <w:r>
+        <w:drawing>
+          <wp:inline distT="0" distB="0" distL="0" distR="0" wp14:anchorId="413CD52C" wp14:editId="59D05714">
+            <wp:extent cx="3909060" cy="2946469"/>
+            <wp:effectExtent l="0" t="0" r="0" b="6350"/>
+            <wp:docPr id="829436899" name="Picture 1" descr="A screen shot of a computer program&#10;&#10;Description automatically generated"/>
+            <wp:cNvGraphicFramePr>
+              <a:graphicFrameLocks xmlns:a="http://schemas.openxmlformats.org/drawingml/2006/main" noChangeAspect="1"/>
+            </wp:cNvGraphicFramePr>
+            <a:graphic xmlns:a="http://schemas.openxmlformats.org/drawingml/2006/main">
+              <a:graphicData uri="http://schemas.openxmlformats.org/drawingml/2006/picture">
+                <pic:pic xmlns:pic="http://schemas.openxmlformats.org/drawingml/2006/picture">
+                  <pic:nvPicPr>
+                    <pic:cNvPr id="829436899" name="Picture 1" descr="A screen shot of a computer program&#10;&#10;Description automatically generated"/>
+                    <pic:cNvPicPr/>
+                  </pic:nvPicPr>
+                  <pic:blipFill>
+                    <a:blip r:embed="rId44"/>
+                    <a:stretch>
+                      <a:fillRect/>
+                    </a:stretch>
+                  </pic:blipFill>
+                  <pic:spPr>
+                    <a:xfrm>
+                      <a:off x="0" y="0"/>
+                      <a:ext cx="3914819" cy="2950810"/>
+                    </a:xfrm>
+                    <a:prstGeom prst="rect">
+                      <a:avLst/>
+                    </a:prstGeom>
+                  </pic:spPr>
+                </pic:pic>
+              </a:graphicData>
+            </a:graphic>
+          </wp:inline>
+        </w:drawing>
+      </w:r>
+    </w:p>
+    <w:p/>
+    <w:p>
+      <w:pPr>
+        <w:pStyle w:val="Heading4"/>
+        <w:ind w:firstLine="0"/>
+      </w:pPr>
+      <w:r>
+        <w:t>v-model input radio button</w:t>
+      </w:r>
+    </w:p>
+    <w:p>
+      <w:proofErr w:type="spellStart"/>
+      <w:r>
+        <w:t>Berikut</w:t>
+      </w:r>
+      <w:proofErr w:type="spellEnd"/>
+      <w:r>
+        <w:t xml:space="preserve"> </w:t>
+      </w:r>
+      <w:proofErr w:type="spellStart"/>
+      <w:r>
+        <w:t>adalah</w:t>
+      </w:r>
+      <w:proofErr w:type="spellEnd"/>
+      <w:r>
+        <w:t xml:space="preserve"> </w:t>
+      </w:r>
+      <w:proofErr w:type="spellStart"/>
+      <w:r>
+        <w:t>contoh</w:t>
+      </w:r>
+      <w:proofErr w:type="spellEnd"/>
+      <w:r>
+        <w:t xml:space="preserve"> pada radio button.</w:t>
+      </w:r>
+    </w:p>
+    <w:p>
+      <w:r>
+        <w:drawing>
+          <wp:inline distT="0" distB="0" distL="0" distR="0" wp14:anchorId="68EFC24F" wp14:editId="01497590">
+            <wp:extent cx="3852043" cy="2575560"/>
+            <wp:effectExtent l="0" t="0" r="0" b="0"/>
+            <wp:docPr id="101964643" name="Picture 1" descr="A screen shot of a computer program&#10;&#10;Description automatically generated"/>
+            <wp:cNvGraphicFramePr>
+              <a:graphicFrameLocks xmlns:a="http://schemas.openxmlformats.org/drawingml/2006/main" noChangeAspect="1"/>
+            </wp:cNvGraphicFramePr>
+            <a:graphic xmlns:a="http://schemas.openxmlformats.org/drawingml/2006/main">
+              <a:graphicData uri="http://schemas.openxmlformats.org/drawingml/2006/picture">
+                <pic:pic xmlns:pic="http://schemas.openxmlformats.org/drawingml/2006/picture">
+                  <pic:nvPicPr>
+                    <pic:cNvPr id="101964643" name="Picture 1" descr="A screen shot of a computer program&#10;&#10;Description automatically generated"/>
+                    <pic:cNvPicPr/>
+                  </pic:nvPicPr>
+                  <pic:blipFill>
+                    <a:blip r:embed="rId45"/>
+                    <a:stretch>
+                      <a:fillRect/>
+                    </a:stretch>
+                  </pic:blipFill>
+                  <pic:spPr>
+                    <a:xfrm>
+                      <a:off x="0" y="0"/>
+                      <a:ext cx="3862404" cy="2582488"/>
+                    </a:xfrm>
+                    <a:prstGeom prst="rect">
+                      <a:avLst/>
+                    </a:prstGeom>
+                  </pic:spPr>
+                </pic:pic>
+              </a:graphicData>
+            </a:graphic>
+          </wp:inline>
+        </w:drawing>
+      </w:r>
+    </w:p>
+    <w:p/>
+    <w:p/>
+    <w:p/>
+    <w:p>
+      <w:proofErr w:type="spellStart"/>
+      <w:r>
+        <w:lastRenderedPageBreak/>
+        <w:t>Terkadang</w:t>
+      </w:r>
+      <w:proofErr w:type="spellEnd"/>
+      <w:r>
+        <w:t xml:space="preserve"> </w:t>
+      </w:r>
+      <w:proofErr w:type="spellStart"/>
+      <w:r>
+        <w:t>kita</w:t>
+      </w:r>
+      <w:proofErr w:type="spellEnd"/>
+      <w:r>
+        <w:t xml:space="preserve"> </w:t>
+      </w:r>
+      <w:proofErr w:type="spellStart"/>
+      <w:r>
+        <w:t>ingin</w:t>
+      </w:r>
+      <w:proofErr w:type="spellEnd"/>
+      <w:r>
+        <w:t xml:space="preserve"> </w:t>
+      </w:r>
+      <w:proofErr w:type="spellStart"/>
+      <w:r>
+        <w:t>membuat</w:t>
+      </w:r>
+      <w:proofErr w:type="spellEnd"/>
+      <w:r>
+        <w:t xml:space="preserve"> </w:t>
+      </w:r>
+      <w:proofErr w:type="spellStart"/>
+      <w:r>
+        <w:t>opsi</w:t>
+      </w:r>
+      <w:proofErr w:type="spellEnd"/>
+      <w:r>
+        <w:t xml:space="preserve"> </w:t>
+      </w:r>
+      <w:proofErr w:type="spellStart"/>
+      <w:r>
+        <w:t>pilihan</w:t>
+      </w:r>
+      <w:proofErr w:type="spellEnd"/>
+      <w:r>
+        <w:t xml:space="preserve"> di </w:t>
+      </w:r>
+      <w:proofErr w:type="spellStart"/>
+      <w:r>
+        <w:t>dalam</w:t>
+      </w:r>
+      <w:proofErr w:type="spellEnd"/>
+      <w:r>
+        <w:t xml:space="preserve"> radio button </w:t>
+      </w:r>
+      <w:proofErr w:type="spellStart"/>
+      <w:r>
+        <w:t>secara</w:t>
+      </w:r>
+      <w:proofErr w:type="spellEnd"/>
+      <w:r>
+        <w:t xml:space="preserve"> </w:t>
+      </w:r>
+      <w:proofErr w:type="spellStart"/>
+      <w:r>
+        <w:t>dinamis</w:t>
+      </w:r>
+      <w:proofErr w:type="spellEnd"/>
+      <w:r>
+        <w:t xml:space="preserve">, </w:t>
+      </w:r>
+      <w:proofErr w:type="spellStart"/>
+      <w:r>
+        <w:t>kita</w:t>
+      </w:r>
+      <w:proofErr w:type="spellEnd"/>
+      <w:r>
+        <w:t xml:space="preserve"> </w:t>
+      </w:r>
+      <w:proofErr w:type="spellStart"/>
+      <w:r>
+        <w:t>dapat</w:t>
+      </w:r>
+      <w:proofErr w:type="spellEnd"/>
+      <w:r>
+        <w:t xml:space="preserve"> </w:t>
+      </w:r>
+      <w:proofErr w:type="spellStart"/>
+      <w:r>
+        <w:t>menyimpan</w:t>
+      </w:r>
+      <w:proofErr w:type="spellEnd"/>
+      <w:r>
+        <w:t xml:space="preserve"> data </w:t>
+      </w:r>
+      <w:proofErr w:type="spellStart"/>
+      <w:r>
+        <w:t>sebelumnya</w:t>
+      </w:r>
+      <w:proofErr w:type="spellEnd"/>
+      <w:r>
+        <w:t xml:space="preserve"> dan </w:t>
+      </w:r>
+      <w:proofErr w:type="spellStart"/>
+      <w:r>
+        <w:t>melakukan</w:t>
+      </w:r>
+      <w:proofErr w:type="spellEnd"/>
+      <w:r>
+        <w:t xml:space="preserve"> looping </w:t>
+      </w:r>
+      <w:proofErr w:type="spellStart"/>
+      <w:r>
+        <w:t>terlebih</w:t>
+      </w:r>
+      <w:proofErr w:type="spellEnd"/>
+      <w:r>
+        <w:t xml:space="preserve"> </w:t>
+      </w:r>
+      <w:proofErr w:type="spellStart"/>
+      <w:r>
+        <w:t>dahulu</w:t>
+      </w:r>
+      <w:proofErr w:type="spellEnd"/>
+      <w:r>
+        <w:t>.</w:t>
+      </w:r>
+    </w:p>
+    <w:p>
+      <w:proofErr w:type="spellStart"/>
+      <w:r>
+        <w:t>Berikut</w:t>
+      </w:r>
+      <w:proofErr w:type="spellEnd"/>
+      <w:r>
+        <w:t xml:space="preserve"> </w:t>
+      </w:r>
+      <w:proofErr w:type="spellStart"/>
+      <w:r>
+        <w:t>adalah</w:t>
+      </w:r>
+      <w:proofErr w:type="spellEnd"/>
+      <w:r>
+        <w:t xml:space="preserve"> </w:t>
+      </w:r>
+      <w:proofErr w:type="spellStart"/>
+      <w:r>
+        <w:t>contoh</w:t>
+      </w:r>
+      <w:proofErr w:type="spellEnd"/>
+      <w:r>
+        <w:t xml:space="preserve"> </w:t>
+      </w:r>
+      <w:proofErr w:type="spellStart"/>
+      <w:r>
+        <w:t>penulisan</w:t>
+      </w:r>
+      <w:proofErr w:type="spellEnd"/>
+      <w:r>
+        <w:t xml:space="preserve"> </w:t>
+      </w:r>
+      <w:proofErr w:type="spellStart"/>
+      <w:r>
+        <w:t>codenya</w:t>
+      </w:r>
+      <w:proofErr w:type="spellEnd"/>
+    </w:p>
+    <w:p>
+      <w:r>
+        <w:drawing>
+          <wp:inline distT="0" distB="0" distL="0" distR="0" wp14:anchorId="2B3CDA4E" wp14:editId="04A8C9DA">
+            <wp:extent cx="4000500" cy="3391072"/>
+            <wp:effectExtent l="0" t="0" r="0" b="0"/>
+            <wp:docPr id="464593011" name="Picture 1"/>
+            <wp:cNvGraphicFramePr>
+              <a:graphicFrameLocks xmlns:a="http://schemas.openxmlformats.org/drawingml/2006/main" noChangeAspect="1"/>
+            </wp:cNvGraphicFramePr>
+            <a:graphic xmlns:a="http://schemas.openxmlformats.org/drawingml/2006/main">
+              <a:graphicData uri="http://schemas.openxmlformats.org/drawingml/2006/picture">
+                <pic:pic xmlns:pic="http://schemas.openxmlformats.org/drawingml/2006/picture">
+                  <pic:nvPicPr>
+                    <pic:cNvPr id="464593011" name=""/>
+                    <pic:cNvPicPr/>
+                  </pic:nvPicPr>
+                  <pic:blipFill>
+                    <a:blip r:embed="rId46"/>
+                    <a:stretch>
+                      <a:fillRect/>
+                    </a:stretch>
+                  </pic:blipFill>
+                  <pic:spPr>
+                    <a:xfrm>
+                      <a:off x="0" y="0"/>
+                      <a:ext cx="4003828" cy="3393893"/>
+                    </a:xfrm>
+                    <a:prstGeom prst="rect">
+                      <a:avLst/>
+                    </a:prstGeom>
+                  </pic:spPr>
+                </pic:pic>
+              </a:graphicData>
+            </a:graphic>
+          </wp:inline>
+        </w:drawing>
+      </w:r>
+    </w:p>
+    <w:p/>
+    <w:p/>
+    <w:p/>
+    <w:p>
+      <w:pPr>
+        <w:pStyle w:val="Heading2"/>
+      </w:pPr>
+      <w:r>
+        <w:t>Component Basics</w:t>
+      </w:r>
+    </w:p>
+    <w:p>
+      <w:r>
+        <w:t xml:space="preserve">Component pada </w:t>
+      </w:r>
+      <w:proofErr w:type="spellStart"/>
+      <w:r>
+        <w:t>vue</w:t>
+      </w:r>
+      <w:proofErr w:type="spellEnd"/>
+      <w:r>
+        <w:t xml:space="preserve"> </w:t>
+      </w:r>
+      <w:proofErr w:type="spellStart"/>
+      <w:r>
+        <w:t>js</w:t>
+      </w:r>
+      <w:proofErr w:type="spellEnd"/>
+      <w:r>
+        <w:t xml:space="preserve"> </w:t>
+      </w:r>
+      <w:proofErr w:type="spellStart"/>
+      <w:r>
+        <w:t>merupakan</w:t>
+      </w:r>
+      <w:proofErr w:type="spellEnd"/>
+      <w:r>
+        <w:t xml:space="preserve"> </w:t>
+      </w:r>
+      <w:proofErr w:type="spellStart"/>
+      <w:r>
+        <w:t>sebuah</w:t>
+      </w:r>
+      <w:proofErr w:type="spellEnd"/>
+      <w:r>
+        <w:t xml:space="preserve"> object </w:t>
+      </w:r>
+      <w:proofErr w:type="spellStart"/>
+      <w:r>
+        <w:t>dari</w:t>
+      </w:r>
+      <w:proofErr w:type="spellEnd"/>
+      <w:r>
+        <w:t xml:space="preserve"> </w:t>
+      </w:r>
+      <w:proofErr w:type="spellStart"/>
+      <w:r>
+        <w:t>vue</w:t>
+      </w:r>
+      <w:proofErr w:type="spellEnd"/>
+      <w:r>
+        <w:t xml:space="preserve"> instance yang </w:t>
+      </w:r>
+      <w:proofErr w:type="spellStart"/>
+      <w:r>
+        <w:t>dapat</w:t>
+      </w:r>
+      <w:proofErr w:type="spellEnd"/>
+      <w:r>
+        <w:t xml:space="preserve"> </w:t>
+      </w:r>
+      <w:proofErr w:type="spellStart"/>
+      <w:r>
+        <w:t>digunakan</w:t>
+      </w:r>
+      <w:proofErr w:type="spellEnd"/>
+      <w:r>
+        <w:t xml:space="preserve"> </w:t>
+      </w:r>
+      <w:proofErr w:type="spellStart"/>
+      <w:r>
+        <w:t>sebagai</w:t>
+      </w:r>
+      <w:proofErr w:type="spellEnd"/>
+      <w:r>
+        <w:t xml:space="preserve"> </w:t>
+      </w:r>
+      <w:proofErr w:type="spellStart"/>
+      <w:r>
+        <w:t>fungsi</w:t>
+      </w:r>
+      <w:proofErr w:type="spellEnd"/>
+      <w:r>
+        <w:t xml:space="preserve"> </w:t>
+      </w:r>
+      <w:proofErr w:type="spellStart"/>
+      <w:r>
+        <w:t>untuk</w:t>
+      </w:r>
+      <w:proofErr w:type="spellEnd"/>
+      <w:r>
+        <w:t xml:space="preserve"> </w:t>
+      </w:r>
+      <w:proofErr w:type="spellStart"/>
+      <w:r>
+        <w:t>menyimpan</w:t>
+      </w:r>
+      <w:proofErr w:type="spellEnd"/>
+      <w:r>
+        <w:t xml:space="preserve"> </w:t>
+      </w:r>
+      <w:proofErr w:type="spellStart"/>
+      <w:r>
+        <w:t>sebuah</w:t>
+      </w:r>
+      <w:proofErr w:type="spellEnd"/>
+      <w:r>
+        <w:t xml:space="preserve"> template, dan template </w:t>
+      </w:r>
+      <w:proofErr w:type="spellStart"/>
+      <w:r>
+        <w:t>tersebut</w:t>
+      </w:r>
+      <w:proofErr w:type="spellEnd"/>
+      <w:r>
+        <w:t xml:space="preserve"> </w:t>
+      </w:r>
+      <w:proofErr w:type="spellStart"/>
+      <w:r>
+        <w:t>bisa</w:t>
+      </w:r>
+      <w:proofErr w:type="spellEnd"/>
+      <w:r>
+        <w:t xml:space="preserve"> </w:t>
+      </w:r>
+      <w:proofErr w:type="spellStart"/>
+      <w:r>
+        <w:t>kita</w:t>
+      </w:r>
+      <w:proofErr w:type="spellEnd"/>
+      <w:r>
+        <w:t xml:space="preserve"> </w:t>
+      </w:r>
+      <w:proofErr w:type="spellStart"/>
+      <w:r>
+        <w:t>panggil</w:t>
+      </w:r>
+      <w:proofErr w:type="spellEnd"/>
+      <w:r>
+        <w:t xml:space="preserve"> </w:t>
+      </w:r>
+      <w:proofErr w:type="spellStart"/>
+      <w:r>
+        <w:t>berkali</w:t>
+      </w:r>
+      <w:proofErr w:type="spellEnd"/>
+      <w:r>
+        <w:t xml:space="preserve"> kali</w:t>
+      </w:r>
+      <w:r>
+        <w:t>.</w:t>
+      </w:r>
+    </w:p>
+    <w:p>
+      <w:r>
+        <w:t xml:space="preserve">Component ini </w:t>
+      </w:r>
+      <w:proofErr w:type="spellStart"/>
+      <w:r>
+        <w:t>merupakan</w:t>
+      </w:r>
+      <w:proofErr w:type="spellEnd"/>
+      <w:r>
+        <w:t xml:space="preserve"> </w:t>
+      </w:r>
+      <w:proofErr w:type="spellStart"/>
+      <w:r>
+        <w:t>customisasi</w:t>
+      </w:r>
+      <w:proofErr w:type="spellEnd"/>
+      <w:r>
+        <w:t xml:space="preserve"> </w:t>
+      </w:r>
+      <w:proofErr w:type="spellStart"/>
+      <w:r>
+        <w:t>dari</w:t>
+      </w:r>
+      <w:proofErr w:type="spellEnd"/>
+      <w:r>
+        <w:t xml:space="preserve"> element </w:t>
+      </w:r>
+      <w:proofErr w:type="spellStart"/>
+      <w:r>
+        <w:t>apa</w:t>
+      </w:r>
+      <w:proofErr w:type="spellEnd"/>
+      <w:r>
+        <w:t xml:space="preserve"> yang </w:t>
+      </w:r>
+      <w:proofErr w:type="spellStart"/>
+      <w:r>
+        <w:t>dibuat</w:t>
+      </w:r>
+      <w:proofErr w:type="spellEnd"/>
+      <w:r>
+        <w:t xml:space="preserve">, oleh </w:t>
+      </w:r>
+      <w:proofErr w:type="spellStart"/>
+      <w:r>
+        <w:t>karena</w:t>
+      </w:r>
+      <w:proofErr w:type="spellEnd"/>
+      <w:r>
+        <w:t xml:space="preserve"> </w:t>
+      </w:r>
+      <w:proofErr w:type="spellStart"/>
+      <w:r>
+        <w:t>itu</w:t>
+      </w:r>
+      <w:proofErr w:type="spellEnd"/>
+      <w:r>
+        <w:t xml:space="preserve"> </w:t>
+      </w:r>
+      <w:proofErr w:type="spellStart"/>
+      <w:r>
+        <w:t>nanti</w:t>
+      </w:r>
+      <w:proofErr w:type="spellEnd"/>
+      <w:r>
+        <w:t xml:space="preserve"> </w:t>
+      </w:r>
+      <w:proofErr w:type="spellStart"/>
+      <w:r>
+        <w:t>nama</w:t>
+      </w:r>
+      <w:proofErr w:type="spellEnd"/>
+      <w:r>
+        <w:t xml:space="preserve"> element html </w:t>
+      </w:r>
+      <w:proofErr w:type="spellStart"/>
+      <w:r>
+        <w:t>akan</w:t>
+      </w:r>
+      <w:proofErr w:type="spellEnd"/>
+      <w:r>
+        <w:t xml:space="preserve"> </w:t>
+      </w:r>
+      <w:proofErr w:type="spellStart"/>
+      <w:r>
+        <w:t>sama</w:t>
+      </w:r>
+      <w:proofErr w:type="spellEnd"/>
+      <w:r>
+        <w:t xml:space="preserve"> </w:t>
+      </w:r>
+      <w:proofErr w:type="spellStart"/>
+      <w:r>
+        <w:t>seperti</w:t>
+      </w:r>
+      <w:proofErr w:type="spellEnd"/>
+      <w:r>
+        <w:t xml:space="preserve"> </w:t>
+      </w:r>
+      <w:proofErr w:type="spellStart"/>
+      <w:r>
+        <w:t>nama</w:t>
+      </w:r>
+      <w:proofErr w:type="spellEnd"/>
+      <w:r>
+        <w:t xml:space="preserve"> component. Component juga </w:t>
+      </w:r>
+      <w:proofErr w:type="spellStart"/>
+      <w:r>
+        <w:t>tidak</w:t>
+      </w:r>
+      <w:proofErr w:type="spellEnd"/>
+      <w:r>
+        <w:t xml:space="preserve"> </w:t>
+      </w:r>
+      <w:proofErr w:type="spellStart"/>
+      <w:r>
+        <w:t>akan</w:t>
+      </w:r>
+      <w:proofErr w:type="spellEnd"/>
+      <w:r>
+        <w:t xml:space="preserve"> </w:t>
+      </w:r>
+      <w:proofErr w:type="spellStart"/>
+      <w:r>
+        <w:t>merubah</w:t>
+      </w:r>
+      <w:proofErr w:type="spellEnd"/>
+      <w:r>
+        <w:t xml:space="preserve"> data component yang lain, </w:t>
+      </w:r>
+      <w:proofErr w:type="spellStart"/>
+      <w:r>
+        <w:t>karena</w:t>
+      </w:r>
+      <w:proofErr w:type="spellEnd"/>
+      <w:r>
+        <w:t xml:space="preserve"> </w:t>
+      </w:r>
+      <w:proofErr w:type="spellStart"/>
+      <w:r>
+        <w:t>ketika</w:t>
+      </w:r>
+      <w:proofErr w:type="spellEnd"/>
+      <w:r>
+        <w:t xml:space="preserve"> </w:t>
+      </w:r>
+      <w:proofErr w:type="spellStart"/>
+      <w:r>
+        <w:t>dicetak</w:t>
+      </w:r>
+      <w:proofErr w:type="spellEnd"/>
+      <w:r>
+        <w:t xml:space="preserve"> di </w:t>
+      </w:r>
+      <w:proofErr w:type="spellStart"/>
+      <w:r>
+        <w:t>dalam</w:t>
+      </w:r>
+      <w:proofErr w:type="spellEnd"/>
+      <w:r>
+        <w:t xml:space="preserve"> DOM instance </w:t>
+      </w:r>
+      <w:proofErr w:type="spellStart"/>
+      <w:r>
+        <w:t>baru</w:t>
+      </w:r>
+      <w:proofErr w:type="spellEnd"/>
+      <w:r>
+        <w:t xml:space="preserve"> </w:t>
+      </w:r>
+      <w:proofErr w:type="spellStart"/>
+      <w:r>
+        <w:t>akan</w:t>
+      </w:r>
+      <w:proofErr w:type="spellEnd"/>
+      <w:r>
+        <w:t xml:space="preserve"> </w:t>
+      </w:r>
+      <w:proofErr w:type="spellStart"/>
+      <w:r>
+        <w:t>dibuat</w:t>
+      </w:r>
+      <w:proofErr w:type="spellEnd"/>
+      <w:r>
+        <w:t xml:space="preserve"> </w:t>
+      </w:r>
+      <w:proofErr w:type="spellStart"/>
+      <w:r>
+        <w:t>secara</w:t>
+      </w:r>
+      <w:proofErr w:type="spellEnd"/>
+      <w:r>
+        <w:t xml:space="preserve"> </w:t>
+      </w:r>
+      <w:proofErr w:type="spellStart"/>
+      <w:r>
+        <w:t>terpisah</w:t>
+      </w:r>
+      <w:proofErr w:type="spellEnd"/>
+      <w:r>
+        <w:t>.</w:t>
+      </w:r>
+    </w:p>
+    <w:p/>
+    <w:p>
+      <w:pPr>
+        <w:rPr>
+          <w:i/>
+          <w:iCs/>
+        </w:rPr>
+      </w:pPr>
+      <w:proofErr w:type="spellStart"/>
+      <w:r>
+        <w:rPr>
+          <w:i/>
+          <w:iCs/>
+        </w:rPr>
+        <w:t>Untuk</w:t>
+      </w:r>
+      <w:proofErr w:type="spellEnd"/>
+      <w:r>
+        <w:rPr>
+          <w:i/>
+          <w:iCs/>
+        </w:rPr>
+        <w:t xml:space="preserve"> component </w:t>
+      </w:r>
+      <w:proofErr w:type="spellStart"/>
+      <w:r>
+        <w:rPr>
+          <w:i/>
+          <w:iCs/>
+        </w:rPr>
+        <w:t>pastikan</w:t>
+      </w:r>
+      <w:proofErr w:type="spellEnd"/>
+      <w:r>
+        <w:rPr>
+          <w:i/>
+          <w:iCs/>
+        </w:rPr>
+        <w:t xml:space="preserve"> data </w:t>
+      </w:r>
+      <w:proofErr w:type="spellStart"/>
+      <w:r>
+        <w:rPr>
+          <w:i/>
+          <w:iCs/>
+        </w:rPr>
+        <w:t>berbentuk</w:t>
+      </w:r>
+      <w:proofErr w:type="spellEnd"/>
+      <w:r>
+        <w:rPr>
+          <w:i/>
+          <w:iCs/>
+        </w:rPr>
+        <w:t xml:space="preserve"> function dan </w:t>
+      </w:r>
+      <w:proofErr w:type="spellStart"/>
+      <w:r>
+        <w:rPr>
+          <w:i/>
+          <w:iCs/>
+        </w:rPr>
+        <w:t>mengem</w:t>
+      </w:r>
+      <w:r>
+        <w:rPr>
+          <w:i/>
+          <w:iCs/>
+        </w:rPr>
+        <w:t>b</w:t>
+      </w:r>
+      <w:r>
+        <w:rPr>
+          <w:i/>
+          <w:iCs/>
+        </w:rPr>
+        <w:t>alikan</w:t>
+      </w:r>
+      <w:proofErr w:type="spellEnd"/>
+      <w:r>
+        <w:rPr>
+          <w:i/>
+          <w:iCs/>
+        </w:rPr>
+        <w:t xml:space="preserve"> return </w:t>
+      </w:r>
+      <w:proofErr w:type="spellStart"/>
+      <w:r>
+        <w:rPr>
+          <w:i/>
+          <w:iCs/>
+        </w:rPr>
+        <w:t>karena</w:t>
+      </w:r>
+      <w:proofErr w:type="spellEnd"/>
+      <w:r>
+        <w:rPr>
+          <w:i/>
+          <w:iCs/>
+        </w:rPr>
+        <w:t xml:space="preserve"> </w:t>
+      </w:r>
+      <w:proofErr w:type="spellStart"/>
+      <w:r>
+        <w:rPr>
+          <w:i/>
+          <w:iCs/>
+        </w:rPr>
+        <w:t>jika</w:t>
+      </w:r>
+      <w:proofErr w:type="spellEnd"/>
+      <w:r>
+        <w:rPr>
+          <w:i/>
+          <w:iCs/>
+        </w:rPr>
+        <w:t xml:space="preserve"> ti</w:t>
+      </w:r>
+      <w:proofErr w:type="spellStart"/>
+      <w:r>
+        <w:rPr>
+          <w:i/>
+          <w:iCs/>
+        </w:rPr>
+        <w:t>dak</w:t>
+      </w:r>
+      <w:proofErr w:type="spellEnd"/>
+      <w:r>
+        <w:rPr>
+          <w:i/>
+          <w:iCs/>
+        </w:rPr>
+        <w:t xml:space="preserve"> data </w:t>
+      </w:r>
+      <w:proofErr w:type="spellStart"/>
+      <w:r>
+        <w:rPr>
+          <w:i/>
+          <w:iCs/>
+        </w:rPr>
+        <w:t>tersebut</w:t>
+      </w:r>
+      <w:proofErr w:type="spellEnd"/>
+      <w:r>
+        <w:rPr>
+          <w:i/>
+          <w:iCs/>
+        </w:rPr>
+        <w:t xml:space="preserve"> </w:t>
+      </w:r>
+      <w:proofErr w:type="spellStart"/>
+      <w:r>
+        <w:rPr>
+          <w:i/>
+          <w:iCs/>
+        </w:rPr>
+        <w:t>akan</w:t>
+      </w:r>
+      <w:proofErr w:type="spellEnd"/>
+      <w:r>
+        <w:rPr>
+          <w:i/>
+          <w:iCs/>
+        </w:rPr>
+        <w:t xml:space="preserve"> </w:t>
+      </w:r>
+      <w:proofErr w:type="spellStart"/>
+      <w:r>
+        <w:rPr>
+          <w:i/>
+          <w:iCs/>
+        </w:rPr>
+        <w:t>mempengaruhi</w:t>
+      </w:r>
+      <w:proofErr w:type="spellEnd"/>
+      <w:r>
+        <w:rPr>
+          <w:i/>
+          <w:iCs/>
+        </w:rPr>
+        <w:t xml:space="preserve"> </w:t>
+      </w:r>
+      <w:proofErr w:type="spellStart"/>
+      <w:r>
+        <w:rPr>
+          <w:i/>
+          <w:iCs/>
+        </w:rPr>
+        <w:t>nilai</w:t>
+      </w:r>
+      <w:proofErr w:type="spellEnd"/>
+      <w:r>
+        <w:rPr>
+          <w:i/>
+          <w:iCs/>
+        </w:rPr>
+        <w:t xml:space="preserve"> yang lain.</w:t>
+      </w:r>
+    </w:p>
+    <w:p>
+      <w:hyperlink r:id="rId47" w:history="1">
+        <w:r>
+          <w:rPr>
+            <w:rStyle w:val="Hyperlink"/>
+          </w:rPr>
+          <w:t>https://docs.vuejs.id/v2/guide/components#Pengorganisasian-Komponen</w:t>
+        </w:r>
+      </w:hyperlink>
+      <w:r>
+        <w:t xml:space="preserve"> </w:t>
+      </w:r>
+      <w:proofErr w:type="spellStart"/>
+      <w:r>
+        <w:t>biasanya</w:t>
+      </w:r>
+      <w:proofErr w:type="spellEnd"/>
+      <w:r>
+        <w:t xml:space="preserve"> </w:t>
+      </w:r>
+      <w:proofErr w:type="spellStart"/>
+      <w:r>
+        <w:t>aplikasi</w:t>
+      </w:r>
+      <w:proofErr w:type="spellEnd"/>
+      <w:r>
+        <w:t xml:space="preserve"> </w:t>
+      </w:r>
+      <w:proofErr w:type="spellStart"/>
+      <w:r>
+        <w:t>akan</w:t>
+      </w:r>
+      <w:proofErr w:type="spellEnd"/>
+      <w:r>
+        <w:t xml:space="preserve"> </w:t>
+      </w:r>
+      <w:proofErr w:type="spellStart"/>
+      <w:r>
+        <w:t>dibentuk</w:t>
+      </w:r>
+      <w:proofErr w:type="spellEnd"/>
+      <w:r>
+        <w:t xml:space="preserve"> </w:t>
+      </w:r>
+      <w:proofErr w:type="spellStart"/>
+      <w:r>
+        <w:t>dalam</w:t>
+      </w:r>
+      <w:proofErr w:type="spellEnd"/>
+      <w:r>
+        <w:t xml:space="preserve"> component </w:t>
+      </w:r>
+      <w:proofErr w:type="spellStart"/>
+      <w:r>
+        <w:t>component</w:t>
+      </w:r>
+      <w:proofErr w:type="spellEnd"/>
+      <w:r>
+        <w:t xml:space="preserve"> </w:t>
+      </w:r>
+      <w:proofErr w:type="spellStart"/>
+      <w:r>
+        <w:t>bersarang</w:t>
+      </w:r>
+      <w:proofErr w:type="spellEnd"/>
+      <w:r>
+        <w:t xml:space="preserve">. Dan </w:t>
+      </w:r>
+      <w:proofErr w:type="spellStart"/>
+      <w:r>
+        <w:t>ada</w:t>
+      </w:r>
+      <w:proofErr w:type="spellEnd"/>
+      <w:r>
+        <w:t xml:space="preserve"> dua </w:t>
+      </w:r>
+      <w:proofErr w:type="spellStart"/>
+      <w:r>
+        <w:t>tipe</w:t>
+      </w:r>
+      <w:proofErr w:type="spellEnd"/>
+      <w:r>
+        <w:t xml:space="preserve"> component Global dan local.</w:t>
+      </w:r>
+    </w:p>
+    <w:p>
+      <w:pPr>
+        <w:rPr>
+          <w:i/>
+          <w:iCs/>
+        </w:rPr>
+      </w:pPr>
+      <w:r>
+        <w:t xml:space="preserve">Vue global component </w:t>
+      </w:r>
+      <w:proofErr w:type="spellStart"/>
+      <w:r>
+        <w:t>cukup</w:t>
+      </w:r>
+      <w:proofErr w:type="spellEnd"/>
+      <w:r>
+        <w:t xml:space="preserve"> </w:t>
+      </w:r>
+      <w:proofErr w:type="spellStart"/>
+      <w:r>
+        <w:t>lakukan</w:t>
+      </w:r>
+      <w:proofErr w:type="spellEnd"/>
+      <w:r>
+        <w:t xml:space="preserve"> </w:t>
+      </w:r>
+      <w:r>
+        <w:softHyphen/>
+      </w:r>
+      <w:proofErr w:type="spellStart"/>
+      <w:r>
+        <w:rPr>
+          <w:i/>
+          <w:iCs/>
+        </w:rPr>
+        <w:t>Vue.component</w:t>
+      </w:r>
+      <w:proofErr w:type="spellEnd"/>
+      <w:r>
+        <w:rPr>
+          <w:i/>
+          <w:iCs/>
+        </w:rPr>
+        <w:t>(‘</w:t>
+      </w:r>
+      <w:proofErr w:type="spellStart"/>
+      <w:r>
+        <w:rPr>
+          <w:i/>
+          <w:iCs/>
+        </w:rPr>
+        <w:t>nama</w:t>
+      </w:r>
+      <w:proofErr w:type="spellEnd"/>
+      <w:r>
+        <w:rPr>
+          <w:i/>
+          <w:iCs/>
+        </w:rPr>
+        <w:t>-component</w:t>
+      </w:r>
+      <w:proofErr w:type="gramStart"/>
+      <w:r>
+        <w:rPr>
+          <w:i/>
+          <w:iCs/>
+        </w:rPr>
+        <w:t>’,{</w:t>
+      </w:r>
+      <w:proofErr w:type="gramEnd"/>
+      <w:r>
+        <w:rPr>
+          <w:i/>
+          <w:iCs/>
+        </w:rPr>
+        <w:t>});</w:t>
+      </w:r>
+    </w:p>
+    <w:p>
+      <w:pPr>
+        <w:rPr>
+          <w:i/>
+          <w:iCs/>
+        </w:rPr>
+      </w:pPr>
+      <w:r>
+        <w:rPr>
+          <w:i/>
+          <w:iCs/>
+        </w:rPr>
+        <w:lastRenderedPageBreak/>
+        <w:drawing>
+          <wp:inline distT="0" distB="0" distL="0" distR="0" wp14:anchorId="5B62790A" wp14:editId="0DD07A6D">
+            <wp:extent cx="4145280" cy="4173596"/>
+            <wp:effectExtent l="0" t="0" r="7620" b="0"/>
+            <wp:docPr id="1298673934" name="Picture 1" descr="A screen shot of a computer program&#10;&#10;Description automatically generated"/>
+            <wp:cNvGraphicFramePr>
+              <a:graphicFrameLocks xmlns:a="http://schemas.openxmlformats.org/drawingml/2006/main" noChangeAspect="1"/>
+            </wp:cNvGraphicFramePr>
+            <a:graphic xmlns:a="http://schemas.openxmlformats.org/drawingml/2006/main">
+              <a:graphicData uri="http://schemas.openxmlformats.org/drawingml/2006/picture">
+                <pic:pic xmlns:pic="http://schemas.openxmlformats.org/drawingml/2006/picture">
+                  <pic:nvPicPr>
+                    <pic:cNvPr id="1298673934" name="Picture 1" descr="A screen shot of a computer program&#10;&#10;Description automatically generated"/>
+                    <pic:cNvPicPr/>
+                  </pic:nvPicPr>
+                  <pic:blipFill>
+                    <a:blip r:embed="rId48"/>
+                    <a:stretch>
+                      <a:fillRect/>
+                    </a:stretch>
+                  </pic:blipFill>
+                  <pic:spPr>
+                    <a:xfrm>
+                      <a:off x="0" y="0"/>
+                      <a:ext cx="4150056" cy="4178404"/>
+                    </a:xfrm>
+                    <a:prstGeom prst="rect">
+                      <a:avLst/>
+                    </a:prstGeom>
+                  </pic:spPr>
+                </pic:pic>
+              </a:graphicData>
+            </a:graphic>
+          </wp:inline>
+        </w:drawing>
+      </w:r>
+    </w:p>
+    <w:p>
+      <w:pPr>
+        <w:rPr>
+          <w:i/>
+          <w:iCs/>
+        </w:rPr>
+      </w:pPr>
+      <w:r>
+        <w:rPr>
+          <w:i/>
+          <w:iCs/>
+        </w:rPr>
+        <w:drawing>
+          <wp:inline distT="0" distB="0" distL="0" distR="0" wp14:anchorId="0CE94105" wp14:editId="7F7ECD19">
+            <wp:extent cx="3055885" cy="2034716"/>
+            <wp:effectExtent l="0" t="0" r="0" b="3810"/>
+            <wp:docPr id="498816368" name="Picture 1" descr="A screenshot of a computer&#10;&#10;Description automatically generated"/>
+            <wp:cNvGraphicFramePr>
+              <a:graphicFrameLocks xmlns:a="http://schemas.openxmlformats.org/drawingml/2006/main" noChangeAspect="1"/>
+            </wp:cNvGraphicFramePr>
+            <a:graphic xmlns:a="http://schemas.openxmlformats.org/drawingml/2006/main">
+              <a:graphicData uri="http://schemas.openxmlformats.org/drawingml/2006/picture">
+                <pic:pic xmlns:pic="http://schemas.openxmlformats.org/drawingml/2006/picture">
+                  <pic:nvPicPr>
+                    <pic:cNvPr id="498816368" name="Picture 1" descr="A screenshot of a computer&#10;&#10;Description automatically generated"/>
+                    <pic:cNvPicPr/>
+                  </pic:nvPicPr>
+                  <pic:blipFill>
+                    <a:blip r:embed="rId49"/>
+                    <a:stretch>
+                      <a:fillRect/>
+                    </a:stretch>
+                  </pic:blipFill>
+                  <pic:spPr>
+                    <a:xfrm>
+                      <a:off x="0" y="0"/>
+                      <a:ext cx="3055885" cy="2034716"/>
+                    </a:xfrm>
+                    <a:prstGeom prst="rect">
+                      <a:avLst/>
+                    </a:prstGeom>
+                  </pic:spPr>
+                </pic:pic>
+              </a:graphicData>
+            </a:graphic>
+          </wp:inline>
+        </w:drawing>
+      </w:r>
+    </w:p>
+    <w:p>
+      <w:r>
+        <w:t xml:space="preserve">Ketika </w:t>
+      </w:r>
+      <w:proofErr w:type="spellStart"/>
+      <w:r>
+        <w:t>kita</w:t>
+      </w:r>
+      <w:proofErr w:type="spellEnd"/>
+      <w:r>
+        <w:t xml:space="preserve"> </w:t>
+      </w:r>
+      <w:proofErr w:type="spellStart"/>
+      <w:r>
+        <w:t>membuat</w:t>
+      </w:r>
+      <w:proofErr w:type="spellEnd"/>
+      <w:r>
+        <w:t xml:space="preserve"> </w:t>
+      </w:r>
+      <w:proofErr w:type="spellStart"/>
+      <w:r>
+        <w:t>compnonent</w:t>
+      </w:r>
+      <w:proofErr w:type="spellEnd"/>
+      <w:r>
+        <w:t xml:space="preserve"> </w:t>
+      </w:r>
+      <w:proofErr w:type="spellStart"/>
+      <w:r>
+        <w:t>pastikan</w:t>
+      </w:r>
+      <w:proofErr w:type="spellEnd"/>
+      <w:r>
+        <w:t xml:space="preserve"> </w:t>
+      </w:r>
+      <w:proofErr w:type="spellStart"/>
+      <w:r>
+        <w:t>kita</w:t>
+      </w:r>
+      <w:proofErr w:type="spellEnd"/>
+      <w:r>
+        <w:t xml:space="preserve"> </w:t>
+      </w:r>
+      <w:proofErr w:type="spellStart"/>
+      <w:r>
+        <w:t>panggil</w:t>
+      </w:r>
+      <w:proofErr w:type="spellEnd"/>
+      <w:r>
+        <w:t xml:space="preserve"> </w:t>
+      </w:r>
+      <w:proofErr w:type="spellStart"/>
+      <w:r>
+        <w:t>atau</w:t>
+      </w:r>
+      <w:proofErr w:type="spellEnd"/>
+      <w:r>
+        <w:t xml:space="preserve"> </w:t>
+      </w:r>
+      <w:proofErr w:type="spellStart"/>
+      <w:r>
+        <w:t>buat</w:t>
+      </w:r>
+      <w:proofErr w:type="spellEnd"/>
+      <w:r>
+        <w:t xml:space="preserve"> </w:t>
+      </w:r>
+      <w:proofErr w:type="spellStart"/>
+      <w:r>
+        <w:t>sebuah</w:t>
+      </w:r>
+      <w:proofErr w:type="spellEnd"/>
+      <w:r>
+        <w:t xml:space="preserve"> object instance </w:t>
+      </w:r>
+      <w:proofErr w:type="spellStart"/>
+      <w:r>
+        <w:t>vue</w:t>
+      </w:r>
+      <w:proofErr w:type="spellEnd"/>
+      <w:r>
+        <w:t xml:space="preserve"> </w:t>
+      </w:r>
+      <w:proofErr w:type="spellStart"/>
+      <w:r>
+        <w:t>baru</w:t>
+      </w:r>
+      <w:proofErr w:type="spellEnd"/>
+      <w:r>
+        <w:t xml:space="preserve"> </w:t>
+      </w:r>
+      <w:proofErr w:type="spellStart"/>
+      <w:r>
+        <w:t>dengan</w:t>
+      </w:r>
+      <w:proofErr w:type="spellEnd"/>
+      <w:r>
+        <w:t xml:space="preserve"> keyword </w:t>
+      </w:r>
+      <w:r>
+        <w:rPr>
+          <w:i/>
+          <w:iCs/>
+        </w:rPr>
+        <w:t>new</w:t>
+      </w:r>
+      <w:r>
+        <w:t xml:space="preserve"> dan </w:t>
+      </w:r>
+      <w:proofErr w:type="spellStart"/>
+      <w:r>
+        <w:t>pastikan</w:t>
+      </w:r>
+      <w:proofErr w:type="spellEnd"/>
+      <w:r>
+        <w:t xml:space="preserve"> element yang </w:t>
+      </w:r>
+      <w:proofErr w:type="spellStart"/>
+      <w:r>
+        <w:t>ditujunya</w:t>
+      </w:r>
+      <w:proofErr w:type="spellEnd"/>
+      <w:r>
+        <w:t>.</w:t>
+      </w:r>
+    </w:p>
+    <w:p>
+      <w:r>
+        <w:t xml:space="preserve">Jika </w:t>
+      </w:r>
+      <w:proofErr w:type="spellStart"/>
+      <w:r>
+        <w:t>tanpa</w:t>
+      </w:r>
+      <w:proofErr w:type="spellEnd"/>
+      <w:r>
+        <w:t xml:space="preserve"> </w:t>
+      </w:r>
+      <w:proofErr w:type="spellStart"/>
+      <w:r>
+        <w:t>menggunakan</w:t>
+      </w:r>
+      <w:proofErr w:type="spellEnd"/>
+      <w:r>
+        <w:t xml:space="preserve"> keyword </w:t>
+      </w:r>
+      <w:r>
+        <w:rPr>
+          <w:i/>
+          <w:iCs/>
+        </w:rPr>
+        <w:t xml:space="preserve">new </w:t>
+      </w:r>
+      <w:proofErr w:type="spellStart"/>
+      <w:r>
+        <w:t>maka</w:t>
+      </w:r>
+      <w:proofErr w:type="spellEnd"/>
+      <w:r>
+        <w:t xml:space="preserve"> </w:t>
+      </w:r>
+      <w:proofErr w:type="spellStart"/>
+      <w:r>
+        <w:t>itu</w:t>
+      </w:r>
+      <w:proofErr w:type="spellEnd"/>
+      <w:r>
+        <w:t xml:space="preserve"> </w:t>
+      </w:r>
+      <w:proofErr w:type="spellStart"/>
+      <w:r>
+        <w:t>merujuk</w:t>
+      </w:r>
+      <w:proofErr w:type="spellEnd"/>
+      <w:r>
+        <w:t xml:space="preserve"> </w:t>
+      </w:r>
+      <w:proofErr w:type="spellStart"/>
+      <w:r>
+        <w:t>penggunaan</w:t>
+      </w:r>
+      <w:proofErr w:type="spellEnd"/>
+      <w:r>
+        <w:t xml:space="preserve"> class, </w:t>
+      </w:r>
+      <w:proofErr w:type="spellStart"/>
+      <w:r>
+        <w:t>atau</w:t>
+      </w:r>
+      <w:proofErr w:type="spellEnd"/>
+      <w:r>
+        <w:t xml:space="preserve"> object </w:t>
+      </w:r>
+      <w:proofErr w:type="spellStart"/>
+      <w:r>
+        <w:t>vue</w:t>
+      </w:r>
+      <w:proofErr w:type="spellEnd"/>
+      <w:r>
+        <w:t xml:space="preserve"> </w:t>
+      </w:r>
+      <w:proofErr w:type="spellStart"/>
+      <w:r>
+        <w:t>itu</w:t>
+      </w:r>
+      <w:proofErr w:type="spellEnd"/>
+      <w:r>
+        <w:t xml:space="preserve"> </w:t>
+      </w:r>
+      <w:proofErr w:type="spellStart"/>
+      <w:r>
+        <w:t>sendiri</w:t>
+      </w:r>
+      <w:proofErr w:type="spellEnd"/>
+      <w:r>
+        <w:t>.</w:t>
+      </w:r>
+    </w:p>
+    <w:p/>
+    <w:p/>
+    <w:p/>
+    <w:p/>
+    <w:p>
+      <w:pPr>
+        <w:pStyle w:val="Heading3"/>
+      </w:pPr>
+      <w:proofErr w:type="spellStart"/>
+      <w:r>
+        <w:lastRenderedPageBreak/>
+        <w:t>Analogi</w:t>
+      </w:r>
+      <w:proofErr w:type="spellEnd"/>
+      <w:r>
+        <w:t xml:space="preserve"> Object Vue</w:t>
+      </w:r>
+    </w:p>
+    <w:p>
+      <w:r>
+        <w:drawing>
+          <wp:inline distT="0" distB="0" distL="0" distR="0" wp14:anchorId="0C9984D5" wp14:editId="539C8D28">
+            <wp:extent cx="5875529" cy="4458086"/>
+            <wp:effectExtent l="0" t="0" r="0" b="0"/>
+            <wp:docPr id="76657041" name="Picture 1" descr="A black screen with white text&#10;&#10;Description automatically generated"/>
+            <wp:cNvGraphicFramePr>
+              <a:graphicFrameLocks xmlns:a="http://schemas.openxmlformats.org/drawingml/2006/main" noChangeAspect="1"/>
+            </wp:cNvGraphicFramePr>
+            <a:graphic xmlns:a="http://schemas.openxmlformats.org/drawingml/2006/main">
+              <a:graphicData uri="http://schemas.openxmlformats.org/drawingml/2006/picture">
+                <pic:pic xmlns:pic="http://schemas.openxmlformats.org/drawingml/2006/picture">
+                  <pic:nvPicPr>
+                    <pic:cNvPr id="76657041" name="Picture 1" descr="A black screen with white text&#10;&#10;Description automatically generated"/>
+                    <pic:cNvPicPr/>
+                  </pic:nvPicPr>
+                  <pic:blipFill>
+                    <a:blip r:embed="rId50"/>
+                    <a:stretch>
+                      <a:fillRect/>
+                    </a:stretch>
+                  </pic:blipFill>
+                  <pic:spPr>
+                    <a:xfrm>
+                      <a:off x="0" y="0"/>
+                      <a:ext cx="5875529" cy="4458086"/>
+                    </a:xfrm>
+                    <a:prstGeom prst="rect">
+                      <a:avLst/>
+                    </a:prstGeom>
+                  </pic:spPr>
+                </pic:pic>
+              </a:graphicData>
+            </a:graphic>
+          </wp:inline>
+        </w:drawing>
+      </w:r>
+    </w:p>
+    <w:p/>
+    <w:p>
+      <w:proofErr w:type="spellStart"/>
+      <w:r>
+        <w:t>Pastikan</w:t>
+      </w:r>
+      <w:proofErr w:type="spellEnd"/>
+      <w:r>
+        <w:t xml:space="preserve"> </w:t>
+      </w:r>
+      <w:proofErr w:type="spellStart"/>
+      <w:r>
+        <w:t>ketika</w:t>
+      </w:r>
+      <w:proofErr w:type="spellEnd"/>
+      <w:r>
+        <w:t xml:space="preserve"> </w:t>
+      </w:r>
+      <w:proofErr w:type="spellStart"/>
+      <w:r>
+        <w:t>membuat</w:t>
+      </w:r>
+      <w:proofErr w:type="spellEnd"/>
+      <w:r>
+        <w:t xml:space="preserve"> object Vue component </w:t>
+      </w:r>
+      <w:proofErr w:type="spellStart"/>
+      <w:r>
+        <w:t>sebelum</w:t>
+      </w:r>
+      <w:proofErr w:type="spellEnd"/>
+      <w:r>
+        <w:t xml:space="preserve"> instance Vue </w:t>
+      </w:r>
+      <w:proofErr w:type="spellStart"/>
+      <w:r>
+        <w:t>dipanggil</w:t>
+      </w:r>
+      <w:proofErr w:type="spellEnd"/>
+      <w:r>
+        <w:t xml:space="preserve"> </w:t>
+      </w:r>
+      <w:proofErr w:type="spellStart"/>
+      <w:r>
+        <w:t>menggunakan</w:t>
+      </w:r>
+      <w:proofErr w:type="spellEnd"/>
+      <w:r>
+        <w:t xml:space="preserve"> keyword new </w:t>
+      </w:r>
+      <w:proofErr w:type="spellStart"/>
+      <w:r>
+        <w:t>karena</w:t>
+      </w:r>
+      <w:proofErr w:type="spellEnd"/>
+      <w:r>
+        <w:t xml:space="preserve"> </w:t>
+      </w:r>
+      <w:proofErr w:type="spellStart"/>
+      <w:r>
+        <w:t>jika</w:t>
+      </w:r>
+      <w:proofErr w:type="spellEnd"/>
+      <w:r>
+        <w:t xml:space="preserve"> </w:t>
+      </w:r>
+      <w:proofErr w:type="spellStart"/>
+      <w:r>
+        <w:t>sesudahnya</w:t>
+      </w:r>
+      <w:proofErr w:type="spellEnd"/>
+      <w:r>
+        <w:t xml:space="preserve"> component </w:t>
+      </w:r>
+      <w:proofErr w:type="spellStart"/>
+      <w:r>
+        <w:t>tidak</w:t>
+      </w:r>
+      <w:proofErr w:type="spellEnd"/>
+      <w:r>
+        <w:t xml:space="preserve"> </w:t>
+      </w:r>
+      <w:proofErr w:type="spellStart"/>
+      <w:r>
+        <w:t>akan</w:t>
+      </w:r>
+      <w:proofErr w:type="spellEnd"/>
+      <w:r>
+        <w:t xml:space="preserve"> </w:t>
+      </w:r>
+      <w:proofErr w:type="spellStart"/>
+      <w:r>
+        <w:t>tampil</w:t>
+      </w:r>
+      <w:proofErr w:type="spellEnd"/>
+      <w:r>
+        <w:t>.</w:t>
+      </w:r>
+    </w:p>
+    <w:p/>
+    <w:p>
+      <w:pPr>
+        <w:pStyle w:val="Heading3"/>
+      </w:pPr>
+      <w:r>
+        <w:t>Data Component</w:t>
+      </w:r>
+    </w:p>
+    <w:p>
+      <w:pPr>
+        <w:rPr>
+          <w:i/>
+          <w:iCs/>
+        </w:rPr>
+      </w:pPr>
+      <w:r>
+        <w:t xml:space="preserve">Dari </w:t>
+      </w:r>
+      <w:proofErr w:type="spellStart"/>
+      <w:r>
+        <w:t>contoh</w:t>
+      </w:r>
+      <w:proofErr w:type="spellEnd"/>
+      <w:r>
+        <w:t xml:space="preserve"> </w:t>
+      </w:r>
+      <w:proofErr w:type="spellStart"/>
+      <w:r>
+        <w:t>sebelumnya</w:t>
+      </w:r>
+      <w:proofErr w:type="spellEnd"/>
+      <w:r>
+        <w:t xml:space="preserve"> </w:t>
+      </w:r>
+      <w:proofErr w:type="spellStart"/>
+      <w:r>
+        <w:t>kita</w:t>
+      </w:r>
+      <w:proofErr w:type="spellEnd"/>
+      <w:r>
+        <w:t xml:space="preserve"> </w:t>
+      </w:r>
+      <w:proofErr w:type="spellStart"/>
+      <w:r>
+        <w:t>sudah</w:t>
+      </w:r>
+      <w:proofErr w:type="spellEnd"/>
+      <w:r>
+        <w:t xml:space="preserve"> </w:t>
+      </w:r>
+      <w:proofErr w:type="spellStart"/>
+      <w:r>
+        <w:t>membuat</w:t>
+      </w:r>
+      <w:proofErr w:type="spellEnd"/>
+      <w:r>
+        <w:t xml:space="preserve"> data di </w:t>
+      </w:r>
+      <w:proofErr w:type="spellStart"/>
+      <w:r>
+        <w:t>dalam</w:t>
+      </w:r>
+      <w:proofErr w:type="spellEnd"/>
+      <w:r>
+        <w:t xml:space="preserve"> component </w:t>
+      </w:r>
+      <w:proofErr w:type="spellStart"/>
+      <w:r>
+        <w:t>pastikan</w:t>
+      </w:r>
+      <w:proofErr w:type="spellEnd"/>
+      <w:r>
+        <w:t xml:space="preserve"> </w:t>
+      </w:r>
+      <w:proofErr w:type="spellStart"/>
+      <w:r>
+        <w:t>bahwa</w:t>
+      </w:r>
+      <w:proofErr w:type="spellEnd"/>
+      <w:r>
+        <w:t xml:space="preserve"> data </w:t>
+      </w:r>
+      <w:proofErr w:type="spellStart"/>
+      <w:r>
+        <w:t>berbentuk</w:t>
+      </w:r>
+      <w:proofErr w:type="spellEnd"/>
+      <w:r>
+        <w:t xml:space="preserve"> function dan </w:t>
+      </w:r>
+      <w:proofErr w:type="spellStart"/>
+      <w:r>
+        <w:t>mengembalikan</w:t>
+      </w:r>
+      <w:proofErr w:type="spellEnd"/>
+      <w:r>
+        <w:t xml:space="preserve"> return </w:t>
+      </w:r>
+      <w:proofErr w:type="spellStart"/>
+      <w:r>
+        <w:t>karena</w:t>
+      </w:r>
+      <w:proofErr w:type="spellEnd"/>
+      <w:r>
+        <w:t xml:space="preserve"> </w:t>
+      </w:r>
+      <w:proofErr w:type="spellStart"/>
+      <w:r>
+        <w:t>jika</w:t>
+      </w:r>
+      <w:proofErr w:type="spellEnd"/>
+      <w:r>
+        <w:t xml:space="preserve"> </w:t>
+      </w:r>
+      <w:proofErr w:type="spellStart"/>
+      <w:r>
+        <w:t>tidak</w:t>
+      </w:r>
+      <w:proofErr w:type="spellEnd"/>
+      <w:r>
+        <w:t xml:space="preserve"> </w:t>
+      </w:r>
+      <w:proofErr w:type="spellStart"/>
+      <w:r>
+        <w:t>nilainya</w:t>
+      </w:r>
+      <w:proofErr w:type="spellEnd"/>
+      <w:r>
+        <w:t xml:space="preserve"> </w:t>
+      </w:r>
+      <w:proofErr w:type="spellStart"/>
+      <w:r>
+        <w:t>akan</w:t>
+      </w:r>
+      <w:proofErr w:type="spellEnd"/>
+      <w:r>
+        <w:t xml:space="preserve"> </w:t>
+      </w:r>
+      <w:proofErr w:type="spellStart"/>
+      <w:r>
+        <w:t>mempengaruhi</w:t>
+      </w:r>
+      <w:proofErr w:type="spellEnd"/>
+      <w:r>
+        <w:t xml:space="preserve"> yang lain.</w:t>
+      </w:r>
+    </w:p>
+    <w:p/>
+    <w:p>
+      <w:r>
+        <w:rPr>
+          <w:i/>
+          <w:iCs/>
+        </w:rPr>
+        <w:drawing>
+          <wp:inline distT="0" distB="0" distL="0" distR="0" wp14:anchorId="472ADB35" wp14:editId="35E79D8A">
+            <wp:extent cx="4144645" cy="1021080"/>
+            <wp:effectExtent l="0" t="0" r="8255" b="7620"/>
+            <wp:docPr id="495374128" name="Picture 1" descr="A screen shot of a computer program&#10;&#10;Description automatically generated"/>
+            <wp:cNvGraphicFramePr>
+              <a:graphicFrameLocks xmlns:a="http://schemas.openxmlformats.org/drawingml/2006/main" noChangeAspect="1"/>
+            </wp:cNvGraphicFramePr>
+            <a:graphic xmlns:a="http://schemas.openxmlformats.org/drawingml/2006/main">
+              <a:graphicData uri="http://schemas.openxmlformats.org/drawingml/2006/picture">
+                <pic:pic xmlns:pic="http://schemas.openxmlformats.org/drawingml/2006/picture">
+                  <pic:nvPicPr>
+                    <pic:cNvPr id="1298673934" name="Picture 1" descr="A screen shot of a computer program&#10;&#10;Description automatically generated"/>
+                    <pic:cNvPicPr/>
+                  </pic:nvPicPr>
+                  <pic:blipFill rotWithShape="1">
+                    <a:blip r:embed="rId48"/>
+                    <a:srcRect t="51674" b="23857"/>
+                    <a:stretch/>
+                  </pic:blipFill>
+                  <pic:spPr bwMode="auto">
+                    <a:xfrm>
+                      <a:off x="0" y="0"/>
+                      <a:ext cx="4150056" cy="1022413"/>
+                    </a:xfrm>
+                    <a:prstGeom prst="rect">
+                      <a:avLst/>
+                    </a:prstGeom>
+                    <a:ln>
+                      <a:noFill/>
+                    </a:ln>
+                    <a:extLst>
+                      <a:ext uri="{53640926-AAD7-44D8-BBD7-CCE9431645EC}">
+                        <a14:shadowObscured xmlns:a14="http://schemas.microsoft.com/office/drawing/2010/main"/>
+                      </a:ext>
+                    </a:extLst>
+                  </pic:spPr>
+                </pic:pic>
+              </a:graphicData>
+            </a:graphic>
+          </wp:inline>
+        </w:drawing>
+      </w:r>
+    </w:p>
+    <w:p>
+      <w:pPr>
+        <w:pStyle w:val="Heading3"/>
+      </w:pPr>
+      <w:r>
+        <w:lastRenderedPageBreak/>
+        <w:t>Component Template</w:t>
+      </w:r>
+    </w:p>
+    <w:p>
+      <w:proofErr w:type="spellStart"/>
+      <w:r>
+        <w:t>Terkadang</w:t>
+      </w:r>
+      <w:proofErr w:type="spellEnd"/>
+      <w:r>
+        <w:t xml:space="preserve"> </w:t>
+      </w:r>
+      <w:proofErr w:type="spellStart"/>
+      <w:r>
+        <w:t>kita</w:t>
+      </w:r>
+      <w:proofErr w:type="spellEnd"/>
+      <w:r>
+        <w:t xml:space="preserve"> </w:t>
+      </w:r>
+      <w:proofErr w:type="spellStart"/>
+      <w:r>
+        <w:t>menemui</w:t>
+      </w:r>
+      <w:proofErr w:type="spellEnd"/>
+      <w:r>
+        <w:t xml:space="preserve"> error </w:t>
+      </w:r>
+      <w:proofErr w:type="spellStart"/>
+      <w:r>
+        <w:t>seperti</w:t>
+      </w:r>
+      <w:proofErr w:type="spellEnd"/>
+      <w:r>
+        <w:t xml:space="preserve"> ini, </w:t>
+      </w:r>
+      <w:proofErr w:type="spellStart"/>
+      <w:r>
+        <w:t>artinya</w:t>
+      </w:r>
+      <w:proofErr w:type="spellEnd"/>
+      <w:r>
+        <w:t xml:space="preserve"> </w:t>
+      </w:r>
+      <w:proofErr w:type="spellStart"/>
+      <w:r>
+        <w:t>dimana</w:t>
+      </w:r>
+      <w:proofErr w:type="spellEnd"/>
+      <w:r>
+        <w:t xml:space="preserve"> </w:t>
+      </w:r>
+      <w:proofErr w:type="spellStart"/>
+      <w:r>
+        <w:t>kita</w:t>
+      </w:r>
+      <w:proofErr w:type="spellEnd"/>
+      <w:r>
+        <w:t xml:space="preserve"> </w:t>
+      </w:r>
+      <w:proofErr w:type="spellStart"/>
+      <w:r>
+        <w:t>membuat</w:t>
+      </w:r>
+      <w:proofErr w:type="spellEnd"/>
+      <w:r>
+        <w:t xml:space="preserve"> component </w:t>
+      </w:r>
+      <w:proofErr w:type="spellStart"/>
+      <w:r>
+        <w:t>isinya</w:t>
+      </w:r>
+      <w:proofErr w:type="spellEnd"/>
+      <w:r>
+        <w:t xml:space="preserve"> </w:t>
+      </w:r>
+      <w:proofErr w:type="spellStart"/>
+      <w:r>
+        <w:t>berisi</w:t>
+      </w:r>
+      <w:proofErr w:type="spellEnd"/>
+      <w:r>
+        <w:t xml:space="preserve"> element </w:t>
+      </w:r>
+      <w:proofErr w:type="spellStart"/>
+      <w:r>
+        <w:t>element</w:t>
+      </w:r>
+      <w:proofErr w:type="spellEnd"/>
+      <w:r>
+        <w:t>.</w:t>
+      </w:r>
+    </w:p>
+    <w:p>
+      <w:r>
+        <w:drawing>
+          <wp:inline distT="0" distB="0" distL="0" distR="0" wp14:anchorId="08301EA8" wp14:editId="46ED4AF6">
+            <wp:extent cx="5943600" cy="582295"/>
+            <wp:effectExtent l="0" t="0" r="0" b="8255"/>
+            <wp:docPr id="1444538143" name="Picture 1"/>
+            <wp:cNvGraphicFramePr>
+              <a:graphicFrameLocks xmlns:a="http://schemas.openxmlformats.org/drawingml/2006/main" noChangeAspect="1"/>
+            </wp:cNvGraphicFramePr>
+            <a:graphic xmlns:a="http://schemas.openxmlformats.org/drawingml/2006/main">
+              <a:graphicData uri="http://schemas.openxmlformats.org/drawingml/2006/picture">
+                <pic:pic xmlns:pic="http://schemas.openxmlformats.org/drawingml/2006/picture">
+                  <pic:nvPicPr>
+                    <pic:cNvPr id="1444538143" name=""/>
+                    <pic:cNvPicPr/>
+                  </pic:nvPicPr>
+                  <pic:blipFill>
+                    <a:blip r:embed="rId51"/>
+                    <a:stretch>
+                      <a:fillRect/>
+                    </a:stretch>
+                  </pic:blipFill>
+                  <pic:spPr>
+                    <a:xfrm>
+                      <a:off x="0" y="0"/>
+                      <a:ext cx="5943600" cy="582295"/>
+                    </a:xfrm>
+                    <a:prstGeom prst="rect">
+                      <a:avLst/>
+                    </a:prstGeom>
+                  </pic:spPr>
+                </pic:pic>
+              </a:graphicData>
+            </a:graphic>
+          </wp:inline>
+        </w:drawing>
+      </w:r>
+    </w:p>
+    <w:p>
+      <w:r>
+        <w:drawing>
+          <wp:anchor distT="0" distB="0" distL="114300" distR="114300" simplePos="0" relativeHeight="251661312" behindDoc="0" locked="0" layoutInCell="1" allowOverlap="1" wp14:anchorId="6EBC104B" wp14:editId="47BEDF80">
+            <wp:simplePos x="0" y="0"/>
+            <wp:positionH relativeFrom="column">
+              <wp:posOffset>0</wp:posOffset>
+            </wp:positionH>
+            <wp:positionV relativeFrom="paragraph">
+              <wp:posOffset>635</wp:posOffset>
+            </wp:positionV>
+            <wp:extent cx="4740051" cy="1234547"/>
+            <wp:effectExtent l="0" t="0" r="3810" b="3810"/>
+            <wp:wrapThrough wrapText="bothSides">
+              <wp:wrapPolygon edited="0">
+                <wp:start x="0" y="0"/>
+                <wp:lineTo x="0" y="21333"/>
+                <wp:lineTo x="21531" y="21333"/>
+                <wp:lineTo x="21531" y="0"/>
+                <wp:lineTo x="0" y="0"/>
+              </wp:wrapPolygon>
+            </wp:wrapThrough>
+            <wp:docPr id="1826123309" name="Picture 1" descr="A screen shot of a computer code&#10;&#10;Description automatically generated"/>
+            <wp:cNvGraphicFramePr>
+              <a:graphicFrameLocks xmlns:a="http://schemas.openxmlformats.org/drawingml/2006/main" noChangeAspect="1"/>
+            </wp:cNvGraphicFramePr>
+            <a:graphic xmlns:a="http://schemas.openxmlformats.org/drawingml/2006/main">
+              <a:graphicData uri="http://schemas.openxmlformats.org/drawingml/2006/picture">
+                <pic:pic xmlns:pic="http://schemas.openxmlformats.org/drawingml/2006/picture">
+                  <pic:nvPicPr>
+                    <pic:cNvPr id="1826123309" name="Picture 1" descr="A screen shot of a computer code&#10;&#10;Description automatically generated"/>
+                    <pic:cNvPicPr/>
+                  </pic:nvPicPr>
+                  <pic:blipFill>
+                    <a:blip r:embed="rId52">
+                      <a:extLst>
+                        <a:ext uri="{28A0092B-C50C-407E-A947-70E740481C1C}">
+                          <a14:useLocalDpi xmlns:a14="http://schemas.microsoft.com/office/drawing/2010/main" val="0"/>
+                        </a:ext>
+                      </a:extLst>
+                    </a:blip>
+                    <a:stretch>
+                      <a:fillRect/>
+                    </a:stretch>
+                  </pic:blipFill>
+                  <pic:spPr>
+                    <a:xfrm>
+                      <a:off x="0" y="0"/>
+                      <a:ext cx="4740051" cy="1234547"/>
+                    </a:xfrm>
+                    <a:prstGeom prst="rect">
+                      <a:avLst/>
+                    </a:prstGeom>
+                  </pic:spPr>
+                </pic:pic>
+              </a:graphicData>
+            </a:graphic>
+          </wp:anchor>
+        </w:drawing>
+      </w:r>
+      <w:proofErr w:type="spellStart"/>
+      <w:r>
+        <w:t>seperti</w:t>
+      </w:r>
+      <w:proofErr w:type="spellEnd"/>
+      <w:r>
+        <w:t xml:space="preserve"> ini, dan </w:t>
+      </w:r>
+      <w:proofErr w:type="spellStart"/>
+      <w:r>
+        <w:t>cara</w:t>
+      </w:r>
+      <w:proofErr w:type="spellEnd"/>
+      <w:r>
+        <w:t xml:space="preserve"> ini salah. </w:t>
+      </w:r>
+      <w:proofErr w:type="spellStart"/>
+      <w:r>
+        <w:t>Sebaiknya</w:t>
+      </w:r>
+      <w:proofErr w:type="spellEnd"/>
+      <w:r>
+        <w:t xml:space="preserve"> </w:t>
+      </w:r>
+      <w:proofErr w:type="spellStart"/>
+      <w:r>
+        <w:t>semuanya</w:t>
+      </w:r>
+      <w:proofErr w:type="spellEnd"/>
+      <w:r>
+        <w:t xml:space="preserve"> </w:t>
+      </w:r>
+      <w:proofErr w:type="spellStart"/>
+      <w:r>
+        <w:t>kita</w:t>
+      </w:r>
+      <w:proofErr w:type="spellEnd"/>
+      <w:r>
+        <w:t xml:space="preserve"> </w:t>
+      </w:r>
+      <w:proofErr w:type="spellStart"/>
+      <w:r>
+        <w:t>bungkus</w:t>
+      </w:r>
+      <w:proofErr w:type="spellEnd"/>
+      <w:r>
+        <w:t xml:space="preserve"> </w:t>
+      </w:r>
+      <w:proofErr w:type="spellStart"/>
+      <w:r>
+        <w:t>terlebih</w:t>
+      </w:r>
+      <w:proofErr w:type="spellEnd"/>
+      <w:r>
+        <w:t xml:space="preserve"> </w:t>
+      </w:r>
+      <w:proofErr w:type="spellStart"/>
+      <w:r>
+        <w:t>dahulu</w:t>
+      </w:r>
+      <w:proofErr w:type="spellEnd"/>
+      <w:r>
+        <w:t xml:space="preserve"> </w:t>
+      </w:r>
+      <w:proofErr w:type="spellStart"/>
+      <w:r>
+        <w:t>misal</w:t>
+      </w:r>
+      <w:proofErr w:type="spellEnd"/>
+      <w:r>
+        <w:t xml:space="preserve"> ke </w:t>
+      </w:r>
+      <w:proofErr w:type="spellStart"/>
+      <w:r>
+        <w:t>dalam</w:t>
+      </w:r>
+      <w:proofErr w:type="spellEnd"/>
+      <w:r>
+        <w:t xml:space="preserve"> div.</w:t>
+      </w:r>
+    </w:p>
     <w:p/>
     <w:p/>
     <w:p/>
@@ -12325,7 +15554,7 @@
   <w:style w:type="paragraph" w:default="1" w:styleId="Normal">
     <w:name w:val="Normal"/>
     <w:qFormat/>
-    <w:rsid w:val="00946BC3"/>
+    <w:rsid w:val="00755EE9"/>
   </w:style>
   <w:style w:type="paragraph" w:styleId="Heading1">
     <w:name w:val="heading 1"/>

</xml_diff>

<commit_message>
Update code Vue - LocalStorage & Fix Validation
</commit_message>
<xml_diff>
--- a/basic_vue/VueJs.docx
+++ b/basic_vue/VueJs.docx
@@ -20442,6 +20442,4897 @@
         </w:drawing>
       </w:r>
     </w:p>
+    <w:p/>
+    <w:p/>
+    <w:p/>
+    <w:p/>
+    <w:p/>
+    <w:p/>
+    <w:p/>
+    <w:p/>
+    <w:p/>
+    <w:p/>
+    <w:p/>
+    <w:p/>
+    <w:p/>
+    <w:p/>
+    <w:p/>
+    <w:p/>
+    <w:p>
+      <w:pPr>
+        <w:pStyle w:val="Heading3"/>
+      </w:pPr>
+      <w:r>
+        <w:lastRenderedPageBreak/>
+        <w:t>Router</w:t>
+      </w:r>
+    </w:p>
+    <w:p>
+      <w:r>
+        <w:t xml:space="preserve">Mulai pada kali ini </w:t>
+      </w:r>
+      <w:proofErr w:type="spellStart"/>
+      <w:r>
+        <w:t>kita</w:t>
+      </w:r>
+      <w:proofErr w:type="spellEnd"/>
+      <w:r>
+        <w:t xml:space="preserve"> </w:t>
+      </w:r>
+      <w:proofErr w:type="spellStart"/>
+      <w:r>
+        <w:t>akan</w:t>
+      </w:r>
+      <w:proofErr w:type="spellEnd"/>
+      <w:r>
+        <w:t xml:space="preserve"> </w:t>
+      </w:r>
+      <w:proofErr w:type="spellStart"/>
+      <w:r>
+        <w:t>bahas</w:t>
+      </w:r>
+      <w:proofErr w:type="spellEnd"/>
+      <w:r>
+        <w:t xml:space="preserve"> </w:t>
+      </w:r>
+      <w:proofErr w:type="spellStart"/>
+      <w:r>
+        <w:t>mengenai</w:t>
+      </w:r>
+      <w:proofErr w:type="spellEnd"/>
+      <w:r>
+        <w:t xml:space="preserve"> Vue Router </w:t>
+      </w:r>
+      <w:proofErr w:type="spellStart"/>
+      <w:r>
+        <w:t>dengan</w:t>
+      </w:r>
+      <w:proofErr w:type="spellEnd"/>
+      <w:r>
+        <w:t xml:space="preserve"> Studi Kasus yang </w:t>
+      </w:r>
+      <w:proofErr w:type="spellStart"/>
+      <w:r>
+        <w:t>berbeda</w:t>
+      </w:r>
+      <w:proofErr w:type="spellEnd"/>
+      <w:r>
+        <w:t xml:space="preserve"> </w:t>
+      </w:r>
+      <w:proofErr w:type="spellStart"/>
+      <w:r>
+        <w:t>namun</w:t>
+      </w:r>
+      <w:proofErr w:type="spellEnd"/>
+      <w:r>
+        <w:t xml:space="preserve"> </w:t>
+      </w:r>
+      <w:proofErr w:type="spellStart"/>
+      <w:r>
+        <w:t>mirip</w:t>
+      </w:r>
+      <w:proofErr w:type="spellEnd"/>
+      <w:r>
+        <w:t xml:space="preserve"> </w:t>
+      </w:r>
+      <w:proofErr w:type="spellStart"/>
+      <w:r>
+        <w:t>dengan</w:t>
+      </w:r>
+      <w:proofErr w:type="spellEnd"/>
+      <w:r>
+        <w:t xml:space="preserve"> </w:t>
+      </w:r>
+      <w:proofErr w:type="spellStart"/>
+      <w:r>
+        <w:t>kasus</w:t>
+      </w:r>
+      <w:proofErr w:type="spellEnd"/>
+      <w:r>
+        <w:t xml:space="preserve"> </w:t>
+      </w:r>
+      <w:proofErr w:type="spellStart"/>
+      <w:r>
+        <w:t>sebelumnya</w:t>
+      </w:r>
+      <w:proofErr w:type="spellEnd"/>
+      <w:r>
+        <w:t xml:space="preserve">. </w:t>
+      </w:r>
+      <w:proofErr w:type="spellStart"/>
+      <w:r>
+        <w:t>Untuk</w:t>
+      </w:r>
+      <w:proofErr w:type="spellEnd"/>
+      <w:r>
+        <w:t xml:space="preserve"> </w:t>
+      </w:r>
+      <w:proofErr w:type="spellStart"/>
+      <w:r>
+        <w:t>materi</w:t>
+      </w:r>
+      <w:proofErr w:type="spellEnd"/>
+      <w:r>
+        <w:t xml:space="preserve"> </w:t>
+      </w:r>
+      <w:proofErr w:type="spellStart"/>
+      <w:r>
+        <w:t>mengenai</w:t>
+      </w:r>
+      <w:proofErr w:type="spellEnd"/>
+      <w:r>
+        <w:t xml:space="preserve"> vue router </w:t>
+      </w:r>
+      <w:proofErr w:type="spellStart"/>
+      <w:r>
+        <w:t>dapat</w:t>
+      </w:r>
+      <w:proofErr w:type="spellEnd"/>
+      <w:r>
+        <w:t xml:space="preserve"> </w:t>
+      </w:r>
+      <w:proofErr w:type="spellStart"/>
+      <w:r>
+        <w:t>kita</w:t>
+      </w:r>
+      <w:proofErr w:type="spellEnd"/>
+      <w:r>
+        <w:t xml:space="preserve"> </w:t>
+      </w:r>
+      <w:proofErr w:type="spellStart"/>
+      <w:r>
+        <w:t>akses</w:t>
+      </w:r>
+      <w:proofErr w:type="spellEnd"/>
+      <w:r>
+        <w:t xml:space="preserve"> </w:t>
+      </w:r>
+      <w:proofErr w:type="spellStart"/>
+      <w:r>
+        <w:t>melalui</w:t>
+      </w:r>
+      <w:proofErr w:type="spellEnd"/>
+      <w:r>
+        <w:t xml:space="preserve"> </w:t>
+      </w:r>
+      <w:proofErr w:type="spellStart"/>
+      <w:r>
+        <w:t>dokumentasi</w:t>
+      </w:r>
+      <w:proofErr w:type="spellEnd"/>
+      <w:r>
+        <w:t xml:space="preserve"> vue </w:t>
+      </w:r>
+      <w:proofErr w:type="spellStart"/>
+      <w:r>
+        <w:t>aslinya</w:t>
+      </w:r>
+      <w:proofErr w:type="spellEnd"/>
+      <w:r>
+        <w:t xml:space="preserve"> </w:t>
+      </w:r>
+      <w:hyperlink r:id="rId81" w:anchor="javascript" w:history="1">
+        <w:proofErr w:type="spellStart"/>
+        <w:r>
+          <w:rPr>
+            <w:rStyle w:val="Hyperlink"/>
+          </w:rPr>
+          <w:t>di</w:t>
+        </w:r>
+        <w:r>
+          <w:rPr>
+            <w:rStyle w:val="Hyperlink"/>
+          </w:rPr>
+          <w:t>s</w:t>
+        </w:r>
+        <w:r>
+          <w:rPr>
+            <w:rStyle w:val="Hyperlink"/>
+          </w:rPr>
+          <w:t>ini</w:t>
+        </w:r>
+        <w:proofErr w:type="spellEnd"/>
+      </w:hyperlink>
+      <w:r>
+        <w:t>.</w:t>
+      </w:r>
+    </w:p>
+    <w:p>
+      <w:proofErr w:type="spellStart"/>
+      <w:r>
+        <w:t>Berikut</w:t>
+      </w:r>
+      <w:proofErr w:type="spellEnd"/>
+      <w:r>
+        <w:t xml:space="preserve"> </w:t>
+      </w:r>
+      <w:proofErr w:type="spellStart"/>
+      <w:r>
+        <w:t>adalah</w:t>
+      </w:r>
+      <w:proofErr w:type="spellEnd"/>
+      <w:r>
+        <w:t xml:space="preserve"> </w:t>
+      </w:r>
+      <w:proofErr w:type="spellStart"/>
+      <w:r>
+        <w:t>contoh</w:t>
+      </w:r>
+      <w:proofErr w:type="spellEnd"/>
+      <w:r>
+        <w:t xml:space="preserve"> code dan </w:t>
+      </w:r>
+      <w:proofErr w:type="spellStart"/>
+      <w:r>
+        <w:t>penjelasannya</w:t>
+      </w:r>
+      <w:proofErr w:type="spellEnd"/>
+      <w:r>
+        <w:t xml:space="preserve"> :</w:t>
+      </w:r>
+    </w:p>
+    <w:p>
+      <w:r>
+        <w:drawing>
+          <wp:anchor distT="0" distB="0" distL="114300" distR="114300" simplePos="0" relativeHeight="251666432" behindDoc="0" locked="0" layoutInCell="1" allowOverlap="1" wp14:anchorId="0AE480A9" wp14:editId="206881CF">
+            <wp:simplePos x="0" y="0"/>
+            <wp:positionH relativeFrom="column">
+              <wp:posOffset>0</wp:posOffset>
+            </wp:positionH>
+            <wp:positionV relativeFrom="paragraph">
+              <wp:posOffset>23</wp:posOffset>
+            </wp:positionV>
+            <wp:extent cx="4625396" cy="1854112"/>
+            <wp:effectExtent l="0" t="0" r="3810" b="0"/>
+            <wp:wrapThrough wrapText="bothSides">
+              <wp:wrapPolygon edited="0">
+                <wp:start x="0" y="0"/>
+                <wp:lineTo x="0" y="21311"/>
+                <wp:lineTo x="21529" y="21311"/>
+                <wp:lineTo x="21529" y="0"/>
+                <wp:lineTo x="0" y="0"/>
+              </wp:wrapPolygon>
+            </wp:wrapThrough>
+            <wp:docPr id="1675704826" name="Picture 1" descr="A computer screen shot of a computer program&#10;&#10;Description automatically generated"/>
+            <wp:cNvGraphicFramePr>
+              <a:graphicFrameLocks xmlns:a="http://schemas.openxmlformats.org/drawingml/2006/main" noChangeAspect="1"/>
+            </wp:cNvGraphicFramePr>
+            <a:graphic xmlns:a="http://schemas.openxmlformats.org/drawingml/2006/main">
+              <a:graphicData uri="http://schemas.openxmlformats.org/drawingml/2006/picture">
+                <pic:pic xmlns:pic="http://schemas.openxmlformats.org/drawingml/2006/picture">
+                  <pic:nvPicPr>
+                    <pic:cNvPr id="1675704826" name="Picture 1" descr="A computer screen shot of a computer program&#10;&#10;Description automatically generated"/>
+                    <pic:cNvPicPr/>
+                  </pic:nvPicPr>
+                  <pic:blipFill>
+                    <a:blip r:embed="rId82">
+                      <a:extLst>
+                        <a:ext uri="{28A0092B-C50C-407E-A947-70E740481C1C}">
+                          <a14:useLocalDpi xmlns:a14="http://schemas.microsoft.com/office/drawing/2010/main" val="0"/>
+                        </a:ext>
+                      </a:extLst>
+                    </a:blip>
+                    <a:stretch>
+                      <a:fillRect/>
+                    </a:stretch>
+                  </pic:blipFill>
+                  <pic:spPr>
+                    <a:xfrm>
+                      <a:off x="0" y="0"/>
+                      <a:ext cx="4625396" cy="1854112"/>
+                    </a:xfrm>
+                    <a:prstGeom prst="rect">
+                      <a:avLst/>
+                    </a:prstGeom>
+                  </pic:spPr>
+                </pic:pic>
+              </a:graphicData>
+            </a:graphic>
+          </wp:anchor>
+        </w:drawing>
+      </w:r>
+      <w:r>
+        <w:t xml:space="preserve">Pada </w:t>
+      </w:r>
+      <w:proofErr w:type="spellStart"/>
+      <w:r>
+        <w:t>kasus</w:t>
+      </w:r>
+      <w:proofErr w:type="spellEnd"/>
+      <w:r>
+        <w:t xml:space="preserve"> ini </w:t>
+      </w:r>
+      <w:proofErr w:type="spellStart"/>
+      <w:r>
+        <w:t>kita</w:t>
+      </w:r>
+      <w:proofErr w:type="spellEnd"/>
+      <w:r>
+        <w:t xml:space="preserve"> </w:t>
+      </w:r>
+      <w:proofErr w:type="spellStart"/>
+      <w:r>
+        <w:t>akan</w:t>
+      </w:r>
+      <w:proofErr w:type="spellEnd"/>
+      <w:r>
+        <w:t xml:space="preserve"> </w:t>
+      </w:r>
+      <w:proofErr w:type="spellStart"/>
+      <w:r>
+        <w:t>gunakan</w:t>
+      </w:r>
+      <w:proofErr w:type="spellEnd"/>
+      <w:r>
+        <w:t xml:space="preserve"> </w:t>
+      </w:r>
+      <w:proofErr w:type="spellStart"/>
+      <w:r>
+        <w:t>cdn</w:t>
+      </w:r>
+      <w:proofErr w:type="spellEnd"/>
+      <w:r>
+        <w:t xml:space="preserve"> Bootstrap 5 dan juga </w:t>
+      </w:r>
+      <w:proofErr w:type="spellStart"/>
+      <w:r>
+        <w:t>sedikit</w:t>
+      </w:r>
+      <w:proofErr w:type="spellEnd"/>
+      <w:r>
+        <w:t xml:space="preserve"> styling pada </w:t>
+      </w:r>
+      <w:proofErr w:type="spellStart"/>
+      <w:r>
+        <w:t>css</w:t>
+      </w:r>
+      <w:proofErr w:type="spellEnd"/>
+      <w:r>
+        <w:t>.</w:t>
+      </w:r>
+    </w:p>
+    <w:p/>
+    <w:p/>
+    <w:p/>
+    <w:p/>
+    <w:p>
+      <w:pPr>
+        <w:rPr>
+          <w:i/>
+          <w:iCs/>
+        </w:rPr>
+      </w:pPr>
+      <w:r>
+        <w:rPr>
+          <w:i/>
+          <w:iCs/>
+        </w:rPr>
+        <w:t>Component</w:t>
+      </w:r>
+    </w:p>
+    <w:p>
+      <w:proofErr w:type="spellStart"/>
+      <w:r>
+        <w:t>Terdapat</w:t>
+      </w:r>
+      <w:proofErr w:type="spellEnd"/>
+      <w:r>
+        <w:t xml:space="preserve"> 2 </w:t>
+      </w:r>
+      <w:proofErr w:type="spellStart"/>
+      <w:r>
+        <w:t>cara</w:t>
+      </w:r>
+      <w:proofErr w:type="spellEnd"/>
+      <w:r>
+        <w:t xml:space="preserve"> </w:t>
+      </w:r>
+      <w:proofErr w:type="spellStart"/>
+      <w:r>
+        <w:t>dalam</w:t>
+      </w:r>
+      <w:proofErr w:type="spellEnd"/>
+      <w:r>
+        <w:t xml:space="preserve"> </w:t>
+      </w:r>
+      <w:proofErr w:type="spellStart"/>
+      <w:r>
+        <w:t>menggunakan</w:t>
+      </w:r>
+      <w:proofErr w:type="spellEnd"/>
+      <w:r>
+        <w:t xml:space="preserve"> Component di Vue.js</w:t>
+      </w:r>
+    </w:p>
+    <w:p>
+      <w:proofErr w:type="spellStart"/>
+      <w:r>
+        <w:t>Menggunakan</w:t>
+      </w:r>
+      <w:proofErr w:type="spellEnd"/>
+      <w:r>
+        <w:t xml:space="preserve"> </w:t>
+      </w:r>
+      <w:proofErr w:type="spellStart"/>
+      <w:r>
+        <w:rPr>
+          <w:i/>
+          <w:iCs/>
+        </w:rPr>
+        <w:t>Vue.component</w:t>
+      </w:r>
+      <w:proofErr w:type="spellEnd"/>
+      <w:r>
+        <w:t xml:space="preserve">, </w:t>
+      </w:r>
+      <w:proofErr w:type="spellStart"/>
+      <w:r>
+        <w:t>dengan</w:t>
+      </w:r>
+      <w:proofErr w:type="spellEnd"/>
+      <w:r>
+        <w:t xml:space="preserve"> </w:t>
+      </w:r>
+      <w:proofErr w:type="spellStart"/>
+      <w:r>
+        <w:t>menggunakan</w:t>
+      </w:r>
+      <w:proofErr w:type="spellEnd"/>
+      <w:r>
+        <w:t xml:space="preserve"> ini </w:t>
+      </w:r>
+      <w:proofErr w:type="spellStart"/>
+      <w:r>
+        <w:t>kita</w:t>
+      </w:r>
+      <w:proofErr w:type="spellEnd"/>
+      <w:r>
+        <w:t xml:space="preserve"> </w:t>
+      </w:r>
+      <w:proofErr w:type="spellStart"/>
+      <w:r>
+        <w:t>membuat</w:t>
+      </w:r>
+      <w:proofErr w:type="spellEnd"/>
+      <w:r>
+        <w:t xml:space="preserve"> </w:t>
+      </w:r>
+      <w:proofErr w:type="spellStart"/>
+      <w:r>
+        <w:t>sebuah</w:t>
+      </w:r>
+      <w:proofErr w:type="spellEnd"/>
+      <w:r>
+        <w:t xml:space="preserve"> component Global, </w:t>
+      </w:r>
+      <w:proofErr w:type="spellStart"/>
+      <w:r>
+        <w:t>sehingga</w:t>
+      </w:r>
+      <w:proofErr w:type="spellEnd"/>
+      <w:r>
+        <w:t xml:space="preserve"> </w:t>
+      </w:r>
+      <w:proofErr w:type="spellStart"/>
+      <w:r>
+        <w:t>dapat</w:t>
+      </w:r>
+      <w:proofErr w:type="spellEnd"/>
+      <w:r>
+        <w:t xml:space="preserve"> </w:t>
+      </w:r>
+      <w:proofErr w:type="spellStart"/>
+      <w:r>
+        <w:t>digunakan</w:t>
+      </w:r>
+      <w:proofErr w:type="spellEnd"/>
+      <w:r>
+        <w:t xml:space="preserve"> di </w:t>
+      </w:r>
+      <w:proofErr w:type="spellStart"/>
+      <w:r>
+        <w:t>halaman</w:t>
+      </w:r>
+      <w:proofErr w:type="spellEnd"/>
+      <w:r>
+        <w:t xml:space="preserve"> mana </w:t>
+      </w:r>
+      <w:proofErr w:type="spellStart"/>
+      <w:r>
+        <w:t>saja</w:t>
+      </w:r>
+      <w:proofErr w:type="spellEnd"/>
+      <w:r>
+        <w:t xml:space="preserve"> </w:t>
+      </w:r>
+      <w:proofErr w:type="spellStart"/>
+      <w:r>
+        <w:t>tanpa</w:t>
+      </w:r>
+      <w:proofErr w:type="spellEnd"/>
+      <w:r>
+        <w:t xml:space="preserve"> </w:t>
+      </w:r>
+      <w:proofErr w:type="spellStart"/>
+      <w:r>
+        <w:t>perlu</w:t>
+      </w:r>
+      <w:proofErr w:type="spellEnd"/>
+      <w:r>
+        <w:t xml:space="preserve"> </w:t>
+      </w:r>
+      <w:proofErr w:type="spellStart"/>
+      <w:r>
+        <w:t>mengimpor</w:t>
+      </w:r>
+      <w:proofErr w:type="spellEnd"/>
+      <w:r>
+        <w:t xml:space="preserve"> </w:t>
+      </w:r>
+      <w:proofErr w:type="spellStart"/>
+      <w:r>
+        <w:t>atau</w:t>
+      </w:r>
+      <w:proofErr w:type="spellEnd"/>
+      <w:r>
+        <w:t xml:space="preserve"> </w:t>
+      </w:r>
+      <w:proofErr w:type="spellStart"/>
+      <w:r>
+        <w:t>mendaftarkan</w:t>
+      </w:r>
+      <w:proofErr w:type="spellEnd"/>
+      <w:r>
+        <w:t xml:space="preserve"> </w:t>
+      </w:r>
+      <w:proofErr w:type="spellStart"/>
+      <w:r>
+        <w:t>ulang</w:t>
+      </w:r>
+      <w:proofErr w:type="spellEnd"/>
+      <w:r>
+        <w:t>.</w:t>
+      </w:r>
+    </w:p>
+    <w:p>
+      <w:r>
+        <w:drawing>
+          <wp:inline distT="0" distB="0" distL="0" distR="0" wp14:anchorId="490927F1" wp14:editId="14CD8240">
+            <wp:extent cx="5943600" cy="2127250"/>
+            <wp:effectExtent l="0" t="0" r="0" b="6350"/>
+            <wp:docPr id="616323734" name="Picture 1"/>
+            <wp:cNvGraphicFramePr>
+              <a:graphicFrameLocks xmlns:a="http://schemas.openxmlformats.org/drawingml/2006/main" noChangeAspect="1"/>
+            </wp:cNvGraphicFramePr>
+            <a:graphic xmlns:a="http://schemas.openxmlformats.org/drawingml/2006/main">
+              <a:graphicData uri="http://schemas.openxmlformats.org/drawingml/2006/picture">
+                <pic:pic xmlns:pic="http://schemas.openxmlformats.org/drawingml/2006/picture">
+                  <pic:nvPicPr>
+                    <pic:cNvPr id="616323734" name=""/>
+                    <pic:cNvPicPr/>
+                  </pic:nvPicPr>
+                  <pic:blipFill>
+                    <a:blip r:embed="rId83"/>
+                    <a:stretch>
+                      <a:fillRect/>
+                    </a:stretch>
+                  </pic:blipFill>
+                  <pic:spPr>
+                    <a:xfrm>
+                      <a:off x="0" y="0"/>
+                      <a:ext cx="5943600" cy="2127250"/>
+                    </a:xfrm>
+                    <a:prstGeom prst="rect">
+                      <a:avLst/>
+                    </a:prstGeom>
+                  </pic:spPr>
+                </pic:pic>
+              </a:graphicData>
+            </a:graphic>
+          </wp:inline>
+        </w:drawing>
+      </w:r>
+    </w:p>
+    <w:p>
+      <w:r>
+        <w:drawing>
+          <wp:inline distT="0" distB="0" distL="0" distR="0" wp14:anchorId="6BE353E5" wp14:editId="1E96F2B6">
+            <wp:extent cx="5943600" cy="304800"/>
+            <wp:effectExtent l="0" t="0" r="0" b="0"/>
+            <wp:docPr id="1557010036" name="Picture 1"/>
+            <wp:cNvGraphicFramePr>
+              <a:graphicFrameLocks xmlns:a="http://schemas.openxmlformats.org/drawingml/2006/main" noChangeAspect="1"/>
+            </wp:cNvGraphicFramePr>
+            <a:graphic xmlns:a="http://schemas.openxmlformats.org/drawingml/2006/main">
+              <a:graphicData uri="http://schemas.openxmlformats.org/drawingml/2006/picture">
+                <pic:pic xmlns:pic="http://schemas.openxmlformats.org/drawingml/2006/picture">
+                  <pic:nvPicPr>
+                    <pic:cNvPr id="1557010036" name=""/>
+                    <pic:cNvPicPr/>
+                  </pic:nvPicPr>
+                  <pic:blipFill>
+                    <a:blip r:embed="rId84"/>
+                    <a:stretch>
+                      <a:fillRect/>
+                    </a:stretch>
+                  </pic:blipFill>
+                  <pic:spPr>
+                    <a:xfrm>
+                      <a:off x="0" y="0"/>
+                      <a:ext cx="5943600" cy="304800"/>
+                    </a:xfrm>
+                    <a:prstGeom prst="rect">
+                      <a:avLst/>
+                    </a:prstGeom>
+                  </pic:spPr>
+                </pic:pic>
+              </a:graphicData>
+            </a:graphic>
+          </wp:inline>
+        </w:drawing>
+      </w:r>
+    </w:p>
+    <w:p/>
+    <w:p>
+      <w:proofErr w:type="spellStart"/>
+      <w:r>
+        <w:t>Menggunakan</w:t>
+      </w:r>
+      <w:proofErr w:type="spellEnd"/>
+      <w:r>
+        <w:t xml:space="preserve"> </w:t>
+      </w:r>
+      <w:proofErr w:type="spellStart"/>
+      <w:r>
+        <w:rPr>
+          <w:i/>
+          <w:iCs/>
+        </w:rPr>
+        <w:t>Variabel</w:t>
+      </w:r>
+      <w:proofErr w:type="spellEnd"/>
+      <w:r>
+        <w:t xml:space="preserve">, </w:t>
+      </w:r>
+      <w:proofErr w:type="spellStart"/>
+      <w:r>
+        <w:t>dengan</w:t>
+      </w:r>
+      <w:proofErr w:type="spellEnd"/>
+      <w:r>
+        <w:t xml:space="preserve"> </w:t>
+      </w:r>
+      <w:proofErr w:type="spellStart"/>
+      <w:r>
+        <w:t>menggunakan</w:t>
+      </w:r>
+      <w:proofErr w:type="spellEnd"/>
+      <w:r>
+        <w:t xml:space="preserve"> </w:t>
+      </w:r>
+      <w:proofErr w:type="spellStart"/>
+      <w:r>
+        <w:t>cara</w:t>
+      </w:r>
+      <w:proofErr w:type="spellEnd"/>
+      <w:r>
+        <w:t xml:space="preserve"> ini </w:t>
+      </w:r>
+      <w:proofErr w:type="spellStart"/>
+      <w:r>
+        <w:t>kita</w:t>
+      </w:r>
+      <w:proofErr w:type="spellEnd"/>
+      <w:r>
+        <w:t xml:space="preserve"> </w:t>
+      </w:r>
+      <w:proofErr w:type="spellStart"/>
+      <w:r>
+        <w:t>membuat</w:t>
+      </w:r>
+      <w:proofErr w:type="spellEnd"/>
+      <w:r>
+        <w:t xml:space="preserve"> </w:t>
+      </w:r>
+      <w:proofErr w:type="spellStart"/>
+      <w:r>
+        <w:t>sebuah</w:t>
+      </w:r>
+      <w:proofErr w:type="spellEnd"/>
+      <w:r>
+        <w:t xml:space="preserve"> component local, </w:t>
+      </w:r>
+      <w:proofErr w:type="spellStart"/>
+      <w:r>
+        <w:t>dengan</w:t>
+      </w:r>
+      <w:proofErr w:type="spellEnd"/>
+      <w:r>
+        <w:t xml:space="preserve"> </w:t>
+      </w:r>
+      <w:proofErr w:type="spellStart"/>
+      <w:r>
+        <w:t>cara</w:t>
+      </w:r>
+      <w:proofErr w:type="spellEnd"/>
+      <w:r>
+        <w:t xml:space="preserve"> ini </w:t>
+      </w:r>
+      <w:proofErr w:type="spellStart"/>
+      <w:r>
+        <w:t>kita</w:t>
+      </w:r>
+      <w:proofErr w:type="spellEnd"/>
+      <w:r>
+        <w:t xml:space="preserve"> </w:t>
+      </w:r>
+      <w:proofErr w:type="spellStart"/>
+      <w:r>
+        <w:t>mendaftarkannya</w:t>
+      </w:r>
+      <w:proofErr w:type="spellEnd"/>
+      <w:r>
+        <w:t xml:space="preserve"> </w:t>
+      </w:r>
+      <w:proofErr w:type="spellStart"/>
+      <w:r>
+        <w:t>secara</w:t>
+      </w:r>
+      <w:proofErr w:type="spellEnd"/>
+      <w:r>
+        <w:t xml:space="preserve"> local di instance Vue </w:t>
+      </w:r>
+      <w:proofErr w:type="spellStart"/>
+      <w:r>
+        <w:t>atau</w:t>
+      </w:r>
+      <w:proofErr w:type="spellEnd"/>
+      <w:r>
+        <w:t xml:space="preserve"> component </w:t>
+      </w:r>
+      <w:proofErr w:type="spellStart"/>
+      <w:r>
+        <w:t>lainnya</w:t>
+      </w:r>
+      <w:proofErr w:type="spellEnd"/>
+      <w:r>
+        <w:t xml:space="preserve">, </w:t>
+      </w:r>
+      <w:proofErr w:type="spellStart"/>
+      <w:r>
+        <w:t>sehingga</w:t>
+      </w:r>
+      <w:proofErr w:type="spellEnd"/>
+      <w:r>
+        <w:t xml:space="preserve"> </w:t>
+      </w:r>
+      <w:proofErr w:type="spellStart"/>
+      <w:r>
+        <w:t>dapat</w:t>
+      </w:r>
+      <w:proofErr w:type="spellEnd"/>
+      <w:r>
+        <w:t xml:space="preserve"> </w:t>
+      </w:r>
+      <w:proofErr w:type="spellStart"/>
+      <w:r>
+        <w:t>membuat</w:t>
+      </w:r>
+      <w:proofErr w:type="spellEnd"/>
+      <w:r>
+        <w:t xml:space="preserve"> component </w:t>
+      </w:r>
+      <w:proofErr w:type="spellStart"/>
+      <w:r>
+        <w:t>lebih</w:t>
+      </w:r>
+      <w:proofErr w:type="spellEnd"/>
+      <w:r>
+        <w:t xml:space="preserve"> modular dan </w:t>
+      </w:r>
+      <w:proofErr w:type="spellStart"/>
+      <w:r>
+        <w:t>menghindari</w:t>
+      </w:r>
+      <w:proofErr w:type="spellEnd"/>
+      <w:r>
+        <w:t xml:space="preserve"> </w:t>
+      </w:r>
+      <w:proofErr w:type="spellStart"/>
+      <w:r>
+        <w:t>pencemaran</w:t>
+      </w:r>
+      <w:proofErr w:type="spellEnd"/>
+      <w:r>
+        <w:t xml:space="preserve"> namespace global.</w:t>
+      </w:r>
+    </w:p>
+    <w:p/>
+    <w:p>
+      <w:proofErr w:type="spellStart"/>
+      <w:r>
+        <w:lastRenderedPageBreak/>
+        <w:t>Mudahnya</w:t>
+      </w:r>
+      <w:proofErr w:type="spellEnd"/>
+      <w:r>
+        <w:t xml:space="preserve"> </w:t>
+      </w:r>
+      <w:proofErr w:type="spellStart"/>
+      <w:r>
+        <w:t>perbedaan</w:t>
+      </w:r>
+      <w:proofErr w:type="spellEnd"/>
+      <w:r>
+        <w:t xml:space="preserve"> </w:t>
+      </w:r>
+      <w:proofErr w:type="spellStart"/>
+      <w:r>
+        <w:t>diantara</w:t>
+      </w:r>
+      <w:proofErr w:type="spellEnd"/>
+      <w:r>
+        <w:t xml:space="preserve"> </w:t>
+      </w:r>
+      <w:proofErr w:type="spellStart"/>
+      <w:r>
+        <w:t>keduanya</w:t>
+      </w:r>
+      <w:proofErr w:type="spellEnd"/>
+      <w:r>
+        <w:t xml:space="preserve"> </w:t>
+      </w:r>
+      <w:proofErr w:type="spellStart"/>
+      <w:r>
+        <w:t>dapat</w:t>
+      </w:r>
+      <w:proofErr w:type="spellEnd"/>
+      <w:r>
+        <w:t xml:space="preserve"> </w:t>
+      </w:r>
+      <w:proofErr w:type="spellStart"/>
+      <w:r>
+        <w:t>kita</w:t>
+      </w:r>
+      <w:proofErr w:type="spellEnd"/>
+      <w:r>
+        <w:t xml:space="preserve"> </w:t>
+      </w:r>
+      <w:proofErr w:type="spellStart"/>
+      <w:r>
+        <w:t>analogikan</w:t>
+      </w:r>
+      <w:proofErr w:type="spellEnd"/>
+      <w:r>
+        <w:t xml:space="preserve"> pada </w:t>
+      </w:r>
+      <w:proofErr w:type="spellStart"/>
+      <w:r>
+        <w:t>kasus</w:t>
+      </w:r>
+      <w:proofErr w:type="spellEnd"/>
+      <w:r>
+        <w:t xml:space="preserve"> </w:t>
+      </w:r>
+      <w:proofErr w:type="spellStart"/>
+      <w:r>
+        <w:t>seperti</w:t>
+      </w:r>
+      <w:proofErr w:type="spellEnd"/>
+      <w:r>
+        <w:t xml:space="preserve"> ini, </w:t>
+      </w:r>
+      <w:proofErr w:type="spellStart"/>
+      <w:r>
+        <w:t>misal</w:t>
+      </w:r>
+      <w:proofErr w:type="spellEnd"/>
+      <w:r>
+        <w:t xml:space="preserve"> </w:t>
+      </w:r>
+      <w:proofErr w:type="spellStart"/>
+      <w:r>
+        <w:t>ada</w:t>
+      </w:r>
+      <w:proofErr w:type="spellEnd"/>
+      <w:r>
+        <w:t xml:space="preserve"> </w:t>
+      </w:r>
+      <w:proofErr w:type="spellStart"/>
+      <w:r>
+        <w:t>sebuah</w:t>
+      </w:r>
+      <w:proofErr w:type="spellEnd"/>
+      <w:r>
+        <w:t xml:space="preserve"> </w:t>
+      </w:r>
+      <w:proofErr w:type="spellStart"/>
+      <w:r>
+        <w:t>aplikasi</w:t>
+      </w:r>
+      <w:proofErr w:type="spellEnd"/>
+      <w:r>
+        <w:t xml:space="preserve"> SPA (</w:t>
+      </w:r>
+      <w:r>
+        <w:rPr>
+          <w:i/>
+          <w:iCs/>
+        </w:rPr>
+        <w:t>single page application</w:t>
+      </w:r>
+      <w:r>
+        <w:t xml:space="preserve">) </w:t>
+      </w:r>
+      <w:proofErr w:type="spellStart"/>
+      <w:r>
+        <w:t>lalu</w:t>
+      </w:r>
+      <w:proofErr w:type="spellEnd"/>
+      <w:r>
+        <w:t xml:space="preserve"> </w:t>
+      </w:r>
+      <w:proofErr w:type="spellStart"/>
+      <w:r>
+        <w:t>untuk</w:t>
+      </w:r>
+      <w:proofErr w:type="spellEnd"/>
+      <w:r>
+        <w:t xml:space="preserve"> header &amp; footer </w:t>
+      </w:r>
+      <w:proofErr w:type="spellStart"/>
+      <w:r>
+        <w:t>kita</w:t>
+      </w:r>
+      <w:proofErr w:type="spellEnd"/>
+      <w:r>
+        <w:t xml:space="preserve"> </w:t>
+      </w:r>
+      <w:proofErr w:type="spellStart"/>
+      <w:r>
+        <w:t>gunakan</w:t>
+      </w:r>
+      <w:proofErr w:type="spellEnd"/>
+      <w:r>
+        <w:t xml:space="preserve"> global Component </w:t>
+      </w:r>
+      <w:proofErr w:type="spellStart"/>
+      <w:r>
+        <w:t>karena</w:t>
+      </w:r>
+      <w:proofErr w:type="spellEnd"/>
+      <w:r>
+        <w:t xml:space="preserve"> </w:t>
+      </w:r>
+      <w:r>
+        <w:t xml:space="preserve">component ini </w:t>
+      </w:r>
+      <w:proofErr w:type="spellStart"/>
+      <w:r>
+        <w:t>akan</w:t>
+      </w:r>
+      <w:proofErr w:type="spellEnd"/>
+      <w:r>
+        <w:t xml:space="preserve"> </w:t>
+      </w:r>
+      <w:proofErr w:type="spellStart"/>
+      <w:r>
+        <w:t>digunakan</w:t>
+      </w:r>
+      <w:proofErr w:type="spellEnd"/>
+      <w:r>
+        <w:t xml:space="preserve"> dan </w:t>
+      </w:r>
+      <w:proofErr w:type="spellStart"/>
+      <w:r>
+        <w:t>dipanggil</w:t>
+      </w:r>
+      <w:proofErr w:type="spellEnd"/>
+      <w:r>
+        <w:t xml:space="preserve"> Kembali, </w:t>
+      </w:r>
+      <w:proofErr w:type="spellStart"/>
+      <w:r>
+        <w:t>namun</w:t>
+      </w:r>
+      <w:proofErr w:type="spellEnd"/>
+      <w:r>
+        <w:t xml:space="preserve"> </w:t>
+      </w:r>
+      <w:proofErr w:type="spellStart"/>
+      <w:r>
+        <w:t>untuk</w:t>
+      </w:r>
+      <w:proofErr w:type="spellEnd"/>
+      <w:r>
+        <w:t xml:space="preserve"> content </w:t>
+      </w:r>
+      <w:proofErr w:type="spellStart"/>
+      <w:r>
+        <w:t>pasti</w:t>
+      </w:r>
+      <w:proofErr w:type="spellEnd"/>
+      <w:r>
+        <w:t xml:space="preserve"> </w:t>
+      </w:r>
+      <w:proofErr w:type="spellStart"/>
+      <w:r>
+        <w:t>bisa</w:t>
+      </w:r>
+      <w:proofErr w:type="spellEnd"/>
+      <w:r>
+        <w:t xml:space="preserve"> </w:t>
+      </w:r>
+      <w:proofErr w:type="spellStart"/>
+      <w:r>
+        <w:t>berubah</w:t>
+      </w:r>
+      <w:proofErr w:type="spellEnd"/>
+      <w:r>
+        <w:t xml:space="preserve"> </w:t>
+      </w:r>
+      <w:proofErr w:type="spellStart"/>
+      <w:r>
+        <w:t>sesuai</w:t>
+      </w:r>
+      <w:proofErr w:type="spellEnd"/>
+      <w:r>
+        <w:t xml:space="preserve"> </w:t>
+      </w:r>
+      <w:proofErr w:type="spellStart"/>
+      <w:r>
+        <w:t>dengan</w:t>
+      </w:r>
+      <w:proofErr w:type="spellEnd"/>
+      <w:r>
+        <w:t xml:space="preserve"> route yang </w:t>
+      </w:r>
+      <w:proofErr w:type="spellStart"/>
+      <w:r>
+        <w:t>dituju</w:t>
+      </w:r>
+      <w:proofErr w:type="spellEnd"/>
+      <w:r>
+        <w:t xml:space="preserve"> </w:t>
+      </w:r>
+      <w:proofErr w:type="spellStart"/>
+      <w:r>
+        <w:t>maka</w:t>
+      </w:r>
+      <w:proofErr w:type="spellEnd"/>
+      <w:r>
+        <w:t xml:space="preserve"> </w:t>
+      </w:r>
+      <w:proofErr w:type="spellStart"/>
+      <w:r>
+        <w:t>disini</w:t>
+      </w:r>
+      <w:proofErr w:type="spellEnd"/>
+      <w:r>
+        <w:t xml:space="preserve"> </w:t>
+      </w:r>
+      <w:proofErr w:type="spellStart"/>
+      <w:r>
+        <w:t>kita</w:t>
+      </w:r>
+      <w:proofErr w:type="spellEnd"/>
+      <w:r>
+        <w:t xml:space="preserve"> </w:t>
+      </w:r>
+      <w:proofErr w:type="spellStart"/>
+      <w:r>
+        <w:t>gunakan</w:t>
+      </w:r>
+      <w:proofErr w:type="spellEnd"/>
+      <w:r>
+        <w:t xml:space="preserve"> Local Component.</w:t>
+      </w:r>
+    </w:p>
+    <w:p/>
+    <w:p>
+      <w:r>
+        <w:t xml:space="preserve">Baik </w:t>
+      </w:r>
+      <w:proofErr w:type="spellStart"/>
+      <w:r>
+        <w:t>kita</w:t>
+      </w:r>
+      <w:proofErr w:type="spellEnd"/>
+      <w:r>
+        <w:t xml:space="preserve"> </w:t>
+      </w:r>
+      <w:proofErr w:type="spellStart"/>
+      <w:r>
+        <w:t>lanjut</w:t>
+      </w:r>
+      <w:proofErr w:type="spellEnd"/>
+      <w:r>
+        <w:t xml:space="preserve"> pada code Kasus Vue Router</w:t>
+      </w:r>
+    </w:p>
+    <w:p>
+      <w:proofErr w:type="spellStart"/>
+      <w:r>
+        <w:t>Pastikan</w:t>
+      </w:r>
+      <w:proofErr w:type="spellEnd"/>
+      <w:r>
+        <w:t xml:space="preserve"> </w:t>
+      </w:r>
+      <w:proofErr w:type="spellStart"/>
+      <w:r>
+        <w:t>kita</w:t>
+      </w:r>
+      <w:proofErr w:type="spellEnd"/>
+      <w:r>
+        <w:t xml:space="preserve"> </w:t>
+      </w:r>
+      <w:proofErr w:type="spellStart"/>
+      <w:r>
+        <w:t>panggil</w:t>
+      </w:r>
+      <w:proofErr w:type="spellEnd"/>
+      <w:r>
+        <w:t xml:space="preserve"> </w:t>
+      </w:r>
+      <w:proofErr w:type="spellStart"/>
+      <w:r>
+        <w:t>cdn</w:t>
+      </w:r>
+      <w:proofErr w:type="spellEnd"/>
+      <w:r>
+        <w:t xml:space="preserve"> vue, </w:t>
+      </w:r>
+      <w:proofErr w:type="spellStart"/>
+      <w:r>
+        <w:t>sebelum</w:t>
+      </w:r>
+      <w:proofErr w:type="spellEnd"/>
+      <w:r>
+        <w:t xml:space="preserve"> script vue </w:t>
+      </w:r>
+      <w:proofErr w:type="spellStart"/>
+      <w:r>
+        <w:t>dijalankan</w:t>
+      </w:r>
+      <w:proofErr w:type="spellEnd"/>
+      <w:r>
+        <w:t>.</w:t>
+      </w:r>
+    </w:p>
+    <w:p>
+      <w:r>
+        <w:drawing>
+          <wp:inline distT="0" distB="0" distL="0" distR="0" wp14:anchorId="0C6A2859" wp14:editId="7813B6C3">
+            <wp:extent cx="4770533" cy="586791"/>
+            <wp:effectExtent l="0" t="0" r="0" b="3810"/>
+            <wp:docPr id="1483841699" name="Picture 1" descr="A computer screen shot of a computer screen&#10;&#10;Description automatically generated"/>
+            <wp:cNvGraphicFramePr>
+              <a:graphicFrameLocks xmlns:a="http://schemas.openxmlformats.org/drawingml/2006/main" noChangeAspect="1"/>
+            </wp:cNvGraphicFramePr>
+            <a:graphic xmlns:a="http://schemas.openxmlformats.org/drawingml/2006/main">
+              <a:graphicData uri="http://schemas.openxmlformats.org/drawingml/2006/picture">
+                <pic:pic xmlns:pic="http://schemas.openxmlformats.org/drawingml/2006/picture">
+                  <pic:nvPicPr>
+                    <pic:cNvPr id="1483841699" name="Picture 1" descr="A computer screen shot of a computer screen&#10;&#10;Description automatically generated"/>
+                    <pic:cNvPicPr/>
+                  </pic:nvPicPr>
+                  <pic:blipFill>
+                    <a:blip r:embed="rId85"/>
+                    <a:stretch>
+                      <a:fillRect/>
+                    </a:stretch>
+                  </pic:blipFill>
+                  <pic:spPr>
+                    <a:xfrm>
+                      <a:off x="0" y="0"/>
+                      <a:ext cx="4770533" cy="586791"/>
+                    </a:xfrm>
+                    <a:prstGeom prst="rect">
+                      <a:avLst/>
+                    </a:prstGeom>
+                  </pic:spPr>
+                </pic:pic>
+              </a:graphicData>
+            </a:graphic>
+          </wp:inline>
+        </w:drawing>
+      </w:r>
+    </w:p>
+    <w:p>
+      <w:proofErr w:type="spellStart"/>
+      <w:r>
+        <w:t>Berikut</w:t>
+      </w:r>
+      <w:proofErr w:type="spellEnd"/>
+      <w:r>
+        <w:t xml:space="preserve"> </w:t>
+      </w:r>
+      <w:proofErr w:type="spellStart"/>
+      <w:r>
+        <w:t>adalah</w:t>
+      </w:r>
+      <w:proofErr w:type="spellEnd"/>
+      <w:r>
+        <w:t xml:space="preserve"> </w:t>
+      </w:r>
+      <w:proofErr w:type="spellStart"/>
+      <w:r>
+        <w:t>contoh</w:t>
+      </w:r>
+      <w:proofErr w:type="spellEnd"/>
+      <w:r>
+        <w:t xml:space="preserve"> component global dan local.</w:t>
+      </w:r>
+    </w:p>
+    <w:p>
+      <w:r>
+        <w:drawing>
+          <wp:inline distT="0" distB="0" distL="0" distR="0" wp14:anchorId="2BA52CC4" wp14:editId="2FADA885">
+            <wp:extent cx="5943600" cy="2565400"/>
+            <wp:effectExtent l="0" t="0" r="0" b="6350"/>
+            <wp:docPr id="978677574" name="Picture 1" descr="A computer code with green text&#10;&#10;Description automatically generated"/>
+            <wp:cNvGraphicFramePr>
+              <a:graphicFrameLocks xmlns:a="http://schemas.openxmlformats.org/drawingml/2006/main" noChangeAspect="1"/>
+            </wp:cNvGraphicFramePr>
+            <a:graphic xmlns:a="http://schemas.openxmlformats.org/drawingml/2006/main">
+              <a:graphicData uri="http://schemas.openxmlformats.org/drawingml/2006/picture">
+                <pic:pic xmlns:pic="http://schemas.openxmlformats.org/drawingml/2006/picture">
+                  <pic:nvPicPr>
+                    <pic:cNvPr id="978677574" name="Picture 1" descr="A computer code with green text&#10;&#10;Description automatically generated"/>
+                    <pic:cNvPicPr/>
+                  </pic:nvPicPr>
+                  <pic:blipFill>
+                    <a:blip r:embed="rId86"/>
+                    <a:stretch>
+                      <a:fillRect/>
+                    </a:stretch>
+                  </pic:blipFill>
+                  <pic:spPr>
+                    <a:xfrm>
+                      <a:off x="0" y="0"/>
+                      <a:ext cx="5943600" cy="2565400"/>
+                    </a:xfrm>
+                    <a:prstGeom prst="rect">
+                      <a:avLst/>
+                    </a:prstGeom>
+                  </pic:spPr>
+                </pic:pic>
+              </a:graphicData>
+            </a:graphic>
+          </wp:inline>
+        </w:drawing>
+      </w:r>
+    </w:p>
+    <w:p/>
+    <w:p/>
+    <w:p/>
+    <w:p/>
+    <w:p/>
+    <w:p/>
+    <w:p/>
+    <w:p/>
+    <w:p/>
+    <w:p/>
+    <w:p>
+      <w:r>
+        <w:rPr>
+          <w:i/>
+          <w:iCs/>
+        </w:rPr>
+        <w:lastRenderedPageBreak/>
+        <w:t>Props</w:t>
+      </w:r>
+      <w:r>
+        <w:t xml:space="preserve">, </w:t>
+      </w:r>
+      <w:proofErr w:type="spellStart"/>
+      <w:r>
+        <w:t>merupakan</w:t>
+      </w:r>
+      <w:proofErr w:type="spellEnd"/>
+      <w:r>
+        <w:t xml:space="preserve"> data yang </w:t>
+      </w:r>
+      <w:proofErr w:type="spellStart"/>
+      <w:r>
+        <w:t>ditangkap</w:t>
+      </w:r>
+      <w:proofErr w:type="spellEnd"/>
+      <w:r>
+        <w:t xml:space="preserve"> oleh component </w:t>
+      </w:r>
+      <w:proofErr w:type="spellStart"/>
+      <w:r>
+        <w:t>setelah</w:t>
+      </w:r>
+      <w:proofErr w:type="spellEnd"/>
+      <w:r>
+        <w:t xml:space="preserve"> </w:t>
+      </w:r>
+      <w:proofErr w:type="spellStart"/>
+      <w:r>
+        <w:t>datanya</w:t>
+      </w:r>
+      <w:proofErr w:type="spellEnd"/>
+      <w:r>
+        <w:t xml:space="preserve"> </w:t>
+      </w:r>
+      <w:proofErr w:type="spellStart"/>
+      <w:r>
+        <w:t>dikirimkan</w:t>
+      </w:r>
+      <w:proofErr w:type="spellEnd"/>
+      <w:r>
+        <w:t xml:space="preserve"> oleh parent </w:t>
+      </w:r>
+      <w:proofErr w:type="spellStart"/>
+      <w:r>
+        <w:t>nya</w:t>
+      </w:r>
+      <w:proofErr w:type="spellEnd"/>
+      <w:r>
+        <w:t>.</w:t>
+      </w:r>
+    </w:p>
+    <w:p>
+      <w:r>
+        <w:t xml:space="preserve">Sama </w:t>
+      </w:r>
+      <w:proofErr w:type="spellStart"/>
+      <w:r>
+        <w:t>seperti</w:t>
+      </w:r>
+      <w:proofErr w:type="spellEnd"/>
+      <w:r>
+        <w:t xml:space="preserve"> Object Instance Vue Local component juga </w:t>
+      </w:r>
+      <w:proofErr w:type="spellStart"/>
+      <w:r>
+        <w:t>memiliki</w:t>
+      </w:r>
+      <w:proofErr w:type="spellEnd"/>
+      <w:r>
+        <w:t xml:space="preserve"> </w:t>
+      </w:r>
+      <w:proofErr w:type="spellStart"/>
+      <w:r>
+        <w:t>sebuah</w:t>
+      </w:r>
+      <w:proofErr w:type="spellEnd"/>
+      <w:r>
+        <w:t xml:space="preserve"> methods, pada code </w:t>
+      </w:r>
+      <w:proofErr w:type="spellStart"/>
+      <w:r>
+        <w:t>berikut</w:t>
+      </w:r>
+      <w:proofErr w:type="spellEnd"/>
+      <w:r>
+        <w:t xml:space="preserve"> </w:t>
+      </w:r>
+      <w:proofErr w:type="spellStart"/>
+      <w:r>
+        <w:t>ada</w:t>
+      </w:r>
+      <w:proofErr w:type="spellEnd"/>
+      <w:r>
+        <w:t xml:space="preserve"> method yang </w:t>
+      </w:r>
+      <w:proofErr w:type="spellStart"/>
+      <w:r>
+        <w:t>langsung</w:t>
+      </w:r>
+      <w:proofErr w:type="spellEnd"/>
+      <w:r>
+        <w:t xml:space="preserve"> </w:t>
+      </w:r>
+      <w:proofErr w:type="spellStart"/>
+      <w:r>
+        <w:t>menjalankan</w:t>
+      </w:r>
+      <w:proofErr w:type="spellEnd"/>
+      <w:r>
+        <w:t xml:space="preserve"> script code, dan </w:t>
+      </w:r>
+      <w:proofErr w:type="spellStart"/>
+      <w:r>
+        <w:t>ada</w:t>
+      </w:r>
+      <w:proofErr w:type="spellEnd"/>
+      <w:r>
+        <w:t xml:space="preserve"> yang </w:t>
+      </w:r>
+      <w:proofErr w:type="spellStart"/>
+      <w:r>
+        <w:t>melakukan</w:t>
+      </w:r>
+      <w:proofErr w:type="spellEnd"/>
+      <w:r>
+        <w:t xml:space="preserve"> </w:t>
+      </w:r>
+      <w:r>
+        <w:rPr>
+          <w:i/>
+          <w:iCs/>
+        </w:rPr>
+        <w:t>$emit</w:t>
+      </w:r>
+      <w:r>
+        <w:t>.</w:t>
+      </w:r>
+    </w:p>
+    <w:p>
+      <w:pPr>
+        <w:ind w:left="720"/>
+        <w:rPr>
+          <w:i/>
+          <w:iCs/>
+        </w:rPr>
+      </w:pPr>
+      <w:r>
+        <w:rPr>
+          <w:i/>
+          <w:iCs/>
+        </w:rPr>
+        <w:t>*</w:t>
+      </w:r>
+      <w:proofErr w:type="spellStart"/>
+      <w:r>
+        <w:rPr>
+          <w:i/>
+          <w:iCs/>
+        </w:rPr>
+        <w:t>sedikit</w:t>
+      </w:r>
+      <w:proofErr w:type="spellEnd"/>
+      <w:r>
+        <w:rPr>
+          <w:i/>
+          <w:iCs/>
+        </w:rPr>
+        <w:t xml:space="preserve"> </w:t>
+      </w:r>
+      <w:proofErr w:type="spellStart"/>
+      <w:r>
+        <w:rPr>
+          <w:i/>
+          <w:iCs/>
+        </w:rPr>
+        <w:t>diulas</w:t>
+      </w:r>
+      <w:proofErr w:type="spellEnd"/>
+      <w:r>
+        <w:rPr>
+          <w:i/>
+          <w:iCs/>
+        </w:rPr>
+        <w:t xml:space="preserve"> </w:t>
+      </w:r>
+      <w:proofErr w:type="spellStart"/>
+      <w:r>
+        <w:rPr>
+          <w:i/>
+          <w:iCs/>
+        </w:rPr>
+        <w:t>apa</w:t>
+      </w:r>
+      <w:proofErr w:type="spellEnd"/>
+      <w:r>
+        <w:rPr>
+          <w:i/>
+          <w:iCs/>
+        </w:rPr>
+        <w:t xml:space="preserve"> </w:t>
+      </w:r>
+      <w:proofErr w:type="spellStart"/>
+      <w:r>
+        <w:rPr>
+          <w:i/>
+          <w:iCs/>
+        </w:rPr>
+        <w:t>itu</w:t>
+      </w:r>
+      <w:proofErr w:type="spellEnd"/>
+      <w:r>
+        <w:rPr>
+          <w:i/>
+          <w:iCs/>
+        </w:rPr>
+        <w:t xml:space="preserve"> $emit, ini </w:t>
+      </w:r>
+      <w:proofErr w:type="spellStart"/>
+      <w:r>
+        <w:rPr>
+          <w:i/>
+          <w:iCs/>
+        </w:rPr>
+        <w:t>merupakan</w:t>
+      </w:r>
+      <w:proofErr w:type="spellEnd"/>
+      <w:r>
+        <w:rPr>
+          <w:i/>
+          <w:iCs/>
+        </w:rPr>
+        <w:t xml:space="preserve"> </w:t>
+      </w:r>
+      <w:proofErr w:type="spellStart"/>
+      <w:r>
+        <w:rPr>
+          <w:i/>
+          <w:iCs/>
+        </w:rPr>
+        <w:t>cara</w:t>
+      </w:r>
+      <w:proofErr w:type="spellEnd"/>
+      <w:r>
+        <w:rPr>
+          <w:i/>
+          <w:iCs/>
+        </w:rPr>
+        <w:t xml:space="preserve"> child component </w:t>
+      </w:r>
+      <w:proofErr w:type="spellStart"/>
+      <w:r>
+        <w:rPr>
+          <w:i/>
+          <w:iCs/>
+        </w:rPr>
+        <w:t>berkomunikasi</w:t>
+      </w:r>
+      <w:proofErr w:type="spellEnd"/>
+      <w:r>
+        <w:rPr>
+          <w:i/>
+          <w:iCs/>
+        </w:rPr>
+        <w:t xml:space="preserve"> ke parent component (Object Vue)</w:t>
+      </w:r>
+      <w:r>
+        <w:rPr>
+          <w:i/>
+          <w:iCs/>
+        </w:rPr>
+        <w:t xml:space="preserve"> </w:t>
+      </w:r>
+      <w:proofErr w:type="spellStart"/>
+      <w:r>
+        <w:rPr>
+          <w:i/>
+          <w:iCs/>
+        </w:rPr>
+        <w:t>nanti</w:t>
+      </w:r>
+      <w:proofErr w:type="spellEnd"/>
+      <w:r>
+        <w:rPr>
+          <w:i/>
+          <w:iCs/>
+        </w:rPr>
+        <w:t xml:space="preserve"> data yang emit </w:t>
+      </w:r>
+      <w:proofErr w:type="spellStart"/>
+      <w:r>
+        <w:rPr>
+          <w:i/>
+          <w:iCs/>
+        </w:rPr>
+        <w:t>lakukan</w:t>
+      </w:r>
+      <w:proofErr w:type="spellEnd"/>
+      <w:r>
+        <w:rPr>
+          <w:i/>
+          <w:iCs/>
+        </w:rPr>
+        <w:t xml:space="preserve"> </w:t>
+      </w:r>
+      <w:proofErr w:type="spellStart"/>
+      <w:r>
+        <w:rPr>
+          <w:i/>
+          <w:iCs/>
+        </w:rPr>
+        <w:t>akan</w:t>
+      </w:r>
+      <w:proofErr w:type="spellEnd"/>
+      <w:r>
+        <w:rPr>
+          <w:i/>
+          <w:iCs/>
+        </w:rPr>
+        <w:t xml:space="preserve"> </w:t>
+      </w:r>
+      <w:proofErr w:type="spellStart"/>
+      <w:r>
+        <w:rPr>
+          <w:i/>
+          <w:iCs/>
+        </w:rPr>
+        <w:t>dikirimkan</w:t>
+      </w:r>
+      <w:proofErr w:type="spellEnd"/>
+      <w:r>
+        <w:rPr>
+          <w:i/>
+          <w:iCs/>
+        </w:rPr>
+        <w:t xml:space="preserve"> ke parent dan </w:t>
+      </w:r>
+      <w:proofErr w:type="spellStart"/>
+      <w:r>
+        <w:rPr>
+          <w:i/>
+          <w:iCs/>
+        </w:rPr>
+        <w:t>diolah</w:t>
+      </w:r>
+      <w:proofErr w:type="spellEnd"/>
+      <w:r>
+        <w:rPr>
+          <w:i/>
+          <w:iCs/>
+        </w:rPr>
+        <w:t xml:space="preserve"> oleh parent component.</w:t>
+      </w:r>
+    </w:p>
+    <w:p>
+      <w:r>
+        <w:drawing>
+          <wp:inline distT="0" distB="0" distL="0" distR="0" wp14:anchorId="3BDB3406" wp14:editId="5D2B14F7">
+            <wp:extent cx="5943600" cy="3701415"/>
+            <wp:effectExtent l="0" t="0" r="0" b="0"/>
+            <wp:docPr id="1350397556" name="Picture 1" descr="A screen shot of a computer&#10;&#10;Description automatically generated"/>
+            <wp:cNvGraphicFramePr>
+              <a:graphicFrameLocks xmlns:a="http://schemas.openxmlformats.org/drawingml/2006/main" noChangeAspect="1"/>
+            </wp:cNvGraphicFramePr>
+            <a:graphic xmlns:a="http://schemas.openxmlformats.org/drawingml/2006/main">
+              <a:graphicData uri="http://schemas.openxmlformats.org/drawingml/2006/picture">
+                <pic:pic xmlns:pic="http://schemas.openxmlformats.org/drawingml/2006/picture">
+                  <pic:nvPicPr>
+                    <pic:cNvPr id="1350397556" name="Picture 1" descr="A screen shot of a computer&#10;&#10;Description automatically generated"/>
+                    <pic:cNvPicPr/>
+                  </pic:nvPicPr>
+                  <pic:blipFill>
+                    <a:blip r:embed="rId87"/>
+                    <a:stretch>
+                      <a:fillRect/>
+                    </a:stretch>
+                  </pic:blipFill>
+                  <pic:spPr>
+                    <a:xfrm>
+                      <a:off x="0" y="0"/>
+                      <a:ext cx="5943600" cy="3701415"/>
+                    </a:xfrm>
+                    <a:prstGeom prst="rect">
+                      <a:avLst/>
+                    </a:prstGeom>
+                  </pic:spPr>
+                </pic:pic>
+              </a:graphicData>
+            </a:graphic>
+          </wp:inline>
+        </w:drawing>
+      </w:r>
+    </w:p>
+    <w:p/>
+    <w:p/>
+    <w:p/>
+    <w:p/>
+    <w:p/>
+    <w:p/>
+    <w:p/>
+    <w:p/>
+    <w:p/>
+    <w:p/>
+    <w:p/>
+    <w:p>
+      <w:proofErr w:type="spellStart"/>
+      <w:r>
+        <w:t>Perhatikan</w:t>
+      </w:r>
+      <w:proofErr w:type="spellEnd"/>
+      <w:r>
+        <w:t xml:space="preserve"> pada </w:t>
+      </w:r>
+      <w:proofErr w:type="spellStart"/>
+      <w:r>
+        <w:t>bagian</w:t>
+      </w:r>
+      <w:proofErr w:type="spellEnd"/>
+      <w:r>
+        <w:t xml:space="preserve"> code ini </w:t>
+      </w:r>
+      <w:proofErr w:type="spellStart"/>
+      <w:r>
+        <w:t>kita</w:t>
+      </w:r>
+      <w:proofErr w:type="spellEnd"/>
+      <w:r>
+        <w:t xml:space="preserve"> </w:t>
+      </w:r>
+      <w:proofErr w:type="spellStart"/>
+      <w:r>
+        <w:t>memiliki</w:t>
+      </w:r>
+      <w:proofErr w:type="spellEnd"/>
+      <w:r>
+        <w:t xml:space="preserve"> </w:t>
+      </w:r>
+      <w:proofErr w:type="spellStart"/>
+      <w:r>
+        <w:t>sebuah</w:t>
+      </w:r>
+      <w:proofErr w:type="spellEnd"/>
+      <w:r>
+        <w:t xml:space="preserve"> data, di vue </w:t>
+      </w:r>
+      <w:proofErr w:type="spellStart"/>
+      <w:r>
+        <w:t>js</w:t>
+      </w:r>
+      <w:proofErr w:type="spellEnd"/>
+      <w:r>
+        <w:t xml:space="preserve"> </w:t>
+      </w:r>
+      <w:proofErr w:type="spellStart"/>
+      <w:r>
+        <w:t>penulisan</w:t>
+      </w:r>
+      <w:proofErr w:type="spellEnd"/>
+      <w:r>
+        <w:t xml:space="preserve"> data pada child component </w:t>
+      </w:r>
+      <w:proofErr w:type="spellStart"/>
+      <w:r>
+        <w:t>ada</w:t>
+      </w:r>
+      <w:proofErr w:type="spellEnd"/>
+      <w:r>
+        <w:t xml:space="preserve"> 2 </w:t>
+      </w:r>
+      <w:proofErr w:type="spellStart"/>
+      <w:r>
+        <w:t>cara</w:t>
+      </w:r>
+      <w:proofErr w:type="spellEnd"/>
+      <w:r>
+        <w:t>:</w:t>
+      </w:r>
+    </w:p>
+    <w:p>
+      <w:pPr>
+        <w:ind w:left="2880" w:hanging="2880"/>
+      </w:pPr>
+      <w:r>
+        <w:t xml:space="preserve">Cara 1 : data: function() { … } = </w:t>
+      </w:r>
+      <w:proofErr w:type="spellStart"/>
+      <w:r>
+        <w:t>Mengembalikan</w:t>
+      </w:r>
+      <w:proofErr w:type="spellEnd"/>
+      <w:r>
+        <w:t xml:space="preserve"> object data </w:t>
+      </w:r>
+      <w:proofErr w:type="spellStart"/>
+      <w:r>
+        <w:t>baru</w:t>
+      </w:r>
+      <w:proofErr w:type="spellEnd"/>
+      <w:r>
+        <w:t xml:space="preserve"> setiap kali instance component </w:t>
+      </w:r>
+      <w:proofErr w:type="spellStart"/>
+      <w:r>
+        <w:t>dibuat</w:t>
+      </w:r>
+      <w:proofErr w:type="spellEnd"/>
+      <w:r>
+        <w:t>.</w:t>
+      </w:r>
+    </w:p>
+    <w:p>
+      <w:r>
+        <w:t>Cara 2 : data() { … }</w:t>
+      </w:r>
+      <w:r>
+        <w:tab/>
+        <w:t xml:space="preserve">         = Cara ini </w:t>
+      </w:r>
+      <w:proofErr w:type="spellStart"/>
+      <w:r>
+        <w:t>lebih</w:t>
+      </w:r>
+      <w:proofErr w:type="spellEnd"/>
+      <w:r>
+        <w:t xml:space="preserve"> </w:t>
+      </w:r>
+      <w:proofErr w:type="spellStart"/>
+      <w:r>
+        <w:t>singkat</w:t>
+      </w:r>
+      <w:proofErr w:type="spellEnd"/>
+      <w:r>
+        <w:t xml:space="preserve"> dan </w:t>
+      </w:r>
+      <w:proofErr w:type="spellStart"/>
+      <w:r>
+        <w:t>ringkas</w:t>
+      </w:r>
+      <w:proofErr w:type="spellEnd"/>
+      <w:r>
+        <w:t xml:space="preserve"> </w:t>
+      </w:r>
+      <w:proofErr w:type="spellStart"/>
+      <w:r>
+        <w:t>untuk</w:t>
+      </w:r>
+      <w:proofErr w:type="spellEnd"/>
+      <w:r>
+        <w:t xml:space="preserve"> </w:t>
+      </w:r>
+      <w:proofErr w:type="spellStart"/>
+      <w:r>
+        <w:t>mendefinisikan</w:t>
+      </w:r>
+      <w:proofErr w:type="spellEnd"/>
+      <w:r>
+        <w:t xml:space="preserve"> </w:t>
+      </w:r>
+      <w:proofErr w:type="spellStart"/>
+      <w:r>
+        <w:t>fungsi</w:t>
+      </w:r>
+      <w:proofErr w:type="spellEnd"/>
+      <w:r>
+        <w:t xml:space="preserve"> </w:t>
+      </w:r>
+      <w:proofErr w:type="spellStart"/>
+      <w:r>
+        <w:t>dalam</w:t>
+      </w:r>
+      <w:proofErr w:type="spellEnd"/>
+      <w:r>
+        <w:t xml:space="preserve"> ES6.</w:t>
+      </w:r>
+    </w:p>
+    <w:p/>
+    <w:p>
+      <w:proofErr w:type="spellStart"/>
+      <w:r>
+        <w:t>Kenapa</w:t>
+      </w:r>
+      <w:proofErr w:type="spellEnd"/>
+      <w:r>
+        <w:t xml:space="preserve"> data </w:t>
+      </w:r>
+      <w:proofErr w:type="spellStart"/>
+      <w:r>
+        <w:t>langsung</w:t>
+      </w:r>
+      <w:proofErr w:type="spellEnd"/>
+      <w:r>
+        <w:t xml:space="preserve"> </w:t>
+      </w:r>
+      <w:proofErr w:type="spellStart"/>
+      <w:r>
+        <w:t>mengembalikan</w:t>
+      </w:r>
+      <w:proofErr w:type="spellEnd"/>
+      <w:r>
+        <w:t xml:space="preserve"> return ? </w:t>
+      </w:r>
+    </w:p>
+    <w:p>
+      <w:r>
+        <w:t xml:space="preserve">Di </w:t>
+      </w:r>
+      <w:proofErr w:type="spellStart"/>
+      <w:r>
+        <w:t>sini</w:t>
+      </w:r>
+      <w:proofErr w:type="spellEnd"/>
+      <w:r>
+        <w:t xml:space="preserve">, </w:t>
+      </w:r>
+      <w:proofErr w:type="spellStart"/>
+      <w:r>
+        <w:t>properti</w:t>
+      </w:r>
+      <w:proofErr w:type="spellEnd"/>
+      <w:r>
+        <w:t xml:space="preserve"> d</w:t>
+      </w:r>
+      <w:r>
+        <w:t xml:space="preserve">i </w:t>
+      </w:r>
+      <w:proofErr w:type="spellStart"/>
+      <w:r>
+        <w:t>d</w:t>
+      </w:r>
+      <w:r>
+        <w:t>alam</w:t>
+      </w:r>
+      <w:proofErr w:type="spellEnd"/>
+      <w:r>
+        <w:t xml:space="preserve"> </w:t>
+      </w:r>
+      <w:proofErr w:type="spellStart"/>
+      <w:r>
+        <w:t>objek</w:t>
+      </w:r>
+      <w:proofErr w:type="spellEnd"/>
+      <w:r>
+        <w:t xml:space="preserve"> data yang </w:t>
+      </w:r>
+      <w:proofErr w:type="spellStart"/>
+      <w:r>
+        <w:t>melekat</w:t>
+      </w:r>
+      <w:proofErr w:type="spellEnd"/>
+      <w:r>
+        <w:t xml:space="preserve"> pada instance Vue </w:t>
+      </w:r>
+      <w:proofErr w:type="spellStart"/>
+      <w:r>
+        <w:t>utama</w:t>
+      </w:r>
+      <w:proofErr w:type="spellEnd"/>
+      <w:r>
+        <w:t xml:space="preserve"> </w:t>
+      </w:r>
+      <w:proofErr w:type="spellStart"/>
+      <w:r>
+        <w:t>dapat</w:t>
+      </w:r>
+      <w:proofErr w:type="spellEnd"/>
+      <w:r>
+        <w:t xml:space="preserve"> </w:t>
+      </w:r>
+      <w:proofErr w:type="spellStart"/>
+      <w:r>
+        <w:t>diakses</w:t>
+      </w:r>
+      <w:proofErr w:type="spellEnd"/>
+      <w:r>
+        <w:t xml:space="preserve"> </w:t>
+      </w:r>
+      <w:proofErr w:type="spellStart"/>
+      <w:r>
+        <w:t>dari</w:t>
+      </w:r>
+      <w:proofErr w:type="spellEnd"/>
+      <w:r>
+        <w:t xml:space="preserve"> </w:t>
+      </w:r>
+      <w:proofErr w:type="spellStart"/>
+      <w:r>
+        <w:t>dalam</w:t>
+      </w:r>
+      <w:proofErr w:type="spellEnd"/>
+      <w:r>
+        <w:t xml:space="preserve"> </w:t>
+      </w:r>
+      <w:proofErr w:type="spellStart"/>
+      <w:r>
+        <w:t>komponen</w:t>
+      </w:r>
+      <w:proofErr w:type="spellEnd"/>
+      <w:r>
+        <w:t xml:space="preserve"> yang </w:t>
+      </w:r>
+      <w:proofErr w:type="spellStart"/>
+      <w:r>
+        <w:t>merupakan</w:t>
+      </w:r>
+      <w:proofErr w:type="spellEnd"/>
+      <w:r>
+        <w:t xml:space="preserve"> </w:t>
+      </w:r>
+      <w:proofErr w:type="spellStart"/>
+      <w:r>
+        <w:t>bagian</w:t>
+      </w:r>
+      <w:proofErr w:type="spellEnd"/>
+      <w:r>
+        <w:t xml:space="preserve"> </w:t>
+      </w:r>
+      <w:proofErr w:type="spellStart"/>
+      <w:r>
+        <w:t>dari</w:t>
+      </w:r>
+      <w:proofErr w:type="spellEnd"/>
+      <w:r>
+        <w:t xml:space="preserve"> </w:t>
+      </w:r>
+      <w:proofErr w:type="spellStart"/>
+      <w:r>
+        <w:t>hierarki</w:t>
+      </w:r>
+      <w:proofErr w:type="spellEnd"/>
+      <w:r>
+        <w:t xml:space="preserve"> Vue </w:t>
+      </w:r>
+      <w:proofErr w:type="spellStart"/>
+      <w:r>
+        <w:t>tersebut</w:t>
+      </w:r>
+      <w:proofErr w:type="spellEnd"/>
+      <w:r>
+        <w:t xml:space="preserve"> (Child).</w:t>
+      </w:r>
+    </w:p>
+    <w:p>
+      <w:proofErr w:type="spellStart"/>
+      <w:r>
+        <w:t>Sedangkan</w:t>
+      </w:r>
+      <w:proofErr w:type="spellEnd"/>
+      <w:r>
+        <w:t xml:space="preserve"> </w:t>
+      </w:r>
+      <w:r>
+        <w:t xml:space="preserve">data di </w:t>
+      </w:r>
+      <w:proofErr w:type="spellStart"/>
+      <w:r>
+        <w:t>dalam</w:t>
+      </w:r>
+      <w:proofErr w:type="spellEnd"/>
+      <w:r>
+        <w:t xml:space="preserve"> child component </w:t>
+      </w:r>
+      <w:proofErr w:type="spellStart"/>
+      <w:r>
+        <w:t>lebih</w:t>
+      </w:r>
+      <w:proofErr w:type="spellEnd"/>
+      <w:r>
+        <w:t xml:space="preserve"> </w:t>
+      </w:r>
+      <w:proofErr w:type="spellStart"/>
+      <w:r>
+        <w:t>dominan</w:t>
+      </w:r>
+      <w:proofErr w:type="spellEnd"/>
+      <w:r>
+        <w:t xml:space="preserve"> </w:t>
+      </w:r>
+      <w:proofErr w:type="spellStart"/>
+      <w:r>
+        <w:t>sebagai</w:t>
+      </w:r>
+      <w:proofErr w:type="spellEnd"/>
+      <w:r>
+        <w:t xml:space="preserve"> template / </w:t>
+      </w:r>
+      <w:proofErr w:type="spellStart"/>
+      <w:r>
+        <w:t>variabel</w:t>
+      </w:r>
+      <w:proofErr w:type="spellEnd"/>
+      <w:r>
+        <w:t xml:space="preserve"> </w:t>
+      </w:r>
+      <w:proofErr w:type="spellStart"/>
+      <w:r>
+        <w:t>kosong</w:t>
+      </w:r>
+      <w:proofErr w:type="spellEnd"/>
+      <w:r>
+        <w:t xml:space="preserve"> </w:t>
+      </w:r>
+      <w:proofErr w:type="spellStart"/>
+      <w:r>
+        <w:t>untuk</w:t>
+      </w:r>
+      <w:proofErr w:type="spellEnd"/>
+      <w:r>
+        <w:t xml:space="preserve"> </w:t>
+      </w:r>
+      <w:proofErr w:type="spellStart"/>
+      <w:r>
+        <w:t>menampung</w:t>
+      </w:r>
+      <w:proofErr w:type="spellEnd"/>
+      <w:r>
+        <w:t xml:space="preserve"> data, yang </w:t>
+      </w:r>
+      <w:proofErr w:type="spellStart"/>
+      <w:r>
+        <w:t>kemudian</w:t>
+      </w:r>
+      <w:proofErr w:type="spellEnd"/>
+      <w:r>
+        <w:t xml:space="preserve"> data </w:t>
+      </w:r>
+      <w:proofErr w:type="spellStart"/>
+      <w:r>
+        <w:t>tersebut</w:t>
+      </w:r>
+      <w:proofErr w:type="spellEnd"/>
+      <w:r>
+        <w:t xml:space="preserve"> </w:t>
+      </w:r>
+      <w:proofErr w:type="spellStart"/>
+      <w:r>
+        <w:t>dikirimkan</w:t>
+      </w:r>
+      <w:proofErr w:type="spellEnd"/>
+      <w:r>
+        <w:t xml:space="preserve"> ke parent </w:t>
+      </w:r>
+      <w:proofErr w:type="spellStart"/>
+      <w:r>
+        <w:t>nya</w:t>
+      </w:r>
+      <w:proofErr w:type="spellEnd"/>
+      <w:r>
+        <w:t xml:space="preserve">. </w:t>
+      </w:r>
+      <w:proofErr w:type="spellStart"/>
+      <w:r>
+        <w:t>Meskipun</w:t>
+      </w:r>
+      <w:proofErr w:type="spellEnd"/>
+      <w:r>
+        <w:t xml:space="preserve"> </w:t>
+      </w:r>
+      <w:proofErr w:type="spellStart"/>
+      <w:r>
+        <w:t>sebenarnya</w:t>
+      </w:r>
+      <w:proofErr w:type="spellEnd"/>
+      <w:r>
+        <w:t xml:space="preserve"> data di child component juga </w:t>
+      </w:r>
+      <w:proofErr w:type="spellStart"/>
+      <w:r>
+        <w:t>bisa</w:t>
+      </w:r>
+      <w:proofErr w:type="spellEnd"/>
+      <w:r>
+        <w:t xml:space="preserve"> </w:t>
+      </w:r>
+      <w:proofErr w:type="spellStart"/>
+      <w:r>
+        <w:t>digunakan</w:t>
+      </w:r>
+      <w:proofErr w:type="spellEnd"/>
+      <w:r>
+        <w:t xml:space="preserve"> </w:t>
+      </w:r>
+      <w:proofErr w:type="spellStart"/>
+      <w:r>
+        <w:t>sebagai</w:t>
+      </w:r>
+      <w:proofErr w:type="spellEnd"/>
+      <w:r>
+        <w:t xml:space="preserve"> </w:t>
+      </w:r>
+      <w:proofErr w:type="spellStart"/>
+      <w:r>
+        <w:t>menyimpan</w:t>
+      </w:r>
+      <w:proofErr w:type="spellEnd"/>
+      <w:r>
+        <w:t xml:space="preserve"> data </w:t>
+      </w:r>
+      <w:proofErr w:type="spellStart"/>
+      <w:r>
+        <w:t>beserta</w:t>
+      </w:r>
+      <w:proofErr w:type="spellEnd"/>
+      <w:r>
+        <w:t xml:space="preserve"> </w:t>
+      </w:r>
+      <w:proofErr w:type="spellStart"/>
+      <w:r>
+        <w:t>valuenya</w:t>
+      </w:r>
+      <w:proofErr w:type="spellEnd"/>
+      <w:r>
+        <w:t xml:space="preserve"> yang </w:t>
+      </w:r>
+      <w:proofErr w:type="spellStart"/>
+      <w:r>
+        <w:t>dapat</w:t>
+      </w:r>
+      <w:proofErr w:type="spellEnd"/>
+      <w:r>
+        <w:t xml:space="preserve"> </w:t>
+      </w:r>
+      <w:proofErr w:type="spellStart"/>
+      <w:r>
+        <w:t>kita</w:t>
+      </w:r>
+      <w:proofErr w:type="spellEnd"/>
+      <w:r>
+        <w:t xml:space="preserve"> </w:t>
+      </w:r>
+      <w:proofErr w:type="spellStart"/>
+      <w:r>
+        <w:t>panggil</w:t>
+      </w:r>
+      <w:proofErr w:type="spellEnd"/>
+      <w:r>
+        <w:t>.</w:t>
+      </w:r>
+    </w:p>
+    <w:p>
+      <w:pPr>
+        <w:rPr>
+          <w:noProof/>
+        </w:rPr>
+      </w:pPr>
+      <w:r>
+        <w:drawing>
+          <wp:inline distT="0" distB="0" distL="0" distR="0" wp14:anchorId="3913757D" wp14:editId="55838939">
+            <wp:extent cx="5943600" cy="4775200"/>
+            <wp:effectExtent l="0" t="0" r="0" b="6350"/>
+            <wp:docPr id="2123656861" name="Picture 1" descr="A screenshot of a computer program&#10;&#10;Description automatically generated"/>
+            <wp:cNvGraphicFramePr>
+              <a:graphicFrameLocks xmlns:a="http://schemas.openxmlformats.org/drawingml/2006/main" noChangeAspect="1"/>
+            </wp:cNvGraphicFramePr>
+            <a:graphic xmlns:a="http://schemas.openxmlformats.org/drawingml/2006/main">
+              <a:graphicData uri="http://schemas.openxmlformats.org/drawingml/2006/picture">
+                <pic:pic xmlns:pic="http://schemas.openxmlformats.org/drawingml/2006/picture">
+                  <pic:nvPicPr>
+                    <pic:cNvPr id="2123656861" name="Picture 1" descr="A screenshot of a computer program&#10;&#10;Description automatically generated"/>
+                    <pic:cNvPicPr/>
+                  </pic:nvPicPr>
+                  <pic:blipFill>
+                    <a:blip r:embed="rId88"/>
+                    <a:stretch>
+                      <a:fillRect/>
+                    </a:stretch>
+                  </pic:blipFill>
+                  <pic:spPr>
+                    <a:xfrm>
+                      <a:off x="0" y="0"/>
+                      <a:ext cx="5943600" cy="4775200"/>
+                    </a:xfrm>
+                    <a:prstGeom prst="rect">
+                      <a:avLst/>
+                    </a:prstGeom>
+                  </pic:spPr>
+                </pic:pic>
+              </a:graphicData>
+            </a:graphic>
+          </wp:inline>
+        </w:drawing>
+      </w:r>
+      <w:r>
+        <w:rPr>
+          <w:noProof/>
+        </w:rPr>
+        <w:t xml:space="preserve"> </w:t>
+      </w:r>
+    </w:p>
+    <w:p>
+      <w:pPr>
+        <w:rPr>
+          <w:noProof/>
+        </w:rPr>
+      </w:pPr>
+      <w:r>
+        <w:lastRenderedPageBreak/>
+        <w:drawing>
+          <wp:anchor distT="0" distB="0" distL="114300" distR="114300" simplePos="0" relativeHeight="251667456" behindDoc="0" locked="0" layoutInCell="1" allowOverlap="1" wp14:anchorId="700F145A" wp14:editId="00E77CBB">
+            <wp:simplePos x="0" y="0"/>
+            <wp:positionH relativeFrom="column">
+              <wp:posOffset>0</wp:posOffset>
+            </wp:positionH>
+            <wp:positionV relativeFrom="paragraph">
+              <wp:posOffset>4791710</wp:posOffset>
+            </wp:positionV>
+            <wp:extent cx="3108960" cy="2476500"/>
+            <wp:effectExtent l="0" t="0" r="0" b="0"/>
+            <wp:wrapThrough wrapText="bothSides">
+              <wp:wrapPolygon edited="0">
+                <wp:start x="0" y="0"/>
+                <wp:lineTo x="0" y="21434"/>
+                <wp:lineTo x="21441" y="21434"/>
+                <wp:lineTo x="21441" y="0"/>
+                <wp:lineTo x="0" y="0"/>
+              </wp:wrapPolygon>
+            </wp:wrapThrough>
+            <wp:docPr id="227967690" name="Picture 1" descr="A screen shot of a computer code&#10;&#10;Description automatically generated"/>
+            <wp:cNvGraphicFramePr>
+              <a:graphicFrameLocks xmlns:a="http://schemas.openxmlformats.org/drawingml/2006/main" noChangeAspect="1"/>
+            </wp:cNvGraphicFramePr>
+            <a:graphic xmlns:a="http://schemas.openxmlformats.org/drawingml/2006/main">
+              <a:graphicData uri="http://schemas.openxmlformats.org/drawingml/2006/picture">
+                <pic:pic xmlns:pic="http://schemas.openxmlformats.org/drawingml/2006/picture">
+                  <pic:nvPicPr>
+                    <pic:cNvPr id="227967690" name="Picture 1" descr="A screen shot of a computer code&#10;&#10;Description automatically generated"/>
+                    <pic:cNvPicPr/>
+                  </pic:nvPicPr>
+                  <pic:blipFill>
+                    <a:blip r:embed="rId89">
+                      <a:extLst>
+                        <a:ext uri="{28A0092B-C50C-407E-A947-70E740481C1C}">
+                          <a14:useLocalDpi xmlns:a14="http://schemas.microsoft.com/office/drawing/2010/main" val="0"/>
+                        </a:ext>
+                      </a:extLst>
+                    </a:blip>
+                    <a:stretch>
+                      <a:fillRect/>
+                    </a:stretch>
+                  </pic:blipFill>
+                  <pic:spPr>
+                    <a:xfrm>
+                      <a:off x="0" y="0"/>
+                      <a:ext cx="3108960" cy="2476500"/>
+                    </a:xfrm>
+                    <a:prstGeom prst="rect">
+                      <a:avLst/>
+                    </a:prstGeom>
+                  </pic:spPr>
+                </pic:pic>
+              </a:graphicData>
+            </a:graphic>
+          </wp:anchor>
+        </w:drawing>
+      </w:r>
+      <w:r>
+        <w:rPr>
+          <w:noProof/>
+        </w:rPr>
+        <w:t>perhatikan pada data disini kita anggap membuat sebuah variabel object yang berisi nilai &amp; value di dalamnya.</w:t>
+      </w:r>
+    </w:p>
+    <w:p>
+      <w:pPr>
+        <w:rPr>
+          <w:noProof/>
+        </w:rPr>
+      </w:pPr>
+      <w:r>
+        <w:rPr>
+          <w:noProof/>
+        </w:rPr>
+        <w:t xml:space="preserve">Value tersebut akan terisi berdasarkan inputannya, dengan bantuan </w:t>
+      </w:r>
+      <w:r>
+        <w:rPr>
+          <w:i/>
+          <w:iCs/>
+          <w:noProof/>
+        </w:rPr>
+        <w:t>v-model</w:t>
+      </w:r>
+      <w:r>
+        <w:rPr>
+          <w:noProof/>
+        </w:rPr>
+        <w:t xml:space="preserve"> maka data akan langsung dihubungkan dengan data tersebut.</w:t>
+      </w:r>
+    </w:p>
+    <w:p>
+      <w:pPr>
+        <w:rPr>
+          <w:noProof/>
+        </w:rPr>
+      </w:pPr>
+    </w:p>
+    <w:p>
+      <w:pPr>
+        <w:rPr>
+          <w:noProof/>
+        </w:rPr>
+      </w:pPr>
+    </w:p>
+    <w:p>
+      <w:r>
+        <w:drawing>
+          <wp:anchor distT="0" distB="0" distL="114300" distR="114300" simplePos="0" relativeHeight="251668480" behindDoc="0" locked="0" layoutInCell="1" allowOverlap="1" wp14:anchorId="225FA199" wp14:editId="72D3ECE5">
+            <wp:simplePos x="0" y="0"/>
+            <wp:positionH relativeFrom="column">
+              <wp:posOffset>0</wp:posOffset>
+            </wp:positionH>
+            <wp:positionV relativeFrom="paragraph">
+              <wp:posOffset>0</wp:posOffset>
+            </wp:positionV>
+            <wp:extent cx="4114308" cy="4518604"/>
+            <wp:effectExtent l="0" t="0" r="635" b="0"/>
+            <wp:wrapThrough wrapText="bothSides">
+              <wp:wrapPolygon edited="0">
+                <wp:start x="0" y="0"/>
+                <wp:lineTo x="0" y="21494"/>
+                <wp:lineTo x="21503" y="21494"/>
+                <wp:lineTo x="21503" y="0"/>
+                <wp:lineTo x="0" y="0"/>
+              </wp:wrapPolygon>
+            </wp:wrapThrough>
+            <wp:docPr id="1772948834" name="Picture 1" descr="A screen shot of a computer program&#10;&#10;Description automatically generated"/>
+            <wp:cNvGraphicFramePr>
+              <a:graphicFrameLocks xmlns:a="http://schemas.openxmlformats.org/drawingml/2006/main" noChangeAspect="1"/>
+            </wp:cNvGraphicFramePr>
+            <a:graphic xmlns:a="http://schemas.openxmlformats.org/drawingml/2006/main">
+              <a:graphicData uri="http://schemas.openxmlformats.org/drawingml/2006/picture">
+                <pic:pic xmlns:pic="http://schemas.openxmlformats.org/drawingml/2006/picture">
+                  <pic:nvPicPr>
+                    <pic:cNvPr id="1772948834" name="Picture 1" descr="A screen shot of a computer program&#10;&#10;Description automatically generated"/>
+                    <pic:cNvPicPr/>
+                  </pic:nvPicPr>
+                  <pic:blipFill>
+                    <a:blip r:embed="rId90">
+                      <a:extLst>
+                        <a:ext uri="{28A0092B-C50C-407E-A947-70E740481C1C}">
+                          <a14:useLocalDpi xmlns:a14="http://schemas.microsoft.com/office/drawing/2010/main" val="0"/>
+                        </a:ext>
+                      </a:extLst>
+                    </a:blip>
+                    <a:stretch>
+                      <a:fillRect/>
+                    </a:stretch>
+                  </pic:blipFill>
+                  <pic:spPr>
+                    <a:xfrm>
+                      <a:off x="0" y="0"/>
+                      <a:ext cx="4114308" cy="4518604"/>
+                    </a:xfrm>
+                    <a:prstGeom prst="rect">
+                      <a:avLst/>
+                    </a:prstGeom>
+                  </pic:spPr>
+                </pic:pic>
+              </a:graphicData>
+            </a:graphic>
+          </wp:anchor>
+        </w:drawing>
+      </w:r>
+      <w:proofErr w:type="spellStart"/>
+      <w:r>
+        <w:t>Disini</w:t>
+      </w:r>
+      <w:proofErr w:type="spellEnd"/>
+      <w:r>
+        <w:t xml:space="preserve"> </w:t>
+      </w:r>
+      <w:proofErr w:type="spellStart"/>
+      <w:r>
+        <w:t>kita</w:t>
+      </w:r>
+      <w:proofErr w:type="spellEnd"/>
+      <w:r>
+        <w:t xml:space="preserve"> </w:t>
+      </w:r>
+      <w:proofErr w:type="spellStart"/>
+      <w:r>
+        <w:t>buat</w:t>
+      </w:r>
+      <w:proofErr w:type="spellEnd"/>
+      <w:r>
+        <w:t xml:space="preserve"> </w:t>
+      </w:r>
+      <w:proofErr w:type="spellStart"/>
+      <w:r>
+        <w:t>sebuah</w:t>
+      </w:r>
+      <w:proofErr w:type="spellEnd"/>
+      <w:r>
+        <w:t xml:space="preserve"> </w:t>
+      </w:r>
+      <w:proofErr w:type="spellStart"/>
+      <w:r>
+        <w:t>validasi</w:t>
+      </w:r>
+      <w:proofErr w:type="spellEnd"/>
+      <w:r>
+        <w:t xml:space="preserve"> </w:t>
+      </w:r>
+      <w:proofErr w:type="spellStart"/>
+      <w:r>
+        <w:t>sederhana</w:t>
+      </w:r>
+      <w:proofErr w:type="spellEnd"/>
+      <w:r>
+        <w:t xml:space="preserve"> </w:t>
+      </w:r>
+      <w:proofErr w:type="spellStart"/>
+      <w:r>
+        <w:t>apabila</w:t>
+      </w:r>
+      <w:proofErr w:type="spellEnd"/>
+      <w:r>
+        <w:t xml:space="preserve"> content </w:t>
+      </w:r>
+      <w:proofErr w:type="spellStart"/>
+      <w:r>
+        <w:t>newBlog</w:t>
+      </w:r>
+      <w:proofErr w:type="spellEnd"/>
+      <w:r>
+        <w:t xml:space="preserve"> </w:t>
+      </w:r>
+      <w:proofErr w:type="spellStart"/>
+      <w:r>
+        <w:t>masih</w:t>
+      </w:r>
+      <w:proofErr w:type="spellEnd"/>
+      <w:r>
+        <w:t xml:space="preserve"> </w:t>
+      </w:r>
+      <w:proofErr w:type="spellStart"/>
+      <w:r>
+        <w:t>kosong</w:t>
+      </w:r>
+      <w:proofErr w:type="spellEnd"/>
+      <w:r>
+        <w:t xml:space="preserve"> </w:t>
+      </w:r>
+      <w:proofErr w:type="spellStart"/>
+      <w:r>
+        <w:t>maka</w:t>
+      </w:r>
+      <w:proofErr w:type="spellEnd"/>
+      <w:r>
+        <w:t xml:space="preserve"> </w:t>
+      </w:r>
+      <w:proofErr w:type="spellStart"/>
+      <w:r>
+        <w:t>akan</w:t>
+      </w:r>
+      <w:proofErr w:type="spellEnd"/>
+      <w:r>
+        <w:t xml:space="preserve"> </w:t>
+      </w:r>
+      <w:proofErr w:type="spellStart"/>
+      <w:r>
+        <w:t>diisi</w:t>
+      </w:r>
+      <w:proofErr w:type="spellEnd"/>
+      <w:r>
+        <w:t xml:space="preserve"> data Error dan </w:t>
+      </w:r>
+      <w:proofErr w:type="spellStart"/>
+      <w:r>
+        <w:t>informasinya</w:t>
+      </w:r>
+      <w:proofErr w:type="spellEnd"/>
+      <w:r>
+        <w:t>.</w:t>
+      </w:r>
+    </w:p>
+    <w:p/>
+    <w:p>
+      <w:r>
+        <w:t xml:space="preserve">Ketika </w:t>
+      </w:r>
+      <w:proofErr w:type="spellStart"/>
+      <w:r>
+        <w:t>berhasil</w:t>
+      </w:r>
+      <w:proofErr w:type="spellEnd"/>
+      <w:r>
+        <w:t xml:space="preserve"> </w:t>
+      </w:r>
+      <w:proofErr w:type="spellStart"/>
+      <w:r>
+        <w:t>maka</w:t>
+      </w:r>
+      <w:proofErr w:type="spellEnd"/>
+      <w:r>
+        <w:t xml:space="preserve"> </w:t>
+      </w:r>
+      <w:proofErr w:type="spellStart"/>
+      <w:r>
+        <w:t>akan</w:t>
+      </w:r>
+      <w:proofErr w:type="spellEnd"/>
+      <w:r>
+        <w:t xml:space="preserve"> </w:t>
+      </w:r>
+      <w:proofErr w:type="spellStart"/>
+      <w:r>
+        <w:t>menjalankan</w:t>
+      </w:r>
+      <w:proofErr w:type="spellEnd"/>
+      <w:r>
+        <w:t xml:space="preserve"> emit </w:t>
+      </w:r>
+      <w:proofErr w:type="spellStart"/>
+      <w:r>
+        <w:t>dengan</w:t>
+      </w:r>
+      <w:proofErr w:type="spellEnd"/>
+      <w:r>
+        <w:t xml:space="preserve"> </w:t>
+      </w:r>
+      <w:proofErr w:type="spellStart"/>
+      <w:r>
+        <w:t>mengirimkan</w:t>
+      </w:r>
+      <w:proofErr w:type="spellEnd"/>
+      <w:r>
+        <w:t xml:space="preserve"> data </w:t>
+      </w:r>
+      <w:proofErr w:type="spellStart"/>
+      <w:r>
+        <w:t>newBlog</w:t>
+      </w:r>
+      <w:proofErr w:type="spellEnd"/>
+      <w:r>
+        <w:t xml:space="preserve"> </w:t>
+      </w:r>
+      <w:proofErr w:type="spellStart"/>
+      <w:r>
+        <w:t>tersebut</w:t>
+      </w:r>
+      <w:proofErr w:type="spellEnd"/>
+      <w:r>
+        <w:t xml:space="preserve">. </w:t>
+      </w:r>
+      <w:proofErr w:type="spellStart"/>
+      <w:r>
+        <w:t>Ingat</w:t>
+      </w:r>
+      <w:proofErr w:type="spellEnd"/>
+      <w:r>
+        <w:t xml:space="preserve"> </w:t>
+      </w:r>
+      <w:proofErr w:type="spellStart"/>
+      <w:r>
+        <w:t>newBlog</w:t>
+      </w:r>
+      <w:proofErr w:type="spellEnd"/>
+      <w:r>
+        <w:t xml:space="preserve"> yang </w:t>
+      </w:r>
+      <w:proofErr w:type="spellStart"/>
+      <w:r>
+        <w:t>dikirimkan</w:t>
+      </w:r>
+      <w:proofErr w:type="spellEnd"/>
+      <w:r>
+        <w:t xml:space="preserve"> </w:t>
+      </w:r>
+      <w:proofErr w:type="spellStart"/>
+      <w:r>
+        <w:t>isinya</w:t>
+      </w:r>
+      <w:proofErr w:type="spellEnd"/>
+      <w:r>
+        <w:t xml:space="preserve"> </w:t>
+      </w:r>
+      <w:proofErr w:type="spellStart"/>
+      <w:r>
+        <w:t>yaitu</w:t>
+      </w:r>
+      <w:proofErr w:type="spellEnd"/>
+      <w:r>
+        <w:t xml:space="preserve"> { title, description, image}</w:t>
+      </w:r>
+    </w:p>
+    <w:p/>
+    <w:p>
+      <w:proofErr w:type="spellStart"/>
+      <w:r>
+        <w:t>Setelah</w:t>
+      </w:r>
+      <w:proofErr w:type="spellEnd"/>
+      <w:r>
+        <w:t xml:space="preserve"> emit </w:t>
+      </w:r>
+      <w:proofErr w:type="spellStart"/>
+      <w:r>
+        <w:t>dilakukan</w:t>
+      </w:r>
+      <w:proofErr w:type="spellEnd"/>
+      <w:r>
+        <w:t xml:space="preserve"> </w:t>
+      </w:r>
+      <w:proofErr w:type="spellStart"/>
+      <w:r>
+        <w:t>kita</w:t>
+      </w:r>
+      <w:proofErr w:type="spellEnd"/>
+      <w:r>
+        <w:t xml:space="preserve"> </w:t>
+      </w:r>
+      <w:proofErr w:type="spellStart"/>
+      <w:r>
+        <w:t>bisa</w:t>
+      </w:r>
+      <w:proofErr w:type="spellEnd"/>
+      <w:r>
+        <w:t xml:space="preserve"> </w:t>
+      </w:r>
+      <w:proofErr w:type="spellStart"/>
+      <w:r>
+        <w:t>melakukan</w:t>
+      </w:r>
+      <w:proofErr w:type="spellEnd"/>
+      <w:r>
+        <w:t xml:space="preserve"> reset pada </w:t>
+      </w:r>
+      <w:proofErr w:type="spellStart"/>
+      <w:r>
+        <w:t>newBlog</w:t>
+      </w:r>
+      <w:proofErr w:type="spellEnd"/>
+      <w:r>
+        <w:t xml:space="preserve"> agar </w:t>
+      </w:r>
+      <w:proofErr w:type="spellStart"/>
+      <w:r>
+        <w:t>datanya</w:t>
+      </w:r>
+      <w:proofErr w:type="spellEnd"/>
+      <w:r>
+        <w:t xml:space="preserve"> Kembali </w:t>
+      </w:r>
+      <w:proofErr w:type="spellStart"/>
+      <w:r>
+        <w:t>kosong</w:t>
+      </w:r>
+      <w:proofErr w:type="spellEnd"/>
+    </w:p>
+    <w:p/>
+    <w:p>
+      <w:proofErr w:type="spellStart"/>
+      <w:r>
+        <w:t>Untuk</w:t>
+      </w:r>
+      <w:proofErr w:type="spellEnd"/>
+      <w:r>
+        <w:t xml:space="preserve"> image </w:t>
+      </w:r>
+      <w:proofErr w:type="spellStart"/>
+      <w:r>
+        <w:t>kita</w:t>
+      </w:r>
+      <w:proofErr w:type="spellEnd"/>
+      <w:r>
+        <w:t xml:space="preserve"> </w:t>
+      </w:r>
+      <w:proofErr w:type="spellStart"/>
+      <w:r>
+        <w:t>hanya</w:t>
+      </w:r>
+      <w:proofErr w:type="spellEnd"/>
+      <w:r>
+        <w:t xml:space="preserve"> </w:t>
+      </w:r>
+      <w:proofErr w:type="spellStart"/>
+      <w:r>
+        <w:t>menangkap</w:t>
+      </w:r>
+      <w:proofErr w:type="spellEnd"/>
+      <w:r>
+        <w:t xml:space="preserve"> </w:t>
+      </w:r>
+      <w:proofErr w:type="spellStart"/>
+      <w:r>
+        <w:t>nama</w:t>
+      </w:r>
+      <w:proofErr w:type="spellEnd"/>
+      <w:r>
+        <w:t xml:space="preserve"> image yang </w:t>
+      </w:r>
+      <w:proofErr w:type="spellStart"/>
+      <w:r>
+        <w:t>kita</w:t>
+      </w:r>
+      <w:proofErr w:type="spellEnd"/>
+      <w:r>
+        <w:t xml:space="preserve"> upload, &amp; </w:t>
+      </w:r>
+      <w:proofErr w:type="spellStart"/>
+      <w:r>
+        <w:t>pastikan</w:t>
+      </w:r>
+      <w:proofErr w:type="spellEnd"/>
+      <w:r>
+        <w:t xml:space="preserve"> </w:t>
+      </w:r>
+      <w:proofErr w:type="spellStart"/>
+      <w:r>
+        <w:t>imagenya</w:t>
+      </w:r>
+      <w:proofErr w:type="spellEnd"/>
+      <w:r>
+        <w:t xml:space="preserve"> </w:t>
+      </w:r>
+      <w:proofErr w:type="spellStart"/>
+      <w:r>
+        <w:t>ada</w:t>
+      </w:r>
+      <w:proofErr w:type="spellEnd"/>
+      <w:r>
+        <w:t xml:space="preserve"> di local folder.</w:t>
+      </w:r>
+    </w:p>
+    <w:p/>
+    <w:p>
+      <w:r>
+        <w:lastRenderedPageBreak/>
+        <w:drawing>
+          <wp:inline distT="0" distB="0" distL="0" distR="0" wp14:anchorId="354C7769" wp14:editId="051444BF">
+            <wp:extent cx="5943600" cy="3668395"/>
+            <wp:effectExtent l="0" t="0" r="0" b="8255"/>
+            <wp:docPr id="1064429979" name="Picture 1"/>
+            <wp:cNvGraphicFramePr>
+              <a:graphicFrameLocks xmlns:a="http://schemas.openxmlformats.org/drawingml/2006/main" noChangeAspect="1"/>
+            </wp:cNvGraphicFramePr>
+            <a:graphic xmlns:a="http://schemas.openxmlformats.org/drawingml/2006/main">
+              <a:graphicData uri="http://schemas.openxmlformats.org/drawingml/2006/picture">
+                <pic:pic xmlns:pic="http://schemas.openxmlformats.org/drawingml/2006/picture">
+                  <pic:nvPicPr>
+                    <pic:cNvPr id="1064429979" name=""/>
+                    <pic:cNvPicPr/>
+                  </pic:nvPicPr>
+                  <pic:blipFill>
+                    <a:blip r:embed="rId91"/>
+                    <a:stretch>
+                      <a:fillRect/>
+                    </a:stretch>
+                  </pic:blipFill>
+                  <pic:spPr>
+                    <a:xfrm>
+                      <a:off x="0" y="0"/>
+                      <a:ext cx="5943600" cy="3668395"/>
+                    </a:xfrm>
+                    <a:prstGeom prst="rect">
+                      <a:avLst/>
+                    </a:prstGeom>
+                  </pic:spPr>
+                </pic:pic>
+              </a:graphicData>
+            </a:graphic>
+          </wp:inline>
+        </w:drawing>
+      </w:r>
+    </w:p>
+    <w:p/>
+    <w:p>
+      <w:proofErr w:type="spellStart"/>
+      <w:r>
+        <w:t>Bagaimana</w:t>
+      </w:r>
+      <w:proofErr w:type="spellEnd"/>
+      <w:r>
+        <w:t xml:space="preserve"> </w:t>
+      </w:r>
+      <w:proofErr w:type="spellStart"/>
+      <w:r>
+        <w:t>dengan</w:t>
+      </w:r>
+      <w:proofErr w:type="spellEnd"/>
+      <w:r>
+        <w:t xml:space="preserve"> Route ?</w:t>
+      </w:r>
+    </w:p>
+    <w:p>
+      <w:r>
+        <w:drawing>
+          <wp:anchor distT="0" distB="0" distL="114300" distR="114300" simplePos="0" relativeHeight="251669504" behindDoc="0" locked="0" layoutInCell="1" allowOverlap="1" wp14:anchorId="2F2869E0" wp14:editId="46928042">
+            <wp:simplePos x="0" y="0"/>
+            <wp:positionH relativeFrom="column">
+              <wp:posOffset>0</wp:posOffset>
+            </wp:positionH>
+            <wp:positionV relativeFrom="paragraph">
+              <wp:posOffset>2007</wp:posOffset>
+            </wp:positionV>
+            <wp:extent cx="4218254" cy="1866433"/>
+            <wp:effectExtent l="0" t="0" r="0" b="635"/>
+            <wp:wrapThrough wrapText="bothSides">
+              <wp:wrapPolygon edited="0">
+                <wp:start x="0" y="0"/>
+                <wp:lineTo x="0" y="21387"/>
+                <wp:lineTo x="21463" y="21387"/>
+                <wp:lineTo x="21463" y="0"/>
+                <wp:lineTo x="0" y="0"/>
+              </wp:wrapPolygon>
+            </wp:wrapThrough>
+            <wp:docPr id="450739462" name="Picture 1" descr="A computer screen shot of a program code&#10;&#10;Description automatically generated"/>
+            <wp:cNvGraphicFramePr>
+              <a:graphicFrameLocks xmlns:a="http://schemas.openxmlformats.org/drawingml/2006/main" noChangeAspect="1"/>
+            </wp:cNvGraphicFramePr>
+            <a:graphic xmlns:a="http://schemas.openxmlformats.org/drawingml/2006/main">
+              <a:graphicData uri="http://schemas.openxmlformats.org/drawingml/2006/picture">
+                <pic:pic xmlns:pic="http://schemas.openxmlformats.org/drawingml/2006/picture">
+                  <pic:nvPicPr>
+                    <pic:cNvPr id="450739462" name="Picture 1" descr="A computer screen shot of a program code&#10;&#10;Description automatically generated"/>
+                    <pic:cNvPicPr/>
+                  </pic:nvPicPr>
+                  <pic:blipFill>
+                    <a:blip r:embed="rId92">
+                      <a:extLst>
+                        <a:ext uri="{28A0092B-C50C-407E-A947-70E740481C1C}">
+                          <a14:useLocalDpi xmlns:a14="http://schemas.microsoft.com/office/drawing/2010/main" val="0"/>
+                        </a:ext>
+                      </a:extLst>
+                    </a:blip>
+                    <a:stretch>
+                      <a:fillRect/>
+                    </a:stretch>
+                  </pic:blipFill>
+                  <pic:spPr>
+                    <a:xfrm>
+                      <a:off x="0" y="0"/>
+                      <a:ext cx="4218254" cy="1866433"/>
+                    </a:xfrm>
+                    <a:prstGeom prst="rect">
+                      <a:avLst/>
+                    </a:prstGeom>
+                  </pic:spPr>
+                </pic:pic>
+              </a:graphicData>
+            </a:graphic>
+          </wp:anchor>
+        </w:drawing>
+      </w:r>
+      <w:proofErr w:type="spellStart"/>
+      <w:r>
+        <w:t>Untuk</w:t>
+      </w:r>
+      <w:proofErr w:type="spellEnd"/>
+      <w:r>
+        <w:t xml:space="preserve"> </w:t>
+      </w:r>
+      <w:proofErr w:type="spellStart"/>
+      <w:r>
+        <w:t>membuat</w:t>
+      </w:r>
+      <w:proofErr w:type="spellEnd"/>
+      <w:r>
+        <w:t xml:space="preserve"> Route </w:t>
+      </w:r>
+      <w:proofErr w:type="spellStart"/>
+      <w:r>
+        <w:t>kita</w:t>
+      </w:r>
+      <w:proofErr w:type="spellEnd"/>
+      <w:r>
+        <w:t xml:space="preserve"> </w:t>
+      </w:r>
+      <w:proofErr w:type="spellStart"/>
+      <w:r>
+        <w:t>cukup</w:t>
+      </w:r>
+      <w:proofErr w:type="spellEnd"/>
+      <w:r>
+        <w:t xml:space="preserve"> </w:t>
+      </w:r>
+      <w:proofErr w:type="spellStart"/>
+      <w:r>
+        <w:t>buat</w:t>
+      </w:r>
+      <w:proofErr w:type="spellEnd"/>
+      <w:r>
+        <w:t xml:space="preserve"> </w:t>
+      </w:r>
+      <w:proofErr w:type="spellStart"/>
+      <w:r>
+        <w:t>sebuah</w:t>
+      </w:r>
+      <w:proofErr w:type="spellEnd"/>
+      <w:r>
+        <w:t xml:space="preserve"> data array of object yang </w:t>
+      </w:r>
+      <w:proofErr w:type="spellStart"/>
+      <w:r>
+        <w:t>berisi</w:t>
+      </w:r>
+      <w:proofErr w:type="spellEnd"/>
+      <w:r>
+        <w:t xml:space="preserve"> path dan component yang </w:t>
+      </w:r>
+      <w:proofErr w:type="spellStart"/>
+      <w:r>
+        <w:t>mengarah</w:t>
+      </w:r>
+      <w:proofErr w:type="spellEnd"/>
+      <w:r>
+        <w:t xml:space="preserve"> ke child component yang </w:t>
+      </w:r>
+      <w:proofErr w:type="spellStart"/>
+      <w:r>
+        <w:t>akan</w:t>
+      </w:r>
+      <w:proofErr w:type="spellEnd"/>
+      <w:r>
+        <w:t xml:space="preserve"> di </w:t>
+      </w:r>
+      <w:proofErr w:type="spellStart"/>
+      <w:r>
+        <w:t>tampilkan</w:t>
+      </w:r>
+      <w:proofErr w:type="spellEnd"/>
+      <w:r>
+        <w:t>.</w:t>
+      </w:r>
+    </w:p>
+    <w:p/>
+    <w:p/>
+    <w:p>
+      <w:r>
+        <w:tab/>
+      </w:r>
+      <w:proofErr w:type="spellStart"/>
+      <w:r>
+        <w:rPr>
+          <w:i/>
+          <w:iCs/>
+        </w:rPr>
+        <w:t>Terkadang</w:t>
+      </w:r>
+      <w:proofErr w:type="spellEnd"/>
+      <w:r>
+        <w:rPr>
+          <w:i/>
+          <w:iCs/>
+        </w:rPr>
+        <w:t xml:space="preserve"> </w:t>
+      </w:r>
+      <w:proofErr w:type="spellStart"/>
+      <w:r>
+        <w:rPr>
+          <w:i/>
+          <w:iCs/>
+        </w:rPr>
+        <w:t>kita</w:t>
+      </w:r>
+      <w:proofErr w:type="spellEnd"/>
+      <w:r>
+        <w:rPr>
+          <w:i/>
+          <w:iCs/>
+        </w:rPr>
+        <w:t xml:space="preserve"> juga </w:t>
+      </w:r>
+      <w:proofErr w:type="spellStart"/>
+      <w:r>
+        <w:rPr>
+          <w:i/>
+          <w:iCs/>
+        </w:rPr>
+        <w:t>menghadapi</w:t>
+      </w:r>
+      <w:proofErr w:type="spellEnd"/>
+      <w:r>
+        <w:rPr>
+          <w:i/>
+          <w:iCs/>
+        </w:rPr>
+        <w:t xml:space="preserve"> pada route not found / </w:t>
+      </w:r>
+      <w:r>
+        <w:rPr>
+          <w:i/>
+          <w:iCs/>
+        </w:rPr>
+        <w:t xml:space="preserve">fallback / wildcard, di vue </w:t>
+      </w:r>
+      <w:proofErr w:type="spellStart"/>
+      <w:r>
+        <w:rPr>
+          <w:i/>
+          <w:iCs/>
+        </w:rPr>
+        <w:t>kita</w:t>
+      </w:r>
+      <w:proofErr w:type="spellEnd"/>
+      <w:r>
+        <w:rPr>
+          <w:i/>
+          <w:iCs/>
+        </w:rPr>
+        <w:t xml:space="preserve"> </w:t>
+      </w:r>
+      <w:proofErr w:type="spellStart"/>
+      <w:r>
+        <w:rPr>
+          <w:i/>
+          <w:iCs/>
+        </w:rPr>
+        <w:t>mengatasi</w:t>
+      </w:r>
+      <w:proofErr w:type="spellEnd"/>
+      <w:r>
+        <w:rPr>
+          <w:i/>
+          <w:iCs/>
+        </w:rPr>
+        <w:t xml:space="preserve"> </w:t>
+      </w:r>
+      <w:proofErr w:type="spellStart"/>
+      <w:r>
+        <w:rPr>
+          <w:i/>
+          <w:iCs/>
+        </w:rPr>
+        <w:t>itu</w:t>
+      </w:r>
+      <w:proofErr w:type="spellEnd"/>
+      <w:r>
+        <w:rPr>
+          <w:i/>
+          <w:iCs/>
+        </w:rPr>
+        <w:t xml:space="preserve"> </w:t>
+      </w:r>
+      <w:proofErr w:type="spellStart"/>
+      <w:r>
+        <w:rPr>
+          <w:i/>
+          <w:iCs/>
+        </w:rPr>
+        <w:t>dengan</w:t>
+      </w:r>
+      <w:proofErr w:type="spellEnd"/>
+      <w:r>
+        <w:rPr>
+          <w:i/>
+          <w:iCs/>
+        </w:rPr>
+        <w:t xml:space="preserve"> </w:t>
+      </w:r>
+      <w:proofErr w:type="spellStart"/>
+      <w:r>
+        <w:rPr>
+          <w:i/>
+          <w:iCs/>
+        </w:rPr>
+        <w:t>menggunakan</w:t>
+      </w:r>
+      <w:proofErr w:type="spellEnd"/>
+      <w:r>
+        <w:rPr>
+          <w:i/>
+          <w:iCs/>
+        </w:rPr>
+        <w:t xml:space="preserve"> </w:t>
+      </w:r>
+      <w:proofErr w:type="spellStart"/>
+      <w:r>
+        <w:rPr>
+          <w:i/>
+          <w:iCs/>
+        </w:rPr>
+        <w:t>tanda</w:t>
+      </w:r>
+      <w:proofErr w:type="spellEnd"/>
+      <w:r>
+        <w:rPr>
+          <w:i/>
+          <w:iCs/>
+        </w:rPr>
+        <w:t xml:space="preserve"> * dan </w:t>
+      </w:r>
+      <w:proofErr w:type="spellStart"/>
+      <w:r>
+        <w:rPr>
+          <w:i/>
+          <w:iCs/>
+        </w:rPr>
+        <w:t>arahkan</w:t>
+      </w:r>
+      <w:proofErr w:type="spellEnd"/>
+      <w:r>
+        <w:rPr>
+          <w:i/>
+          <w:iCs/>
+        </w:rPr>
+        <w:t xml:space="preserve"> ke component yang </w:t>
+      </w:r>
+      <w:proofErr w:type="spellStart"/>
+      <w:r>
+        <w:rPr>
+          <w:i/>
+          <w:iCs/>
+        </w:rPr>
+        <w:t>menampilkan</w:t>
+      </w:r>
+      <w:proofErr w:type="spellEnd"/>
+      <w:r>
+        <w:rPr>
+          <w:i/>
+          <w:iCs/>
+        </w:rPr>
+        <w:t xml:space="preserve"> </w:t>
+      </w:r>
+      <w:proofErr w:type="spellStart"/>
+      <w:r>
+        <w:rPr>
+          <w:i/>
+          <w:iCs/>
+        </w:rPr>
+        <w:t>notFound</w:t>
+      </w:r>
+      <w:proofErr w:type="spellEnd"/>
+      <w:r>
+        <w:rPr>
+          <w:i/>
+          <w:iCs/>
+        </w:rPr>
+        <w:t>.</w:t>
+      </w:r>
+    </w:p>
+    <w:p/>
+    <w:p>
+      <w:pPr>
+        <w:rPr>
+          <w:b/>
+          <w:bCs/>
+          <w:i/>
+          <w:iCs/>
+        </w:rPr>
+      </w:pPr>
+      <w:proofErr w:type="spellStart"/>
+      <w:r>
+        <w:t>Selanjutnya</w:t>
+      </w:r>
+      <w:proofErr w:type="spellEnd"/>
+      <w:r>
+        <w:t xml:space="preserve"> </w:t>
+      </w:r>
+      <w:proofErr w:type="spellStart"/>
+      <w:r>
+        <w:t>setelah</w:t>
+      </w:r>
+      <w:proofErr w:type="spellEnd"/>
+      <w:r>
+        <w:t xml:space="preserve"> </w:t>
+      </w:r>
+      <w:proofErr w:type="spellStart"/>
+      <w:r>
+        <w:t>kita</w:t>
+      </w:r>
+      <w:proofErr w:type="spellEnd"/>
+      <w:r>
+        <w:t xml:space="preserve"> </w:t>
+      </w:r>
+      <w:proofErr w:type="spellStart"/>
+      <w:r>
+        <w:t>definisikan</w:t>
+      </w:r>
+      <w:proofErr w:type="spellEnd"/>
+      <w:r>
+        <w:t xml:space="preserve"> router </w:t>
+      </w:r>
+      <w:proofErr w:type="spellStart"/>
+      <w:r>
+        <w:t>kita</w:t>
+      </w:r>
+      <w:proofErr w:type="spellEnd"/>
+      <w:r>
+        <w:t xml:space="preserve"> </w:t>
+      </w:r>
+      <w:proofErr w:type="spellStart"/>
+      <w:r>
+        <w:t>panggil</w:t>
+      </w:r>
+      <w:proofErr w:type="spellEnd"/>
+      <w:r>
+        <w:t xml:space="preserve"> </w:t>
+      </w:r>
+      <w:proofErr w:type="spellStart"/>
+      <w:r>
+        <w:t>atau</w:t>
+      </w:r>
+      <w:proofErr w:type="spellEnd"/>
+      <w:r>
+        <w:t xml:space="preserve"> </w:t>
+      </w:r>
+      <w:proofErr w:type="spellStart"/>
+      <w:r>
+        <w:t>buat</w:t>
+      </w:r>
+      <w:proofErr w:type="spellEnd"/>
+      <w:r>
+        <w:t xml:space="preserve"> Instance </w:t>
+      </w:r>
+      <w:proofErr w:type="spellStart"/>
+      <w:r>
+        <w:t>dari</w:t>
+      </w:r>
+      <w:proofErr w:type="spellEnd"/>
+      <w:r>
+        <w:t xml:space="preserve"> </w:t>
+      </w:r>
+      <w:proofErr w:type="spellStart"/>
+      <w:r>
+        <w:t>VueRouter</w:t>
+      </w:r>
+      <w:proofErr w:type="spellEnd"/>
+      <w:r>
+        <w:t xml:space="preserve">, mode </w:t>
+      </w:r>
+      <w:r>
+        <w:rPr>
+          <w:i/>
+          <w:iCs/>
+        </w:rPr>
+        <w:t>history</w:t>
+      </w:r>
+      <w:r>
+        <w:t xml:space="preserve"> </w:t>
+      </w:r>
+      <w:proofErr w:type="spellStart"/>
+      <w:r>
+        <w:t>digunakan</w:t>
+      </w:r>
+      <w:proofErr w:type="spellEnd"/>
+      <w:r>
+        <w:t xml:space="preserve"> agar </w:t>
+      </w:r>
+      <w:proofErr w:type="spellStart"/>
+      <w:r>
+        <w:t>membuat</w:t>
+      </w:r>
+      <w:proofErr w:type="spellEnd"/>
+      <w:r>
+        <w:t xml:space="preserve"> code </w:t>
+      </w:r>
+      <w:proofErr w:type="spellStart"/>
+      <w:r>
+        <w:t>kita</w:t>
+      </w:r>
+      <w:proofErr w:type="spellEnd"/>
+      <w:r>
+        <w:t xml:space="preserve"> </w:t>
+      </w:r>
+      <w:proofErr w:type="spellStart"/>
+      <w:r>
+        <w:t>lebih</w:t>
+      </w:r>
+      <w:proofErr w:type="spellEnd"/>
+      <w:r>
+        <w:t xml:space="preserve"> clean (agar </w:t>
+      </w:r>
+      <w:proofErr w:type="spellStart"/>
+      <w:r>
+        <w:t>tidak</w:t>
+      </w:r>
+      <w:proofErr w:type="spellEnd"/>
+      <w:r>
+        <w:t xml:space="preserve"> Adaya # pada </w:t>
+      </w:r>
+      <w:proofErr w:type="spellStart"/>
+      <w:r>
+        <w:t>url</w:t>
+      </w:r>
+      <w:proofErr w:type="spellEnd"/>
+      <w:r>
+        <w:t xml:space="preserve">) </w:t>
+      </w:r>
+      <w:proofErr w:type="spellStart"/>
+      <w:r>
+        <w:t>kita</w:t>
+      </w:r>
+      <w:proofErr w:type="spellEnd"/>
+      <w:r>
+        <w:t xml:space="preserve"> </w:t>
+      </w:r>
+      <w:proofErr w:type="spellStart"/>
+      <w:r>
+        <w:t>dapat</w:t>
+      </w:r>
+      <w:proofErr w:type="spellEnd"/>
+      <w:r>
+        <w:t xml:space="preserve"> </w:t>
+      </w:r>
+      <w:proofErr w:type="spellStart"/>
+      <w:r>
+        <w:t>menggunakan</w:t>
+      </w:r>
+      <w:proofErr w:type="spellEnd"/>
+      <w:r>
+        <w:t xml:space="preserve"> server </w:t>
+      </w:r>
+      <w:proofErr w:type="spellStart"/>
+      <w:r>
+        <w:t>untuk</w:t>
+      </w:r>
+      <w:proofErr w:type="spellEnd"/>
+      <w:r>
+        <w:t xml:space="preserve"> </w:t>
+      </w:r>
+      <w:proofErr w:type="spellStart"/>
+      <w:r>
+        <w:t>menjalankannya</w:t>
+      </w:r>
+      <w:proofErr w:type="spellEnd"/>
+      <w:r>
+        <w:t xml:space="preserve">, </w:t>
+      </w:r>
+      <w:proofErr w:type="spellStart"/>
+      <w:r>
+        <w:t>contoh</w:t>
+      </w:r>
+      <w:proofErr w:type="spellEnd"/>
+      <w:r>
+        <w:t xml:space="preserve"> kali ini </w:t>
+      </w:r>
+      <w:proofErr w:type="spellStart"/>
+      <w:r>
+        <w:t>kita</w:t>
+      </w:r>
+      <w:proofErr w:type="spellEnd"/>
+      <w:r>
+        <w:t xml:space="preserve"> </w:t>
+      </w:r>
+      <w:proofErr w:type="spellStart"/>
+      <w:r>
+        <w:t>gunakan</w:t>
+      </w:r>
+      <w:proofErr w:type="spellEnd"/>
+      <w:r>
+        <w:t xml:space="preserve"> </w:t>
+      </w:r>
+      <w:proofErr w:type="spellStart"/>
+      <w:r>
+        <w:rPr>
+          <w:b/>
+          <w:bCs/>
+          <w:i/>
+          <w:iCs/>
+        </w:rPr>
+        <w:t>php</w:t>
+      </w:r>
+      <w:proofErr w:type="spellEnd"/>
+      <w:r>
+        <w:rPr>
+          <w:b/>
+          <w:bCs/>
+          <w:i/>
+          <w:iCs/>
+        </w:rPr>
+        <w:t xml:space="preserve"> -S localhost:3000</w:t>
+      </w:r>
+    </w:p>
+    <w:p>
+      <w:pPr>
+        <w:rPr>
+          <w:b/>
+          <w:bCs/>
+          <w:i/>
+          <w:iCs/>
+        </w:rPr>
+      </w:pPr>
+    </w:p>
+    <w:p>
+      <w:r>
+        <w:lastRenderedPageBreak/>
+        <w:drawing>
+          <wp:inline distT="0" distB="0" distL="0" distR="0" wp14:anchorId="2AC0DF41" wp14:editId="1238CB2E">
+            <wp:extent cx="5333906" cy="4693381"/>
+            <wp:effectExtent l="0" t="0" r="635" b="0"/>
+            <wp:docPr id="169008858" name="Picture 1" descr="A screenshot of a computer program&#10;&#10;Description automatically generated"/>
+            <wp:cNvGraphicFramePr>
+              <a:graphicFrameLocks xmlns:a="http://schemas.openxmlformats.org/drawingml/2006/main" noChangeAspect="1"/>
+            </wp:cNvGraphicFramePr>
+            <a:graphic xmlns:a="http://schemas.openxmlformats.org/drawingml/2006/main">
+              <a:graphicData uri="http://schemas.openxmlformats.org/drawingml/2006/picture">
+                <pic:pic xmlns:pic="http://schemas.openxmlformats.org/drawingml/2006/picture">
+                  <pic:nvPicPr>
+                    <pic:cNvPr id="169008858" name="Picture 1" descr="A screenshot of a computer program&#10;&#10;Description automatically generated"/>
+                    <pic:cNvPicPr/>
+                  </pic:nvPicPr>
+                  <pic:blipFill>
+                    <a:blip r:embed="rId93"/>
+                    <a:stretch>
+                      <a:fillRect/>
+                    </a:stretch>
+                  </pic:blipFill>
+                  <pic:spPr>
+                    <a:xfrm>
+                      <a:off x="0" y="0"/>
+                      <a:ext cx="5335857" cy="4695098"/>
+                    </a:xfrm>
+                    <a:prstGeom prst="rect">
+                      <a:avLst/>
+                    </a:prstGeom>
+                  </pic:spPr>
+                </pic:pic>
+              </a:graphicData>
+            </a:graphic>
+          </wp:inline>
+        </w:drawing>
+      </w:r>
+    </w:p>
+    <w:p>
+      <w:proofErr w:type="spellStart"/>
+      <w:r>
+        <w:t>Berikut</w:t>
+      </w:r>
+      <w:proofErr w:type="spellEnd"/>
+      <w:r>
+        <w:t xml:space="preserve"> </w:t>
+      </w:r>
+      <w:proofErr w:type="spellStart"/>
+      <w:r>
+        <w:t>adalah</w:t>
+      </w:r>
+      <w:proofErr w:type="spellEnd"/>
+      <w:r>
+        <w:t xml:space="preserve"> vue parent Object / Instance Vue data </w:t>
+      </w:r>
+      <w:proofErr w:type="spellStart"/>
+      <w:r>
+        <w:t>mengembalikan</w:t>
+      </w:r>
+      <w:proofErr w:type="spellEnd"/>
+      <w:r>
+        <w:t xml:space="preserve"> data yang </w:t>
+      </w:r>
+      <w:proofErr w:type="spellStart"/>
+      <w:r>
+        <w:t>dapat</w:t>
+      </w:r>
+      <w:proofErr w:type="spellEnd"/>
+      <w:r>
+        <w:t xml:space="preserve"> </w:t>
+      </w:r>
+      <w:proofErr w:type="spellStart"/>
+      <w:r>
+        <w:t>ditampilkan</w:t>
+      </w:r>
+      <w:proofErr w:type="spellEnd"/>
+      <w:r>
+        <w:t xml:space="preserve"> / </w:t>
+      </w:r>
+      <w:proofErr w:type="spellStart"/>
+      <w:r>
+        <w:t>dikirimkan</w:t>
+      </w:r>
+      <w:proofErr w:type="spellEnd"/>
+      <w:r>
+        <w:t xml:space="preserve"> ke child component, router </w:t>
+      </w:r>
+      <w:proofErr w:type="spellStart"/>
+      <w:r>
+        <w:t>menjabarkan</w:t>
+      </w:r>
+      <w:proofErr w:type="spellEnd"/>
+      <w:r>
+        <w:t xml:space="preserve"> instance </w:t>
+      </w:r>
+      <w:proofErr w:type="spellStart"/>
+      <w:r>
+        <w:t>VueRouter</w:t>
+      </w:r>
+      <w:proofErr w:type="spellEnd"/>
+      <w:r>
+        <w:t>.</w:t>
+      </w:r>
+    </w:p>
+    <w:p/>
+    <w:p>
+      <w:r>
+        <w:t xml:space="preserve">Method </w:t>
+      </w:r>
+      <w:proofErr w:type="spellStart"/>
+      <w:r>
+        <w:t>tersebut</w:t>
+      </w:r>
+      <w:proofErr w:type="spellEnd"/>
+      <w:r>
+        <w:t xml:space="preserve"> </w:t>
+      </w:r>
+      <w:proofErr w:type="spellStart"/>
+      <w:r>
+        <w:t>akan</w:t>
+      </w:r>
+      <w:proofErr w:type="spellEnd"/>
+      <w:r>
+        <w:t xml:space="preserve"> </w:t>
+      </w:r>
+      <w:proofErr w:type="spellStart"/>
+      <w:r>
+        <w:t>menambah</w:t>
+      </w:r>
+      <w:proofErr w:type="spellEnd"/>
+      <w:r>
+        <w:t xml:space="preserve"> dan </w:t>
+      </w:r>
+      <w:proofErr w:type="spellStart"/>
+      <w:r>
+        <w:t>menghapus</w:t>
+      </w:r>
+      <w:proofErr w:type="spellEnd"/>
+      <w:r>
+        <w:t xml:space="preserve"> data blog yang </w:t>
+      </w:r>
+      <w:proofErr w:type="spellStart"/>
+      <w:r>
+        <w:t>didapoatkan</w:t>
+      </w:r>
+      <w:proofErr w:type="spellEnd"/>
+      <w:r>
+        <w:t xml:space="preserve"> </w:t>
+      </w:r>
+      <w:proofErr w:type="spellStart"/>
+      <w:r>
+        <w:t>dari</w:t>
+      </w:r>
+      <w:proofErr w:type="spellEnd"/>
+      <w:r>
+        <w:t xml:space="preserve"> child.</w:t>
+      </w:r>
+    </w:p>
+    <w:p>
+      <w:r>
+        <w:drawing>
+          <wp:inline distT="0" distB="0" distL="0" distR="0" wp14:anchorId="0CD05A81" wp14:editId="349F9827">
+            <wp:extent cx="5943600" cy="1905000"/>
+            <wp:effectExtent l="0" t="0" r="0" b="0"/>
+            <wp:docPr id="753685722" name="Picture 1" descr="A computer screen shot of text&#10;&#10;Description automatically generated"/>
+            <wp:cNvGraphicFramePr>
+              <a:graphicFrameLocks xmlns:a="http://schemas.openxmlformats.org/drawingml/2006/main" noChangeAspect="1"/>
+            </wp:cNvGraphicFramePr>
+            <a:graphic xmlns:a="http://schemas.openxmlformats.org/drawingml/2006/main">
+              <a:graphicData uri="http://schemas.openxmlformats.org/drawingml/2006/picture">
+                <pic:pic xmlns:pic="http://schemas.openxmlformats.org/drawingml/2006/picture">
+                  <pic:nvPicPr>
+                    <pic:cNvPr id="753685722" name="Picture 1" descr="A computer screen shot of text&#10;&#10;Description automatically generated"/>
+                    <pic:cNvPicPr/>
+                  </pic:nvPicPr>
+                  <pic:blipFill>
+                    <a:blip r:embed="rId94"/>
+                    <a:stretch>
+                      <a:fillRect/>
+                    </a:stretch>
+                  </pic:blipFill>
+                  <pic:spPr>
+                    <a:xfrm>
+                      <a:off x="0" y="0"/>
+                      <a:ext cx="5943600" cy="1905000"/>
+                    </a:xfrm>
+                    <a:prstGeom prst="rect">
+                      <a:avLst/>
+                    </a:prstGeom>
+                  </pic:spPr>
+                </pic:pic>
+              </a:graphicData>
+            </a:graphic>
+          </wp:inline>
+        </w:drawing>
+      </w:r>
+    </w:p>
+    <w:p/>
+    <w:p>
+      <w:r>
+        <w:lastRenderedPageBreak/>
+        <w:t xml:space="preserve">Router link </w:t>
+      </w:r>
+      <w:proofErr w:type="spellStart"/>
+      <w:r>
+        <w:t>itu</w:t>
+      </w:r>
+      <w:proofErr w:type="spellEnd"/>
+      <w:r>
+        <w:t xml:space="preserve"> </w:t>
+      </w:r>
+      <w:proofErr w:type="spellStart"/>
+      <w:r>
+        <w:t>sebuah</w:t>
+      </w:r>
+      <w:proofErr w:type="spellEnd"/>
+      <w:r>
+        <w:t xml:space="preserve"> </w:t>
+      </w:r>
+      <w:proofErr w:type="spellStart"/>
+      <w:r>
+        <w:t>navigasi</w:t>
+      </w:r>
+      <w:proofErr w:type="spellEnd"/>
+      <w:r>
+        <w:t xml:space="preserve"> </w:t>
+      </w:r>
+      <w:proofErr w:type="spellStart"/>
+      <w:r>
+        <w:t>pengganti</w:t>
+      </w:r>
+      <w:proofErr w:type="spellEnd"/>
+      <w:r>
+        <w:t xml:space="preserve"> tag </w:t>
+      </w:r>
+      <w:r>
+        <w:rPr>
+          <w:i/>
+          <w:iCs/>
+        </w:rPr>
+        <w:t>a</w:t>
+      </w:r>
+      <w:r>
+        <w:t xml:space="preserve"> yang </w:t>
+      </w:r>
+      <w:proofErr w:type="spellStart"/>
+      <w:r>
+        <w:t>dimana</w:t>
+      </w:r>
+      <w:proofErr w:type="spellEnd"/>
+      <w:r>
+        <w:t xml:space="preserve"> </w:t>
+      </w:r>
+      <w:proofErr w:type="spellStart"/>
+      <w:r>
+        <w:t>kita</w:t>
+      </w:r>
+      <w:proofErr w:type="spellEnd"/>
+      <w:r>
+        <w:t xml:space="preserve"> </w:t>
+      </w:r>
+      <w:proofErr w:type="spellStart"/>
+      <w:r>
+        <w:t>bisa</w:t>
+      </w:r>
+      <w:proofErr w:type="spellEnd"/>
+      <w:r>
+        <w:t xml:space="preserve"> </w:t>
+      </w:r>
+      <w:proofErr w:type="spellStart"/>
+      <w:r>
+        <w:t>berpindah</w:t>
+      </w:r>
+      <w:proofErr w:type="spellEnd"/>
+      <w:r>
+        <w:t xml:space="preserve"> page (SPA) </w:t>
+      </w:r>
+      <w:proofErr w:type="spellStart"/>
+      <w:r>
+        <w:t>lalu</w:t>
+      </w:r>
+      <w:proofErr w:type="spellEnd"/>
+      <w:r>
+        <w:t xml:space="preserve"> </w:t>
+      </w:r>
+      <w:proofErr w:type="spellStart"/>
+      <w:r>
+        <w:t>untuk</w:t>
+      </w:r>
+      <w:proofErr w:type="spellEnd"/>
+      <w:r>
+        <w:t xml:space="preserve"> </w:t>
+      </w:r>
+      <w:proofErr w:type="spellStart"/>
+      <w:r>
+        <w:t>menampilkan</w:t>
+      </w:r>
+      <w:proofErr w:type="spellEnd"/>
+      <w:r>
+        <w:t xml:space="preserve"> </w:t>
+      </w:r>
+      <w:proofErr w:type="spellStart"/>
+      <w:r>
+        <w:t>tampilannya</w:t>
+      </w:r>
+      <w:proofErr w:type="spellEnd"/>
+      <w:r>
+        <w:t xml:space="preserve"> </w:t>
+      </w:r>
+      <w:proofErr w:type="spellStart"/>
+      <w:r>
+        <w:t>pastikan</w:t>
+      </w:r>
+      <w:proofErr w:type="spellEnd"/>
+      <w:r>
+        <w:t xml:space="preserve"> </w:t>
+      </w:r>
+      <w:proofErr w:type="spellStart"/>
+      <w:r>
+        <w:t>memanggil</w:t>
+      </w:r>
+      <w:proofErr w:type="spellEnd"/>
+      <w:r>
+        <w:t xml:space="preserve"> router-view.</w:t>
+      </w:r>
+    </w:p>
+    <w:p>
+      <w:proofErr w:type="spellStart"/>
+      <w:r>
+        <w:t>v-bind:author</w:t>
+      </w:r>
+      <w:proofErr w:type="spellEnd"/>
+      <w:r>
+        <w:t xml:space="preserve"> &amp; blogs </w:t>
+      </w:r>
+      <w:proofErr w:type="spellStart"/>
+      <w:r>
+        <w:t>itu</w:t>
+      </w:r>
+      <w:proofErr w:type="spellEnd"/>
+      <w:r>
+        <w:t xml:space="preserve"> </w:t>
+      </w:r>
+      <w:proofErr w:type="spellStart"/>
+      <w:r>
+        <w:t>artinya</w:t>
+      </w:r>
+      <w:proofErr w:type="spellEnd"/>
+      <w:r>
+        <w:t xml:space="preserve"> </w:t>
+      </w:r>
+      <w:proofErr w:type="spellStart"/>
+      <w:r>
+        <w:t>mendefinisikan</w:t>
+      </w:r>
+      <w:proofErr w:type="spellEnd"/>
+      <w:r>
+        <w:t xml:space="preserve"> data author dan blog ke </w:t>
+      </w:r>
+      <w:proofErr w:type="spellStart"/>
+      <w:r>
+        <w:t>dalam</w:t>
+      </w:r>
+      <w:proofErr w:type="spellEnd"/>
+      <w:r>
+        <w:t xml:space="preserve"> </w:t>
+      </w:r>
+      <w:proofErr w:type="spellStart"/>
+      <w:r>
+        <w:t>tampilan</w:t>
+      </w:r>
+      <w:proofErr w:type="spellEnd"/>
+      <w:r>
+        <w:t xml:space="preserve"> </w:t>
+      </w:r>
+      <w:proofErr w:type="spellStart"/>
+      <w:r>
+        <w:t>namun</w:t>
+      </w:r>
+      <w:proofErr w:type="spellEnd"/>
+      <w:r>
+        <w:t xml:space="preserve"> ini </w:t>
+      </w:r>
+      <w:proofErr w:type="spellStart"/>
+      <w:r>
+        <w:t>akan</w:t>
+      </w:r>
+      <w:proofErr w:type="spellEnd"/>
+      <w:r>
+        <w:t xml:space="preserve"> </w:t>
+      </w:r>
+      <w:proofErr w:type="spellStart"/>
+      <w:r>
+        <w:t>diambil</w:t>
+      </w:r>
+      <w:proofErr w:type="spellEnd"/>
+      <w:r>
+        <w:t xml:space="preserve"> </w:t>
+      </w:r>
+      <w:proofErr w:type="spellStart"/>
+      <w:r>
+        <w:t>datanya</w:t>
+      </w:r>
+      <w:proofErr w:type="spellEnd"/>
+      <w:r>
+        <w:t xml:space="preserve"> </w:t>
+      </w:r>
+      <w:proofErr w:type="spellStart"/>
+      <w:r>
+        <w:t>apabila</w:t>
+      </w:r>
+      <w:proofErr w:type="spellEnd"/>
+      <w:r>
+        <w:t xml:space="preserve"> </w:t>
+      </w:r>
+      <w:proofErr w:type="spellStart"/>
+      <w:r>
+        <w:t>ada</w:t>
+      </w:r>
+      <w:proofErr w:type="spellEnd"/>
+      <w:r>
+        <w:t xml:space="preserve"> props yang </w:t>
+      </w:r>
+      <w:proofErr w:type="spellStart"/>
+      <w:r>
+        <w:t>menampung</w:t>
+      </w:r>
+      <w:proofErr w:type="spellEnd"/>
+      <w:r>
+        <w:t>.</w:t>
+      </w:r>
+    </w:p>
+    <w:p>
+      <w:proofErr w:type="spellStart"/>
+      <w:r>
+        <w:t>Sedangkan</w:t>
+      </w:r>
+      <w:proofErr w:type="spellEnd"/>
+      <w:r>
+        <w:t xml:space="preserve"> </w:t>
+      </w:r>
+      <w:proofErr w:type="spellStart"/>
+      <w:r>
+        <w:t>v-on:add-blog</w:t>
+      </w:r>
+      <w:proofErr w:type="spellEnd"/>
+      <w:r>
+        <w:t xml:space="preserve"> </w:t>
+      </w:r>
+      <w:proofErr w:type="spellStart"/>
+      <w:r>
+        <w:t>itu</w:t>
+      </w:r>
+      <w:proofErr w:type="spellEnd"/>
+      <w:r>
+        <w:t xml:space="preserve"> </w:t>
+      </w:r>
+      <w:proofErr w:type="spellStart"/>
+      <w:r>
+        <w:t>adalah</w:t>
+      </w:r>
+      <w:proofErr w:type="spellEnd"/>
+      <w:r>
+        <w:t xml:space="preserve"> emit yang </w:t>
+      </w:r>
+      <w:proofErr w:type="spellStart"/>
+      <w:r>
+        <w:t>dilakukan</w:t>
+      </w:r>
+      <w:proofErr w:type="spellEnd"/>
+      <w:r>
+        <w:t xml:space="preserve"> </w:t>
+      </w:r>
+      <w:proofErr w:type="spellStart"/>
+      <w:r>
+        <w:t>dimana</w:t>
+      </w:r>
+      <w:proofErr w:type="spellEnd"/>
+      <w:r>
+        <w:t xml:space="preserve"> </w:t>
+      </w:r>
+      <w:proofErr w:type="spellStart"/>
+      <w:r>
+        <w:t>jika</w:t>
+      </w:r>
+      <w:proofErr w:type="spellEnd"/>
+      <w:r>
+        <w:t xml:space="preserve"> emit </w:t>
+      </w:r>
+      <w:proofErr w:type="spellStart"/>
+      <w:r>
+        <w:t>tersebut</w:t>
+      </w:r>
+      <w:proofErr w:type="spellEnd"/>
+      <w:r>
+        <w:t xml:space="preserve"> </w:t>
+      </w:r>
+      <w:proofErr w:type="spellStart"/>
+      <w:r>
+        <w:t>dijalankan</w:t>
+      </w:r>
+      <w:proofErr w:type="spellEnd"/>
+      <w:r>
+        <w:t xml:space="preserve"> </w:t>
+      </w:r>
+      <w:proofErr w:type="spellStart"/>
+      <w:r>
+        <w:t>maka</w:t>
+      </w:r>
+      <w:proofErr w:type="spellEnd"/>
+      <w:r>
+        <w:t xml:space="preserve"> </w:t>
+      </w:r>
+      <w:proofErr w:type="spellStart"/>
+      <w:r>
+        <w:t>akan</w:t>
+      </w:r>
+      <w:proofErr w:type="spellEnd"/>
+      <w:r>
+        <w:t xml:space="preserve"> </w:t>
+      </w:r>
+      <w:proofErr w:type="spellStart"/>
+      <w:r>
+        <w:t>menjalankan</w:t>
+      </w:r>
+      <w:proofErr w:type="spellEnd"/>
+      <w:r>
+        <w:t xml:space="preserve"> method parent </w:t>
+      </w:r>
+      <w:proofErr w:type="spellStart"/>
+      <w:r>
+        <w:t>nya</w:t>
+      </w:r>
+      <w:proofErr w:type="spellEnd"/>
+      <w:r>
+        <w:t>.</w:t>
+      </w:r>
+    </w:p>
+    <w:p/>
+    <w:p/>
+    <w:p>
+      <w:pPr>
+        <w:pStyle w:val="Heading3"/>
+      </w:pPr>
+      <w:r>
+        <w:t>Local Storage</w:t>
+      </w:r>
+    </w:p>
+    <w:p>
+      <w:r>
+        <w:drawing>
+          <wp:inline distT="0" distB="0" distL="0" distR="0" wp14:anchorId="02FEE1F8" wp14:editId="3C2FC0AA">
+            <wp:extent cx="5332528" cy="3172078"/>
+            <wp:effectExtent l="0" t="0" r="1905" b="0"/>
+            <wp:docPr id="1307418238" name="Picture 1" descr="A screenshot of a computer program&#10;&#10;Description automatically generated"/>
+            <wp:cNvGraphicFramePr>
+              <a:graphicFrameLocks xmlns:a="http://schemas.openxmlformats.org/drawingml/2006/main" noChangeAspect="1"/>
+            </wp:cNvGraphicFramePr>
+            <a:graphic xmlns:a="http://schemas.openxmlformats.org/drawingml/2006/main">
+              <a:graphicData uri="http://schemas.openxmlformats.org/drawingml/2006/picture">
+                <pic:pic xmlns:pic="http://schemas.openxmlformats.org/drawingml/2006/picture">
+                  <pic:nvPicPr>
+                    <pic:cNvPr id="169008858" name="Picture 1" descr="A screenshot of a computer program&#10;&#10;Description automatically generated"/>
+                    <pic:cNvPicPr/>
+                  </pic:nvPicPr>
+                  <pic:blipFill rotWithShape="1">
+                    <a:blip r:embed="rId93"/>
+                    <a:srcRect t="20349" b="12047"/>
+                    <a:stretch/>
+                  </pic:blipFill>
+                  <pic:spPr bwMode="auto">
+                    <a:xfrm>
+                      <a:off x="0" y="0"/>
+                      <a:ext cx="5335857" cy="3174058"/>
+                    </a:xfrm>
+                    <a:prstGeom prst="rect">
+                      <a:avLst/>
+                    </a:prstGeom>
+                    <a:ln>
+                      <a:noFill/>
+                    </a:ln>
+                    <a:extLst>
+                      <a:ext uri="{53640926-AAD7-44D8-BBD7-CCE9431645EC}">
+                        <a14:shadowObscured xmlns:a14="http://schemas.microsoft.com/office/drawing/2010/main"/>
+                      </a:ext>
+                    </a:extLst>
+                  </pic:spPr>
+                </pic:pic>
+              </a:graphicData>
+            </a:graphic>
+          </wp:inline>
+        </w:drawing>
+      </w:r>
+    </w:p>
+    <w:p>
+      <w:proofErr w:type="spellStart"/>
+      <w:r>
+        <w:t>Mungkin</w:t>
+      </w:r>
+      <w:proofErr w:type="spellEnd"/>
+      <w:r>
+        <w:t xml:space="preserve"> pada code </w:t>
+      </w:r>
+      <w:proofErr w:type="spellStart"/>
+      <w:r>
+        <w:t>sebelumnya</w:t>
+      </w:r>
+      <w:proofErr w:type="spellEnd"/>
+      <w:r>
+        <w:t xml:space="preserve"> </w:t>
+      </w:r>
+      <w:proofErr w:type="spellStart"/>
+      <w:r>
+        <w:t>mungkin</w:t>
+      </w:r>
+      <w:proofErr w:type="spellEnd"/>
+      <w:r>
+        <w:t xml:space="preserve"> code </w:t>
+      </w:r>
+      <w:proofErr w:type="spellStart"/>
+      <w:r>
+        <w:t>sepreti</w:t>
+      </w:r>
+      <w:proofErr w:type="spellEnd"/>
+      <w:r>
+        <w:t xml:space="preserve"> ini</w:t>
+      </w:r>
+    </w:p>
+    <w:p>
+      <w:r>
+        <w:t xml:space="preserve">Created </w:t>
+      </w:r>
+      <w:proofErr w:type="spellStart"/>
+      <w:r>
+        <w:t>adalah</w:t>
+      </w:r>
+      <w:proofErr w:type="spellEnd"/>
+      <w:r>
+        <w:t xml:space="preserve"> </w:t>
+      </w:r>
+      <w:proofErr w:type="spellStart"/>
+      <w:r>
+        <w:t>fungsi</w:t>
+      </w:r>
+      <w:proofErr w:type="spellEnd"/>
+      <w:r>
+        <w:t xml:space="preserve"> yang </w:t>
+      </w:r>
+      <w:proofErr w:type="spellStart"/>
+      <w:r>
+        <w:t>otomatis</w:t>
+      </w:r>
+      <w:proofErr w:type="spellEnd"/>
+      <w:r>
+        <w:t xml:space="preserve"> </w:t>
+      </w:r>
+      <w:proofErr w:type="spellStart"/>
+      <w:r>
+        <w:t>dijalankan</w:t>
+      </w:r>
+      <w:proofErr w:type="spellEnd"/>
+      <w:r>
+        <w:t xml:space="preserve"> </w:t>
+      </w:r>
+      <w:proofErr w:type="spellStart"/>
+      <w:r>
+        <w:t>saat</w:t>
+      </w:r>
+      <w:proofErr w:type="spellEnd"/>
+      <w:r>
+        <w:t xml:space="preserve"> vue </w:t>
+      </w:r>
+      <w:proofErr w:type="spellStart"/>
+      <w:r>
+        <w:t>dibuat</w:t>
+      </w:r>
+      <w:proofErr w:type="spellEnd"/>
+      <w:r>
+        <w:t xml:space="preserve">, created pada code </w:t>
+      </w:r>
+      <w:proofErr w:type="spellStart"/>
+      <w:r>
+        <w:t>tersebut</w:t>
+      </w:r>
+      <w:proofErr w:type="spellEnd"/>
+      <w:r>
+        <w:t xml:space="preserve"> </w:t>
+      </w:r>
+      <w:proofErr w:type="spellStart"/>
+      <w:r>
+        <w:t>akan</w:t>
+      </w:r>
+      <w:proofErr w:type="spellEnd"/>
+      <w:r>
+        <w:t xml:space="preserve"> </w:t>
+      </w:r>
+      <w:proofErr w:type="spellStart"/>
+      <w:r>
+        <w:t>mengambil</w:t>
+      </w:r>
+      <w:proofErr w:type="spellEnd"/>
+      <w:r>
+        <w:t xml:space="preserve"> data pada local storage </w:t>
+      </w:r>
+      <w:proofErr w:type="spellStart"/>
+      <w:r>
+        <w:t>dengan</w:t>
+      </w:r>
+      <w:proofErr w:type="spellEnd"/>
+      <w:r>
+        <w:t xml:space="preserve"> </w:t>
+      </w:r>
+      <w:proofErr w:type="spellStart"/>
+      <w:r>
+        <w:t>nama</w:t>
+      </w:r>
+      <w:proofErr w:type="spellEnd"/>
+      <w:r>
+        <w:t xml:space="preserve"> ‘blog’</w:t>
+      </w:r>
+      <w:r>
+        <w:t xml:space="preserve">. </w:t>
+      </w:r>
+    </w:p>
+    <w:p>
+      <w:proofErr w:type="spellStart"/>
+      <w:r>
+        <w:t>JSON.parse</w:t>
+      </w:r>
+      <w:proofErr w:type="spellEnd"/>
+      <w:r>
+        <w:t xml:space="preserve"> </w:t>
+      </w:r>
+      <w:proofErr w:type="spellStart"/>
+      <w:r>
+        <w:t>memugkinkan</w:t>
+      </w:r>
+      <w:proofErr w:type="spellEnd"/>
+      <w:r>
+        <w:t xml:space="preserve"> </w:t>
+      </w:r>
+      <w:proofErr w:type="spellStart"/>
+      <w:r>
+        <w:t>kita</w:t>
+      </w:r>
+      <w:proofErr w:type="spellEnd"/>
+      <w:r>
+        <w:t xml:space="preserve"> </w:t>
+      </w:r>
+      <w:proofErr w:type="spellStart"/>
+      <w:r>
+        <w:t>merubah</w:t>
+      </w:r>
+      <w:proofErr w:type="spellEnd"/>
+      <w:r>
+        <w:t xml:space="preserve"> string </w:t>
+      </w:r>
+      <w:proofErr w:type="spellStart"/>
+      <w:r>
+        <w:t>json</w:t>
+      </w:r>
+      <w:proofErr w:type="spellEnd"/>
+      <w:r>
+        <w:t xml:space="preserve"> </w:t>
+      </w:r>
+      <w:proofErr w:type="spellStart"/>
+      <w:r>
+        <w:t>menjadi</w:t>
+      </w:r>
+      <w:proofErr w:type="spellEnd"/>
+      <w:r>
+        <w:t xml:space="preserve"> object </w:t>
+      </w:r>
+      <w:proofErr w:type="spellStart"/>
+      <w:r>
+        <w:t>javascript</w:t>
+      </w:r>
+      <w:proofErr w:type="spellEnd"/>
+    </w:p>
+    <w:p>
+      <w:r>
+        <w:t>{"</w:t>
+      </w:r>
+      <w:proofErr w:type="spellStart"/>
+      <w:r>
+        <w:t>nama</w:t>
+      </w:r>
+      <w:proofErr w:type="spellEnd"/>
+      <w:r>
+        <w:t>": "John", "</w:t>
+      </w:r>
+      <w:proofErr w:type="spellStart"/>
+      <w:r>
+        <w:t>usia</w:t>
+      </w:r>
+      <w:proofErr w:type="spellEnd"/>
+      <w:r>
+        <w:t>": 30}</w:t>
+      </w:r>
+      <w:r>
+        <w:tab/>
+      </w:r>
+      <w:proofErr w:type="spellStart"/>
+      <w:r>
+        <w:t>menjadi</w:t>
+      </w:r>
+      <w:proofErr w:type="spellEnd"/>
+      <w:r>
+        <w:t xml:space="preserve"> </w:t>
+      </w:r>
+      <w:r>
+        <w:tab/>
+      </w:r>
+      <w:r>
+        <w:t xml:space="preserve">{ </w:t>
+      </w:r>
+      <w:proofErr w:type="spellStart"/>
+      <w:r>
+        <w:t>nama</w:t>
+      </w:r>
+      <w:proofErr w:type="spellEnd"/>
+      <w:r>
+        <w:t xml:space="preserve">: 'John', </w:t>
+      </w:r>
+      <w:proofErr w:type="spellStart"/>
+      <w:r>
+        <w:t>usia</w:t>
+      </w:r>
+      <w:proofErr w:type="spellEnd"/>
+      <w:r>
+        <w:t>: 30 }</w:t>
+      </w:r>
+    </w:p>
+    <w:p>
+      <w:r>
+        <w:t xml:space="preserve"> Dan </w:t>
+      </w:r>
+      <w:proofErr w:type="spellStart"/>
+      <w:r>
+        <w:t>untuk</w:t>
+      </w:r>
+      <w:proofErr w:type="spellEnd"/>
+      <w:r>
+        <w:t xml:space="preserve"> stringify </w:t>
+      </w:r>
+      <w:proofErr w:type="spellStart"/>
+      <w:r>
+        <w:t>melakukan</w:t>
+      </w:r>
+      <w:proofErr w:type="spellEnd"/>
+      <w:r>
+        <w:t xml:space="preserve"> </w:t>
+      </w:r>
+      <w:proofErr w:type="spellStart"/>
+      <w:r>
+        <w:t>kebalikannya</w:t>
+      </w:r>
+      <w:proofErr w:type="spellEnd"/>
+      <w:r>
+        <w:t>.</w:t>
+      </w:r>
+    </w:p>
+    <w:p/>
+    <w:p/>
+    <w:p/>
+    <w:p/>
+    <w:p>
+      <w:proofErr w:type="spellStart"/>
+      <w:r>
+        <w:lastRenderedPageBreak/>
+        <w:t>Dengan</w:t>
+      </w:r>
+      <w:proofErr w:type="spellEnd"/>
+      <w:r>
+        <w:t xml:space="preserve"> </w:t>
+      </w:r>
+      <w:proofErr w:type="spellStart"/>
+      <w:r>
+        <w:t>melakukan</w:t>
+      </w:r>
+      <w:proofErr w:type="spellEnd"/>
+      <w:r>
+        <w:t xml:space="preserve"> local Storage </w:t>
+      </w:r>
+      <w:proofErr w:type="spellStart"/>
+      <w:r>
+        <w:t>memungkinkan</w:t>
+      </w:r>
+      <w:proofErr w:type="spellEnd"/>
+      <w:r>
+        <w:t xml:space="preserve"> </w:t>
+      </w:r>
+      <w:proofErr w:type="spellStart"/>
+      <w:r>
+        <w:t>kita</w:t>
+      </w:r>
+      <w:proofErr w:type="spellEnd"/>
+      <w:r>
+        <w:t xml:space="preserve"> </w:t>
+      </w:r>
+      <w:proofErr w:type="spellStart"/>
+      <w:r>
+        <w:t>menyimpan</w:t>
+      </w:r>
+      <w:proofErr w:type="spellEnd"/>
+      <w:r>
+        <w:t xml:space="preserve"> data ke </w:t>
+      </w:r>
+      <w:proofErr w:type="spellStart"/>
+      <w:r>
+        <w:t>dalam</w:t>
+      </w:r>
+      <w:proofErr w:type="spellEnd"/>
+      <w:r>
+        <w:t xml:space="preserve"> </w:t>
+      </w:r>
+      <w:proofErr w:type="spellStart"/>
+      <w:r>
+        <w:t>sebuah</w:t>
+      </w:r>
+      <w:proofErr w:type="spellEnd"/>
+      <w:r>
+        <w:t xml:space="preserve"> local di computer </w:t>
+      </w:r>
+      <w:proofErr w:type="spellStart"/>
+      <w:r>
+        <w:t>kita</w:t>
+      </w:r>
+      <w:proofErr w:type="spellEnd"/>
+      <w:r>
+        <w:t xml:space="preserve"> </w:t>
+      </w:r>
+      <w:proofErr w:type="spellStart"/>
+      <w:r>
+        <w:t>sehingga</w:t>
+      </w:r>
+      <w:proofErr w:type="spellEnd"/>
+      <w:r>
+        <w:t xml:space="preserve"> </w:t>
+      </w:r>
+      <w:proofErr w:type="spellStart"/>
+      <w:r>
+        <w:t>ketika</w:t>
+      </w:r>
+      <w:proofErr w:type="spellEnd"/>
+      <w:r>
+        <w:t xml:space="preserve"> computer di refresh data </w:t>
+      </w:r>
+      <w:proofErr w:type="spellStart"/>
+      <w:r>
+        <w:t>masih</w:t>
+      </w:r>
+      <w:proofErr w:type="spellEnd"/>
+      <w:r>
+        <w:t xml:space="preserve"> </w:t>
+      </w:r>
+      <w:proofErr w:type="spellStart"/>
+      <w:r>
+        <w:t>kita</w:t>
+      </w:r>
+      <w:proofErr w:type="spellEnd"/>
+      <w:r>
+        <w:t xml:space="preserve"> </w:t>
+      </w:r>
+      <w:proofErr w:type="spellStart"/>
+      <w:r>
+        <w:t>miliki</w:t>
+      </w:r>
+      <w:proofErr w:type="spellEnd"/>
+      <w:r>
+        <w:t xml:space="preserve"> dan </w:t>
+      </w:r>
+      <w:proofErr w:type="spellStart"/>
+      <w:r>
+        <w:t>tidak</w:t>
+      </w:r>
+      <w:proofErr w:type="spellEnd"/>
+      <w:r>
+        <w:t xml:space="preserve"> </w:t>
+      </w:r>
+      <w:proofErr w:type="spellStart"/>
+      <w:r>
+        <w:t>terhapus</w:t>
+      </w:r>
+      <w:proofErr w:type="spellEnd"/>
+      <w:r>
+        <w:t xml:space="preserve"> </w:t>
+      </w:r>
+      <w:proofErr w:type="spellStart"/>
+      <w:r>
+        <w:t>sepenuhnya</w:t>
+      </w:r>
+      <w:proofErr w:type="spellEnd"/>
+      <w:r>
+        <w:t xml:space="preserve"> / </w:t>
+      </w:r>
+      <w:proofErr w:type="spellStart"/>
+      <w:r>
+        <w:t>dideklarasikan</w:t>
+      </w:r>
+      <w:proofErr w:type="spellEnd"/>
+      <w:r>
+        <w:t xml:space="preserve"> Kembali.</w:t>
+      </w:r>
+      <w:r>
+        <w:t xml:space="preserve"> </w:t>
+      </w:r>
+    </w:p>
+    <w:p>
+      <w:r>
+        <w:t xml:space="preserve">Local Storage </w:t>
+      </w:r>
+      <w:proofErr w:type="spellStart"/>
+      <w:r>
+        <w:t>adalah</w:t>
+      </w:r>
+      <w:proofErr w:type="spellEnd"/>
+      <w:r>
+        <w:t xml:space="preserve"> </w:t>
+      </w:r>
+      <w:proofErr w:type="spellStart"/>
+      <w:r>
+        <w:t>fitur</w:t>
+      </w:r>
+      <w:proofErr w:type="spellEnd"/>
+      <w:r>
+        <w:t xml:space="preserve"> HTML 5 yang </w:t>
+      </w:r>
+      <w:proofErr w:type="spellStart"/>
+      <w:r>
+        <w:t>sudah</w:t>
+      </w:r>
+      <w:proofErr w:type="spellEnd"/>
+      <w:r>
+        <w:t xml:space="preserve"> </w:t>
+      </w:r>
+      <w:proofErr w:type="spellStart"/>
+      <w:r>
+        <w:t>ada</w:t>
+      </w:r>
+      <w:proofErr w:type="spellEnd"/>
+      <w:r>
+        <w:t xml:space="preserve"> di </w:t>
+      </w:r>
+      <w:proofErr w:type="spellStart"/>
+      <w:r>
+        <w:t>dalam</w:t>
+      </w:r>
+      <w:proofErr w:type="spellEnd"/>
+      <w:r>
+        <w:t xml:space="preserve"> web browser, </w:t>
+      </w:r>
+      <w:proofErr w:type="spellStart"/>
+      <w:r>
+        <w:t>fitur</w:t>
+      </w:r>
+      <w:proofErr w:type="spellEnd"/>
+      <w:r>
+        <w:t xml:space="preserve"> ini </w:t>
+      </w:r>
+      <w:proofErr w:type="spellStart"/>
+      <w:r>
+        <w:t>menyimpan</w:t>
+      </w:r>
+      <w:proofErr w:type="spellEnd"/>
+      <w:r>
+        <w:t xml:space="preserve"> data </w:t>
+      </w:r>
+      <w:proofErr w:type="spellStart"/>
+      <w:r>
+        <w:t>sementara</w:t>
+      </w:r>
+      <w:proofErr w:type="spellEnd"/>
+      <w:r>
+        <w:t xml:space="preserve"> </w:t>
+      </w:r>
+      <w:proofErr w:type="spellStart"/>
+      <w:r>
+        <w:t>sebelum</w:t>
+      </w:r>
+      <w:proofErr w:type="spellEnd"/>
+      <w:r>
+        <w:t xml:space="preserve"> </w:t>
+      </w:r>
+      <w:proofErr w:type="spellStart"/>
+      <w:r>
+        <w:t>dikirimkan</w:t>
+      </w:r>
+      <w:proofErr w:type="spellEnd"/>
+      <w:r>
+        <w:t xml:space="preserve"> ke server database. </w:t>
+      </w:r>
+      <w:proofErr w:type="spellStart"/>
+      <w:r>
+        <w:t>Biasanya</w:t>
+      </w:r>
+      <w:proofErr w:type="spellEnd"/>
+      <w:r>
+        <w:t xml:space="preserve"> </w:t>
+      </w:r>
+      <w:proofErr w:type="spellStart"/>
+      <w:r>
+        <w:t>penggunaan</w:t>
+      </w:r>
+      <w:proofErr w:type="spellEnd"/>
+      <w:r>
+        <w:t xml:space="preserve"> local storage </w:t>
+      </w:r>
+      <w:proofErr w:type="spellStart"/>
+      <w:r>
+        <w:t>untuk</w:t>
+      </w:r>
+      <w:proofErr w:type="spellEnd"/>
+      <w:r>
+        <w:t xml:space="preserve"> </w:t>
+      </w:r>
+      <w:proofErr w:type="spellStart"/>
+      <w:r>
+        <w:t>menampung</w:t>
+      </w:r>
+      <w:proofErr w:type="spellEnd"/>
+      <w:r>
+        <w:t xml:space="preserve"> </w:t>
+      </w:r>
+      <w:proofErr w:type="spellStart"/>
+      <w:r>
+        <w:t>isi</w:t>
+      </w:r>
+      <w:proofErr w:type="spellEnd"/>
+      <w:r>
+        <w:t xml:space="preserve"> form yang </w:t>
+      </w:r>
+      <w:proofErr w:type="spellStart"/>
+      <w:r>
+        <w:t>gagal</w:t>
+      </w:r>
+      <w:proofErr w:type="spellEnd"/>
+      <w:r>
+        <w:t xml:space="preserve"> </w:t>
+      </w:r>
+      <w:proofErr w:type="spellStart"/>
+      <w:r>
+        <w:t>disubmit</w:t>
+      </w:r>
+      <w:proofErr w:type="spellEnd"/>
+      <w:r>
+        <w:t xml:space="preserve"> pada </w:t>
+      </w:r>
+      <w:proofErr w:type="spellStart"/>
+      <w:r>
+        <w:t>saat</w:t>
+      </w:r>
+      <w:proofErr w:type="spellEnd"/>
+      <w:r>
+        <w:t xml:space="preserve"> internet </w:t>
+      </w:r>
+      <w:proofErr w:type="spellStart"/>
+      <w:r>
+        <w:t>putus</w:t>
+      </w:r>
+      <w:proofErr w:type="spellEnd"/>
+      <w:r>
+        <w:t xml:space="preserve"> </w:t>
+      </w:r>
+      <w:proofErr w:type="spellStart"/>
+      <w:r>
+        <w:t>misalkan</w:t>
+      </w:r>
+      <w:proofErr w:type="spellEnd"/>
+      <w:r>
+        <w:t xml:space="preserve"> </w:t>
+      </w:r>
+      <w:proofErr w:type="spellStart"/>
+      <w:r>
+        <w:t>sehingga</w:t>
+      </w:r>
+      <w:proofErr w:type="spellEnd"/>
+      <w:r>
+        <w:t xml:space="preserve"> user </w:t>
+      </w:r>
+      <w:proofErr w:type="spellStart"/>
+      <w:r>
+        <w:t>melakukan</w:t>
+      </w:r>
+      <w:proofErr w:type="spellEnd"/>
+      <w:r>
+        <w:t xml:space="preserve"> submit </w:t>
+      </w:r>
+      <w:proofErr w:type="spellStart"/>
+      <w:r>
+        <w:t>ulang</w:t>
+      </w:r>
+      <w:proofErr w:type="spellEnd"/>
+      <w:r>
+        <w:t xml:space="preserve"> </w:t>
+      </w:r>
+      <w:proofErr w:type="spellStart"/>
+      <w:r>
+        <w:t>datanya</w:t>
+      </w:r>
+      <w:proofErr w:type="spellEnd"/>
+      <w:r>
+        <w:t xml:space="preserve"> </w:t>
+      </w:r>
+      <w:proofErr w:type="spellStart"/>
+      <w:r>
+        <w:t>dapat</w:t>
+      </w:r>
+      <w:proofErr w:type="spellEnd"/>
+      <w:r>
+        <w:t xml:space="preserve"> </w:t>
+      </w:r>
+      <w:proofErr w:type="spellStart"/>
+      <w:r>
+        <w:t>kita</w:t>
+      </w:r>
+      <w:proofErr w:type="spellEnd"/>
+      <w:r>
+        <w:t xml:space="preserve"> submit Kembali </w:t>
+      </w:r>
+      <w:proofErr w:type="spellStart"/>
+      <w:r>
+        <w:t>melalui</w:t>
+      </w:r>
+      <w:proofErr w:type="spellEnd"/>
+      <w:r>
+        <w:t xml:space="preserve"> local Storage.</w:t>
+      </w:r>
+    </w:p>
+    <w:p/>
+    <w:p>
+      <w:proofErr w:type="spellStart"/>
+      <w:r>
+        <w:t>Caranya</w:t>
+      </w:r>
+      <w:proofErr w:type="spellEnd"/>
+      <w:r>
+        <w:t xml:space="preserve"> </w:t>
+      </w:r>
+      <w:proofErr w:type="spellStart"/>
+      <w:r>
+        <w:t>dengan</w:t>
+      </w:r>
+      <w:proofErr w:type="spellEnd"/>
+      <w:r>
+        <w:t xml:space="preserve"> </w:t>
+      </w:r>
+      <w:proofErr w:type="spellStart"/>
+      <w:r>
+        <w:t>menggunakan</w:t>
+      </w:r>
+      <w:proofErr w:type="spellEnd"/>
+      <w:r>
+        <w:t xml:space="preserve"> Object </w:t>
+      </w:r>
+      <w:proofErr w:type="spellStart"/>
+      <w:r>
+        <w:t>javascript</w:t>
+      </w:r>
+      <w:proofErr w:type="spellEnd"/>
+      <w:r>
+        <w:t xml:space="preserve"> </w:t>
+      </w:r>
+      <w:proofErr w:type="spellStart"/>
+      <w:r>
+        <w:t>yaitu</w:t>
+      </w:r>
+      <w:proofErr w:type="spellEnd"/>
+      <w:r>
+        <w:t xml:space="preserve"> </w:t>
+      </w:r>
+      <w:r>
+        <w:rPr>
+          <w:i/>
+          <w:iCs/>
+        </w:rPr>
+        <w:t xml:space="preserve">Local Storage </w:t>
+      </w:r>
+      <w:r>
+        <w:t>(</w:t>
+      </w:r>
+      <w:proofErr w:type="spellStart"/>
+      <w:r>
+        <w:t>window.localSto</w:t>
+      </w:r>
+      <w:r>
+        <w:t>rage</w:t>
+      </w:r>
+      <w:proofErr w:type="spellEnd"/>
+      <w:r>
+        <w:t>)</w:t>
+      </w:r>
+      <w:r>
+        <w:t>.</w:t>
+      </w:r>
+    </w:p>
+    <w:p/>
+    <w:p>
+      <w:r>
+        <w:rPr>
+          <w:i/>
+          <w:iCs/>
+        </w:rPr>
+        <w:t>Created()</w:t>
+      </w:r>
+      <w:r>
+        <w:t xml:space="preserve"> ini </w:t>
+      </w:r>
+      <w:proofErr w:type="spellStart"/>
+      <w:r>
+        <w:t>adalah</w:t>
+      </w:r>
+      <w:proofErr w:type="spellEnd"/>
+      <w:r>
+        <w:t xml:space="preserve"> </w:t>
+      </w:r>
+      <w:proofErr w:type="spellStart"/>
+      <w:r>
+        <w:t>metode</w:t>
+      </w:r>
+      <w:proofErr w:type="spellEnd"/>
+      <w:r>
+        <w:t xml:space="preserve"> lifecycle </w:t>
+      </w:r>
+      <w:proofErr w:type="spellStart"/>
+      <w:r>
+        <w:t>dari</w:t>
+      </w:r>
+      <w:proofErr w:type="spellEnd"/>
+      <w:r>
+        <w:t xml:space="preserve"> vue </w:t>
+      </w:r>
+      <w:proofErr w:type="spellStart"/>
+      <w:r>
+        <w:t>js</w:t>
+      </w:r>
+      <w:proofErr w:type="spellEnd"/>
+      <w:r>
+        <w:t xml:space="preserve"> </w:t>
+      </w:r>
+      <w:proofErr w:type="spellStart"/>
+      <w:r>
+        <w:t>fungsi</w:t>
+      </w:r>
+      <w:proofErr w:type="spellEnd"/>
+      <w:r>
+        <w:t xml:space="preserve"> ini </w:t>
+      </w:r>
+      <w:proofErr w:type="spellStart"/>
+      <w:r>
+        <w:t>secara</w:t>
+      </w:r>
+      <w:proofErr w:type="spellEnd"/>
+      <w:r>
+        <w:t xml:space="preserve"> </w:t>
+      </w:r>
+      <w:proofErr w:type="spellStart"/>
+      <w:r>
+        <w:t>otomatis</w:t>
+      </w:r>
+      <w:proofErr w:type="spellEnd"/>
+      <w:r>
+        <w:t xml:space="preserve"> </w:t>
+      </w:r>
+      <w:proofErr w:type="spellStart"/>
+      <w:r>
+        <w:t>dijalankan</w:t>
+      </w:r>
+      <w:proofErr w:type="spellEnd"/>
+      <w:r>
+        <w:t xml:space="preserve"> dan </w:t>
+      </w:r>
+      <w:proofErr w:type="spellStart"/>
+      <w:r>
+        <w:t>merupakan</w:t>
+      </w:r>
+      <w:proofErr w:type="spellEnd"/>
+      <w:r>
+        <w:t xml:space="preserve"> </w:t>
+      </w:r>
+      <w:proofErr w:type="spellStart"/>
+      <w:r>
+        <w:t>konsep</w:t>
+      </w:r>
+      <w:proofErr w:type="spellEnd"/>
+      <w:r>
+        <w:t xml:space="preserve"> </w:t>
+      </w:r>
+      <w:proofErr w:type="spellStart"/>
+      <w:r>
+        <w:t>aliran</w:t>
+      </w:r>
+      <w:proofErr w:type="spellEnd"/>
+      <w:r>
+        <w:t xml:space="preserve"> data </w:t>
+      </w:r>
+      <w:proofErr w:type="spellStart"/>
+      <w:r>
+        <w:t>secara</w:t>
+      </w:r>
+      <w:proofErr w:type="spellEnd"/>
+      <w:r>
+        <w:t xml:space="preserve"> </w:t>
+      </w:r>
+      <w:proofErr w:type="spellStart"/>
+      <w:r>
+        <w:t>keseluruhan</w:t>
+      </w:r>
+      <w:proofErr w:type="spellEnd"/>
+      <w:r>
+        <w:t>.</w:t>
+      </w:r>
+    </w:p>
+    <w:p/>
     <w:sectPr>
       <w:pgSz w:w="12240" w:h="15840"/>
       <w:pgMar w:top="1440" w:right="1440" w:bottom="1440" w:left="1440" w:header="720" w:footer="720" w:gutter="0"/>

</xml_diff>

<commit_message>
Sweet Alert, Delete Blog, Route Params, & Setup Configuration Firebase
</commit_message>
<xml_diff>
--- a/basic_vue/VueJs.docx
+++ b/basic_vue/VueJs.docx
@@ -173,6 +173,7 @@
         <w:t xml:space="preserve"> </w:t>
       </w:r>
       <w:proofErr w:type="spellStart"/>
+      <w:proofErr w:type="gramStart"/>
       <w:r>
         <w:t>VueJs</w:t>
       </w:r>
@@ -180,6 +181,7 @@
       <w:r>
         <w:t xml:space="preserve"> ?</w:t>
       </w:r>
+      <w:proofErr w:type="gramEnd"/>
     </w:p>
     <w:p>
       <w:pPr>
@@ -1000,7 +1002,23 @@
           <w:i/>
           <w:iCs/>
         </w:rPr>
-        <w:t xml:space="preserve">new Vue(); </w:t>
+        <w:t xml:space="preserve">new </w:t>
+      </w:r>
+      <w:proofErr w:type="gramStart"/>
+      <w:r>
+        <w:rPr>
+          <w:i/>
+          <w:iCs/>
+        </w:rPr>
+        <w:t>Vue(</w:t>
+      </w:r>
+      <w:proofErr w:type="gramEnd"/>
+      <w:r>
+        <w:rPr>
+          <w:i/>
+          <w:iCs/>
+        </w:rPr>
+        <w:t xml:space="preserve">); </w:t>
       </w:r>
       <w:r>
         <w:t>.</w:t>
@@ -1018,7 +1036,23 @@
           <w:i/>
           <w:iCs/>
         </w:rPr>
-        <w:t xml:space="preserve">new Vue(); </w:t>
+        <w:t xml:space="preserve">new </w:t>
+      </w:r>
+      <w:proofErr w:type="gramStart"/>
+      <w:r>
+        <w:rPr>
+          <w:i/>
+          <w:iCs/>
+        </w:rPr>
+        <w:t>Vue(</w:t>
+      </w:r>
+      <w:proofErr w:type="gramEnd"/>
+      <w:r>
+        <w:rPr>
+          <w:i/>
+          <w:iCs/>
+        </w:rPr>
+        <w:t xml:space="preserve">); </w:t>
       </w:r>
       <w:proofErr w:type="spellStart"/>
       <w:r>
@@ -1441,12 +1475,21 @@
       <w:r>
         <w:t xml:space="preserve"> </w:t>
       </w:r>
-      <w:r>
-        <w:rPr>
-          <w:i/>
-          <w:iCs/>
-        </w:rPr>
-        <w:t>{{ … }}</w:t>
+      <w:proofErr w:type="gramStart"/>
+      <w:r>
+        <w:rPr>
+          <w:i/>
+          <w:iCs/>
+        </w:rPr>
+        <w:t>{{ …</w:t>
+      </w:r>
+      <w:proofErr w:type="gramEnd"/>
+      <w:r>
+        <w:rPr>
+          <w:i/>
+          <w:iCs/>
+        </w:rPr>
+        <w:t xml:space="preserve"> }}</w:t>
       </w:r>
       <w:r>
         <w:rPr>
@@ -2019,6 +2062,7 @@
         <w:t xml:space="preserve"> </w:t>
       </w:r>
       <w:proofErr w:type="spellStart"/>
+      <w:proofErr w:type="gramStart"/>
       <w:r>
         <w:t>codenya</w:t>
       </w:r>
@@ -2026,6 +2070,7 @@
       <w:r>
         <w:t xml:space="preserve"> :</w:t>
       </w:r>
+      <w:proofErr w:type="gramEnd"/>
     </w:p>
     <w:p/>
     <w:p>
@@ -2329,9 +2374,18 @@
           <w:i/>
           <w:iCs/>
         </w:rPr>
-        <w:t>v-on:input</w:t>
-      </w:r>
-      <w:proofErr w:type="spellEnd"/>
+        <w:t>v-</w:t>
+      </w:r>
+      <w:proofErr w:type="gramStart"/>
+      <w:r>
+        <w:rPr>
+          <w:i/>
+          <w:iCs/>
+        </w:rPr>
+        <w:t>on:input</w:t>
+      </w:r>
+      <w:proofErr w:type="spellEnd"/>
+      <w:proofErr w:type="gramEnd"/>
       <w:r>
         <w:t xml:space="preserve"> </w:t>
       </w:r>
@@ -4234,7 +4288,15 @@
     </w:p>
     <w:p>
       <w:r>
-        <w:t>&lt;h1 v-text=” ‘Halo ‘ + name”&gt;&lt;/h1&gt;</w:t>
+        <w:t xml:space="preserve">&lt;h1 v-text=” ‘Halo </w:t>
+      </w:r>
+      <w:proofErr w:type="gramStart"/>
+      <w:r>
+        <w:t>‘ +</w:t>
+      </w:r>
+      <w:proofErr w:type="gramEnd"/>
+      <w:r>
+        <w:t xml:space="preserve"> name”&gt;&lt;/h1&gt;</w:t>
       </w:r>
     </w:p>
     <w:p>
@@ -4250,10 +4312,12 @@
         <w:t>&lt;h1 v-text="</w:t>
       </w:r>
       <w:proofErr w:type="spellStart"/>
+      <w:proofErr w:type="gramStart"/>
       <w:r>
         <w:t>name.toUpperCase</w:t>
       </w:r>
       <w:proofErr w:type="spellEnd"/>
+      <w:proofErr w:type="gramEnd"/>
       <w:r>
         <w:t>()”&gt;&lt;/h1&gt;</w:t>
       </w:r>
@@ -4367,9 +4431,18 @@
           <w:i/>
           <w:iCs/>
         </w:rPr>
-        <w:t>v-bind:namaAttr</w:t>
-      </w:r>
-      <w:proofErr w:type="spellEnd"/>
+        <w:t>v-</w:t>
+      </w:r>
+      <w:proofErr w:type="gramStart"/>
+      <w:r>
+        <w:rPr>
+          <w:i/>
+          <w:iCs/>
+        </w:rPr>
+        <w:t>bind:namaAttr</w:t>
+      </w:r>
+      <w:proofErr w:type="spellEnd"/>
+      <w:proofErr w:type="gramEnd"/>
       <w:r>
         <w:rPr>
           <w:i/>
@@ -4418,6 +4491,7 @@
         <w:t xml:space="preserve"> </w:t>
       </w:r>
       <w:proofErr w:type="spellStart"/>
+      <w:proofErr w:type="gramStart"/>
       <w:r>
         <w:t>dengan</w:t>
       </w:r>
@@ -4441,6 +4515,7 @@
         <w:t>namaAttr</w:t>
       </w:r>
       <w:proofErr w:type="spellEnd"/>
+      <w:proofErr w:type="gramEnd"/>
     </w:p>
     <w:p>
       <w:pPr>
@@ -4607,9 +4682,18 @@
           <w:i/>
           <w:iCs/>
         </w:rPr>
-        <w:t>v-on:event</w:t>
-      </w:r>
-      <w:proofErr w:type="spellEnd"/>
+        <w:t>v-</w:t>
+      </w:r>
+      <w:proofErr w:type="gramStart"/>
+      <w:r>
+        <w:rPr>
+          <w:i/>
+          <w:iCs/>
+        </w:rPr>
+        <w:t>on:event</w:t>
+      </w:r>
+      <w:proofErr w:type="spellEnd"/>
+      <w:proofErr w:type="gramEnd"/>
       <w:r>
         <w:t xml:space="preserve">   </w:t>
       </w:r>
@@ -5671,9 +5755,18 @@
           <w:i/>
           <w:iCs/>
         </w:rPr>
-        <w:t>v-on:click</w:t>
-      </w:r>
-      <w:proofErr w:type="spellEnd"/>
+        <w:t>v-</w:t>
+      </w:r>
+      <w:proofErr w:type="gramStart"/>
+      <w:r>
+        <w:rPr>
+          <w:i/>
+          <w:iCs/>
+        </w:rPr>
+        <w:t>on:click</w:t>
+      </w:r>
+      <w:proofErr w:type="spellEnd"/>
+      <w:proofErr w:type="gramEnd"/>
       <w:r>
         <w:t xml:space="preserve"> </w:t>
       </w:r>
@@ -7401,7 +7494,15 @@
       </w:r>
       <w:proofErr w:type="spellEnd"/>
       <w:r>
-        <w:t xml:space="preserve"> v-else.</w:t>
+        <w:t xml:space="preserve"> </w:t>
+      </w:r>
+      <w:proofErr w:type="gramStart"/>
+      <w:r>
+        <w:t>v-else</w:t>
+      </w:r>
+      <w:proofErr w:type="gramEnd"/>
+      <w:r>
+        <w:t>.</w:t>
       </w:r>
     </w:p>
     <w:p>
@@ -8990,9 +9091,18 @@
           <w:i/>
           <w:iCs/>
         </w:rPr>
-        <w:t>v-on:event</w:t>
-      </w:r>
-      <w:proofErr w:type="spellEnd"/>
+        <w:t>v-</w:t>
+      </w:r>
+      <w:proofErr w:type="gramStart"/>
+      <w:r>
+        <w:rPr>
+          <w:i/>
+          <w:iCs/>
+        </w:rPr>
+        <w:t>on:event</w:t>
+      </w:r>
+      <w:proofErr w:type="spellEnd"/>
+      <w:proofErr w:type="gramEnd"/>
       <w:r>
         <w:rPr>
           <w:i/>
@@ -9700,12 +9810,17 @@
         <w:t xml:space="preserve"> </w:t>
       </w:r>
       <w:proofErr w:type="spellStart"/>
+      <w:proofErr w:type="gramStart"/>
       <w:r>
         <w:t>preventDefault</w:t>
       </w:r>
       <w:proofErr w:type="spellEnd"/>
       <w:r>
-        <w:t xml:space="preserve">() code </w:t>
+        <w:t>(</w:t>
+      </w:r>
+      <w:proofErr w:type="gramEnd"/>
+      <w:r>
+        <w:t xml:space="preserve">) code </w:t>
       </w:r>
       <w:proofErr w:type="spellStart"/>
       <w:r>
@@ -10884,37 +10999,49 @@
           <w:i/>
           <w:iCs/>
         </w:rPr>
-        <w:t xml:space="preserve">V-model </w:t>
-      </w:r>
+        <w:t>V-</w:t>
+      </w:r>
+      <w:proofErr w:type="gramStart"/>
+      <w:r>
+        <w:rPr>
+          <w:i/>
+          <w:iCs/>
+        </w:rPr>
+        <w:t xml:space="preserve">model </w:t>
+      </w:r>
+      <w:r>
+        <w:t xml:space="preserve"> ini</w:t>
+      </w:r>
+      <w:proofErr w:type="gramEnd"/>
+      <w:r>
+        <w:t xml:space="preserve"> </w:t>
+      </w:r>
+      <w:proofErr w:type="spellStart"/>
+      <w:r>
+        <w:t>agak</w:t>
+      </w:r>
+      <w:proofErr w:type="spellEnd"/>
+      <w:r>
+        <w:t xml:space="preserve"> Ajaib </w:t>
+      </w:r>
+      <w:proofErr w:type="spellStart"/>
+      <w:r>
+        <w:t>karena</w:t>
+      </w:r>
+      <w:proofErr w:type="spellEnd"/>
+      <w:r>
+        <w:t xml:space="preserve"> pada </w:t>
+      </w:r>
+      <w:proofErr w:type="spellStart"/>
+      <w:r>
+        <w:t>dasarnya</w:t>
+      </w:r>
+      <w:proofErr w:type="spellEnd"/>
       <w:r>
         <w:t xml:space="preserve"> ini </w:t>
       </w:r>
       <w:proofErr w:type="spellStart"/>
       <w:r>
-        <w:t>agak</w:t>
-      </w:r>
-      <w:proofErr w:type="spellEnd"/>
-      <w:r>
-        <w:t xml:space="preserve"> Ajaib </w:t>
-      </w:r>
-      <w:proofErr w:type="spellStart"/>
-      <w:r>
-        <w:t>karena</w:t>
-      </w:r>
-      <w:proofErr w:type="spellEnd"/>
-      <w:r>
-        <w:t xml:space="preserve"> pada </w:t>
-      </w:r>
-      <w:proofErr w:type="spellStart"/>
-      <w:r>
-        <w:t>dasarnya</w:t>
-      </w:r>
-      <w:proofErr w:type="spellEnd"/>
-      <w:r>
-        <w:t xml:space="preserve"> ini </w:t>
-      </w:r>
-      <w:proofErr w:type="spellStart"/>
-      <w:r>
         <w:t>adalah</w:t>
       </w:r>
       <w:proofErr w:type="spellEnd"/>
@@ -11151,13 +11278,18 @@
       </w:r>
       <w:proofErr w:type="spellEnd"/>
       <w:r>
-        <w:t xml:space="preserve"> v-model=”</w:t>
+        <w:t xml:space="preserve"> v-model</w:t>
+      </w:r>
+      <w:proofErr w:type="gramStart"/>
+      <w:r>
+        <w:t>=”</w:t>
       </w:r>
       <w:proofErr w:type="spellStart"/>
       <w:r>
         <w:t>nama</w:t>
       </w:r>
       <w:proofErr w:type="spellEnd"/>
+      <w:proofErr w:type="gramEnd"/>
       <w:r>
         <w:t xml:space="preserve">” </w:t>
       </w:r>
@@ -12537,7 +12669,23 @@
           <w:i/>
           <w:iCs/>
         </w:rPr>
-        <w:t>-component’,{});</w:t>
+        <w:t>-component</w:t>
+      </w:r>
+      <w:proofErr w:type="gramStart"/>
+      <w:r>
+        <w:rPr>
+          <w:i/>
+          <w:iCs/>
+        </w:rPr>
+        <w:t>’,{</w:t>
+      </w:r>
+      <w:proofErr w:type="gramEnd"/>
+      <w:r>
+        <w:rPr>
+          <w:i/>
+          <w:iCs/>
+        </w:rPr>
+        <w:t>});</w:t>
       </w:r>
     </w:p>
     <w:p>
@@ -15988,7 +16136,23 @@
           <w:i/>
           <w:iCs/>
         </w:rPr>
-        <w:t>$emit(‘</w:t>
+        <w:t>$</w:t>
+      </w:r>
+      <w:proofErr w:type="gramStart"/>
+      <w:r>
+        <w:rPr>
+          <w:i/>
+          <w:iCs/>
+        </w:rPr>
+        <w:t>emit(</w:t>
+      </w:r>
+      <w:proofErr w:type="gramEnd"/>
+      <w:r>
+        <w:rPr>
+          <w:i/>
+          <w:iCs/>
+        </w:rPr>
+        <w:t>‘</w:t>
       </w:r>
       <w:proofErr w:type="spellStart"/>
       <w:r>
@@ -16084,9 +16248,18 @@
           <w:i/>
           <w:iCs/>
         </w:rPr>
-        <w:t>v-on:click</w:t>
-      </w:r>
-      <w:proofErr w:type="spellEnd"/>
+        <w:t>v-</w:t>
+      </w:r>
+      <w:proofErr w:type="gramStart"/>
+      <w:r>
+        <w:rPr>
+          <w:i/>
+          <w:iCs/>
+        </w:rPr>
+        <w:t>on:click</w:t>
+      </w:r>
+      <w:proofErr w:type="spellEnd"/>
+      <w:proofErr w:type="gramEnd"/>
       <w:r>
         <w:rPr>
           <w:i/>
@@ -16204,9 +16377,18 @@
           <w:i/>
           <w:iCs/>
         </w:rPr>
-        <w:t>v-on:click</w:t>
-      </w:r>
-      <w:proofErr w:type="spellEnd"/>
+        <w:t>v-</w:t>
+      </w:r>
+      <w:proofErr w:type="gramStart"/>
+      <w:r>
+        <w:rPr>
+          <w:i/>
+          <w:iCs/>
+        </w:rPr>
+        <w:t>on:click</w:t>
+      </w:r>
+      <w:proofErr w:type="spellEnd"/>
+      <w:proofErr w:type="gramEnd"/>
       <w:r>
         <w:rPr>
           <w:i/>
@@ -16732,10 +16914,12 @@
         <w:t xml:space="preserve"> pada </w:t>
       </w:r>
       <w:proofErr w:type="spellStart"/>
+      <w:proofErr w:type="gramStart"/>
       <w:r>
         <w:t>event:keyup</w:t>
       </w:r>
       <w:proofErr w:type="spellEnd"/>
+      <w:proofErr w:type="gramEnd"/>
       <w:r>
         <w:t xml:space="preserve"> submit yang </w:t>
       </w:r>
@@ -16826,7 +17010,23 @@
           <w:i/>
           <w:iCs/>
         </w:rPr>
-        <w:t xml:space="preserve">$emit(‘submit’ </w:t>
+        <w:t>$</w:t>
+      </w:r>
+      <w:proofErr w:type="gramStart"/>
+      <w:r>
+        <w:rPr>
+          <w:i/>
+          <w:iCs/>
+        </w:rPr>
+        <w:t>emit(</w:t>
+      </w:r>
+      <w:proofErr w:type="gramEnd"/>
+      <w:r>
+        <w:rPr>
+          <w:i/>
+          <w:iCs/>
+        </w:rPr>
+        <w:t xml:space="preserve">‘submit’ </w:t>
       </w:r>
       <w:r>
         <w:rPr>
@@ -19258,10 +19458,12 @@
         <w:t xml:space="preserve"> </w:t>
       </w:r>
       <w:proofErr w:type="spellStart"/>
+      <w:proofErr w:type="gramStart"/>
       <w:r>
         <w:t>history.pushState</w:t>
       </w:r>
       <w:proofErr w:type="spellEnd"/>
+      <w:proofErr w:type="gramEnd"/>
       <w:r>
         <w:t xml:space="preserve"> </w:t>
       </w:r>
@@ -20381,15 +20583,7 @@
       </w:r>
       <w:proofErr w:type="spellEnd"/>
       <w:r>
-        <w:t xml:space="preserve"> </w:t>
-      </w:r>
-      <w:proofErr w:type="spellStart"/>
-      <w:r>
-        <w:t>seperti</w:t>
-      </w:r>
-      <w:proofErr w:type="spellEnd"/>
-      <w:r>
-        <w:t xml:space="preserve"> </w:t>
+        <w:t xml:space="preserve"> seperti </w:t>
       </w:r>
       <w:proofErr w:type="spellStart"/>
       <w:r>
@@ -20637,19 +20831,7 @@
           <w:rPr>
             <w:rStyle w:val="Hyperlink"/>
           </w:rPr>
-          <w:t>di</w:t>
-        </w:r>
-        <w:r>
-          <w:rPr>
-            <w:rStyle w:val="Hyperlink"/>
-          </w:rPr>
-          <w:t>s</w:t>
-        </w:r>
-        <w:r>
-          <w:rPr>
-            <w:rStyle w:val="Hyperlink"/>
-          </w:rPr>
-          <w:t>ini</w:t>
+          <w:t>disini</w:t>
         </w:r>
         <w:proofErr w:type="spellEnd"/>
       </w:hyperlink>
@@ -20683,6 +20865,7 @@
         <w:t xml:space="preserve"> code dan </w:t>
       </w:r>
       <w:proofErr w:type="spellStart"/>
+      <w:proofErr w:type="gramStart"/>
       <w:r>
         <w:t>penjelasannya</w:t>
       </w:r>
@@ -20690,9 +20873,13 @@
       <w:r>
         <w:t xml:space="preserve"> :</w:t>
       </w:r>
-    </w:p>
-    <w:p>
-      <w:r>
+      <w:proofErr w:type="gramEnd"/>
+    </w:p>
+    <w:p>
+      <w:r>
+        <w:rPr>
+          <w:noProof/>
+        </w:rPr>
         <w:drawing>
           <wp:anchor distT="0" distB="0" distL="114300" distR="114300" simplePos="0" relativeHeight="251666432" behindDoc="0" locked="0" layoutInCell="1" allowOverlap="1" wp14:anchorId="0AE480A9" wp14:editId="206881CF">
             <wp:simplePos x="0" y="0"/>
@@ -21016,6 +21203,9 @@
     </w:p>
     <w:p>
       <w:r>
+        <w:rPr>
+          <w:noProof/>
+        </w:rPr>
         <w:drawing>
           <wp:inline distT="0" distB="0" distL="0" distR="0" wp14:anchorId="490927F1" wp14:editId="14CD8240">
             <wp:extent cx="5943600" cy="2127250"/>
@@ -21055,6 +21245,9 @@
     </w:p>
     <w:p>
       <w:r>
+        <w:rPr>
+          <w:noProof/>
+        </w:rPr>
         <w:drawing>
           <wp:inline distT="0" distB="0" distL="0" distR="0" wp14:anchorId="6BE353E5" wp14:editId="1E96F2B6">
             <wp:extent cx="5943600" cy="304800"/>
@@ -21622,6 +21815,9 @@
     </w:p>
     <w:p>
       <w:r>
+        <w:rPr>
+          <w:noProof/>
+        </w:rPr>
         <w:drawing>
           <wp:inline distT="0" distB="0" distL="0" distR="0" wp14:anchorId="0C6A2859" wp14:editId="7813B6C3">
             <wp:extent cx="4770533" cy="586791"/>
@@ -21687,6 +21883,9 @@
     </w:p>
     <w:p>
       <w:r>
+        <w:rPr>
+          <w:noProof/>
+        </w:rPr>
         <w:drawing>
           <wp:inline distT="0" distB="0" distL="0" distR="0" wp14:anchorId="2BA52CC4" wp14:editId="2FADA885">
             <wp:extent cx="5943600" cy="2565400"/>
@@ -21898,6 +22097,7 @@
         <w:t>*</w:t>
       </w:r>
       <w:proofErr w:type="spellStart"/>
+      <w:proofErr w:type="gramStart"/>
       <w:r>
         <w:rPr>
           <w:i/>
@@ -21906,6 +22106,7 @@
         <w:t>sedikit</w:t>
       </w:r>
       <w:proofErr w:type="spellEnd"/>
+      <w:proofErr w:type="gramEnd"/>
       <w:r>
         <w:rPr>
           <w:i/>
@@ -22099,6 +22300,9 @@
     </w:p>
     <w:p>
       <w:r>
+        <w:rPr>
+          <w:noProof/>
+        </w:rPr>
         <w:drawing>
           <wp:inline distT="0" distB="0" distL="0" distR="0" wp14:anchorId="3BDB3406" wp14:editId="5D2B14F7">
             <wp:extent cx="5943600" cy="3701415"/>
@@ -22226,7 +22430,15 @@
         <w:ind w:left="2880" w:hanging="2880"/>
       </w:pPr>
       <w:r>
-        <w:t xml:space="preserve">Cara 1 : data: function() { … } = </w:t>
+        <w:t xml:space="preserve">Cara </w:t>
+      </w:r>
+      <w:proofErr w:type="gramStart"/>
+      <w:r>
+        <w:t>1 :</w:t>
+      </w:r>
+      <w:proofErr w:type="gramEnd"/>
+      <w:r>
+        <w:t xml:space="preserve"> data: function() { … } = </w:t>
       </w:r>
       <w:proofErr w:type="spellStart"/>
       <w:r>
@@ -22255,7 +22467,15 @@
     </w:p>
     <w:p>
       <w:r>
-        <w:t>Cara 2 : data() { … }</w:t>
+        <w:t xml:space="preserve">Cara </w:t>
+      </w:r>
+      <w:proofErr w:type="gramStart"/>
+      <w:r>
+        <w:t>2 :</w:t>
+      </w:r>
+      <w:proofErr w:type="gramEnd"/>
+      <w:r>
+        <w:t xml:space="preserve"> data() { … }</w:t>
       </w:r>
       <w:r>
         <w:tab/>
@@ -22342,7 +22562,15 @@
       </w:r>
       <w:proofErr w:type="spellEnd"/>
       <w:r>
-        <w:t xml:space="preserve"> return ? </w:t>
+        <w:t xml:space="preserve"> </w:t>
+      </w:r>
+      <w:proofErr w:type="gramStart"/>
+      <w:r>
+        <w:t>return ?</w:t>
+      </w:r>
+      <w:proofErr w:type="gramEnd"/>
+      <w:r>
+        <w:t xml:space="preserve"> </w:t>
       </w:r>
     </w:p>
     <w:p>
@@ -22688,6 +22916,9 @@
         </w:rPr>
       </w:pPr>
       <w:r>
+        <w:rPr>
+          <w:noProof/>
+        </w:rPr>
         <w:drawing>
           <wp:inline distT="0" distB="0" distL="0" distR="0" wp14:anchorId="3913757D" wp14:editId="55838939">
             <wp:extent cx="5943600" cy="4775200"/>
@@ -22738,6 +22969,9 @@
         </w:rPr>
       </w:pPr>
       <w:r>
+        <w:rPr>
+          <w:noProof/>
+        </w:rPr>
         <w:lastRenderedPageBreak/>
         <w:drawing>
           <wp:anchor distT="0" distB="0" distL="114300" distR="114300" simplePos="0" relativeHeight="251667456" behindDoc="0" locked="0" layoutInCell="1" allowOverlap="1" wp14:anchorId="700F145A" wp14:editId="00E77CBB">
@@ -22847,6 +23081,9 @@
     </w:p>
     <w:p>
       <w:r>
+        <w:rPr>
+          <w:noProof/>
+        </w:rPr>
         <w:drawing>
           <wp:anchor distT="0" distB="0" distL="114300" distR="114300" simplePos="0" relativeHeight="251668480" behindDoc="0" locked="0" layoutInCell="1" allowOverlap="1" wp14:anchorId="225FA199" wp14:editId="72D3ECE5">
             <wp:simplePos x="0" y="0"/>
@@ -23125,7 +23362,15 @@
       </w:r>
       <w:proofErr w:type="spellEnd"/>
       <w:r>
-        <w:t xml:space="preserve"> { title, description, image}</w:t>
+        <w:t xml:space="preserve"> </w:t>
+      </w:r>
+      <w:proofErr w:type="gramStart"/>
+      <w:r>
+        <w:t>{ title</w:t>
+      </w:r>
+      <w:proofErr w:type="gramEnd"/>
+      <w:r>
+        <w:t>, description, image}</w:t>
       </w:r>
     </w:p>
     <w:p/>
@@ -23270,6 +23515,9 @@
     <w:p/>
     <w:p>
       <w:r>
+        <w:rPr>
+          <w:noProof/>
+        </w:rPr>
         <w:lastRenderedPageBreak/>
         <w:drawing>
           <wp:inline distT="0" distB="0" distL="0" distR="0" wp14:anchorId="354C7769" wp14:editId="051444BF">
@@ -23324,11 +23572,19 @@
       </w:r>
       <w:proofErr w:type="spellEnd"/>
       <w:r>
-        <w:t xml:space="preserve"> Route ?</w:t>
-      </w:r>
-    </w:p>
-    <w:p>
-      <w:r>
+        <w:t xml:space="preserve"> </w:t>
+      </w:r>
+      <w:proofErr w:type="gramStart"/>
+      <w:r>
+        <w:t>Route ?</w:t>
+      </w:r>
+      <w:proofErr w:type="gramEnd"/>
+    </w:p>
+    <w:p>
+      <w:r>
+        <w:rPr>
+          <w:noProof/>
+        </w:rPr>
         <w:drawing>
           <wp:anchor distT="0" distB="0" distL="114300" distR="114300" simplePos="0" relativeHeight="251669504" behindDoc="0" locked="0" layoutInCell="1" allowOverlap="1" wp14:anchorId="2F2869E0" wp14:editId="46928042">
             <wp:simplePos x="0" y="0"/>
@@ -23919,6 +24175,9 @@
     </w:p>
     <w:p>
       <w:r>
+        <w:rPr>
+          <w:noProof/>
+        </w:rPr>
         <w:lastRenderedPageBreak/>
         <w:drawing>
           <wp:inline distT="0" distB="0" distL="0" distR="0" wp14:anchorId="2AC0DF41" wp14:editId="1238CB2E">
@@ -24079,6 +24338,9 @@
     </w:p>
     <w:p>
       <w:r>
+        <w:rPr>
+          <w:noProof/>
+        </w:rPr>
         <w:drawing>
           <wp:inline distT="0" distB="0" distL="0" distR="0" wp14:anchorId="0CD05A81" wp14:editId="349F9827">
             <wp:extent cx="5943600" cy="1905000"/>
@@ -24248,9 +24510,14 @@
     <w:p>
       <w:proofErr w:type="spellStart"/>
       <w:r>
-        <w:t>v-bind:author</w:t>
-      </w:r>
-      <w:proofErr w:type="spellEnd"/>
+        <w:t>v-</w:t>
+      </w:r>
+      <w:proofErr w:type="gramStart"/>
+      <w:r>
+        <w:t>bind:author</w:t>
+      </w:r>
+      <w:proofErr w:type="spellEnd"/>
+      <w:proofErr w:type="gramEnd"/>
       <w:r>
         <w:t xml:space="preserve"> &amp; blogs </w:t>
       </w:r>
@@ -24362,7 +24629,15 @@
       </w:r>
       <w:proofErr w:type="spellStart"/>
       <w:r>
-        <w:t>v-on:add-blog</w:t>
+        <w:t>v-</w:t>
+      </w:r>
+      <w:proofErr w:type="gramStart"/>
+      <w:r>
+        <w:t>on:add</w:t>
+      </w:r>
+      <w:proofErr w:type="gramEnd"/>
+      <w:r>
+        <w:t>-blog</w:t>
       </w:r>
       <w:proofErr w:type="spellEnd"/>
       <w:r>
@@ -24469,6 +24744,9 @@
     </w:p>
     <w:p>
       <w:r>
+        <w:rPr>
+          <w:noProof/>
+        </w:rPr>
         <w:drawing>
           <wp:inline distT="0" distB="0" distL="0" distR="0" wp14:anchorId="02FEE1F8" wp14:editId="3C2FC0AA">
             <wp:extent cx="5332528" cy="3172078"/>
@@ -24729,6 +25007,7 @@
       <w:r>
         <w:t xml:space="preserve"> </w:t>
       </w:r>
+      <w:proofErr w:type="gramStart"/>
       <w:r>
         <w:tab/>
       </w:r>
@@ -24740,6 +25019,7 @@
         <w:t>nama</w:t>
       </w:r>
       <w:proofErr w:type="spellEnd"/>
+      <w:proofErr w:type="gramEnd"/>
       <w:r>
         <w:t xml:space="preserve">: 'John', </w:t>
       </w:r>
@@ -25201,6 +25481,7 @@
         <w:t>(</w:t>
       </w:r>
       <w:proofErr w:type="spellStart"/>
+      <w:proofErr w:type="gramStart"/>
       <w:r>
         <w:t>window.localSto</w:t>
       </w:r>
@@ -25208,6 +25489,7 @@
         <w:t>rage</w:t>
       </w:r>
       <w:proofErr w:type="spellEnd"/>
+      <w:proofErr w:type="gramEnd"/>
       <w:r>
         <w:t>)</w:t>
       </w:r>
@@ -25217,12 +25499,21 @@
     </w:p>
     <w:p/>
     <w:p>
-      <w:r>
-        <w:rPr>
-          <w:i/>
-          <w:iCs/>
-        </w:rPr>
-        <w:t>Created()</w:t>
+      <w:proofErr w:type="gramStart"/>
+      <w:r>
+        <w:rPr>
+          <w:i/>
+          <w:iCs/>
+        </w:rPr>
+        <w:t>Created(</w:t>
+      </w:r>
+      <w:proofErr w:type="gramEnd"/>
+      <w:r>
+        <w:rPr>
+          <w:i/>
+          <w:iCs/>
+        </w:rPr>
+        <w:t>)</w:t>
       </w:r>
       <w:r>
         <w:t xml:space="preserve"> ini </w:t>
@@ -25326,6 +25617,3831 @@
       <w:proofErr w:type="spellStart"/>
       <w:r>
         <w:t>keseluruhan</w:t>
+      </w:r>
+      <w:proofErr w:type="spellEnd"/>
+      <w:r>
+        <w:t>.</w:t>
+      </w:r>
+    </w:p>
+    <w:p/>
+    <w:p/>
+    <w:p>
+      <w:pPr>
+        <w:pStyle w:val="Heading3"/>
+      </w:pPr>
+      <w:r>
+        <w:t xml:space="preserve">Redirect Route Vue </w:t>
+      </w:r>
+      <w:proofErr w:type="spellStart"/>
+      <w:r>
+        <w:t>Js</w:t>
+      </w:r>
+      <w:proofErr w:type="spellEnd"/>
+    </w:p>
+    <w:p>
+      <w:proofErr w:type="spellStart"/>
+      <w:r>
+        <w:t>Terkadang</w:t>
+      </w:r>
+      <w:proofErr w:type="spellEnd"/>
+      <w:r>
+        <w:t xml:space="preserve"> </w:t>
+      </w:r>
+      <w:proofErr w:type="spellStart"/>
+      <w:r>
+        <w:t>setelah</w:t>
+      </w:r>
+      <w:proofErr w:type="spellEnd"/>
+      <w:r>
+        <w:t xml:space="preserve"> </w:t>
+      </w:r>
+      <w:proofErr w:type="spellStart"/>
+      <w:r>
+        <w:t>ada</w:t>
+      </w:r>
+      <w:proofErr w:type="spellEnd"/>
+      <w:r>
+        <w:t xml:space="preserve"> </w:t>
+      </w:r>
+      <w:proofErr w:type="spellStart"/>
+      <w:r>
+        <w:t>kasus</w:t>
+      </w:r>
+      <w:proofErr w:type="spellEnd"/>
+      <w:r>
+        <w:t xml:space="preserve"> </w:t>
+      </w:r>
+      <w:proofErr w:type="spellStart"/>
+      <w:r>
+        <w:t>dimana</w:t>
+      </w:r>
+      <w:proofErr w:type="spellEnd"/>
+      <w:r>
+        <w:t xml:space="preserve"> </w:t>
+      </w:r>
+      <w:proofErr w:type="spellStart"/>
+      <w:r>
+        <w:t>aplikasi</w:t>
+      </w:r>
+      <w:proofErr w:type="spellEnd"/>
+      <w:r>
+        <w:t xml:space="preserve"> </w:t>
+      </w:r>
+      <w:proofErr w:type="spellStart"/>
+      <w:r>
+        <w:t>kita</w:t>
+      </w:r>
+      <w:proofErr w:type="spellEnd"/>
+      <w:r>
+        <w:t xml:space="preserve"> </w:t>
+      </w:r>
+      <w:proofErr w:type="spellStart"/>
+      <w:r>
+        <w:t>melakukan</w:t>
+      </w:r>
+      <w:proofErr w:type="spellEnd"/>
+      <w:r>
+        <w:t xml:space="preserve"> redirecting pada </w:t>
+      </w:r>
+      <w:proofErr w:type="spellStart"/>
+      <w:r>
+        <w:t>halaman</w:t>
+      </w:r>
+      <w:proofErr w:type="spellEnd"/>
+      <w:r>
+        <w:t xml:space="preserve"> lain, </w:t>
+      </w:r>
+      <w:proofErr w:type="spellStart"/>
+      <w:r>
+        <w:t>kita</w:t>
+      </w:r>
+      <w:proofErr w:type="spellEnd"/>
+      <w:r>
+        <w:t xml:space="preserve"> </w:t>
+      </w:r>
+      <w:proofErr w:type="spellStart"/>
+      <w:r>
+        <w:t>bisa</w:t>
+      </w:r>
+      <w:proofErr w:type="spellEnd"/>
+      <w:r>
+        <w:t xml:space="preserve"> </w:t>
+      </w:r>
+      <w:proofErr w:type="spellStart"/>
+      <w:r>
+        <w:t>gunakan</w:t>
+      </w:r>
+      <w:proofErr w:type="spellEnd"/>
+      <w:r>
+        <w:t xml:space="preserve"> </w:t>
+      </w:r>
+      <w:r>
+        <w:rPr>
+          <w:i/>
+          <w:iCs/>
+        </w:rPr>
+        <w:t>$route</w:t>
+      </w:r>
+      <w:r>
+        <w:t>.</w:t>
+      </w:r>
+    </w:p>
+    <w:p>
+      <w:pPr>
+        <w:ind w:left="720"/>
+        <w:rPr>
+          <w:i/>
+          <w:iCs/>
+        </w:rPr>
+      </w:pPr>
+      <w:r>
+        <w:rPr>
+          <w:i/>
+          <w:iCs/>
+        </w:rPr>
+        <w:t xml:space="preserve">$ </w:t>
+      </w:r>
+      <w:proofErr w:type="spellStart"/>
+      <w:r>
+        <w:rPr>
+          <w:i/>
+          <w:iCs/>
+        </w:rPr>
+        <w:t>digunakan</w:t>
+      </w:r>
+      <w:proofErr w:type="spellEnd"/>
+      <w:r>
+        <w:rPr>
+          <w:i/>
+          <w:iCs/>
+        </w:rPr>
+        <w:t xml:space="preserve"> </w:t>
+      </w:r>
+      <w:proofErr w:type="spellStart"/>
+      <w:r>
+        <w:rPr>
+          <w:i/>
+          <w:iCs/>
+        </w:rPr>
+        <w:t>terhadap</w:t>
+      </w:r>
+      <w:proofErr w:type="spellEnd"/>
+      <w:r>
+        <w:rPr>
+          <w:i/>
+          <w:iCs/>
+        </w:rPr>
+        <w:t xml:space="preserve"> property </w:t>
+      </w:r>
+      <w:r>
+        <w:rPr>
+          <w:b/>
+          <w:bCs/>
+          <w:i/>
+          <w:iCs/>
+        </w:rPr>
+        <w:t>vue instance</w:t>
+      </w:r>
+      <w:r>
+        <w:rPr>
+          <w:i/>
+          <w:iCs/>
+        </w:rPr>
+        <w:t xml:space="preserve">, </w:t>
+      </w:r>
+      <w:proofErr w:type="spellStart"/>
+      <w:r>
+        <w:rPr>
+          <w:i/>
+          <w:iCs/>
+        </w:rPr>
+        <w:t>beda</w:t>
+      </w:r>
+      <w:proofErr w:type="spellEnd"/>
+      <w:r>
+        <w:rPr>
+          <w:i/>
+          <w:iCs/>
+        </w:rPr>
+        <w:t xml:space="preserve"> </w:t>
+      </w:r>
+      <w:proofErr w:type="spellStart"/>
+      <w:r>
+        <w:rPr>
+          <w:i/>
+          <w:iCs/>
+        </w:rPr>
+        <w:t>dengan</w:t>
+      </w:r>
+      <w:proofErr w:type="spellEnd"/>
+      <w:r>
+        <w:rPr>
+          <w:i/>
+          <w:iCs/>
+        </w:rPr>
+        <w:t xml:space="preserve"> </w:t>
+      </w:r>
+      <w:proofErr w:type="spellStart"/>
+      <w:r>
+        <w:rPr>
+          <w:i/>
+          <w:iCs/>
+        </w:rPr>
+        <w:t>cara</w:t>
+      </w:r>
+      <w:proofErr w:type="spellEnd"/>
+      <w:r>
+        <w:rPr>
+          <w:i/>
+          <w:iCs/>
+        </w:rPr>
+        <w:t xml:space="preserve"> </w:t>
+      </w:r>
+      <w:proofErr w:type="spellStart"/>
+      <w:r>
+        <w:rPr>
+          <w:i/>
+          <w:iCs/>
+        </w:rPr>
+        <w:t>mengakses</w:t>
+      </w:r>
+      <w:proofErr w:type="spellEnd"/>
+      <w:r>
+        <w:rPr>
+          <w:i/>
+          <w:iCs/>
+        </w:rPr>
+        <w:t xml:space="preserve"> </w:t>
+      </w:r>
+      <w:proofErr w:type="spellStart"/>
+      <w:r>
+        <w:rPr>
+          <w:i/>
+          <w:iCs/>
+        </w:rPr>
+        <w:t>datanya</w:t>
+      </w:r>
+      <w:proofErr w:type="spellEnd"/>
+      <w:r>
+        <w:rPr>
+          <w:i/>
+          <w:iCs/>
+        </w:rPr>
+        <w:t xml:space="preserve"> </w:t>
+      </w:r>
+      <w:proofErr w:type="spellStart"/>
+      <w:r>
+        <w:rPr>
+          <w:i/>
+          <w:iCs/>
+        </w:rPr>
+        <w:t>jika</w:t>
+      </w:r>
+      <w:proofErr w:type="spellEnd"/>
+      <w:r>
+        <w:rPr>
+          <w:i/>
+          <w:iCs/>
+        </w:rPr>
+        <w:t xml:space="preserve"> di child component </w:t>
+      </w:r>
+      <w:proofErr w:type="spellStart"/>
+      <w:r>
+        <w:rPr>
+          <w:i/>
+          <w:iCs/>
+        </w:rPr>
+        <w:t>kita</w:t>
+      </w:r>
+      <w:proofErr w:type="spellEnd"/>
+      <w:r>
+        <w:rPr>
+          <w:i/>
+          <w:iCs/>
+        </w:rPr>
+        <w:t xml:space="preserve"> </w:t>
+      </w:r>
+      <w:proofErr w:type="spellStart"/>
+      <w:r>
+        <w:rPr>
+          <w:i/>
+          <w:iCs/>
+        </w:rPr>
+        <w:t>tidak</w:t>
+      </w:r>
+      <w:proofErr w:type="spellEnd"/>
+      <w:r>
+        <w:rPr>
+          <w:i/>
+          <w:iCs/>
+        </w:rPr>
+        <w:t xml:space="preserve"> </w:t>
+      </w:r>
+      <w:proofErr w:type="spellStart"/>
+      <w:r>
+        <w:rPr>
+          <w:i/>
+          <w:iCs/>
+        </w:rPr>
+        <w:t>perlu</w:t>
+      </w:r>
+      <w:proofErr w:type="spellEnd"/>
+      <w:r>
+        <w:rPr>
+          <w:i/>
+          <w:iCs/>
+        </w:rPr>
+        <w:t xml:space="preserve"> </w:t>
+      </w:r>
+      <w:proofErr w:type="spellStart"/>
+      <w:r>
+        <w:rPr>
+          <w:i/>
+          <w:iCs/>
+        </w:rPr>
+        <w:t>melakukan</w:t>
+      </w:r>
+      <w:proofErr w:type="spellEnd"/>
+      <w:r>
+        <w:rPr>
+          <w:i/>
+          <w:iCs/>
+        </w:rPr>
+        <w:t xml:space="preserve"> </w:t>
+      </w:r>
+      <w:proofErr w:type="spellStart"/>
+      <w:r>
+        <w:rPr>
+          <w:i/>
+          <w:iCs/>
+        </w:rPr>
+        <w:t>seperti</w:t>
+      </w:r>
+      <w:proofErr w:type="spellEnd"/>
+      <w:r>
+        <w:rPr>
+          <w:i/>
+          <w:iCs/>
+        </w:rPr>
+        <w:t xml:space="preserve"> </w:t>
+      </w:r>
+      <w:proofErr w:type="spellStart"/>
+      <w:r>
+        <w:rPr>
+          <w:i/>
+          <w:iCs/>
+        </w:rPr>
+        <w:t>itu</w:t>
+      </w:r>
+      <w:proofErr w:type="spellEnd"/>
+      <w:r>
+        <w:rPr>
+          <w:i/>
+          <w:iCs/>
+        </w:rPr>
+        <w:t xml:space="preserve">. </w:t>
+      </w:r>
+      <w:proofErr w:type="spellStart"/>
+      <w:r>
+        <w:rPr>
+          <w:i/>
+          <w:iCs/>
+        </w:rPr>
+        <w:t>Misalkan</w:t>
+      </w:r>
+      <w:proofErr w:type="spellEnd"/>
+      <w:r>
+        <w:rPr>
+          <w:i/>
+          <w:iCs/>
+        </w:rPr>
+        <w:t xml:space="preserve"> $emit(‘</w:t>
+      </w:r>
+      <w:proofErr w:type="spellStart"/>
+      <w:r>
+        <w:rPr>
+          <w:i/>
+          <w:iCs/>
+        </w:rPr>
+        <w:t>nama</w:t>
+      </w:r>
+      <w:proofErr w:type="spellEnd"/>
+      <w:r>
+        <w:rPr>
+          <w:i/>
+          <w:iCs/>
+        </w:rPr>
+        <w:t xml:space="preserve">-method’) emit </w:t>
+      </w:r>
+      <w:proofErr w:type="spellStart"/>
+      <w:r>
+        <w:rPr>
+          <w:i/>
+          <w:iCs/>
+        </w:rPr>
+        <w:t>itu</w:t>
+      </w:r>
+      <w:proofErr w:type="spellEnd"/>
+      <w:r>
+        <w:rPr>
+          <w:i/>
+          <w:iCs/>
+        </w:rPr>
+        <w:t xml:space="preserve"> </w:t>
+      </w:r>
+      <w:proofErr w:type="spellStart"/>
+      <w:r>
+        <w:rPr>
+          <w:i/>
+          <w:iCs/>
+        </w:rPr>
+        <w:t>mencoba</w:t>
+      </w:r>
+      <w:proofErr w:type="spellEnd"/>
+      <w:r>
+        <w:rPr>
+          <w:i/>
+          <w:iCs/>
+        </w:rPr>
+        <w:t xml:space="preserve"> </w:t>
+      </w:r>
+      <w:proofErr w:type="spellStart"/>
+      <w:r>
+        <w:rPr>
+          <w:i/>
+          <w:iCs/>
+        </w:rPr>
+        <w:t>mengakses</w:t>
+      </w:r>
+      <w:proofErr w:type="spellEnd"/>
+      <w:r>
+        <w:rPr>
+          <w:i/>
+          <w:iCs/>
+        </w:rPr>
+        <w:t xml:space="preserve"> method yang </w:t>
+      </w:r>
+      <w:proofErr w:type="spellStart"/>
+      <w:r>
+        <w:rPr>
+          <w:i/>
+          <w:iCs/>
+        </w:rPr>
+        <w:t>ada</w:t>
+      </w:r>
+      <w:proofErr w:type="spellEnd"/>
+      <w:r>
+        <w:rPr>
+          <w:i/>
+          <w:iCs/>
+        </w:rPr>
+        <w:t xml:space="preserve"> di vue instance</w:t>
+      </w:r>
+      <w:r>
+        <w:rPr>
+          <w:i/>
+          <w:iCs/>
+        </w:rPr>
+        <w:t xml:space="preserve"> </w:t>
+      </w:r>
+      <w:proofErr w:type="spellStart"/>
+      <w:r>
+        <w:rPr>
+          <w:i/>
+          <w:iCs/>
+        </w:rPr>
+        <w:t>namun</w:t>
+      </w:r>
+      <w:proofErr w:type="spellEnd"/>
+      <w:r>
+        <w:rPr>
+          <w:i/>
+          <w:iCs/>
+        </w:rPr>
+        <w:t xml:space="preserve"> </w:t>
+      </w:r>
+      <w:proofErr w:type="spellStart"/>
+      <w:r>
+        <w:rPr>
+          <w:i/>
+          <w:iCs/>
+        </w:rPr>
+        <w:t>tidak</w:t>
+      </w:r>
+      <w:proofErr w:type="spellEnd"/>
+      <w:r>
+        <w:rPr>
+          <w:i/>
+          <w:iCs/>
+        </w:rPr>
+        <w:t xml:space="preserve"> </w:t>
+      </w:r>
+      <w:proofErr w:type="spellStart"/>
+      <w:r>
+        <w:rPr>
+          <w:i/>
+          <w:iCs/>
+        </w:rPr>
+        <w:t>semua</w:t>
+      </w:r>
+      <w:proofErr w:type="spellEnd"/>
+      <w:r>
+        <w:rPr>
+          <w:i/>
+          <w:iCs/>
+        </w:rPr>
+        <w:t xml:space="preserve"> </w:t>
+      </w:r>
+      <w:proofErr w:type="spellStart"/>
+      <w:r>
+        <w:rPr>
+          <w:i/>
+          <w:iCs/>
+        </w:rPr>
+        <w:t>menggunakan</w:t>
+      </w:r>
+      <w:proofErr w:type="spellEnd"/>
+      <w:r>
+        <w:rPr>
+          <w:i/>
+          <w:iCs/>
+        </w:rPr>
+        <w:t xml:space="preserve"> $.</w:t>
+      </w:r>
+    </w:p>
+    <w:p>
+      <w:r>
+        <w:drawing>
+          <wp:inline distT="0" distB="0" distL="0" distR="0" wp14:anchorId="6C0F7E21" wp14:editId="63565153">
+            <wp:extent cx="1638442" cy="624894"/>
+            <wp:effectExtent l="0" t="0" r="0" b="3810"/>
+            <wp:docPr id="1766353946" name="Picture 1" descr="A computer code with colorful text&#10;&#10;Description automatically generated with medium confidence"/>
+            <wp:cNvGraphicFramePr>
+              <a:graphicFrameLocks xmlns:a="http://schemas.openxmlformats.org/drawingml/2006/main" noChangeAspect="1"/>
+            </wp:cNvGraphicFramePr>
+            <a:graphic xmlns:a="http://schemas.openxmlformats.org/drawingml/2006/main">
+              <a:graphicData uri="http://schemas.openxmlformats.org/drawingml/2006/picture">
+                <pic:pic xmlns:pic="http://schemas.openxmlformats.org/drawingml/2006/picture">
+                  <pic:nvPicPr>
+                    <pic:cNvPr id="1766353946" name="Picture 1" descr="A computer code with colorful text&#10;&#10;Description automatically generated with medium confidence"/>
+                    <pic:cNvPicPr/>
+                  </pic:nvPicPr>
+                  <pic:blipFill>
+                    <a:blip r:embed="rId95"/>
+                    <a:stretch>
+                      <a:fillRect/>
+                    </a:stretch>
+                  </pic:blipFill>
+                  <pic:spPr>
+                    <a:xfrm>
+                      <a:off x="0" y="0"/>
+                      <a:ext cx="1638442" cy="624894"/>
+                    </a:xfrm>
+                    <a:prstGeom prst="rect">
+                      <a:avLst/>
+                    </a:prstGeom>
+                  </pic:spPr>
+                </pic:pic>
+              </a:graphicData>
+            </a:graphic>
+          </wp:inline>
+        </w:drawing>
+      </w:r>
+    </w:p>
+    <w:p>
+      <w:r>
+        <w:drawing>
+          <wp:inline distT="0" distB="0" distL="0" distR="0" wp14:anchorId="3E48C194" wp14:editId="454CEB39">
+            <wp:extent cx="4465707" cy="1562235"/>
+            <wp:effectExtent l="0" t="0" r="0" b="0"/>
+            <wp:docPr id="529606292" name="Picture 1" descr="A screen shot of a computer program&#10;&#10;Description automatically generated"/>
+            <wp:cNvGraphicFramePr>
+              <a:graphicFrameLocks xmlns:a="http://schemas.openxmlformats.org/drawingml/2006/main" noChangeAspect="1"/>
+            </wp:cNvGraphicFramePr>
+            <a:graphic xmlns:a="http://schemas.openxmlformats.org/drawingml/2006/main">
+              <a:graphicData uri="http://schemas.openxmlformats.org/drawingml/2006/picture">
+                <pic:pic xmlns:pic="http://schemas.openxmlformats.org/drawingml/2006/picture">
+                  <pic:nvPicPr>
+                    <pic:cNvPr id="529606292" name="Picture 1" descr="A screen shot of a computer program&#10;&#10;Description automatically generated"/>
+                    <pic:cNvPicPr/>
+                  </pic:nvPicPr>
+                  <pic:blipFill>
+                    <a:blip r:embed="rId96"/>
+                    <a:stretch>
+                      <a:fillRect/>
+                    </a:stretch>
+                  </pic:blipFill>
+                  <pic:spPr>
+                    <a:xfrm>
+                      <a:off x="0" y="0"/>
+                      <a:ext cx="4465707" cy="1562235"/>
+                    </a:xfrm>
+                    <a:prstGeom prst="rect">
+                      <a:avLst/>
+                    </a:prstGeom>
+                  </pic:spPr>
+                </pic:pic>
+              </a:graphicData>
+            </a:graphic>
+          </wp:inline>
+        </w:drawing>
+      </w:r>
+      <w:r>
+        <w:t xml:space="preserve"> </w:t>
+      </w:r>
+    </w:p>
+    <w:p>
+      <w:proofErr w:type="spellStart"/>
+      <w:r>
+        <w:t>Dengan</w:t>
+      </w:r>
+      <w:proofErr w:type="spellEnd"/>
+      <w:r>
+        <w:t xml:space="preserve"> </w:t>
+      </w:r>
+      <w:proofErr w:type="spellStart"/>
+      <w:r>
+        <w:t>cara</w:t>
+      </w:r>
+      <w:proofErr w:type="spellEnd"/>
+      <w:r>
+        <w:t xml:space="preserve"> </w:t>
+      </w:r>
+      <w:proofErr w:type="spellStart"/>
+      <w:r>
+        <w:t>begitu</w:t>
+      </w:r>
+      <w:proofErr w:type="spellEnd"/>
+      <w:r>
+        <w:t xml:space="preserve"> $route </w:t>
+      </w:r>
+      <w:proofErr w:type="spellStart"/>
+      <w:r>
+        <w:t>akan</w:t>
+      </w:r>
+      <w:proofErr w:type="spellEnd"/>
+      <w:r>
+        <w:t xml:space="preserve"> meng </w:t>
+      </w:r>
+      <w:proofErr w:type="spellStart"/>
+      <w:r>
+        <w:t>akses</w:t>
+      </w:r>
+      <w:proofErr w:type="spellEnd"/>
+      <w:r>
+        <w:t xml:space="preserve"> Vue Instance </w:t>
+      </w:r>
+      <w:proofErr w:type="spellStart"/>
+      <w:r>
+        <w:t>dari</w:t>
+      </w:r>
+      <w:proofErr w:type="spellEnd"/>
+      <w:r>
+        <w:t xml:space="preserve"> Vue Router yang </w:t>
+      </w:r>
+      <w:proofErr w:type="spellStart"/>
+      <w:r>
+        <w:t>ada</w:t>
+      </w:r>
+      <w:proofErr w:type="spellEnd"/>
+      <w:r>
+        <w:t xml:space="preserve"> di </w:t>
+      </w:r>
+      <w:proofErr w:type="spellStart"/>
+      <w:r>
+        <w:t>inctance</w:t>
+      </w:r>
+      <w:proofErr w:type="spellEnd"/>
+      <w:r>
+        <w:t xml:space="preserve"> </w:t>
+      </w:r>
+      <w:proofErr w:type="spellStart"/>
+      <w:r>
+        <w:t>utama</w:t>
+      </w:r>
+      <w:proofErr w:type="spellEnd"/>
+      <w:r>
+        <w:t xml:space="preserve">, </w:t>
+      </w:r>
+      <w:proofErr w:type="spellStart"/>
+      <w:r>
+        <w:t>apabila</w:t>
+      </w:r>
+      <w:proofErr w:type="spellEnd"/>
+      <w:r>
+        <w:t xml:space="preserve"> </w:t>
+      </w:r>
+      <w:proofErr w:type="spellStart"/>
+      <w:r>
+        <w:t>jika</w:t>
+      </w:r>
+      <w:proofErr w:type="spellEnd"/>
+      <w:r>
+        <w:t xml:space="preserve"> </w:t>
+      </w:r>
+      <w:proofErr w:type="spellStart"/>
+      <w:r>
+        <w:t>kita</w:t>
+      </w:r>
+      <w:proofErr w:type="spellEnd"/>
+      <w:r>
+        <w:t xml:space="preserve"> </w:t>
+      </w:r>
+      <w:proofErr w:type="spellStart"/>
+      <w:r>
+        <w:t>tidak</w:t>
+      </w:r>
+      <w:proofErr w:type="spellEnd"/>
+      <w:r>
+        <w:t xml:space="preserve"> </w:t>
+      </w:r>
+      <w:proofErr w:type="spellStart"/>
+      <w:r>
+        <w:t>menggunakan</w:t>
+      </w:r>
+      <w:proofErr w:type="spellEnd"/>
+      <w:r>
+        <w:t xml:space="preserve"> $router </w:t>
+      </w:r>
+      <w:proofErr w:type="spellStart"/>
+      <w:r>
+        <w:t>maka</w:t>
+      </w:r>
+      <w:proofErr w:type="spellEnd"/>
+      <w:r>
+        <w:t xml:space="preserve"> redirect </w:t>
+      </w:r>
+      <w:proofErr w:type="spellStart"/>
+      <w:r>
+        <w:t>tidak</w:t>
+      </w:r>
+      <w:proofErr w:type="spellEnd"/>
+      <w:r>
+        <w:t xml:space="preserve"> </w:t>
+      </w:r>
+      <w:proofErr w:type="spellStart"/>
+      <w:r>
+        <w:t>akan</w:t>
+      </w:r>
+      <w:proofErr w:type="spellEnd"/>
+      <w:r>
+        <w:t xml:space="preserve"> </w:t>
+      </w:r>
+      <w:proofErr w:type="spellStart"/>
+      <w:r>
+        <w:t>berjalan</w:t>
+      </w:r>
+      <w:proofErr w:type="spellEnd"/>
+      <w:r>
+        <w:t>.</w:t>
+      </w:r>
+    </w:p>
+    <w:p/>
+    <w:p/>
+    <w:p>
+      <w:proofErr w:type="spellStart"/>
+      <w:r>
+        <w:lastRenderedPageBreak/>
+        <w:t>Beberapa</w:t>
+      </w:r>
+      <w:proofErr w:type="spellEnd"/>
+      <w:r>
+        <w:t xml:space="preserve"> </w:t>
+      </w:r>
+      <w:proofErr w:type="spellStart"/>
+      <w:r>
+        <w:t>contoh</w:t>
+      </w:r>
+      <w:proofErr w:type="spellEnd"/>
+      <w:r>
+        <w:t xml:space="preserve"> </w:t>
+      </w:r>
+      <w:proofErr w:type="spellStart"/>
+      <w:r>
+        <w:t>penggunaan</w:t>
+      </w:r>
+      <w:proofErr w:type="spellEnd"/>
+      <w:r>
+        <w:t xml:space="preserve"> $ </w:t>
+      </w:r>
+      <w:proofErr w:type="spellStart"/>
+      <w:r>
+        <w:t>dalam</w:t>
+      </w:r>
+      <w:proofErr w:type="spellEnd"/>
+      <w:r>
+        <w:t xml:space="preserve"> Vue.js:</w:t>
+      </w:r>
+    </w:p>
+    <w:p>
+      <w:r>
+        <w:t xml:space="preserve">$emit: </w:t>
+      </w:r>
+      <w:proofErr w:type="spellStart"/>
+      <w:r>
+        <w:t>Digunakan</w:t>
+      </w:r>
+      <w:proofErr w:type="spellEnd"/>
+      <w:r>
+        <w:t xml:space="preserve"> </w:t>
+      </w:r>
+      <w:proofErr w:type="spellStart"/>
+      <w:r>
+        <w:t>untuk</w:t>
+      </w:r>
+      <w:proofErr w:type="spellEnd"/>
+      <w:r>
+        <w:t xml:space="preserve"> </w:t>
+      </w:r>
+      <w:proofErr w:type="spellStart"/>
+      <w:r>
+        <w:t>memancarkan</w:t>
+      </w:r>
+      <w:proofErr w:type="spellEnd"/>
+      <w:r>
+        <w:t xml:space="preserve"> event </w:t>
+      </w:r>
+      <w:proofErr w:type="spellStart"/>
+      <w:r>
+        <w:t>dari</w:t>
+      </w:r>
+      <w:proofErr w:type="spellEnd"/>
+      <w:r>
+        <w:t xml:space="preserve"> </w:t>
+      </w:r>
+      <w:proofErr w:type="spellStart"/>
+      <w:r>
+        <w:t>komponen</w:t>
+      </w:r>
+      <w:proofErr w:type="spellEnd"/>
+      <w:r>
+        <w:t xml:space="preserve"> </w:t>
+      </w:r>
+      <w:proofErr w:type="spellStart"/>
+      <w:r>
+        <w:t>anak</w:t>
+      </w:r>
+      <w:proofErr w:type="spellEnd"/>
+      <w:r>
+        <w:t xml:space="preserve"> ke </w:t>
+      </w:r>
+      <w:proofErr w:type="spellStart"/>
+      <w:r>
+        <w:t>komponen</w:t>
+      </w:r>
+      <w:proofErr w:type="spellEnd"/>
+      <w:r>
+        <w:t xml:space="preserve"> </w:t>
+      </w:r>
+      <w:proofErr w:type="spellStart"/>
+      <w:r>
+        <w:t>induk</w:t>
+      </w:r>
+      <w:proofErr w:type="spellEnd"/>
+      <w:r>
+        <w:t>.</w:t>
+      </w:r>
+    </w:p>
+    <w:p>
+      <w:r>
+        <w:t xml:space="preserve">$router: </w:t>
+      </w:r>
+      <w:proofErr w:type="spellStart"/>
+      <w:r>
+        <w:t>Mengakses</w:t>
+      </w:r>
+      <w:proofErr w:type="spellEnd"/>
+      <w:r>
+        <w:t xml:space="preserve"> instance router </w:t>
+      </w:r>
+      <w:proofErr w:type="spellStart"/>
+      <w:r>
+        <w:t>dalam</w:t>
+      </w:r>
+      <w:proofErr w:type="spellEnd"/>
+      <w:r>
+        <w:t xml:space="preserve"> </w:t>
+      </w:r>
+      <w:proofErr w:type="spellStart"/>
+      <w:r>
+        <w:t>aplikasi</w:t>
+      </w:r>
+      <w:proofErr w:type="spellEnd"/>
+      <w:r>
+        <w:t xml:space="preserve"> Vue yang </w:t>
+      </w:r>
+      <w:proofErr w:type="spellStart"/>
+      <w:r>
+        <w:t>menggunakan</w:t>
+      </w:r>
+      <w:proofErr w:type="spellEnd"/>
+      <w:r>
+        <w:t xml:space="preserve"> Vue Router.</w:t>
+      </w:r>
+    </w:p>
+    <w:p>
+      <w:r>
+        <w:t xml:space="preserve">$route: </w:t>
+      </w:r>
+      <w:proofErr w:type="spellStart"/>
+      <w:r>
+        <w:t>Mengakses</w:t>
+      </w:r>
+      <w:proofErr w:type="spellEnd"/>
+      <w:r>
+        <w:t xml:space="preserve"> </w:t>
+      </w:r>
+      <w:proofErr w:type="spellStart"/>
+      <w:r>
+        <w:t>informasi</w:t>
+      </w:r>
+      <w:proofErr w:type="spellEnd"/>
+      <w:r>
+        <w:t xml:space="preserve"> </w:t>
+      </w:r>
+      <w:proofErr w:type="spellStart"/>
+      <w:r>
+        <w:t>rute</w:t>
+      </w:r>
+      <w:proofErr w:type="spellEnd"/>
+      <w:r>
+        <w:t xml:space="preserve"> </w:t>
+      </w:r>
+      <w:proofErr w:type="spellStart"/>
+      <w:r>
+        <w:t>saat</w:t>
+      </w:r>
+      <w:proofErr w:type="spellEnd"/>
+      <w:r>
+        <w:t xml:space="preserve"> ini (</w:t>
+      </w:r>
+      <w:proofErr w:type="spellStart"/>
+      <w:r>
+        <w:t>seperti</w:t>
+      </w:r>
+      <w:proofErr w:type="spellEnd"/>
+      <w:r>
+        <w:t xml:space="preserve"> path, params, dan query).</w:t>
+      </w:r>
+    </w:p>
+    <w:p>
+      <w:r>
+        <w:t>$</w:t>
+      </w:r>
+      <w:proofErr w:type="spellStart"/>
+      <w:r>
+        <w:t>nextTick</w:t>
+      </w:r>
+      <w:proofErr w:type="spellEnd"/>
+      <w:r>
+        <w:t xml:space="preserve">: </w:t>
+      </w:r>
+      <w:proofErr w:type="spellStart"/>
+      <w:r>
+        <w:t>Menjalankan</w:t>
+      </w:r>
+      <w:proofErr w:type="spellEnd"/>
+      <w:r>
+        <w:t xml:space="preserve"> </w:t>
+      </w:r>
+      <w:proofErr w:type="spellStart"/>
+      <w:r>
+        <w:t>fungsi</w:t>
+      </w:r>
+      <w:proofErr w:type="spellEnd"/>
+      <w:r>
+        <w:t xml:space="preserve"> callback </w:t>
+      </w:r>
+      <w:proofErr w:type="spellStart"/>
+      <w:r>
+        <w:t>setelah</w:t>
+      </w:r>
+      <w:proofErr w:type="spellEnd"/>
+      <w:r>
+        <w:t xml:space="preserve"> DOM </w:t>
+      </w:r>
+      <w:proofErr w:type="spellStart"/>
+      <w:r>
+        <w:t>diperbarui</w:t>
+      </w:r>
+      <w:proofErr w:type="spellEnd"/>
+      <w:r>
+        <w:t>.</w:t>
+      </w:r>
+    </w:p>
+    <w:p>
+      <w:r>
+        <w:t xml:space="preserve">$refs: </w:t>
+      </w:r>
+      <w:proofErr w:type="spellStart"/>
+      <w:r>
+        <w:t>Mengakses</w:t>
+      </w:r>
+      <w:proofErr w:type="spellEnd"/>
+      <w:r>
+        <w:t xml:space="preserve"> </w:t>
+      </w:r>
+      <w:proofErr w:type="spellStart"/>
+      <w:r>
+        <w:t>referensi</w:t>
+      </w:r>
+      <w:proofErr w:type="spellEnd"/>
+      <w:r>
+        <w:t xml:space="preserve"> ke </w:t>
+      </w:r>
+      <w:proofErr w:type="spellStart"/>
+      <w:r>
+        <w:t>elemen</w:t>
+      </w:r>
+      <w:proofErr w:type="spellEnd"/>
+      <w:r>
+        <w:t xml:space="preserve"> </w:t>
+      </w:r>
+      <w:proofErr w:type="spellStart"/>
+      <w:r>
+        <w:t>atau</w:t>
+      </w:r>
+      <w:proofErr w:type="spellEnd"/>
+      <w:r>
+        <w:t xml:space="preserve"> </w:t>
+      </w:r>
+      <w:proofErr w:type="spellStart"/>
+      <w:r>
+        <w:t>komponen</w:t>
+      </w:r>
+      <w:proofErr w:type="spellEnd"/>
+      <w:r>
+        <w:t xml:space="preserve"> </w:t>
+      </w:r>
+      <w:proofErr w:type="spellStart"/>
+      <w:r>
+        <w:t>anak</w:t>
+      </w:r>
+      <w:proofErr w:type="spellEnd"/>
+      <w:r>
+        <w:t>.</w:t>
+      </w:r>
+    </w:p>
+    <w:p/>
+    <w:p/>
+    <w:p>
+      <w:pPr>
+        <w:pStyle w:val="Heading3"/>
+      </w:pPr>
+      <w:r>
+        <w:t>Sweet Alert</w:t>
+      </w:r>
+      <w:r>
+        <w:t xml:space="preserve"> &amp; Fix Delete Data</w:t>
+      </w:r>
+    </w:p>
+    <w:p>
+      <w:proofErr w:type="spellStart"/>
+      <w:r>
+        <w:t>Pastikan</w:t>
+      </w:r>
+      <w:proofErr w:type="spellEnd"/>
+      <w:r>
+        <w:t xml:space="preserve"> </w:t>
+      </w:r>
+      <w:proofErr w:type="spellStart"/>
+      <w:r>
+        <w:t>kita</w:t>
+      </w:r>
+      <w:proofErr w:type="spellEnd"/>
+      <w:r>
+        <w:t xml:space="preserve"> </w:t>
+      </w:r>
+      <w:proofErr w:type="spellStart"/>
+      <w:r>
+        <w:t>sisipkan</w:t>
+      </w:r>
+      <w:proofErr w:type="spellEnd"/>
+      <w:r>
+        <w:t xml:space="preserve"> </w:t>
+      </w:r>
+      <w:proofErr w:type="spellStart"/>
+      <w:r>
+        <w:t>cdn</w:t>
+      </w:r>
+      <w:proofErr w:type="spellEnd"/>
+      <w:r>
+        <w:t xml:space="preserve"> </w:t>
+      </w:r>
+      <w:proofErr w:type="spellStart"/>
+      <w:r>
+        <w:t>dari</w:t>
+      </w:r>
+      <w:proofErr w:type="spellEnd"/>
+      <w:r>
+        <w:t xml:space="preserve"> sweet </w:t>
+      </w:r>
+      <w:proofErr w:type="spellStart"/>
+      <w:r>
+        <w:t>alart</w:t>
+      </w:r>
+      <w:proofErr w:type="spellEnd"/>
+      <w:r>
+        <w:t xml:space="preserve"> </w:t>
+      </w:r>
+      <w:proofErr w:type="spellStart"/>
+      <w:r>
+        <w:t>jika</w:t>
+      </w:r>
+      <w:proofErr w:type="spellEnd"/>
+      <w:r>
+        <w:t xml:space="preserve"> </w:t>
+      </w:r>
+      <w:proofErr w:type="spellStart"/>
+      <w:r>
+        <w:t>sudah</w:t>
+      </w:r>
+      <w:proofErr w:type="spellEnd"/>
+      <w:r>
+        <w:t xml:space="preserve"> </w:t>
+      </w:r>
+      <w:proofErr w:type="spellStart"/>
+      <w:r>
+        <w:t>maka</w:t>
+      </w:r>
+      <w:proofErr w:type="spellEnd"/>
+      <w:r>
+        <w:t xml:space="preserve"> </w:t>
+      </w:r>
+      <w:proofErr w:type="spellStart"/>
+      <w:r>
+        <w:t>kita</w:t>
+      </w:r>
+      <w:proofErr w:type="spellEnd"/>
+      <w:r>
+        <w:t xml:space="preserve"> </w:t>
+      </w:r>
+      <w:proofErr w:type="spellStart"/>
+      <w:r>
+        <w:t>akan</w:t>
+      </w:r>
+      <w:proofErr w:type="spellEnd"/>
+      <w:r>
+        <w:t xml:space="preserve"> </w:t>
+      </w:r>
+      <w:proofErr w:type="spellStart"/>
+      <w:r>
+        <w:t>bisa</w:t>
+      </w:r>
+      <w:proofErr w:type="spellEnd"/>
+      <w:r>
+        <w:t xml:space="preserve"> </w:t>
+      </w:r>
+      <w:proofErr w:type="spellStart"/>
+      <w:r>
+        <w:t>jalankan</w:t>
+      </w:r>
+      <w:proofErr w:type="spellEnd"/>
+      <w:r>
+        <w:t xml:space="preserve"> sweet alert Swal </w:t>
+      </w:r>
+      <w:proofErr w:type="spellStart"/>
+      <w:r>
+        <w:t>seperti</w:t>
+      </w:r>
+      <w:proofErr w:type="spellEnd"/>
+      <w:r>
+        <w:t xml:space="preserve"> </w:t>
+      </w:r>
+      <w:proofErr w:type="spellStart"/>
+      <w:r>
+        <w:t>berikut</w:t>
+      </w:r>
+      <w:proofErr w:type="spellEnd"/>
+      <w:r>
+        <w:t>.</w:t>
+      </w:r>
+    </w:p>
+    <w:p>
+      <w:pPr>
+        <w:rPr>
+          <w:b/>
+          <w:sz w:val="24"/>
+          <w:szCs w:val="24"/>
+        </w:rPr>
+      </w:pPr>
+      <w:r>
+        <w:drawing>
+          <wp:inline distT="0" distB="0" distL="0" distR="0" wp14:anchorId="4260F465" wp14:editId="5B6A2265">
+            <wp:extent cx="4724809" cy="3543607"/>
+            <wp:effectExtent l="0" t="0" r="0" b="0"/>
+            <wp:docPr id="2105730701" name="Picture 1" descr="A computer screen shot of a computer code&#10;&#10;Description automatically generated"/>
+            <wp:cNvGraphicFramePr>
+              <a:graphicFrameLocks xmlns:a="http://schemas.openxmlformats.org/drawingml/2006/main" noChangeAspect="1"/>
+            </wp:cNvGraphicFramePr>
+            <a:graphic xmlns:a="http://schemas.openxmlformats.org/drawingml/2006/main">
+              <a:graphicData uri="http://schemas.openxmlformats.org/drawingml/2006/picture">
+                <pic:pic xmlns:pic="http://schemas.openxmlformats.org/drawingml/2006/picture">
+                  <pic:nvPicPr>
+                    <pic:cNvPr id="2105730701" name="Picture 1" descr="A computer screen shot of a computer code&#10;&#10;Description automatically generated"/>
+                    <pic:cNvPicPr/>
+                  </pic:nvPicPr>
+                  <pic:blipFill>
+                    <a:blip r:embed="rId97"/>
+                    <a:stretch>
+                      <a:fillRect/>
+                    </a:stretch>
+                  </pic:blipFill>
+                  <pic:spPr>
+                    <a:xfrm>
+                      <a:off x="0" y="0"/>
+                      <a:ext cx="4724809" cy="3543607"/>
+                    </a:xfrm>
+                    <a:prstGeom prst="rect">
+                      <a:avLst/>
+                    </a:prstGeom>
+                  </pic:spPr>
+                </pic:pic>
+              </a:graphicData>
+            </a:graphic>
+          </wp:inline>
+        </w:drawing>
+      </w:r>
+    </w:p>
+    <w:p>
+      <w:pPr>
+        <w:rPr>
+          <w:b/>
+          <w:sz w:val="24"/>
+          <w:szCs w:val="24"/>
+        </w:rPr>
+      </w:pPr>
+    </w:p>
+    <w:p>
+      <w:pPr>
+        <w:rPr>
+          <w:b/>
+          <w:sz w:val="24"/>
+          <w:szCs w:val="24"/>
+        </w:rPr>
+      </w:pPr>
+    </w:p>
+    <w:p/>
+    <w:p/>
+    <w:p/>
+    <w:p>
+      <w:pPr>
+        <w:pStyle w:val="Heading3"/>
+      </w:pPr>
+      <w:r>
+        <w:lastRenderedPageBreak/>
+        <w:t>Lifecycle Hooks</w:t>
+      </w:r>
+    </w:p>
+    <w:p>
+      <w:r>
+        <w:t xml:space="preserve">Lifecycle hooks di Vue.js </w:t>
+      </w:r>
+      <w:proofErr w:type="spellStart"/>
+      <w:r>
+        <w:t>adalah</w:t>
+      </w:r>
+      <w:proofErr w:type="spellEnd"/>
+      <w:r>
+        <w:t xml:space="preserve"> </w:t>
+      </w:r>
+      <w:proofErr w:type="spellStart"/>
+      <w:r>
+        <w:t>metode</w:t>
+      </w:r>
+      <w:proofErr w:type="spellEnd"/>
+      <w:r>
+        <w:t xml:space="preserve"> yang </w:t>
+      </w:r>
+      <w:proofErr w:type="spellStart"/>
+      <w:r>
+        <w:t>dipanggil</w:t>
+      </w:r>
+      <w:proofErr w:type="spellEnd"/>
+      <w:r>
+        <w:t xml:space="preserve"> pada </w:t>
+      </w:r>
+      <w:proofErr w:type="spellStart"/>
+      <w:r>
+        <w:t>titik-titik</w:t>
+      </w:r>
+      <w:proofErr w:type="spellEnd"/>
+      <w:r>
+        <w:t xml:space="preserve"> </w:t>
+      </w:r>
+      <w:proofErr w:type="spellStart"/>
+      <w:r>
+        <w:t>tertentu</w:t>
+      </w:r>
+      <w:proofErr w:type="spellEnd"/>
+      <w:r>
+        <w:t xml:space="preserve"> </w:t>
+      </w:r>
+      <w:proofErr w:type="spellStart"/>
+      <w:r>
+        <w:t>dalam</w:t>
+      </w:r>
+      <w:proofErr w:type="spellEnd"/>
+      <w:r>
+        <w:t xml:space="preserve"> </w:t>
+      </w:r>
+      <w:proofErr w:type="spellStart"/>
+      <w:r>
+        <w:t>siklus</w:t>
+      </w:r>
+      <w:proofErr w:type="spellEnd"/>
+      <w:r>
+        <w:t xml:space="preserve"> </w:t>
+      </w:r>
+      <w:proofErr w:type="spellStart"/>
+      <w:r>
+        <w:t>hidup</w:t>
+      </w:r>
+      <w:proofErr w:type="spellEnd"/>
+      <w:r>
+        <w:t xml:space="preserve"> </w:t>
+      </w:r>
+      <w:proofErr w:type="spellStart"/>
+      <w:r>
+        <w:t>sebuah</w:t>
+      </w:r>
+      <w:proofErr w:type="spellEnd"/>
+      <w:r>
+        <w:t xml:space="preserve"> instance Vue. </w:t>
+      </w:r>
+      <w:proofErr w:type="spellStart"/>
+      <w:r>
+        <w:t>Mereka</w:t>
+      </w:r>
+      <w:proofErr w:type="spellEnd"/>
+      <w:r>
+        <w:t xml:space="preserve"> </w:t>
+      </w:r>
+      <w:proofErr w:type="spellStart"/>
+      <w:r>
+        <w:t>memberikan</w:t>
+      </w:r>
+      <w:proofErr w:type="spellEnd"/>
+      <w:r>
+        <w:t xml:space="preserve"> </w:t>
+      </w:r>
+      <w:proofErr w:type="spellStart"/>
+      <w:r>
+        <w:t>kesempatan</w:t>
+      </w:r>
+      <w:proofErr w:type="spellEnd"/>
+      <w:r>
+        <w:t xml:space="preserve"> </w:t>
+      </w:r>
+      <w:proofErr w:type="spellStart"/>
+      <w:r>
+        <w:t>untuk</w:t>
+      </w:r>
+      <w:proofErr w:type="spellEnd"/>
+      <w:r>
+        <w:t xml:space="preserve"> </w:t>
+      </w:r>
+      <w:proofErr w:type="spellStart"/>
+      <w:r>
+        <w:t>mengeksekusi</w:t>
+      </w:r>
+      <w:proofErr w:type="spellEnd"/>
+      <w:r>
+        <w:t xml:space="preserve"> </w:t>
+      </w:r>
+      <w:proofErr w:type="spellStart"/>
+      <w:r>
+        <w:t>kode</w:t>
+      </w:r>
+      <w:proofErr w:type="spellEnd"/>
+      <w:r>
+        <w:t xml:space="preserve"> pada </w:t>
+      </w:r>
+      <w:proofErr w:type="spellStart"/>
+      <w:r>
+        <w:t>saat</w:t>
+      </w:r>
+      <w:proofErr w:type="spellEnd"/>
+      <w:r>
+        <w:t xml:space="preserve"> instance </w:t>
+      </w:r>
+      <w:proofErr w:type="spellStart"/>
+      <w:r>
+        <w:t>tersebut</w:t>
+      </w:r>
+      <w:proofErr w:type="spellEnd"/>
+      <w:r>
+        <w:t xml:space="preserve"> </w:t>
+      </w:r>
+      <w:proofErr w:type="spellStart"/>
+      <w:r>
+        <w:t>dibuat</w:t>
+      </w:r>
+      <w:proofErr w:type="spellEnd"/>
+      <w:r>
+        <w:t xml:space="preserve">, </w:t>
+      </w:r>
+      <w:proofErr w:type="spellStart"/>
+      <w:r>
+        <w:t>ditambahkan</w:t>
+      </w:r>
+      <w:proofErr w:type="spellEnd"/>
+      <w:r>
+        <w:t xml:space="preserve"> ke DOM, </w:t>
+      </w:r>
+      <w:proofErr w:type="spellStart"/>
+      <w:r>
+        <w:t>diperbarui</w:t>
+      </w:r>
+      <w:proofErr w:type="spellEnd"/>
+      <w:r>
+        <w:t xml:space="preserve">, </w:t>
+      </w:r>
+      <w:proofErr w:type="spellStart"/>
+      <w:r>
+        <w:t>atau</w:t>
+      </w:r>
+      <w:proofErr w:type="spellEnd"/>
+      <w:r>
+        <w:t xml:space="preserve"> </w:t>
+      </w:r>
+      <w:proofErr w:type="spellStart"/>
+      <w:r>
+        <w:t>dihancurkan</w:t>
+      </w:r>
+      <w:proofErr w:type="spellEnd"/>
+      <w:r>
+        <w:t xml:space="preserve">. Lifecycle hooks ini sangat </w:t>
+      </w:r>
+      <w:proofErr w:type="spellStart"/>
+      <w:r>
+        <w:t>berguna</w:t>
+      </w:r>
+      <w:proofErr w:type="spellEnd"/>
+      <w:r>
+        <w:t xml:space="preserve"> </w:t>
+      </w:r>
+      <w:proofErr w:type="spellStart"/>
+      <w:r>
+        <w:t>untuk</w:t>
+      </w:r>
+      <w:proofErr w:type="spellEnd"/>
+      <w:r>
+        <w:t xml:space="preserve"> </w:t>
+      </w:r>
+      <w:proofErr w:type="spellStart"/>
+      <w:r>
+        <w:t>menginisialisasi</w:t>
+      </w:r>
+      <w:proofErr w:type="spellEnd"/>
+      <w:r>
+        <w:t xml:space="preserve"> data, </w:t>
+      </w:r>
+      <w:proofErr w:type="spellStart"/>
+      <w:r>
+        <w:t>mengatur</w:t>
+      </w:r>
+      <w:proofErr w:type="spellEnd"/>
+      <w:r>
+        <w:t xml:space="preserve"> event listener, </w:t>
+      </w:r>
+      <w:proofErr w:type="spellStart"/>
+      <w:r>
+        <w:t>melakukan</w:t>
+      </w:r>
+      <w:proofErr w:type="spellEnd"/>
+      <w:r>
+        <w:t xml:space="preserve"> </w:t>
+      </w:r>
+      <w:proofErr w:type="spellStart"/>
+      <w:r>
+        <w:t>operasi</w:t>
+      </w:r>
+      <w:proofErr w:type="spellEnd"/>
+      <w:r>
+        <w:t xml:space="preserve"> cleanup, dan </w:t>
+      </w:r>
+      <w:proofErr w:type="spellStart"/>
+      <w:r>
+        <w:t>banyak</w:t>
+      </w:r>
+      <w:proofErr w:type="spellEnd"/>
+      <w:r>
+        <w:t xml:space="preserve"> </w:t>
+      </w:r>
+      <w:proofErr w:type="spellStart"/>
+      <w:r>
+        <w:t>lagi</w:t>
+      </w:r>
+      <w:proofErr w:type="spellEnd"/>
+      <w:r>
+        <w:t>.</w:t>
+      </w:r>
+    </w:p>
+    <w:p/>
+    <w:p>
+      <w:r>
+        <w:drawing>
+          <wp:inline distT="0" distB="0" distL="0" distR="0" wp14:anchorId="1D635EAA" wp14:editId="5F8344AB">
+            <wp:extent cx="2552700" cy="2249586"/>
+            <wp:effectExtent l="0" t="0" r="0" b="0"/>
+            <wp:docPr id="129864111" name="Picture 1" descr="A screen shot of a computer program&#10;&#10;Description automatically generated"/>
+            <wp:cNvGraphicFramePr>
+              <a:graphicFrameLocks xmlns:a="http://schemas.openxmlformats.org/drawingml/2006/main" noChangeAspect="1"/>
+            </wp:cNvGraphicFramePr>
+            <a:graphic xmlns:a="http://schemas.openxmlformats.org/drawingml/2006/main">
+              <a:graphicData uri="http://schemas.openxmlformats.org/drawingml/2006/picture">
+                <pic:pic xmlns:pic="http://schemas.openxmlformats.org/drawingml/2006/picture">
+                  <pic:nvPicPr>
+                    <pic:cNvPr id="129864111" name="Picture 1" descr="A screen shot of a computer program&#10;&#10;Description automatically generated"/>
+                    <pic:cNvPicPr/>
+                  </pic:nvPicPr>
+                  <pic:blipFill rotWithShape="1">
+                    <a:blip r:embed="rId98"/>
+                    <a:srcRect b="49621"/>
+                    <a:stretch/>
+                  </pic:blipFill>
+                  <pic:spPr bwMode="auto">
+                    <a:xfrm>
+                      <a:off x="0" y="0"/>
+                      <a:ext cx="2552921" cy="2249781"/>
+                    </a:xfrm>
+                    <a:prstGeom prst="rect">
+                      <a:avLst/>
+                    </a:prstGeom>
+                    <a:ln>
+                      <a:noFill/>
+                    </a:ln>
+                    <a:extLst>
+                      <a:ext uri="{53640926-AAD7-44D8-BBD7-CCE9431645EC}">
+                        <a14:shadowObscured xmlns:a14="http://schemas.microsoft.com/office/drawing/2010/main"/>
+                      </a:ext>
+                    </a:extLst>
+                  </pic:spPr>
+                </pic:pic>
+              </a:graphicData>
+            </a:graphic>
+          </wp:inline>
+        </w:drawing>
+      </w:r>
+      <w:r>
+        <w:drawing>
+          <wp:inline distT="0" distB="0" distL="0" distR="0" wp14:anchorId="0EB8EE71" wp14:editId="5BA2950C">
+            <wp:extent cx="2552700" cy="2248102"/>
+            <wp:effectExtent l="0" t="0" r="0" b="0"/>
+            <wp:docPr id="681196790" name="Picture 1" descr="A screen shot of a computer program&#10;&#10;Description automatically generated"/>
+            <wp:cNvGraphicFramePr>
+              <a:graphicFrameLocks xmlns:a="http://schemas.openxmlformats.org/drawingml/2006/main" noChangeAspect="1"/>
+            </wp:cNvGraphicFramePr>
+            <a:graphic xmlns:a="http://schemas.openxmlformats.org/drawingml/2006/main">
+              <a:graphicData uri="http://schemas.openxmlformats.org/drawingml/2006/picture">
+                <pic:pic xmlns:pic="http://schemas.openxmlformats.org/drawingml/2006/picture">
+                  <pic:nvPicPr>
+                    <pic:cNvPr id="681196790" name="Picture 1" descr="A screen shot of a computer program&#10;&#10;Description automatically generated"/>
+                    <pic:cNvPicPr/>
+                  </pic:nvPicPr>
+                  <pic:blipFill rotWithShape="1">
+                    <a:blip r:embed="rId98"/>
+                    <a:srcRect t="49654"/>
+                    <a:stretch/>
+                  </pic:blipFill>
+                  <pic:spPr bwMode="auto">
+                    <a:xfrm>
+                      <a:off x="0" y="0"/>
+                      <a:ext cx="2552921" cy="2248297"/>
+                    </a:xfrm>
+                    <a:prstGeom prst="rect">
+                      <a:avLst/>
+                    </a:prstGeom>
+                    <a:ln>
+                      <a:noFill/>
+                    </a:ln>
+                    <a:extLst>
+                      <a:ext uri="{53640926-AAD7-44D8-BBD7-CCE9431645EC}">
+                        <a14:shadowObscured xmlns:a14="http://schemas.microsoft.com/office/drawing/2010/main"/>
+                      </a:ext>
+                    </a:extLst>
+                  </pic:spPr>
+                </pic:pic>
+              </a:graphicData>
+            </a:graphic>
+          </wp:inline>
+        </w:drawing>
+      </w:r>
+    </w:p>
+    <w:p>
+      <w:proofErr w:type="spellStart"/>
+      <w:r>
+        <w:t>Berikut</w:t>
+      </w:r>
+      <w:proofErr w:type="spellEnd"/>
+      <w:r>
+        <w:t xml:space="preserve"> </w:t>
+      </w:r>
+      <w:proofErr w:type="spellStart"/>
+      <w:r>
+        <w:t>adalah</w:t>
+      </w:r>
+      <w:proofErr w:type="spellEnd"/>
+      <w:r>
+        <w:t xml:space="preserve"> </w:t>
+      </w:r>
+      <w:proofErr w:type="spellStart"/>
+      <w:r>
+        <w:t>contoh</w:t>
+      </w:r>
+      <w:proofErr w:type="spellEnd"/>
+      <w:r>
+        <w:t xml:space="preserve"> lifecycle hooks</w:t>
+      </w:r>
+      <w:r>
+        <w:t xml:space="preserve"> </w:t>
+      </w:r>
+      <w:hyperlink r:id="rId99" w:history="1">
+        <w:r>
+          <w:rPr>
+            <w:rStyle w:val="Hyperlink"/>
+          </w:rPr>
+          <w:t>https://vuejs.org/guide/essentials/lifecycle.html</w:t>
+        </w:r>
+      </w:hyperlink>
+      <w:r>
+        <w:t xml:space="preserve"> </w:t>
+      </w:r>
+    </w:p>
+    <w:p>
+      <w:hyperlink r:id="rId100" w:history="1">
+        <w:r>
+          <w:rPr>
+            <w:rStyle w:val="Hyperlink"/>
+          </w:rPr>
+          <w:t>https://v2.vuejs.org/v2/guide/instance#Instance-Lifecycle-Hooks</w:t>
+        </w:r>
+      </w:hyperlink>
+      <w:r>
+        <w:rPr>
+          <w:noProof/>
+        </w:rPr>
+        <w:drawing>
+          <wp:anchor distT="0" distB="0" distL="114300" distR="114300" simplePos="0" relativeHeight="251670528" behindDoc="0" locked="0" layoutInCell="1" allowOverlap="1" wp14:anchorId="7A698D26" wp14:editId="100BDD7E">
+            <wp:simplePos x="0" y="0"/>
+            <wp:positionH relativeFrom="column">
+              <wp:posOffset>0</wp:posOffset>
+            </wp:positionH>
+            <wp:positionV relativeFrom="paragraph">
+              <wp:posOffset>0</wp:posOffset>
+            </wp:positionV>
+            <wp:extent cx="2880765" cy="7293361"/>
+            <wp:effectExtent l="0" t="0" r="0" b="3175"/>
+            <wp:wrapThrough wrapText="bothSides">
+              <wp:wrapPolygon edited="0">
+                <wp:start x="0" y="0"/>
+                <wp:lineTo x="0" y="21553"/>
+                <wp:lineTo x="21429" y="21553"/>
+                <wp:lineTo x="21429" y="0"/>
+                <wp:lineTo x="0" y="0"/>
+              </wp:wrapPolygon>
+            </wp:wrapThrough>
+            <wp:docPr id="356737751" name="Picture 1" descr="The Vue Instance Lifecycle"/>
+            <wp:cNvGraphicFramePr>
+              <a:graphicFrameLocks xmlns:a="http://schemas.openxmlformats.org/drawingml/2006/main" noChangeAspect="1"/>
+            </wp:cNvGraphicFramePr>
+            <a:graphic xmlns:a="http://schemas.openxmlformats.org/drawingml/2006/main">
+              <a:graphicData uri="http://schemas.openxmlformats.org/drawingml/2006/picture">
+                <pic:pic xmlns:pic="http://schemas.openxmlformats.org/drawingml/2006/picture">
+                  <pic:nvPicPr>
+                    <pic:cNvPr id="0" name="Picture 1" descr="The Vue Instance Lifecycle"/>
+                    <pic:cNvPicPr>
+                      <a:picLocks noChangeAspect="1" noChangeArrowheads="1"/>
+                    </pic:cNvPicPr>
+                  </pic:nvPicPr>
+                  <pic:blipFill>
+                    <a:blip r:embed="rId101" cstate="print">
+                      <a:extLst>
+                        <a:ext uri="{28A0092B-C50C-407E-A947-70E740481C1C}">
+                          <a14:useLocalDpi xmlns:a14="http://schemas.microsoft.com/office/drawing/2010/main" val="0"/>
+                        </a:ext>
+                      </a:extLst>
+                    </a:blip>
+                    <a:srcRect/>
+                    <a:stretch>
+                      <a:fillRect/>
+                    </a:stretch>
+                  </pic:blipFill>
+                  <pic:spPr bwMode="auto">
+                    <a:xfrm>
+                      <a:off x="0" y="0"/>
+                      <a:ext cx="2880765" cy="7293361"/>
+                    </a:xfrm>
+                    <a:prstGeom prst="rect">
+                      <a:avLst/>
+                    </a:prstGeom>
+                    <a:noFill/>
+                    <a:ln>
+                      <a:noFill/>
+                    </a:ln>
+                  </pic:spPr>
+                </pic:pic>
+              </a:graphicData>
+            </a:graphic>
+          </wp:anchor>
+        </w:drawing>
+      </w:r>
+      <w:r>
+        <w:t xml:space="preserve"> </w:t>
+      </w:r>
+    </w:p>
+    <w:p>
+      <w:proofErr w:type="spellStart"/>
+      <w:r>
+        <w:t>Berikut</w:t>
+      </w:r>
+      <w:proofErr w:type="spellEnd"/>
+      <w:r>
+        <w:t xml:space="preserve"> </w:t>
+      </w:r>
+      <w:proofErr w:type="spellStart"/>
+      <w:r>
+        <w:t>adalah</w:t>
+      </w:r>
+      <w:proofErr w:type="spellEnd"/>
+      <w:r>
+        <w:t xml:space="preserve"> lifecycle hooks Vue.js</w:t>
+      </w:r>
+    </w:p>
+    <w:p>
+      <w:r>
+        <w:t xml:space="preserve">Ada </w:t>
+      </w:r>
+      <w:proofErr w:type="spellStart"/>
+      <w:r>
+        <w:t>pengkondisian</w:t>
+      </w:r>
+      <w:proofErr w:type="spellEnd"/>
+      <w:r>
+        <w:t xml:space="preserve"> </w:t>
+      </w:r>
+      <w:proofErr w:type="spellStart"/>
+      <w:r>
+        <w:t>dimana</w:t>
+      </w:r>
+      <w:proofErr w:type="spellEnd"/>
+      <w:r>
+        <w:t xml:space="preserve"> </w:t>
+      </w:r>
+      <w:proofErr w:type="spellStart"/>
+      <w:r>
+        <w:t>jika</w:t>
+      </w:r>
+      <w:proofErr w:type="spellEnd"/>
+      <w:r>
+        <w:t xml:space="preserve"> </w:t>
+      </w:r>
+      <w:proofErr w:type="spellStart"/>
+      <w:r>
+        <w:t>ada</w:t>
+      </w:r>
+      <w:proofErr w:type="spellEnd"/>
+      <w:r>
+        <w:t xml:space="preserve"> element elm aka </w:t>
+      </w:r>
+      <w:proofErr w:type="spellStart"/>
+      <w:r>
+        <w:t>akan</w:t>
+      </w:r>
+      <w:proofErr w:type="spellEnd"/>
+      <w:r>
+        <w:t xml:space="preserve"> </w:t>
+      </w:r>
+      <w:proofErr w:type="spellStart"/>
+      <w:r>
+        <w:t>dirender</w:t>
+      </w:r>
+      <w:proofErr w:type="spellEnd"/>
+      <w:r>
+        <w:t xml:space="preserve"> </w:t>
+      </w:r>
+      <w:proofErr w:type="spellStart"/>
+      <w:r>
+        <w:t>jika</w:t>
+      </w:r>
+      <w:proofErr w:type="spellEnd"/>
+      <w:r>
+        <w:t xml:space="preserve"> </w:t>
+      </w:r>
+      <w:proofErr w:type="spellStart"/>
+      <w:r>
+        <w:t>tidak</w:t>
+      </w:r>
+      <w:proofErr w:type="spellEnd"/>
+      <w:r>
+        <w:t xml:space="preserve"> ad akita </w:t>
+      </w:r>
+      <w:proofErr w:type="spellStart"/>
+      <w:r>
+        <w:t>bisa</w:t>
+      </w:r>
+      <w:proofErr w:type="spellEnd"/>
+      <w:r>
+        <w:t xml:space="preserve"> </w:t>
+      </w:r>
+      <w:proofErr w:type="spellStart"/>
+      <w:r>
+        <w:t>gunakan</w:t>
+      </w:r>
+      <w:proofErr w:type="spellEnd"/>
+      <w:r>
+        <w:t xml:space="preserve"> </w:t>
+      </w:r>
+      <w:proofErr w:type="spellStart"/>
+      <w:proofErr w:type="gramStart"/>
+      <w:r>
+        <w:t>vm</w:t>
+      </w:r>
+      <w:proofErr w:type="spellEnd"/>
+      <w:r>
+        <w:t>.$</w:t>
+      </w:r>
+      <w:proofErr w:type="gramEnd"/>
+      <w:r>
+        <w:t>mount(</w:t>
+      </w:r>
+      <w:proofErr w:type="spellStart"/>
+      <w:r>
+        <w:t>el</w:t>
+      </w:r>
+      <w:proofErr w:type="spellEnd"/>
+      <w:r>
+        <w:t>)</w:t>
+      </w:r>
+    </w:p>
+    <w:p>
+      <w:r>
+        <w:drawing>
+          <wp:inline distT="0" distB="0" distL="0" distR="0" wp14:anchorId="5471835D" wp14:editId="59871ACD">
+            <wp:extent cx="2500439" cy="1164183"/>
+            <wp:effectExtent l="0" t="0" r="0" b="0"/>
+            <wp:docPr id="598599122" name="Picture 1" descr="A black background with white text&#10;&#10;Description automatically generated"/>
+            <wp:cNvGraphicFramePr>
+              <a:graphicFrameLocks xmlns:a="http://schemas.openxmlformats.org/drawingml/2006/main" noChangeAspect="1"/>
+            </wp:cNvGraphicFramePr>
+            <a:graphic xmlns:a="http://schemas.openxmlformats.org/drawingml/2006/main">
+              <a:graphicData uri="http://schemas.openxmlformats.org/drawingml/2006/picture">
+                <pic:pic xmlns:pic="http://schemas.openxmlformats.org/drawingml/2006/picture">
+                  <pic:nvPicPr>
+                    <pic:cNvPr id="598599122" name="Picture 1" descr="A black background with white text&#10;&#10;Description automatically generated"/>
+                    <pic:cNvPicPr/>
+                  </pic:nvPicPr>
+                  <pic:blipFill rotWithShape="1">
+                    <a:blip r:embed="rId102"/>
+                    <a:srcRect l="3024" r="17107"/>
+                    <a:stretch/>
+                  </pic:blipFill>
+                  <pic:spPr bwMode="auto">
+                    <a:xfrm>
+                      <a:off x="0" y="0"/>
+                      <a:ext cx="2509423" cy="1168366"/>
+                    </a:xfrm>
+                    <a:prstGeom prst="rect">
+                      <a:avLst/>
+                    </a:prstGeom>
+                    <a:ln>
+                      <a:noFill/>
+                    </a:ln>
+                    <a:extLst>
+                      <a:ext uri="{53640926-AAD7-44D8-BBD7-CCE9431645EC}">
+                        <a14:shadowObscured xmlns:a14="http://schemas.microsoft.com/office/drawing/2010/main"/>
+                      </a:ext>
+                    </a:extLst>
+                  </pic:spPr>
+                </pic:pic>
+              </a:graphicData>
+            </a:graphic>
+          </wp:inline>
+        </w:drawing>
+      </w:r>
+    </w:p>
+    <w:p>
+      <w:proofErr w:type="spellStart"/>
+      <w:r>
+        <w:t>Berikut</w:t>
+      </w:r>
+      <w:proofErr w:type="spellEnd"/>
+      <w:r>
+        <w:t xml:space="preserve"> </w:t>
+      </w:r>
+      <w:proofErr w:type="spellStart"/>
+      <w:r>
+        <w:t>adalah</w:t>
+      </w:r>
+      <w:proofErr w:type="spellEnd"/>
+      <w:r>
+        <w:t xml:space="preserve"> </w:t>
+      </w:r>
+      <w:proofErr w:type="spellStart"/>
+      <w:r>
+        <w:t>contohnya</w:t>
+      </w:r>
+      <w:proofErr w:type="spellEnd"/>
+      <w:r>
+        <w:t xml:space="preserve">, </w:t>
+      </w:r>
+      <w:proofErr w:type="spellStart"/>
+      <w:r>
+        <w:t>biasanya</w:t>
+      </w:r>
+      <w:proofErr w:type="spellEnd"/>
+      <w:r>
+        <w:t xml:space="preserve"> Teknik ini </w:t>
+      </w:r>
+      <w:proofErr w:type="spellStart"/>
+      <w:r>
+        <w:t>digunakan</w:t>
+      </w:r>
+      <w:proofErr w:type="spellEnd"/>
+      <w:r>
+        <w:t xml:space="preserve"> </w:t>
+      </w:r>
+      <w:proofErr w:type="spellStart"/>
+      <w:r>
+        <w:t>ketika</w:t>
+      </w:r>
+      <w:proofErr w:type="spellEnd"/>
+      <w:r>
+        <w:t xml:space="preserve"> </w:t>
+      </w:r>
+      <w:proofErr w:type="spellStart"/>
+      <w:r>
+        <w:t>membuat</w:t>
+      </w:r>
+      <w:proofErr w:type="spellEnd"/>
+      <w:r>
+        <w:t xml:space="preserve"> </w:t>
+      </w:r>
+      <w:proofErr w:type="spellStart"/>
+      <w:r>
+        <w:t>aplikasi</w:t>
+      </w:r>
+      <w:proofErr w:type="spellEnd"/>
+      <w:r>
+        <w:t xml:space="preserve"> </w:t>
+      </w:r>
+      <w:proofErr w:type="spellStart"/>
+      <w:r>
+        <w:t>menggunakan</w:t>
+      </w:r>
+      <w:proofErr w:type="spellEnd"/>
+      <w:r>
+        <w:t xml:space="preserve"> vue CLI.</w:t>
+      </w:r>
+    </w:p>
+    <w:p/>
+    <w:p>
+      <w:proofErr w:type="spellStart"/>
+      <w:r>
+        <w:t>Terdapat</w:t>
+      </w:r>
+      <w:proofErr w:type="spellEnd"/>
+      <w:r>
+        <w:t xml:space="preserve"> before update dan updated ini </w:t>
+      </w:r>
+      <w:proofErr w:type="spellStart"/>
+      <w:r>
+        <w:t>akan</w:t>
+      </w:r>
+      <w:proofErr w:type="spellEnd"/>
+      <w:r>
+        <w:t xml:space="preserve"> </w:t>
+      </w:r>
+      <w:proofErr w:type="spellStart"/>
+      <w:r>
+        <w:t>dipanggil</w:t>
+      </w:r>
+      <w:proofErr w:type="spellEnd"/>
+      <w:r>
+        <w:t xml:space="preserve"> </w:t>
+      </w:r>
+      <w:proofErr w:type="spellStart"/>
+      <w:r>
+        <w:t>ketika</w:t>
+      </w:r>
+      <w:proofErr w:type="spellEnd"/>
+      <w:r>
+        <w:t xml:space="preserve"> </w:t>
+      </w:r>
+      <w:proofErr w:type="spellStart"/>
+      <w:r>
+        <w:t>berpidah</w:t>
+      </w:r>
+      <w:proofErr w:type="spellEnd"/>
+      <w:r>
+        <w:t xml:space="preserve"> page / </w:t>
+      </w:r>
+      <w:proofErr w:type="spellStart"/>
+      <w:r>
+        <w:t>merender</w:t>
+      </w:r>
+      <w:proofErr w:type="spellEnd"/>
+      <w:r>
+        <w:t xml:space="preserve"> </w:t>
+      </w:r>
+      <w:proofErr w:type="spellStart"/>
+      <w:r>
+        <w:t>ulang</w:t>
+      </w:r>
+      <w:proofErr w:type="spellEnd"/>
+      <w:r>
+        <w:t xml:space="preserve"> </w:t>
+      </w:r>
+      <w:proofErr w:type="spellStart"/>
+      <w:r>
+        <w:t>tampilan</w:t>
+      </w:r>
+      <w:proofErr w:type="spellEnd"/>
+      <w:r>
+        <w:t xml:space="preserve">, dan </w:t>
+      </w:r>
+      <w:proofErr w:type="spellStart"/>
+      <w:r>
+        <w:t>tidak</w:t>
+      </w:r>
+      <w:proofErr w:type="spellEnd"/>
+      <w:r>
+        <w:t xml:space="preserve"> </w:t>
+      </w:r>
+      <w:proofErr w:type="spellStart"/>
+      <w:r>
+        <w:t>hanya</w:t>
+      </w:r>
+      <w:proofErr w:type="spellEnd"/>
+      <w:r>
+        <w:t xml:space="preserve"> </w:t>
+      </w:r>
+      <w:proofErr w:type="spellStart"/>
+      <w:r>
+        <w:t>disitu</w:t>
+      </w:r>
+      <w:proofErr w:type="spellEnd"/>
+      <w:r>
+        <w:t xml:space="preserve"> </w:t>
+      </w:r>
+      <w:proofErr w:type="spellStart"/>
+      <w:r>
+        <w:t>saja</w:t>
+      </w:r>
+      <w:proofErr w:type="spellEnd"/>
+      <w:r>
+        <w:t xml:space="preserve"> </w:t>
+      </w:r>
+      <w:proofErr w:type="spellStart"/>
+      <w:r>
+        <w:t>terkadang</w:t>
+      </w:r>
+      <w:proofErr w:type="spellEnd"/>
+      <w:r>
+        <w:t xml:space="preserve"> </w:t>
+      </w:r>
+      <w:proofErr w:type="spellStart"/>
+      <w:r>
+        <w:t>setelah</w:t>
+      </w:r>
+      <w:proofErr w:type="spellEnd"/>
+      <w:r>
+        <w:t xml:space="preserve"> </w:t>
+      </w:r>
+      <w:proofErr w:type="spellStart"/>
+      <w:r>
+        <w:t>mengisikan</w:t>
+      </w:r>
+      <w:proofErr w:type="spellEnd"/>
+      <w:r>
+        <w:t xml:space="preserve"> form </w:t>
+      </w:r>
+      <w:proofErr w:type="spellStart"/>
+      <w:r>
+        <w:t>itu</w:t>
+      </w:r>
+      <w:proofErr w:type="spellEnd"/>
+      <w:r>
+        <w:t xml:space="preserve"> juga </w:t>
+      </w:r>
+      <w:proofErr w:type="spellStart"/>
+      <w:r>
+        <w:t>akan</w:t>
+      </w:r>
+      <w:proofErr w:type="spellEnd"/>
+      <w:r>
+        <w:t xml:space="preserve"> </w:t>
+      </w:r>
+      <w:proofErr w:type="spellStart"/>
+      <w:r>
+        <w:t>dipanggil</w:t>
+      </w:r>
+      <w:proofErr w:type="spellEnd"/>
+      <w:r>
+        <w:t>.</w:t>
+      </w:r>
+    </w:p>
+    <w:p>
+      <w:r>
+        <w:t xml:space="preserve">Dan </w:t>
+      </w:r>
+      <w:proofErr w:type="spellStart"/>
+      <w:r>
+        <w:t>bagusnya</w:t>
+      </w:r>
+      <w:proofErr w:type="spellEnd"/>
+      <w:r>
+        <w:t xml:space="preserve"> </w:t>
+      </w:r>
+      <w:proofErr w:type="spellStart"/>
+      <w:r>
+        <w:t>fungsi</w:t>
+      </w:r>
+      <w:proofErr w:type="spellEnd"/>
+      <w:r>
+        <w:t xml:space="preserve"> created, before </w:t>
+      </w:r>
+      <w:proofErr w:type="gramStart"/>
+      <w:r>
+        <w:t>create</w:t>
+      </w:r>
+      <w:proofErr w:type="gramEnd"/>
+      <w:r>
+        <w:t xml:space="preserve"> </w:t>
+      </w:r>
+      <w:proofErr w:type="spellStart"/>
+      <w:r>
+        <w:t>tidak</w:t>
+      </w:r>
+      <w:proofErr w:type="spellEnd"/>
+      <w:r>
+        <w:t xml:space="preserve"> </w:t>
+      </w:r>
+      <w:proofErr w:type="spellStart"/>
+      <w:r>
+        <w:t>akan</w:t>
+      </w:r>
+      <w:proofErr w:type="spellEnd"/>
+      <w:r>
+        <w:t xml:space="preserve"> </w:t>
+      </w:r>
+      <w:proofErr w:type="spellStart"/>
+      <w:r>
+        <w:t>dipanggil</w:t>
+      </w:r>
+      <w:proofErr w:type="spellEnd"/>
+      <w:r>
+        <w:t xml:space="preserve"> </w:t>
+      </w:r>
+      <w:proofErr w:type="spellStart"/>
+      <w:r>
+        <w:t>lagi</w:t>
+      </w:r>
+      <w:proofErr w:type="spellEnd"/>
+      <w:r>
+        <w:t>?</w:t>
+      </w:r>
+    </w:p>
+    <w:p/>
+    <w:p/>
+    <w:p/>
+    <w:p/>
+    <w:p/>
+    <w:p/>
+    <w:p/>
+    <w:p/>
+    <w:p/>
+    <w:p/>
+    <w:p/>
+    <w:p>
+      <w:pPr>
+        <w:pStyle w:val="Heading3"/>
+      </w:pPr>
+      <w:r>
+        <w:lastRenderedPageBreak/>
+        <w:t>Route Params</w:t>
+      </w:r>
+    </w:p>
+    <w:p>
+      <w:proofErr w:type="spellStart"/>
+      <w:r>
+        <w:t>Terkadang</w:t>
+      </w:r>
+      <w:proofErr w:type="spellEnd"/>
+      <w:r>
+        <w:t xml:space="preserve"> di </w:t>
+      </w:r>
+      <w:proofErr w:type="spellStart"/>
+      <w:r>
+        <w:t>dalam</w:t>
+      </w:r>
+      <w:proofErr w:type="spellEnd"/>
+      <w:r>
+        <w:t xml:space="preserve"> </w:t>
+      </w:r>
+      <w:proofErr w:type="spellStart"/>
+      <w:r>
+        <w:t>aplikasi</w:t>
+      </w:r>
+      <w:proofErr w:type="spellEnd"/>
+      <w:r>
+        <w:t xml:space="preserve"> </w:t>
+      </w:r>
+      <w:proofErr w:type="spellStart"/>
+      <w:r>
+        <w:t>kita</w:t>
+      </w:r>
+      <w:proofErr w:type="spellEnd"/>
+      <w:r>
+        <w:t xml:space="preserve"> </w:t>
+      </w:r>
+      <w:proofErr w:type="spellStart"/>
+      <w:r>
+        <w:t>mengarahkan</w:t>
+      </w:r>
+      <w:proofErr w:type="spellEnd"/>
+      <w:r>
+        <w:t xml:space="preserve"> ke </w:t>
+      </w:r>
+      <w:proofErr w:type="spellStart"/>
+      <w:r>
+        <w:t>halaman</w:t>
+      </w:r>
+      <w:proofErr w:type="spellEnd"/>
+      <w:r>
+        <w:t xml:space="preserve"> yang </w:t>
+      </w:r>
+      <w:proofErr w:type="spellStart"/>
+      <w:r>
+        <w:t>memerlukan</w:t>
+      </w:r>
+      <w:proofErr w:type="spellEnd"/>
+      <w:r>
+        <w:t xml:space="preserve"> parameter, </w:t>
+      </w:r>
+      <w:proofErr w:type="spellStart"/>
+      <w:r>
+        <w:t>misalkan</w:t>
+      </w:r>
+      <w:proofErr w:type="spellEnd"/>
+      <w:r>
+        <w:t xml:space="preserve"> pada </w:t>
+      </w:r>
+      <w:proofErr w:type="spellStart"/>
+      <w:r>
+        <w:t>kasus</w:t>
+      </w:r>
+      <w:proofErr w:type="spellEnd"/>
+      <w:r>
+        <w:t xml:space="preserve"> ini </w:t>
+      </w:r>
+      <w:proofErr w:type="spellStart"/>
+      <w:r>
+        <w:t>adalah</w:t>
+      </w:r>
+      <w:proofErr w:type="spellEnd"/>
+      <w:r>
+        <w:t xml:space="preserve"> detail blog.</w:t>
+      </w:r>
+    </w:p>
+    <w:p>
+      <w:proofErr w:type="spellStart"/>
+      <w:r>
+        <w:t>Untuk</w:t>
+      </w:r>
+      <w:proofErr w:type="spellEnd"/>
+      <w:r>
+        <w:t xml:space="preserve"> </w:t>
+      </w:r>
+      <w:proofErr w:type="spellStart"/>
+      <w:r>
+        <w:t>membuat</w:t>
+      </w:r>
+      <w:proofErr w:type="spellEnd"/>
+      <w:r>
+        <w:t xml:space="preserve"> param </w:t>
+      </w:r>
+      <w:proofErr w:type="spellStart"/>
+      <w:r>
+        <w:t>kita</w:t>
+      </w:r>
+      <w:proofErr w:type="spellEnd"/>
+      <w:r>
+        <w:t xml:space="preserve"> </w:t>
+      </w:r>
+      <w:proofErr w:type="spellStart"/>
+      <w:proofErr w:type="gramStart"/>
+      <w:r>
+        <w:t>gunakan</w:t>
+      </w:r>
+      <w:proofErr w:type="spellEnd"/>
+      <w:r>
+        <w:t xml:space="preserve"> :</w:t>
+      </w:r>
+      <w:proofErr w:type="gramEnd"/>
+    </w:p>
+    <w:p>
+      <w:pPr>
+        <w:rPr>
+          <w:i/>
+          <w:iCs/>
+        </w:rPr>
+      </w:pPr>
+      <w:proofErr w:type="spellStart"/>
+      <w:r>
+        <w:rPr>
+          <w:i/>
+          <w:iCs/>
+        </w:rPr>
+        <w:t>Artinya</w:t>
+      </w:r>
+      <w:proofErr w:type="spellEnd"/>
+      <w:r>
+        <w:rPr>
+          <w:i/>
+          <w:iCs/>
+        </w:rPr>
+        <w:t xml:space="preserve"> </w:t>
+      </w:r>
+      <w:proofErr w:type="spellStart"/>
+      <w:r>
+        <w:rPr>
+          <w:i/>
+          <w:iCs/>
+        </w:rPr>
+        <w:t>ketika</w:t>
+      </w:r>
+      <w:proofErr w:type="spellEnd"/>
+      <w:r>
+        <w:rPr>
+          <w:i/>
+          <w:iCs/>
+        </w:rPr>
+        <w:t xml:space="preserve"> </w:t>
+      </w:r>
+      <w:proofErr w:type="spellStart"/>
+      <w:r>
+        <w:rPr>
+          <w:i/>
+          <w:iCs/>
+        </w:rPr>
+        <w:t>mau</w:t>
+      </w:r>
+      <w:proofErr w:type="spellEnd"/>
+      <w:r>
+        <w:rPr>
+          <w:i/>
+          <w:iCs/>
+        </w:rPr>
+        <w:t xml:space="preserve"> </w:t>
+      </w:r>
+      <w:proofErr w:type="spellStart"/>
+      <w:r>
+        <w:rPr>
+          <w:i/>
+          <w:iCs/>
+        </w:rPr>
+        <w:t>mengarahkan</w:t>
+      </w:r>
+      <w:proofErr w:type="spellEnd"/>
+      <w:r>
+        <w:rPr>
+          <w:i/>
+          <w:iCs/>
+        </w:rPr>
+        <w:t xml:space="preserve"> ke page lain </w:t>
+      </w:r>
+      <w:proofErr w:type="spellStart"/>
+      <w:r>
+        <w:rPr>
+          <w:i/>
+          <w:iCs/>
+        </w:rPr>
+        <w:t>pastikan</w:t>
+      </w:r>
+      <w:proofErr w:type="spellEnd"/>
+      <w:r>
+        <w:rPr>
+          <w:i/>
+          <w:iCs/>
+        </w:rPr>
+        <w:t xml:space="preserve"> </w:t>
+      </w:r>
+      <w:proofErr w:type="spellStart"/>
+      <w:r>
+        <w:rPr>
+          <w:i/>
+          <w:iCs/>
+        </w:rPr>
+        <w:t>mengirimkan</w:t>
+      </w:r>
+      <w:proofErr w:type="spellEnd"/>
+      <w:r>
+        <w:rPr>
+          <w:i/>
+          <w:iCs/>
+        </w:rPr>
+        <w:t xml:space="preserve"> data </w:t>
+      </w:r>
+      <w:proofErr w:type="spellStart"/>
+      <w:r>
+        <w:rPr>
+          <w:i/>
+          <w:iCs/>
+        </w:rPr>
+        <w:t>melalui</w:t>
+      </w:r>
+      <w:proofErr w:type="spellEnd"/>
+      <w:r>
+        <w:rPr>
+          <w:i/>
+          <w:iCs/>
+        </w:rPr>
+        <w:t xml:space="preserve"> path </w:t>
+      </w:r>
+      <w:proofErr w:type="spellStart"/>
+      <w:r>
+        <w:rPr>
+          <w:i/>
+          <w:iCs/>
+        </w:rPr>
+        <w:t>url</w:t>
+      </w:r>
+      <w:proofErr w:type="spellEnd"/>
+      <w:r>
+        <w:rPr>
+          <w:i/>
+          <w:iCs/>
+        </w:rPr>
+        <w:t xml:space="preserve"> </w:t>
+      </w:r>
+      <w:proofErr w:type="spellStart"/>
+      <w:r>
+        <w:rPr>
+          <w:i/>
+          <w:iCs/>
+        </w:rPr>
+        <w:t>dengan</w:t>
+      </w:r>
+      <w:proofErr w:type="spellEnd"/>
+      <w:r>
+        <w:rPr>
+          <w:i/>
+          <w:iCs/>
+        </w:rPr>
+        <w:t xml:space="preserve"> </w:t>
+      </w:r>
+      <w:proofErr w:type="spellStart"/>
+      <w:r>
+        <w:rPr>
+          <w:i/>
+          <w:iCs/>
+        </w:rPr>
+        <w:t>nama</w:t>
+      </w:r>
+      <w:proofErr w:type="spellEnd"/>
+      <w:r>
+        <w:rPr>
+          <w:i/>
+          <w:iCs/>
+        </w:rPr>
+        <w:t xml:space="preserve"> parameter-</w:t>
+      </w:r>
+      <w:proofErr w:type="spellStart"/>
+      <w:r>
+        <w:rPr>
+          <w:i/>
+          <w:iCs/>
+        </w:rPr>
+        <w:t>nya</w:t>
+      </w:r>
+      <w:proofErr w:type="spellEnd"/>
+      <w:r>
+        <w:rPr>
+          <w:i/>
+          <w:iCs/>
+        </w:rPr>
+        <w:t>.</w:t>
+      </w:r>
+    </w:p>
+    <w:p>
+      <w:r>
+        <w:drawing>
+          <wp:inline distT="0" distB="0" distL="0" distR="0" wp14:anchorId="2ABC3897" wp14:editId="300403B8">
+            <wp:extent cx="5943600" cy="829310"/>
+            <wp:effectExtent l="0" t="0" r="0" b="8890"/>
+            <wp:docPr id="690297212" name="Picture 1" descr="A blue and white text&#10;&#10;Description automatically generated"/>
+            <wp:cNvGraphicFramePr>
+              <a:graphicFrameLocks xmlns:a="http://schemas.openxmlformats.org/drawingml/2006/main" noChangeAspect="1"/>
+            </wp:cNvGraphicFramePr>
+            <a:graphic xmlns:a="http://schemas.openxmlformats.org/drawingml/2006/main">
+              <a:graphicData uri="http://schemas.openxmlformats.org/drawingml/2006/picture">
+                <pic:pic xmlns:pic="http://schemas.openxmlformats.org/drawingml/2006/picture">
+                  <pic:nvPicPr>
+                    <pic:cNvPr id="690297212" name="Picture 1" descr="A blue and white text&#10;&#10;Description automatically generated"/>
+                    <pic:cNvPicPr/>
+                  </pic:nvPicPr>
+                  <pic:blipFill>
+                    <a:blip r:embed="rId103"/>
+                    <a:stretch>
+                      <a:fillRect/>
+                    </a:stretch>
+                  </pic:blipFill>
+                  <pic:spPr>
+                    <a:xfrm>
+                      <a:off x="0" y="0"/>
+                      <a:ext cx="5943600" cy="829310"/>
+                    </a:xfrm>
+                    <a:prstGeom prst="rect">
+                      <a:avLst/>
+                    </a:prstGeom>
+                  </pic:spPr>
+                </pic:pic>
+              </a:graphicData>
+            </a:graphic>
+          </wp:inline>
+        </w:drawing>
+      </w:r>
+    </w:p>
+    <w:p/>
+    <w:p>
+      <w:r>
+        <w:t xml:space="preserve">Lalu pada component blogs </w:t>
+      </w:r>
+      <w:proofErr w:type="spellStart"/>
+      <w:r>
+        <w:t>kita</w:t>
+      </w:r>
+      <w:proofErr w:type="spellEnd"/>
+      <w:r>
+        <w:t xml:space="preserve"> </w:t>
+      </w:r>
+      <w:proofErr w:type="spellStart"/>
+      <w:r>
+        <w:t>cukup</w:t>
+      </w:r>
+      <w:proofErr w:type="spellEnd"/>
+      <w:r>
+        <w:t xml:space="preserve"> </w:t>
+      </w:r>
+      <w:proofErr w:type="spellStart"/>
+      <w:r>
+        <w:t>buat</w:t>
+      </w:r>
+      <w:proofErr w:type="spellEnd"/>
+      <w:r>
+        <w:t xml:space="preserve"> </w:t>
+      </w:r>
+      <w:proofErr w:type="spellStart"/>
+      <w:r>
+        <w:t>sebuah</w:t>
+      </w:r>
+      <w:proofErr w:type="spellEnd"/>
+      <w:r>
+        <w:t xml:space="preserve"> route</w:t>
+      </w:r>
+      <w:r>
+        <w:t>r</w:t>
+      </w:r>
+      <w:r>
+        <w:t>-link</w:t>
+      </w:r>
+      <w:r>
+        <w:drawing>
+          <wp:inline distT="0" distB="0" distL="0" distR="0" wp14:anchorId="0BA73569" wp14:editId="3CA13AFC">
+            <wp:extent cx="5464013" cy="502964"/>
+            <wp:effectExtent l="0" t="0" r="3810" b="0"/>
+            <wp:docPr id="373705531" name="Picture 1" descr="A computer code with green and blue text&#10;&#10;Description automatically generated"/>
+            <wp:cNvGraphicFramePr>
+              <a:graphicFrameLocks xmlns:a="http://schemas.openxmlformats.org/drawingml/2006/main" noChangeAspect="1"/>
+            </wp:cNvGraphicFramePr>
+            <a:graphic xmlns:a="http://schemas.openxmlformats.org/drawingml/2006/main">
+              <a:graphicData uri="http://schemas.openxmlformats.org/drawingml/2006/picture">
+                <pic:pic xmlns:pic="http://schemas.openxmlformats.org/drawingml/2006/picture">
+                  <pic:nvPicPr>
+                    <pic:cNvPr id="373705531" name="Picture 1" descr="A computer code with green and blue text&#10;&#10;Description automatically generated"/>
+                    <pic:cNvPicPr/>
+                  </pic:nvPicPr>
+                  <pic:blipFill>
+                    <a:blip r:embed="rId104"/>
+                    <a:stretch>
+                      <a:fillRect/>
+                    </a:stretch>
+                  </pic:blipFill>
+                  <pic:spPr>
+                    <a:xfrm>
+                      <a:off x="0" y="0"/>
+                      <a:ext cx="5464013" cy="502964"/>
+                    </a:xfrm>
+                    <a:prstGeom prst="rect">
+                      <a:avLst/>
+                    </a:prstGeom>
+                  </pic:spPr>
+                </pic:pic>
+              </a:graphicData>
+            </a:graphic>
+          </wp:inline>
+        </w:drawing>
+      </w:r>
+    </w:p>
+    <w:p>
+      <w:proofErr w:type="spellStart"/>
+      <w:r>
+        <w:t>Pastikan</w:t>
+      </w:r>
+      <w:proofErr w:type="spellEnd"/>
+      <w:r>
+        <w:t xml:space="preserve"> </w:t>
+      </w:r>
+      <w:proofErr w:type="spellStart"/>
+      <w:proofErr w:type="gramStart"/>
+      <w:r>
+        <w:t>gunakan</w:t>
+      </w:r>
+      <w:proofErr w:type="spellEnd"/>
+      <w:r>
+        <w:t xml:space="preserve"> :to</w:t>
+      </w:r>
+      <w:proofErr w:type="gramEnd"/>
+      <w:r>
+        <w:t xml:space="preserve"> </w:t>
+      </w:r>
+      <w:proofErr w:type="spellStart"/>
+      <w:r>
+        <w:t>karena</w:t>
+      </w:r>
+      <w:proofErr w:type="spellEnd"/>
+      <w:r>
+        <w:t xml:space="preserve"> </w:t>
+      </w:r>
+      <w:r>
+        <w:rPr>
+          <w:i/>
+          <w:iCs/>
+        </w:rPr>
+        <w:t>:</w:t>
+      </w:r>
+      <w:r>
+        <w:t xml:space="preserve"> </w:t>
+      </w:r>
+      <w:proofErr w:type="spellStart"/>
+      <w:r>
+        <w:t>dapat</w:t>
+      </w:r>
+      <w:proofErr w:type="spellEnd"/>
+      <w:r>
+        <w:t xml:space="preserve"> </w:t>
+      </w:r>
+      <w:proofErr w:type="spellStart"/>
+      <w:r>
+        <w:t>diartikan</w:t>
+      </w:r>
+      <w:proofErr w:type="spellEnd"/>
+      <w:r>
+        <w:t xml:space="preserve"> </w:t>
+      </w:r>
+      <w:proofErr w:type="spellStart"/>
+      <w:r>
+        <w:t>sebagai</w:t>
+      </w:r>
+      <w:proofErr w:type="spellEnd"/>
+      <w:r>
+        <w:t xml:space="preserve"> parameter yang </w:t>
+      </w:r>
+      <w:proofErr w:type="spellStart"/>
+      <w:r>
+        <w:t>dikirimkan</w:t>
+      </w:r>
+      <w:proofErr w:type="spellEnd"/>
+      <w:r>
+        <w:t xml:space="preserve"> ke route </w:t>
+      </w:r>
+      <w:proofErr w:type="spellStart"/>
+      <w:r>
+        <w:t>tersebut</w:t>
+      </w:r>
+      <w:proofErr w:type="spellEnd"/>
+      <w:r>
+        <w:t>.</w:t>
+      </w:r>
+    </w:p>
+    <w:p/>
+    <w:p>
+      <w:r>
+        <w:drawing>
+          <wp:anchor distT="0" distB="0" distL="114300" distR="114300" simplePos="0" relativeHeight="251672576" behindDoc="0" locked="0" layoutInCell="1" allowOverlap="1" wp14:anchorId="7042155F" wp14:editId="103B73CE">
+            <wp:simplePos x="0" y="0"/>
+            <wp:positionH relativeFrom="column">
+              <wp:posOffset>0</wp:posOffset>
+            </wp:positionH>
+            <wp:positionV relativeFrom="paragraph">
+              <wp:posOffset>286385</wp:posOffset>
+            </wp:positionV>
+            <wp:extent cx="3989070" cy="3105785"/>
+            <wp:effectExtent l="0" t="0" r="0" b="0"/>
+            <wp:wrapThrough wrapText="bothSides">
+              <wp:wrapPolygon edited="0">
+                <wp:start x="0" y="0"/>
+                <wp:lineTo x="0" y="21463"/>
+                <wp:lineTo x="21456" y="21463"/>
+                <wp:lineTo x="21456" y="0"/>
+                <wp:lineTo x="0" y="0"/>
+              </wp:wrapPolygon>
+            </wp:wrapThrough>
+            <wp:docPr id="762596770" name="Picture 1" descr="A screen shot of a computer program&#10;&#10;Description automatically generated"/>
+            <wp:cNvGraphicFramePr>
+              <a:graphicFrameLocks xmlns:a="http://schemas.openxmlformats.org/drawingml/2006/main" noChangeAspect="1"/>
+            </wp:cNvGraphicFramePr>
+            <a:graphic xmlns:a="http://schemas.openxmlformats.org/drawingml/2006/main">
+              <a:graphicData uri="http://schemas.openxmlformats.org/drawingml/2006/picture">
+                <pic:pic xmlns:pic="http://schemas.openxmlformats.org/drawingml/2006/picture">
+                  <pic:nvPicPr>
+                    <pic:cNvPr id="762596770" name="Picture 1" descr="A screen shot of a computer program&#10;&#10;Description automatically generated"/>
+                    <pic:cNvPicPr/>
+                  </pic:nvPicPr>
+                  <pic:blipFill>
+                    <a:blip r:embed="rId105">
+                      <a:extLst>
+                        <a:ext uri="{28A0092B-C50C-407E-A947-70E740481C1C}">
+                          <a14:useLocalDpi xmlns:a14="http://schemas.microsoft.com/office/drawing/2010/main" val="0"/>
+                        </a:ext>
+                      </a:extLst>
+                    </a:blip>
+                    <a:stretch>
+                      <a:fillRect/>
+                    </a:stretch>
+                  </pic:blipFill>
+                  <pic:spPr>
+                    <a:xfrm>
+                      <a:off x="0" y="0"/>
+                      <a:ext cx="3989070" cy="3105785"/>
+                    </a:xfrm>
+                    <a:prstGeom prst="rect">
+                      <a:avLst/>
+                    </a:prstGeom>
+                  </pic:spPr>
+                </pic:pic>
+              </a:graphicData>
+            </a:graphic>
+            <wp14:sizeRelH relativeFrom="margin">
+              <wp14:pctWidth>0</wp14:pctWidth>
+            </wp14:sizeRelH>
+            <wp14:sizeRelV relativeFrom="margin">
+              <wp14:pctHeight>0</wp14:pctHeight>
+            </wp14:sizeRelV>
+          </wp:anchor>
+        </w:drawing>
+      </w:r>
+      <w:proofErr w:type="spellStart"/>
+      <w:r>
+        <w:t>Selanjutnya</w:t>
+      </w:r>
+      <w:proofErr w:type="spellEnd"/>
+      <w:r>
+        <w:t xml:space="preserve"> </w:t>
+      </w:r>
+      <w:proofErr w:type="spellStart"/>
+      <w:r>
+        <w:t>buat</w:t>
+      </w:r>
+      <w:proofErr w:type="spellEnd"/>
+      <w:r>
+        <w:t xml:space="preserve"> component </w:t>
+      </w:r>
+      <w:proofErr w:type="spellStart"/>
+      <w:r>
+        <w:t>untuk</w:t>
+      </w:r>
+      <w:proofErr w:type="spellEnd"/>
+      <w:r>
+        <w:t xml:space="preserve"> detail blog</w:t>
+      </w:r>
+    </w:p>
+    <w:p>
+      <w:r>
+        <w:t xml:space="preserve">$route </w:t>
+      </w:r>
+      <w:proofErr w:type="spellStart"/>
+      <w:r>
+        <w:t>bisa</w:t>
+      </w:r>
+      <w:proofErr w:type="spellEnd"/>
+      <w:r>
+        <w:t xml:space="preserve"> </w:t>
+      </w:r>
+      <w:proofErr w:type="spellStart"/>
+      <w:r>
+        <w:t>kita</w:t>
+      </w:r>
+      <w:proofErr w:type="spellEnd"/>
+      <w:r>
+        <w:t xml:space="preserve"> </w:t>
+      </w:r>
+      <w:proofErr w:type="spellStart"/>
+      <w:r>
+        <w:t>ulas</w:t>
+      </w:r>
+      <w:proofErr w:type="spellEnd"/>
+      <w:r>
+        <w:t xml:space="preserve"> Kembali pada </w:t>
+      </w:r>
+      <w:proofErr w:type="spellStart"/>
+      <w:r>
+        <w:t>materi</w:t>
+      </w:r>
+      <w:proofErr w:type="spellEnd"/>
+      <w:r>
+        <w:t xml:space="preserve"> redirect route vue </w:t>
+      </w:r>
+      <w:proofErr w:type="spellStart"/>
+      <w:r>
+        <w:t>js</w:t>
+      </w:r>
+      <w:proofErr w:type="spellEnd"/>
+      <w:r>
+        <w:t>.</w:t>
+      </w:r>
+    </w:p>
+    <w:p/>
+    <w:p>
+      <w:proofErr w:type="spellStart"/>
+      <w:r>
+        <w:t>Dengan</w:t>
+      </w:r>
+      <w:proofErr w:type="spellEnd"/>
+      <w:r>
+        <w:t xml:space="preserve"> </w:t>
+      </w:r>
+      <w:proofErr w:type="spellStart"/>
+      <w:r>
+        <w:t>mengambil</w:t>
+      </w:r>
+      <w:proofErr w:type="spellEnd"/>
+      <w:r>
+        <w:t xml:space="preserve"> $</w:t>
+      </w:r>
+      <w:proofErr w:type="spellStart"/>
+      <w:proofErr w:type="gramStart"/>
+      <w:r>
+        <w:t>route.params</w:t>
+      </w:r>
+      <w:proofErr w:type="gramEnd"/>
+      <w:r>
+        <w:t>.title</w:t>
+      </w:r>
+      <w:proofErr w:type="spellEnd"/>
+      <w:r>
+        <w:t xml:space="preserve"> </w:t>
+      </w:r>
+      <w:proofErr w:type="spellStart"/>
+      <w:r>
+        <w:t>kita</w:t>
+      </w:r>
+      <w:proofErr w:type="spellEnd"/>
+      <w:r>
+        <w:t xml:space="preserve"> </w:t>
+      </w:r>
+      <w:proofErr w:type="spellStart"/>
+      <w:r>
+        <w:t>mengambil</w:t>
+      </w:r>
+      <w:proofErr w:type="spellEnd"/>
+      <w:r>
+        <w:t xml:space="preserve"> parameter title yang </w:t>
+      </w:r>
+      <w:proofErr w:type="spellStart"/>
+      <w:r>
+        <w:t>disimpan</w:t>
+      </w:r>
+      <w:proofErr w:type="spellEnd"/>
+      <w:r>
+        <w:t xml:space="preserve"> di </w:t>
+      </w:r>
+      <w:proofErr w:type="spellStart"/>
+      <w:r>
+        <w:t>url</w:t>
+      </w:r>
+      <w:proofErr w:type="spellEnd"/>
+      <w:r>
+        <w:t>.</w:t>
+      </w:r>
+    </w:p>
+    <w:p>
+      <w:proofErr w:type="spellStart"/>
+      <w:r>
+        <w:t>Kemudian</w:t>
+      </w:r>
+      <w:proofErr w:type="spellEnd"/>
+      <w:r>
+        <w:t xml:space="preserve"> </w:t>
+      </w:r>
+      <w:proofErr w:type="spellStart"/>
+      <w:r>
+        <w:t>ambil</w:t>
+      </w:r>
+      <w:proofErr w:type="spellEnd"/>
+      <w:r>
+        <w:t xml:space="preserve"> blogs di </w:t>
+      </w:r>
+      <w:proofErr w:type="spellStart"/>
+      <w:r>
+        <w:t>localstorage</w:t>
+      </w:r>
+      <w:proofErr w:type="spellEnd"/>
+    </w:p>
+    <w:p/>
+    <w:p>
+      <w:proofErr w:type="spellStart"/>
+      <w:r>
+        <w:t>Kemudian</w:t>
+      </w:r>
+      <w:proofErr w:type="spellEnd"/>
+      <w:r>
+        <w:t xml:space="preserve"> filter </w:t>
+      </w:r>
+      <w:proofErr w:type="spellStart"/>
+      <w:r>
+        <w:t>dengan</w:t>
+      </w:r>
+      <w:proofErr w:type="spellEnd"/>
+      <w:r>
+        <w:t xml:space="preserve"> </w:t>
+      </w:r>
+      <w:proofErr w:type="spellStart"/>
+      <w:r>
+        <w:t>mencari</w:t>
+      </w:r>
+      <w:proofErr w:type="spellEnd"/>
+      <w:r>
+        <w:t xml:space="preserve"> data yang </w:t>
+      </w:r>
+      <w:proofErr w:type="spellStart"/>
+      <w:r>
+        <w:t>judulnya</w:t>
+      </w:r>
+      <w:proofErr w:type="spellEnd"/>
+      <w:r>
+        <w:t xml:space="preserve"> </w:t>
+      </w:r>
+      <w:proofErr w:type="spellStart"/>
+      <w:r>
+        <w:t>sama</w:t>
+      </w:r>
+      <w:proofErr w:type="spellEnd"/>
+      <w:r>
+        <w:t xml:space="preserve">. Jika </w:t>
+      </w:r>
+      <w:proofErr w:type="spellStart"/>
+      <w:r>
+        <w:t>ada</w:t>
+      </w:r>
+      <w:proofErr w:type="spellEnd"/>
+      <w:r>
+        <w:t xml:space="preserve"> </w:t>
+      </w:r>
+      <w:proofErr w:type="spellStart"/>
+      <w:r>
+        <w:t>maka</w:t>
+      </w:r>
+      <w:proofErr w:type="spellEnd"/>
+      <w:r>
+        <w:t xml:space="preserve"> data blog </w:t>
+      </w:r>
+      <w:proofErr w:type="spellStart"/>
+      <w:r>
+        <w:t>akan</w:t>
+      </w:r>
+      <w:proofErr w:type="spellEnd"/>
+      <w:r>
+        <w:t xml:space="preserve"> </w:t>
+      </w:r>
+      <w:proofErr w:type="spellStart"/>
+      <w:r>
+        <w:t>diisi</w:t>
+      </w:r>
+      <w:proofErr w:type="spellEnd"/>
+      <w:r>
+        <w:t xml:space="preserve"> </w:t>
+      </w:r>
+      <w:proofErr w:type="spellStart"/>
+      <w:r>
+        <w:t>dengan</w:t>
+      </w:r>
+      <w:proofErr w:type="spellEnd"/>
+      <w:r>
+        <w:t xml:space="preserve"> data </w:t>
+      </w:r>
+      <w:proofErr w:type="spellStart"/>
+      <w:r>
+        <w:t>tersebut</w:t>
+      </w:r>
+      <w:proofErr w:type="spellEnd"/>
+      <w:r>
+        <w:t>.</w:t>
+      </w:r>
+    </w:p>
+    <w:p/>
+    <w:p/>
+    <w:p/>
+    <w:p>
+      <w:pPr>
+        <w:pStyle w:val="Heading2"/>
+      </w:pPr>
+      <w:r>
+        <w:t>Firebase</w:t>
+      </w:r>
+    </w:p>
+    <w:p>
+      <w:proofErr w:type="spellStart"/>
+      <w:r>
+        <w:t>Sebelumnya</w:t>
+      </w:r>
+      <w:proofErr w:type="spellEnd"/>
+      <w:r>
+        <w:t xml:space="preserve"> </w:t>
+      </w:r>
+      <w:proofErr w:type="spellStart"/>
+      <w:r>
+        <w:t>kita</w:t>
+      </w:r>
+      <w:proofErr w:type="spellEnd"/>
+      <w:r>
+        <w:t xml:space="preserve"> </w:t>
+      </w:r>
+      <w:proofErr w:type="spellStart"/>
+      <w:r>
+        <w:t>akan</w:t>
+      </w:r>
+      <w:proofErr w:type="spellEnd"/>
+      <w:r>
+        <w:t xml:space="preserve"> </w:t>
+      </w:r>
+      <w:proofErr w:type="spellStart"/>
+      <w:r>
+        <w:t>mencoba</w:t>
+      </w:r>
+      <w:proofErr w:type="spellEnd"/>
+      <w:r>
+        <w:t xml:space="preserve"> </w:t>
+      </w:r>
+      <w:proofErr w:type="spellStart"/>
+      <w:r>
+        <w:t>menggunakan</w:t>
+      </w:r>
+      <w:proofErr w:type="spellEnd"/>
+      <w:r>
+        <w:t xml:space="preserve"> database </w:t>
+      </w:r>
+      <w:proofErr w:type="spellStart"/>
+      <w:r>
+        <w:t>realtime</w:t>
+      </w:r>
+      <w:proofErr w:type="spellEnd"/>
+      <w:r>
+        <w:t xml:space="preserve"> yang </w:t>
+      </w:r>
+      <w:proofErr w:type="spellStart"/>
+      <w:r>
+        <w:t>disediakan</w:t>
+      </w:r>
+      <w:proofErr w:type="spellEnd"/>
+      <w:r>
+        <w:t xml:space="preserve"> oleh firebase, </w:t>
+      </w:r>
+      <w:proofErr w:type="spellStart"/>
+      <w:r>
+        <w:t>pastikan</w:t>
+      </w:r>
+      <w:proofErr w:type="spellEnd"/>
+      <w:r>
+        <w:t xml:space="preserve"> daftar firebase dan </w:t>
+      </w:r>
+      <w:proofErr w:type="spellStart"/>
+      <w:r>
+        <w:t>buat</w:t>
+      </w:r>
+      <w:proofErr w:type="spellEnd"/>
+      <w:r>
+        <w:t xml:space="preserve"> </w:t>
+      </w:r>
+      <w:proofErr w:type="spellStart"/>
+      <w:r>
+        <w:t>sebuah</w:t>
+      </w:r>
+      <w:proofErr w:type="spellEnd"/>
+      <w:r>
+        <w:t xml:space="preserve"> </w:t>
+      </w:r>
+      <w:proofErr w:type="spellStart"/>
+      <w:r>
+        <w:t>akun</w:t>
+      </w:r>
+      <w:proofErr w:type="spellEnd"/>
+      <w:r>
+        <w:t xml:space="preserve"> </w:t>
+      </w:r>
+      <w:proofErr w:type="spellStart"/>
+      <w:r>
+        <w:t>kemudian</w:t>
+      </w:r>
+      <w:proofErr w:type="spellEnd"/>
+      <w:r>
+        <w:t xml:space="preserve"> </w:t>
+      </w:r>
+      <w:proofErr w:type="spellStart"/>
+      <w:r>
+        <w:t>buat</w:t>
+      </w:r>
+      <w:proofErr w:type="spellEnd"/>
+      <w:r>
+        <w:t xml:space="preserve"> </w:t>
+      </w:r>
+      <w:proofErr w:type="spellStart"/>
+      <w:r>
+        <w:t>aplikasi</w:t>
+      </w:r>
+      <w:proofErr w:type="spellEnd"/>
+      <w:r>
+        <w:t xml:space="preserve"> dan </w:t>
+      </w:r>
+      <w:proofErr w:type="spellStart"/>
+      <w:r>
+        <w:t>pastikan</w:t>
+      </w:r>
+      <w:proofErr w:type="spellEnd"/>
+      <w:r>
+        <w:t xml:space="preserve"> </w:t>
+      </w:r>
+      <w:proofErr w:type="spellStart"/>
+      <w:r>
+        <w:t>aplikasi</w:t>
+      </w:r>
+      <w:proofErr w:type="spellEnd"/>
+      <w:r>
+        <w:t xml:space="preserve"> test mode </w:t>
+      </w:r>
+      <w:proofErr w:type="spellStart"/>
+      <w:r>
+        <w:t>terlebih</w:t>
+      </w:r>
+      <w:proofErr w:type="spellEnd"/>
+      <w:r>
+        <w:t xml:space="preserve"> </w:t>
+      </w:r>
+      <w:proofErr w:type="spellStart"/>
+      <w:r>
+        <w:t>dahulu</w:t>
+      </w:r>
+      <w:proofErr w:type="spellEnd"/>
+      <w:r>
+        <w:t xml:space="preserve">, </w:t>
+      </w:r>
+      <w:proofErr w:type="spellStart"/>
+      <w:r>
+        <w:t>setelah</w:t>
+      </w:r>
+      <w:proofErr w:type="spellEnd"/>
+      <w:r>
+        <w:t xml:space="preserve"> </w:t>
+      </w:r>
+      <w:proofErr w:type="spellStart"/>
+      <w:r>
+        <w:t>selesai</w:t>
+      </w:r>
+      <w:proofErr w:type="spellEnd"/>
+      <w:r>
+        <w:t xml:space="preserve"> create di </w:t>
+      </w:r>
+      <w:proofErr w:type="spellStart"/>
+      <w:r>
+        <w:t>halaman</w:t>
+      </w:r>
+      <w:proofErr w:type="spellEnd"/>
+      <w:r>
+        <w:t xml:space="preserve"> dashboard </w:t>
+      </w:r>
+      <w:proofErr w:type="spellStart"/>
+      <w:r>
+        <w:t>pergi</w:t>
+      </w:r>
+      <w:proofErr w:type="spellEnd"/>
+      <w:r>
+        <w:t xml:space="preserve"> ke project setting dan copy </w:t>
+      </w:r>
+      <w:proofErr w:type="spellStart"/>
+      <w:r>
+        <w:t>kan</w:t>
+      </w:r>
+      <w:proofErr w:type="spellEnd"/>
+      <w:r>
+        <w:t xml:space="preserve"> SDK setup dan </w:t>
+      </w:r>
+      <w:proofErr w:type="spellStart"/>
+      <w:r>
+        <w:t>konfigurasinya</w:t>
+      </w:r>
+      <w:proofErr w:type="spellEnd"/>
+      <w:r>
+        <w:t xml:space="preserve"> (pada </w:t>
+      </w:r>
+      <w:proofErr w:type="spellStart"/>
+      <w:r>
+        <w:t>kasus</w:t>
+      </w:r>
+      <w:proofErr w:type="spellEnd"/>
+      <w:r>
+        <w:t xml:space="preserve"> ini </w:t>
+      </w:r>
+      <w:proofErr w:type="spellStart"/>
+      <w:r>
+        <w:t>kita</w:t>
+      </w:r>
+      <w:proofErr w:type="spellEnd"/>
+      <w:r>
+        <w:t xml:space="preserve"> </w:t>
+      </w:r>
+      <w:proofErr w:type="spellStart"/>
+      <w:r>
+        <w:t>gunakan</w:t>
+      </w:r>
+      <w:proofErr w:type="spellEnd"/>
+      <w:r>
+        <w:t xml:space="preserve"> </w:t>
+      </w:r>
+      <w:proofErr w:type="spellStart"/>
+      <w:r>
+        <w:t>cdn</w:t>
+      </w:r>
+      <w:proofErr w:type="spellEnd"/>
+      <w:r>
+        <w:t xml:space="preserve"> </w:t>
+      </w:r>
+      <w:proofErr w:type="spellStart"/>
+      <w:r>
+        <w:t>terlebih</w:t>
+      </w:r>
+      <w:proofErr w:type="spellEnd"/>
+      <w:r>
+        <w:t xml:space="preserve"> </w:t>
+      </w:r>
+      <w:proofErr w:type="spellStart"/>
+      <w:r>
+        <w:t>dahulu</w:t>
+      </w:r>
+      <w:proofErr w:type="spellEnd"/>
+      <w:r>
+        <w:t>)</w:t>
+      </w:r>
+    </w:p>
+    <w:p>
+      <w:proofErr w:type="spellStart"/>
+      <w:r>
+        <w:t>Kemudian</w:t>
+      </w:r>
+      <w:proofErr w:type="spellEnd"/>
+      <w:r>
+        <w:t xml:space="preserve"> </w:t>
+      </w:r>
+      <w:proofErr w:type="spellStart"/>
+      <w:r>
+        <w:t>buat</w:t>
+      </w:r>
+      <w:proofErr w:type="spellEnd"/>
+      <w:r>
+        <w:t xml:space="preserve"> </w:t>
+      </w:r>
+      <w:proofErr w:type="spellStart"/>
+      <w:r>
+        <w:t>sebuah</w:t>
+      </w:r>
+      <w:proofErr w:type="spellEnd"/>
+      <w:r>
+        <w:t xml:space="preserve"> Realtime Database </w:t>
+      </w:r>
+      <w:proofErr w:type="spellStart"/>
+      <w:r>
+        <w:t>dengan</w:t>
+      </w:r>
+      <w:proofErr w:type="spellEnd"/>
+      <w:r>
+        <w:t xml:space="preserve"> </w:t>
+      </w:r>
+      <w:proofErr w:type="spellStart"/>
+      <w:r>
+        <w:t>testmode</w:t>
+      </w:r>
+      <w:proofErr w:type="spellEnd"/>
+      <w:r>
+        <w:t xml:space="preserve"> dan </w:t>
+      </w:r>
+      <w:proofErr w:type="spellStart"/>
+      <w:r>
+        <w:t>buat</w:t>
+      </w:r>
+      <w:proofErr w:type="spellEnd"/>
+      <w:r>
+        <w:t xml:space="preserve"> </w:t>
+      </w:r>
+      <w:proofErr w:type="spellStart"/>
+      <w:r>
+        <w:t>sebuah</w:t>
+      </w:r>
+      <w:proofErr w:type="spellEnd"/>
+      <w:r>
+        <w:t xml:space="preserve"> data, </w:t>
+      </w:r>
+      <w:proofErr w:type="spellStart"/>
+      <w:r>
+        <w:t>contohnya</w:t>
+      </w:r>
+      <w:proofErr w:type="spellEnd"/>
+      <w:r>
+        <w:t xml:space="preserve"> </w:t>
+      </w:r>
+      <w:proofErr w:type="spellStart"/>
+      <w:r>
+        <w:t>sebagai</w:t>
+      </w:r>
+      <w:proofErr w:type="spellEnd"/>
+      <w:r>
+        <w:t xml:space="preserve"> </w:t>
+      </w:r>
+      <w:proofErr w:type="spellStart"/>
+      <w:r>
+        <w:t>berikut</w:t>
+      </w:r>
+      <w:proofErr w:type="spellEnd"/>
+      <w:r>
+        <w:t>.</w:t>
+      </w:r>
+    </w:p>
+    <w:p>
+      <w:r>
+        <w:drawing>
+          <wp:inline distT="0" distB="0" distL="0" distR="0" wp14:anchorId="4611DCB0" wp14:editId="28CEA9D2">
+            <wp:extent cx="5943600" cy="1520190"/>
+            <wp:effectExtent l="0" t="0" r="0" b="3810"/>
+            <wp:docPr id="593176355" name="Picture 1" descr="A blue screen with white text&#10;&#10;Description automatically generated"/>
+            <wp:cNvGraphicFramePr>
+              <a:graphicFrameLocks xmlns:a="http://schemas.openxmlformats.org/drawingml/2006/main" noChangeAspect="1"/>
+            </wp:cNvGraphicFramePr>
+            <a:graphic xmlns:a="http://schemas.openxmlformats.org/drawingml/2006/main">
+              <a:graphicData uri="http://schemas.openxmlformats.org/drawingml/2006/picture">
+                <pic:pic xmlns:pic="http://schemas.openxmlformats.org/drawingml/2006/picture">
+                  <pic:nvPicPr>
+                    <pic:cNvPr id="593176355" name="Picture 1" descr="A blue screen with white text&#10;&#10;Description automatically generated"/>
+                    <pic:cNvPicPr/>
+                  </pic:nvPicPr>
+                  <pic:blipFill>
+                    <a:blip r:embed="rId106"/>
+                    <a:stretch>
+                      <a:fillRect/>
+                    </a:stretch>
+                  </pic:blipFill>
+                  <pic:spPr>
+                    <a:xfrm>
+                      <a:off x="0" y="0"/>
+                      <a:ext cx="5943600" cy="1520190"/>
+                    </a:xfrm>
+                    <a:prstGeom prst="rect">
+                      <a:avLst/>
+                    </a:prstGeom>
+                  </pic:spPr>
+                </pic:pic>
+              </a:graphicData>
+            </a:graphic>
+          </wp:inline>
+        </w:drawing>
+      </w:r>
+    </w:p>
+    <w:p>
+      <w:r>
+        <w:t xml:space="preserve">Jika </w:t>
+      </w:r>
+      <w:proofErr w:type="spellStart"/>
+      <w:r>
+        <w:t>sudah</w:t>
+      </w:r>
+      <w:proofErr w:type="spellEnd"/>
+      <w:r>
+        <w:t xml:space="preserve"> </w:t>
+      </w:r>
+      <w:proofErr w:type="spellStart"/>
+      <w:r>
+        <w:t>maka</w:t>
+      </w:r>
+      <w:proofErr w:type="spellEnd"/>
+      <w:r>
+        <w:t xml:space="preserve"> </w:t>
+      </w:r>
+      <w:proofErr w:type="spellStart"/>
+      <w:r>
+        <w:t>pastikan</w:t>
+      </w:r>
+      <w:proofErr w:type="spellEnd"/>
+      <w:r>
+        <w:t xml:space="preserve"> script </w:t>
+      </w:r>
+      <w:proofErr w:type="spellStart"/>
+      <w:r>
+        <w:t>kita</w:t>
+      </w:r>
+      <w:proofErr w:type="spellEnd"/>
+      <w:r>
+        <w:t xml:space="preserve"> </w:t>
+      </w:r>
+      <w:proofErr w:type="spellStart"/>
+      <w:r>
+        <w:t>sudah</w:t>
+      </w:r>
+      <w:proofErr w:type="spellEnd"/>
+      <w:r>
+        <w:t xml:space="preserve"> </w:t>
+      </w:r>
+      <w:proofErr w:type="spellStart"/>
+      <w:r>
+        <w:t>ditambahkan</w:t>
+      </w:r>
+      <w:proofErr w:type="spellEnd"/>
+      <w:r>
+        <w:t xml:space="preserve"> setup </w:t>
+      </w:r>
+      <w:proofErr w:type="spellStart"/>
+      <w:r>
+        <w:t>konfigurasinya</w:t>
+      </w:r>
+      <w:proofErr w:type="spellEnd"/>
+    </w:p>
+    <w:p>
+      <w:r>
+        <w:drawing>
+          <wp:inline distT="0" distB="0" distL="0" distR="0" wp14:anchorId="68E17F14" wp14:editId="07B22364">
+            <wp:extent cx="5200784" cy="2613727"/>
+            <wp:effectExtent l="0" t="0" r="0" b="0"/>
+            <wp:docPr id="496994898" name="Picture 1" descr="A screenshot of a computer program&#10;&#10;Description automatically generated"/>
+            <wp:cNvGraphicFramePr>
+              <a:graphicFrameLocks xmlns:a="http://schemas.openxmlformats.org/drawingml/2006/main" noChangeAspect="1"/>
+            </wp:cNvGraphicFramePr>
+            <a:graphic xmlns:a="http://schemas.openxmlformats.org/drawingml/2006/main">
+              <a:graphicData uri="http://schemas.openxmlformats.org/drawingml/2006/picture">
+                <pic:pic xmlns:pic="http://schemas.openxmlformats.org/drawingml/2006/picture">
+                  <pic:nvPicPr>
+                    <pic:cNvPr id="496994898" name="Picture 1" descr="A screenshot of a computer program&#10;&#10;Description automatically generated"/>
+                    <pic:cNvPicPr/>
+                  </pic:nvPicPr>
+                  <pic:blipFill>
+                    <a:blip r:embed="rId107"/>
+                    <a:stretch>
+                      <a:fillRect/>
+                    </a:stretch>
+                  </pic:blipFill>
+                  <pic:spPr>
+                    <a:xfrm>
+                      <a:off x="0" y="0"/>
+                      <a:ext cx="5225964" cy="2626381"/>
+                    </a:xfrm>
+                    <a:prstGeom prst="rect">
+                      <a:avLst/>
+                    </a:prstGeom>
+                  </pic:spPr>
+                </pic:pic>
+              </a:graphicData>
+            </a:graphic>
+          </wp:inline>
+        </w:drawing>
+      </w:r>
+    </w:p>
+    <w:p>
+      <w:proofErr w:type="spellStart"/>
+      <w:r>
+        <w:t>Tambahkan</w:t>
+      </w:r>
+      <w:proofErr w:type="spellEnd"/>
+      <w:r>
+        <w:t xml:space="preserve"> </w:t>
+      </w:r>
+      <w:proofErr w:type="spellStart"/>
+      <w:r>
+        <w:t>sebuah</w:t>
+      </w:r>
+      <w:proofErr w:type="spellEnd"/>
+      <w:r>
+        <w:t xml:space="preserve"> import ke firebase-database dan </w:t>
+      </w:r>
+      <w:proofErr w:type="spellStart"/>
+      <w:r>
+        <w:t>setelah</w:t>
+      </w:r>
+      <w:proofErr w:type="spellEnd"/>
+      <w:r>
+        <w:t xml:space="preserve"> </w:t>
+      </w:r>
+      <w:proofErr w:type="spellStart"/>
+      <w:r>
+        <w:t>inisialisasiApp</w:t>
+      </w:r>
+      <w:proofErr w:type="spellEnd"/>
+      <w:r>
+        <w:t xml:space="preserve"> firebase </w:t>
+      </w:r>
+      <w:proofErr w:type="spellStart"/>
+      <w:r>
+        <w:t>ambil</w:t>
+      </w:r>
+      <w:proofErr w:type="spellEnd"/>
+      <w:r>
+        <w:t xml:space="preserve"> database dan </w:t>
+      </w:r>
+      <w:proofErr w:type="spellStart"/>
+      <w:r>
+        <w:t>referensikan</w:t>
+      </w:r>
+      <w:proofErr w:type="spellEnd"/>
+      <w:r>
+        <w:t xml:space="preserve"> ke database yang </w:t>
+      </w:r>
+      <w:proofErr w:type="spellStart"/>
+      <w:r>
+        <w:t>barusaja</w:t>
+      </w:r>
+      <w:proofErr w:type="spellEnd"/>
+      <w:r>
+        <w:t xml:space="preserve"> </w:t>
+      </w:r>
+      <w:proofErr w:type="spellStart"/>
+      <w:r>
+        <w:t>dibuat</w:t>
+      </w:r>
+      <w:proofErr w:type="spellEnd"/>
+      <w:r>
+        <w:t>.</w:t>
+      </w:r>
+    </w:p>
+    <w:p>
+      <w:r>
+        <w:lastRenderedPageBreak/>
+        <w:drawing>
+          <wp:anchor distT="0" distB="0" distL="114300" distR="114300" simplePos="0" relativeHeight="251671552" behindDoc="0" locked="0" layoutInCell="1" allowOverlap="1" wp14:anchorId="3841C7CC" wp14:editId="3FD74D12">
+            <wp:simplePos x="0" y="0"/>
+            <wp:positionH relativeFrom="column">
+              <wp:posOffset>0</wp:posOffset>
+            </wp:positionH>
+            <wp:positionV relativeFrom="paragraph">
+              <wp:posOffset>0</wp:posOffset>
+            </wp:positionV>
+            <wp:extent cx="4620552" cy="2348287"/>
+            <wp:effectExtent l="0" t="0" r="8890" b="0"/>
+            <wp:wrapThrough wrapText="bothSides">
+              <wp:wrapPolygon edited="0">
+                <wp:start x="0" y="0"/>
+                <wp:lineTo x="0" y="21378"/>
+                <wp:lineTo x="21553" y="21378"/>
+                <wp:lineTo x="21553" y="0"/>
+                <wp:lineTo x="0" y="0"/>
+              </wp:wrapPolygon>
+            </wp:wrapThrough>
+            <wp:docPr id="603424346" name="Picture 1" descr="A screen shot of a computer code&#10;&#10;Description automatically generated"/>
+            <wp:cNvGraphicFramePr>
+              <a:graphicFrameLocks xmlns:a="http://schemas.openxmlformats.org/drawingml/2006/main" noChangeAspect="1"/>
+            </wp:cNvGraphicFramePr>
+            <a:graphic xmlns:a="http://schemas.openxmlformats.org/drawingml/2006/main">
+              <a:graphicData uri="http://schemas.openxmlformats.org/drawingml/2006/picture">
+                <pic:pic xmlns:pic="http://schemas.openxmlformats.org/drawingml/2006/picture">
+                  <pic:nvPicPr>
+                    <pic:cNvPr id="603424346" name="Picture 1" descr="A screen shot of a computer code&#10;&#10;Description automatically generated"/>
+                    <pic:cNvPicPr/>
+                  </pic:nvPicPr>
+                  <pic:blipFill>
+                    <a:blip r:embed="rId108">
+                      <a:extLst>
+                        <a:ext uri="{28A0092B-C50C-407E-A947-70E740481C1C}">
+                          <a14:useLocalDpi xmlns:a14="http://schemas.microsoft.com/office/drawing/2010/main" val="0"/>
+                        </a:ext>
+                      </a:extLst>
+                    </a:blip>
+                    <a:stretch>
+                      <a:fillRect/>
+                    </a:stretch>
+                  </pic:blipFill>
+                  <pic:spPr>
+                    <a:xfrm>
+                      <a:off x="0" y="0"/>
+                      <a:ext cx="4620552" cy="2348287"/>
+                    </a:xfrm>
+                    <a:prstGeom prst="rect">
+                      <a:avLst/>
+                    </a:prstGeom>
+                  </pic:spPr>
+                </pic:pic>
+              </a:graphicData>
+            </a:graphic>
+          </wp:anchor>
+        </w:drawing>
+      </w:r>
+      <w:r>
+        <w:t xml:space="preserve">Jika </w:t>
+      </w:r>
+      <w:proofErr w:type="spellStart"/>
+      <w:r>
+        <w:t>sudah</w:t>
+      </w:r>
+      <w:proofErr w:type="spellEnd"/>
+      <w:r>
+        <w:t xml:space="preserve"> </w:t>
+      </w:r>
+      <w:proofErr w:type="spellStart"/>
+      <w:r>
+        <w:t>maka</w:t>
+      </w:r>
+      <w:proofErr w:type="spellEnd"/>
+      <w:r>
+        <w:t xml:space="preserve"> </w:t>
+      </w:r>
+      <w:proofErr w:type="spellStart"/>
+      <w:r>
+        <w:t>ketika</w:t>
+      </w:r>
+      <w:proofErr w:type="spellEnd"/>
+      <w:r>
+        <w:t xml:space="preserve"> vue </w:t>
+      </w:r>
+      <w:proofErr w:type="spellStart"/>
+      <w:r>
+        <w:t>dibuat</w:t>
+      </w:r>
+      <w:proofErr w:type="spellEnd"/>
+      <w:r>
+        <w:t xml:space="preserve"> ke </w:t>
+      </w:r>
+      <w:proofErr w:type="spellStart"/>
+      <w:r>
+        <w:t>dalam</w:t>
+      </w:r>
+      <w:proofErr w:type="spellEnd"/>
+      <w:r>
+        <w:t xml:space="preserve"> object DOM </w:t>
+      </w:r>
+      <w:proofErr w:type="spellStart"/>
+      <w:r>
+        <w:t>maka</w:t>
+      </w:r>
+      <w:proofErr w:type="spellEnd"/>
+      <w:r>
+        <w:t xml:space="preserve"> </w:t>
+      </w:r>
+      <w:proofErr w:type="spellStart"/>
+      <w:r>
+        <w:t>jalankan</w:t>
+      </w:r>
+      <w:proofErr w:type="spellEnd"/>
+      <w:r>
+        <w:t xml:space="preserve"> </w:t>
+      </w:r>
+      <w:proofErr w:type="spellStart"/>
+      <w:r>
+        <w:t>fungsi</w:t>
+      </w:r>
+      <w:proofErr w:type="spellEnd"/>
+      <w:r>
+        <w:t xml:space="preserve"> yang </w:t>
+      </w:r>
+      <w:proofErr w:type="spellStart"/>
+      <w:r>
+        <w:t>disediakan</w:t>
+      </w:r>
+      <w:proofErr w:type="spellEnd"/>
+      <w:r>
+        <w:t xml:space="preserve"> oleh SDK firebase</w:t>
+      </w:r>
+    </w:p>
+    <w:p/>
+    <w:p/>
+    <w:p/>
+    <w:p/>
+    <w:p>
+      <w:proofErr w:type="spellStart"/>
+      <w:proofErr w:type="gramStart"/>
+      <w:r>
+        <w:rPr>
+          <w:i/>
+          <w:iCs/>
+        </w:rPr>
+        <w:t>onValue</w:t>
+      </w:r>
+      <w:proofErr w:type="spellEnd"/>
+      <w:r>
+        <w:rPr>
+          <w:i/>
+          <w:iCs/>
+        </w:rPr>
+        <w:t>(</w:t>
+      </w:r>
+      <w:proofErr w:type="gramEnd"/>
+      <w:r>
+        <w:rPr>
+          <w:i/>
+          <w:iCs/>
+        </w:rPr>
+        <w:t>‘</w:t>
+      </w:r>
+      <w:proofErr w:type="spellStart"/>
+      <w:r>
+        <w:rPr>
+          <w:i/>
+          <w:iCs/>
+        </w:rPr>
+        <w:t>referensi</w:t>
+      </w:r>
+      <w:proofErr w:type="spellEnd"/>
+      <w:r>
+        <w:rPr>
+          <w:i/>
+          <w:iCs/>
+        </w:rPr>
+        <w:t xml:space="preserve"> data’, ‘result callback’, ‘error callback’)</w:t>
+      </w:r>
+      <w:r>
+        <w:t xml:space="preserve"> </w:t>
+      </w:r>
+    </w:p>
+    <w:p>
+      <w:proofErr w:type="spellStart"/>
+      <w:proofErr w:type="gramStart"/>
+      <w:r>
+        <w:rPr>
+          <w:i/>
+          <w:iCs/>
+        </w:rPr>
+        <w:t>val</w:t>
+      </w:r>
+      <w:proofErr w:type="spellEnd"/>
+      <w:r>
+        <w:rPr>
+          <w:i/>
+          <w:iCs/>
+        </w:rPr>
+        <w:t>(</w:t>
+      </w:r>
+      <w:proofErr w:type="gramEnd"/>
+      <w:r>
+        <w:rPr>
+          <w:i/>
+          <w:iCs/>
+        </w:rPr>
+        <w:t xml:space="preserve">) </w:t>
+      </w:r>
+      <w:proofErr w:type="spellStart"/>
+      <w:r>
+        <w:t>digunakan</w:t>
+      </w:r>
+      <w:proofErr w:type="spellEnd"/>
+      <w:r>
+        <w:t xml:space="preserve"> </w:t>
+      </w:r>
+      <w:proofErr w:type="spellStart"/>
+      <w:r>
+        <w:t>untuk</w:t>
+      </w:r>
+      <w:proofErr w:type="spellEnd"/>
+      <w:r>
+        <w:t xml:space="preserve"> </w:t>
+      </w:r>
+      <w:proofErr w:type="spellStart"/>
+      <w:r>
+        <w:t>menangkap</w:t>
+      </w:r>
+      <w:proofErr w:type="spellEnd"/>
+      <w:r>
+        <w:t xml:space="preserve"> data </w:t>
+      </w:r>
+      <w:proofErr w:type="spellStart"/>
+      <w:r>
+        <w:t>snapshotnya</w:t>
+      </w:r>
+      <w:proofErr w:type="spellEnd"/>
+      <w:r>
+        <w:t xml:space="preserve"> dan </w:t>
+      </w:r>
+      <w:proofErr w:type="spellStart"/>
+      <w:r>
+        <w:t>dikembalikan</w:t>
+      </w:r>
+      <w:proofErr w:type="spellEnd"/>
+      <w:r>
+        <w:t xml:space="preserve"> </w:t>
+      </w:r>
+      <w:proofErr w:type="spellStart"/>
+      <w:r>
+        <w:t>sebagai</w:t>
+      </w:r>
+      <w:proofErr w:type="spellEnd"/>
+      <w:r>
+        <w:t xml:space="preserve"> object </w:t>
+      </w:r>
+      <w:proofErr w:type="spellStart"/>
+      <w:r>
+        <w:t>murni</w:t>
       </w:r>
       <w:proofErr w:type="spellEnd"/>
       <w:r>

</xml_diff>